<commit_message>
fixed validate player lost and get card from player if the player loses
</commit_message>
<xml_diff>
--- a/projectdescription/RiskBuildDocumentation.docx
+++ b/projectdescription/RiskBuildDocumentation.docx
@@ -5124,8 +5124,6 @@
         </w:rPr>
         <w:t>Fortification.fxml</w:t>
       </w:r>
-      <w:bookmarkStart w:id="0" w:name="_GoBack"/>
-      <w:bookmarkEnd w:id="0"/>
       <w:proofErr w:type="spellEnd"/>
     </w:p>
     <w:p>
@@ -6127,7 +6125,19 @@
         <w:rPr>
           <w:rFonts w:ascii="Times New Roman" w:hAnsi="Times New Roman" w:cs="Times New Roman"/>
         </w:rPr>
-        <w:t>facilitating the human player to make valid moves</w:t>
+        <w:t xml:space="preserve">facilitating the human player to make valid </w:t>
+      </w:r>
+      <w:r>
+        <w:rPr>
+          <w:rFonts w:ascii="Times New Roman" w:hAnsi="Times New Roman" w:cs="Times New Roman"/>
+        </w:rPr>
+        <w:t xml:space="preserve">fortification </w:t>
+      </w:r>
+      <w:r>
+        <w:rPr>
+          <w:rFonts w:ascii="Times New Roman" w:hAnsi="Times New Roman" w:cs="Times New Roman"/>
+        </w:rPr>
+        <w:t>moves</w:t>
       </w:r>
       <w:r>
         <w:rPr>
@@ -6144,15 +6154,8 @@
           <w:b/>
         </w:rPr>
       </w:pPr>
-    </w:p>
-    <w:p>
-      <w:pPr>
-        <w:spacing w:after="0"/>
-        <w:rPr>
-          <w:rFonts w:ascii="Times New Roman" w:hAnsi="Times New Roman" w:cs="Times New Roman"/>
-          <w:b/>
-        </w:rPr>
-      </w:pPr>
+      <w:bookmarkStart w:id="0" w:name="_GoBack"/>
+      <w:bookmarkEnd w:id="0"/>
     </w:p>
     <w:p>
       <w:pPr>
@@ -6274,29 +6277,96 @@
         <w:rPr>
           <w:rFonts w:ascii="Times New Roman" w:hAnsi="Times New Roman" w:cs="Times New Roman"/>
         </w:rPr>
-        <w:t xml:space="preserve">    </w:t>
-      </w:r>
-      <w:r>
-        <w:rPr>
-          <w:rFonts w:ascii="Times New Roman" w:hAnsi="Times New Roman" w:cs="Times New Roman"/>
-        </w:rPr>
-        <w:sym w:font="Wingdings" w:char="F0E0"/>
-      </w:r>
-      <w:r>
-        <w:rPr>
-          <w:rFonts w:ascii="Times New Roman" w:hAnsi="Times New Roman" w:cs="Times New Roman"/>
-        </w:rPr>
-        <w:t xml:space="preserve"> </w:t>
-      </w:r>
+        <w:t xml:space="preserve">   </w:t>
+      </w:r>
+    </w:p>
+    <w:p>
+      <w:pPr>
+        <w:spacing w:after="0"/>
+        <w:rPr>
+          <w:rFonts w:ascii="Times New Roman" w:hAnsi="Times New Roman" w:cs="Times New Roman"/>
+        </w:rPr>
+      </w:pPr>
+    </w:p>
+    <w:p>
+      <w:pPr>
+        <w:spacing w:after="0"/>
+        <w:rPr>
+          <w:rFonts w:ascii="Times New Roman" w:hAnsi="Times New Roman" w:cs="Times New Roman"/>
+        </w:rPr>
+      </w:pPr>
+      <w:r>
+        <w:rPr>
+          <w:rFonts w:ascii="Times New Roman" w:hAnsi="Times New Roman" w:cs="Times New Roman"/>
+        </w:rPr>
+        <w:t xml:space="preserve">[2] </w:t>
+      </w:r>
+      <w:r>
+        <w:rPr>
+          <w:rFonts w:ascii="Times New Roman" w:hAnsi="Times New Roman" w:cs="Times New Roman"/>
+        </w:rPr>
+        <w:t xml:space="preserve">Remove unnecessary for loop </w:t>
+      </w:r>
+      <w:proofErr w:type="gramStart"/>
+      <w:r>
+        <w:rPr>
+          <w:rFonts w:ascii="Times New Roman" w:hAnsi="Times New Roman" w:cs="Times New Roman"/>
+        </w:rPr>
+        <w:t>because .remove</w:t>
+      </w:r>
+      <w:proofErr w:type="gramEnd"/>
+      <w:r>
+        <w:rPr>
+          <w:rFonts w:ascii="Times New Roman" w:hAnsi="Times New Roman" w:cs="Times New Roman"/>
+        </w:rPr>
+        <w:t xml:space="preserve">()  method of </w:t>
+      </w:r>
+      <w:proofErr w:type="spellStart"/>
+      <w:r>
+        <w:rPr>
+          <w:rFonts w:ascii="Times New Roman" w:hAnsi="Times New Roman" w:cs="Times New Roman"/>
+        </w:rPr>
+        <w:t>ArrayList</w:t>
+      </w:r>
+      <w:proofErr w:type="spellEnd"/>
+      <w:r>
+        <w:rPr>
+          <w:rFonts w:ascii="Times New Roman" w:hAnsi="Times New Roman" w:cs="Times New Roman"/>
+        </w:rPr>
+        <w:t xml:space="preserve"> goes through the </w:t>
+      </w:r>
+      <w:proofErr w:type="spellStart"/>
+      <w:r>
+        <w:rPr>
+          <w:rFonts w:ascii="Times New Roman" w:hAnsi="Times New Roman" w:cs="Times New Roman"/>
+        </w:rPr>
+        <w:t>arraylist</w:t>
+      </w:r>
+      <w:proofErr w:type="spellEnd"/>
+      <w:r>
+        <w:rPr>
+          <w:rFonts w:ascii="Times New Roman" w:hAnsi="Times New Roman" w:cs="Times New Roman"/>
+        </w:rPr>
+        <w:t xml:space="preserve"> and removes first occurrence of the array</w:t>
+      </w:r>
+    </w:p>
+    <w:p>
+      <w:pPr>
+        <w:spacing w:after="0"/>
+        <w:rPr>
+          <w:rFonts w:ascii="Times New Roman" w:hAnsi="Times New Roman" w:cs="Times New Roman"/>
+        </w:rPr>
+      </w:pPr>
       <w:r>
         <w:rPr>
           <w:noProof/>
         </w:rPr>
+        <w:lastRenderedPageBreak/>
         <w:drawing>
-          <wp:inline distT="0" distB="0" distL="0" distR="0" wp14:anchorId="332AEF03" wp14:editId="7A3855E9">
-            <wp:extent cx="2735099" cy="1035305"/>
-            <wp:effectExtent l="0" t="0" r="8255" b="0"/>
-            <wp:docPr id="3" name="Picture 3"/>
+          <wp:inline distT="0" distB="0" distL="0" distR="0" wp14:anchorId="006EC149" wp14:editId="63EBE390">
+            <wp:extent cx="5638800" cy="2990491"/>
+            <wp:effectExtent l="0" t="0" r="0" b="635"/>
+            <wp:docPr id="5" name="Picture 5"/>
             <wp:cNvGraphicFramePr>
               <a:graphicFrameLocks xmlns:a="http://schemas.openxmlformats.org/drawingml/2006/main" noChangeAspect="1"/>
             </wp:cNvGraphicFramePr>
@@ -6316,7 +6386,7 @@
                   <pic:spPr>
                     <a:xfrm>
                       <a:off x="0" y="0"/>
-                      <a:ext cx="2798270" cy="1059217"/>
+                      <a:ext cx="5682683" cy="3013764"/>
                     </a:xfrm>
                     <a:prstGeom prst="rect">
                       <a:avLst/>
@@ -6344,11 +6414,25 @@
           <w:rFonts w:ascii="Times New Roman" w:hAnsi="Times New Roman" w:cs="Times New Roman"/>
         </w:rPr>
       </w:pPr>
-      <w:r>
-        <w:rPr>
-          <w:rFonts w:ascii="Times New Roman" w:hAnsi="Times New Roman" w:cs="Times New Roman"/>
-        </w:rPr>
-        <w:t xml:space="preserve">[2] </w:t>
+    </w:p>
+    <w:p>
+      <w:pPr>
+        <w:spacing w:after="0"/>
+        <w:rPr>
+          <w:rFonts w:ascii="Times New Roman" w:hAnsi="Times New Roman" w:cs="Times New Roman"/>
+        </w:rPr>
+      </w:pPr>
+      <w:r>
+        <w:rPr>
+          <w:rFonts w:ascii="Times New Roman" w:hAnsi="Times New Roman" w:cs="Times New Roman"/>
+        </w:rPr>
+        <w:t>[3]</w:t>
+      </w:r>
+      <w:r>
+        <w:rPr>
+          <w:rFonts w:ascii="Times New Roman" w:hAnsi="Times New Roman" w:cs="Times New Roman"/>
+        </w:rPr>
+        <w:t xml:space="preserve"> </w:t>
       </w:r>
       <w:r>
         <w:rPr>
@@ -6408,14 +6492,19 @@
       </w:pPr>
       <w:r>
         <w:rPr>
+          <w:rFonts w:ascii="Times New Roman" w:hAnsi="Times New Roman" w:cs="Times New Roman"/>
+        </w:rPr>
+        <w:t xml:space="preserve"> </w:t>
+      </w:r>
+      <w:r>
+        <w:rPr>
           <w:noProof/>
         </w:rPr>
-        <w:lastRenderedPageBreak/>
         <w:drawing>
-          <wp:inline distT="0" distB="0" distL="0" distR="0" wp14:anchorId="006EC149" wp14:editId="63EBE390">
-            <wp:extent cx="3767138" cy="1997871"/>
-            <wp:effectExtent l="0" t="0" r="5080" b="2540"/>
-            <wp:docPr id="5" name="Picture 5"/>
+          <wp:inline distT="0" distB="0" distL="0" distR="0" wp14:anchorId="7829B47C" wp14:editId="72FDE5D7">
+            <wp:extent cx="4157663" cy="2196098"/>
+            <wp:effectExtent l="0" t="0" r="0" b="0"/>
+            <wp:docPr id="10" name="Picture 10"/>
             <wp:cNvGraphicFramePr>
               <a:graphicFrameLocks xmlns:a="http://schemas.openxmlformats.org/drawingml/2006/main" noChangeAspect="1"/>
             </wp:cNvGraphicFramePr>
@@ -6435,7 +6524,7 @@
                   <pic:spPr>
                     <a:xfrm>
                       <a:off x="0" y="0"/>
-                      <a:ext cx="3787757" cy="2008806"/>
+                      <a:ext cx="4172377" cy="2203870"/>
                     </a:xfrm>
                     <a:prstGeom prst="rect">
                       <a:avLst/>
@@ -6463,25 +6552,11 @@
           <w:rFonts w:ascii="Times New Roman" w:hAnsi="Times New Roman" w:cs="Times New Roman"/>
         </w:rPr>
       </w:pPr>
-    </w:p>
-    <w:p>
-      <w:pPr>
-        <w:spacing w:after="0"/>
-        <w:rPr>
-          <w:rFonts w:ascii="Times New Roman" w:hAnsi="Times New Roman" w:cs="Times New Roman"/>
-        </w:rPr>
-      </w:pPr>
-      <w:r>
-        <w:rPr>
-          <w:rFonts w:ascii="Times New Roman" w:hAnsi="Times New Roman" w:cs="Times New Roman"/>
-        </w:rPr>
-        <w:t>[3]</w:t>
-      </w:r>
-      <w:r>
-        <w:rPr>
-          <w:rFonts w:ascii="Times New Roman" w:hAnsi="Times New Roman" w:cs="Times New Roman"/>
-        </w:rPr>
-        <w:t xml:space="preserve"> </w:t>
+      <w:r>
+        <w:rPr>
+          <w:rFonts w:ascii="Times New Roman" w:hAnsi="Times New Roman" w:cs="Times New Roman"/>
+        </w:rPr>
+        <w:t xml:space="preserve">[3] </w:t>
       </w:r>
       <w:r>
         <w:rPr>
@@ -6494,7 +6569,13 @@
         <w:rPr>
           <w:rFonts w:ascii="Times New Roman" w:hAnsi="Times New Roman" w:cs="Times New Roman"/>
         </w:rPr>
-        <w:t>because .remove</w:t>
+        <w:t>because .</w:t>
+      </w:r>
+      <w:r>
+        <w:rPr>
+          <w:rFonts w:ascii="Times New Roman" w:hAnsi="Times New Roman" w:cs="Times New Roman"/>
+        </w:rPr>
+        <w:t>contains</w:t>
       </w:r>
       <w:proofErr w:type="gramEnd"/>
       <w:r>
@@ -6529,31 +6610,32 @@
         <w:rPr>
           <w:rFonts w:ascii="Times New Roman" w:hAnsi="Times New Roman" w:cs="Times New Roman"/>
         </w:rPr>
-        <w:t xml:space="preserve"> and removes first occurrence of the array</w:t>
-      </w:r>
-    </w:p>
-    <w:p>
-      <w:pPr>
-        <w:spacing w:after="0"/>
-        <w:rPr>
-          <w:rFonts w:ascii="Times New Roman" w:hAnsi="Times New Roman" w:cs="Times New Roman"/>
-        </w:rPr>
-      </w:pPr>
-      <w:r>
-        <w:rPr>
-          <w:rFonts w:ascii="Times New Roman" w:hAnsi="Times New Roman" w:cs="Times New Roman"/>
-        </w:rPr>
-        <w:t xml:space="preserve"> </w:t>
-      </w:r>
+        <w:t xml:space="preserve"> and </w:t>
+      </w:r>
+      <w:r>
+        <w:rPr>
+          <w:rFonts w:ascii="Times New Roman" w:hAnsi="Times New Roman" w:cs="Times New Roman"/>
+        </w:rPr>
+        <w:t>returns true if the object exists</w:t>
+      </w:r>
+    </w:p>
+    <w:p>
+      <w:pPr>
+        <w:spacing w:after="0"/>
+        <w:rPr>
+          <w:rFonts w:ascii="Times New Roman" w:hAnsi="Times New Roman" w:cs="Times New Roman"/>
+        </w:rPr>
+      </w:pPr>
       <w:r>
         <w:rPr>
           <w:noProof/>
         </w:rPr>
+        <w:lastRenderedPageBreak/>
         <w:drawing>
-          <wp:inline distT="0" distB="0" distL="0" distR="0" wp14:anchorId="7829B47C" wp14:editId="72FDE5D7">
-            <wp:extent cx="4157663" cy="2196098"/>
-            <wp:effectExtent l="0" t="0" r="0" b="0"/>
-            <wp:docPr id="10" name="Picture 10"/>
+          <wp:inline distT="0" distB="0" distL="0" distR="0" wp14:anchorId="20E4B297" wp14:editId="26F5DEBF">
+            <wp:extent cx="5943600" cy="2505710"/>
+            <wp:effectExtent l="0" t="0" r="0" b="8890"/>
+            <wp:docPr id="14" name="Picture 14"/>
             <wp:cNvGraphicFramePr>
               <a:graphicFrameLocks xmlns:a="http://schemas.openxmlformats.org/drawingml/2006/main" noChangeAspect="1"/>
             </wp:cNvGraphicFramePr>
@@ -6573,7 +6655,7 @@
                   <pic:spPr>
                     <a:xfrm>
                       <a:off x="0" y="0"/>
-                      <a:ext cx="4172377" cy="2203870"/>
+                      <a:ext cx="5943600" cy="2505710"/>
                     </a:xfrm>
                     <a:prstGeom prst="rect">
                       <a:avLst/>
@@ -6593,79 +6675,37 @@
           <w:rFonts w:ascii="Times New Roman" w:hAnsi="Times New Roman" w:cs="Times New Roman"/>
         </w:rPr>
       </w:pPr>
-    </w:p>
-    <w:p>
-      <w:pPr>
-        <w:spacing w:after="0"/>
-        <w:rPr>
-          <w:rFonts w:ascii="Times New Roman" w:hAnsi="Times New Roman" w:cs="Times New Roman"/>
-        </w:rPr>
-      </w:pPr>
-      <w:r>
-        <w:rPr>
-          <w:rFonts w:ascii="Times New Roman" w:hAnsi="Times New Roman" w:cs="Times New Roman"/>
-        </w:rPr>
-        <w:t xml:space="preserve">[3] </w:t>
-      </w:r>
-      <w:r>
-        <w:rPr>
-          <w:rFonts w:ascii="Times New Roman" w:hAnsi="Times New Roman" w:cs="Times New Roman"/>
-        </w:rPr>
-        <w:t xml:space="preserve">Remove unnecessary for loop </w:t>
-      </w:r>
-      <w:proofErr w:type="gramStart"/>
-      <w:r>
-        <w:rPr>
-          <w:rFonts w:ascii="Times New Roman" w:hAnsi="Times New Roman" w:cs="Times New Roman"/>
-        </w:rPr>
-        <w:t>because .</w:t>
-      </w:r>
-      <w:r>
-        <w:rPr>
-          <w:rFonts w:ascii="Times New Roman" w:hAnsi="Times New Roman" w:cs="Times New Roman"/>
-        </w:rPr>
-        <w:t>contains</w:t>
-      </w:r>
-      <w:proofErr w:type="gramEnd"/>
-      <w:r>
-        <w:rPr>
-          <w:rFonts w:ascii="Times New Roman" w:hAnsi="Times New Roman" w:cs="Times New Roman"/>
-        </w:rPr>
-        <w:t xml:space="preserve">()  method of </w:t>
+      <w:r>
+        <w:rPr>
+          <w:rFonts w:ascii="Times New Roman" w:hAnsi="Times New Roman" w:cs="Times New Roman"/>
+        </w:rPr>
+        <w:t>[</w:t>
+      </w:r>
+      <w:r>
+        <w:rPr>
+          <w:rFonts w:ascii="Times New Roman" w:hAnsi="Times New Roman" w:cs="Times New Roman"/>
+        </w:rPr>
+        <w:t xml:space="preserve">4] Passing model into the constructor of the </w:t>
       </w:r>
       <w:proofErr w:type="spellStart"/>
       <w:r>
         <w:rPr>
           <w:rFonts w:ascii="Times New Roman" w:hAnsi="Times New Roman" w:cs="Times New Roman"/>
         </w:rPr>
-        <w:t>ArrayList</w:t>
+        <w:t>constroller</w:t>
       </w:r>
       <w:proofErr w:type="spellEnd"/>
       <w:r>
         <w:rPr>
           <w:rFonts w:ascii="Times New Roman" w:hAnsi="Times New Roman" w:cs="Times New Roman"/>
         </w:rPr>
-        <w:t xml:space="preserve"> goes through the </w:t>
-      </w:r>
-      <w:proofErr w:type="spellStart"/>
-      <w:r>
-        <w:rPr>
-          <w:rFonts w:ascii="Times New Roman" w:hAnsi="Times New Roman" w:cs="Times New Roman"/>
-        </w:rPr>
-        <w:t>arraylist</w:t>
-      </w:r>
-      <w:proofErr w:type="spellEnd"/>
-      <w:r>
-        <w:rPr>
-          <w:rFonts w:ascii="Times New Roman" w:hAnsi="Times New Roman" w:cs="Times New Roman"/>
-        </w:rPr>
-        <w:t xml:space="preserve"> and </w:t>
-      </w:r>
-      <w:r>
-        <w:rPr>
-          <w:rFonts w:ascii="Times New Roman" w:hAnsi="Times New Roman" w:cs="Times New Roman"/>
-        </w:rPr>
-        <w:t>returns true if the object exists</w:t>
+        <w:t xml:space="preserve"> requires a more complicate way of keeping single instance of model objects, while trying</w:t>
+      </w:r>
+      <w:r>
+        <w:rPr>
+          <w:rFonts w:ascii="Times New Roman" w:hAnsi="Times New Roman" w:cs="Times New Roman"/>
+        </w:rPr>
+        <w:t xml:space="preserve"> to pass these object instances to different controller during different view of the game.</w:t>
       </w:r>
     </w:p>
     <w:p>
@@ -6680,10 +6720,10 @@
           <w:noProof/>
         </w:rPr>
         <w:drawing>
-          <wp:inline distT="0" distB="0" distL="0" distR="0" wp14:anchorId="20E4B297" wp14:editId="26F5DEBF">
-            <wp:extent cx="5943600" cy="2505710"/>
-            <wp:effectExtent l="0" t="0" r="0" b="8890"/>
-            <wp:docPr id="14" name="Picture 14"/>
+          <wp:inline distT="0" distB="0" distL="0" distR="0" wp14:anchorId="5FBFBDC9" wp14:editId="59E0B617">
+            <wp:extent cx="5305425" cy="1780945"/>
+            <wp:effectExtent l="0" t="0" r="0" b="0"/>
+            <wp:docPr id="11" name="Picture 11"/>
             <wp:cNvGraphicFramePr>
               <a:graphicFrameLocks xmlns:a="http://schemas.openxmlformats.org/drawingml/2006/main" noChangeAspect="1"/>
             </wp:cNvGraphicFramePr>
@@ -6703,7 +6743,7 @@
                   <pic:spPr>
                     <a:xfrm>
                       <a:off x="0" y="0"/>
-                      <a:ext cx="5943600" cy="2505710"/>
+                      <a:ext cx="5309953" cy="1782465"/>
                     </a:xfrm>
                     <a:prstGeom prst="rect">
                       <a:avLst/>
@@ -6723,38 +6763,87 @@
           <w:rFonts w:ascii="Times New Roman" w:hAnsi="Times New Roman" w:cs="Times New Roman"/>
         </w:rPr>
       </w:pPr>
-      <w:r>
-        <w:rPr>
-          <w:rFonts w:ascii="Times New Roman" w:hAnsi="Times New Roman" w:cs="Times New Roman"/>
-        </w:rPr>
-        <w:lastRenderedPageBreak/>
-        <w:t>[</w:t>
-      </w:r>
-      <w:r>
-        <w:rPr>
-          <w:rFonts w:ascii="Times New Roman" w:hAnsi="Times New Roman" w:cs="Times New Roman"/>
-        </w:rPr>
-        <w:t xml:space="preserve">4] Passing model into the constructor of the </w:t>
+    </w:p>
+    <w:p>
+      <w:pPr>
+        <w:spacing w:after="0"/>
+        <w:rPr>
+          <w:rFonts w:ascii="Times New Roman" w:hAnsi="Times New Roman" w:cs="Times New Roman"/>
+        </w:rPr>
+      </w:pPr>
+      <w:r>
+        <w:rPr>
+          <w:rFonts w:ascii="Times New Roman" w:hAnsi="Times New Roman" w:cs="Times New Roman"/>
+        </w:rPr>
+        <w:t xml:space="preserve">[5] </w:t>
+      </w:r>
+      <w:r>
+        <w:rPr>
+          <w:rFonts w:ascii="Times New Roman" w:hAnsi="Times New Roman" w:cs="Times New Roman"/>
+        </w:rPr>
+        <w:t xml:space="preserve">different phase view </w:t>
+      </w:r>
+      <w:r>
+        <w:rPr>
+          <w:rFonts w:ascii="Times New Roman" w:hAnsi="Times New Roman" w:cs="Times New Roman"/>
+        </w:rPr>
+        <w:t xml:space="preserve">contains </w:t>
       </w:r>
       <w:proofErr w:type="spellStart"/>
       <w:r>
         <w:rPr>
           <w:rFonts w:ascii="Times New Roman" w:hAnsi="Times New Roman" w:cs="Times New Roman"/>
         </w:rPr>
-        <w:t>constroller</w:t>
+        <w:t>identifical</w:t>
       </w:r>
       <w:proofErr w:type="spellEnd"/>
       <w:r>
         <w:rPr>
           <w:rFonts w:ascii="Times New Roman" w:hAnsi="Times New Roman" w:cs="Times New Roman"/>
         </w:rPr>
-        <w:t xml:space="preserve"> requires a more complicate way of keeping single instance of model objects, while trying</w:t>
-      </w:r>
-      <w:r>
-        <w:rPr>
-          <w:rFonts w:ascii="Times New Roman" w:hAnsi="Times New Roman" w:cs="Times New Roman"/>
-        </w:rPr>
-        <w:t xml:space="preserve"> to pass these object instances to different controller during different view of the game.</w:t>
+        <w:t xml:space="preserve"> component </w:t>
+      </w:r>
+      <w:r>
+        <w:rPr>
+          <w:rFonts w:ascii="Times New Roman" w:hAnsi="Times New Roman" w:cs="Times New Roman"/>
+        </w:rPr>
+        <w:t>of current player and message board</w:t>
+      </w:r>
+      <w:r>
+        <w:rPr>
+          <w:rFonts w:ascii="Times New Roman" w:hAnsi="Times New Roman" w:cs="Times New Roman"/>
+        </w:rPr>
+        <w:t>.</w:t>
+      </w:r>
+      <w:r>
+        <w:rPr>
+          <w:rFonts w:ascii="Times New Roman" w:hAnsi="Times New Roman" w:cs="Times New Roman"/>
+        </w:rPr>
+        <w:t xml:space="preserve"> Namely,</w:t>
+      </w:r>
+      <w:r>
+        <w:rPr>
+          <w:rFonts w:ascii="Times New Roman" w:hAnsi="Times New Roman" w:cs="Times New Roman"/>
+        </w:rPr>
+        <w:t xml:space="preserve"> </w:t>
+      </w:r>
+      <w:r>
+        <w:rPr>
+          <w:rFonts w:ascii="Times New Roman" w:hAnsi="Times New Roman" w:cs="Times New Roman"/>
+        </w:rPr>
+        <w:t>i</w:t>
+      </w:r>
+      <w:r>
+        <w:rPr>
+          <w:rFonts w:ascii="Times New Roman" w:hAnsi="Times New Roman" w:cs="Times New Roman"/>
+        </w:rPr>
+        <w:t>mprove the view architecture to allow identical components to be reused</w:t>
+      </w:r>
+      <w:r>
+        <w:rPr>
+          <w:rFonts w:ascii="Times New Roman" w:hAnsi="Times New Roman" w:cs="Times New Roman"/>
+        </w:rPr>
+        <w:t xml:space="preserve"> throughout different phase.</w:t>
       </w:r>
     </w:p>
     <w:p>
@@ -6769,10 +6858,10 @@
           <w:noProof/>
         </w:rPr>
         <w:drawing>
-          <wp:inline distT="0" distB="0" distL="0" distR="0" wp14:anchorId="5FBFBDC9" wp14:editId="59E0B617">
-            <wp:extent cx="5305425" cy="1780945"/>
+          <wp:inline distT="0" distB="0" distL="0" distR="0" wp14:anchorId="3CC5181E" wp14:editId="703B12FC">
+            <wp:extent cx="5943600" cy="2632075"/>
             <wp:effectExtent l="0" t="0" r="0" b="0"/>
-            <wp:docPr id="11" name="Picture 11"/>
+            <wp:docPr id="13" name="Picture 13"/>
             <wp:cNvGraphicFramePr>
               <a:graphicFrameLocks xmlns:a="http://schemas.openxmlformats.org/drawingml/2006/main" noChangeAspect="1"/>
             </wp:cNvGraphicFramePr>
@@ -6792,7 +6881,7 @@
                   <pic:spPr>
                     <a:xfrm>
                       <a:off x="0" y="0"/>
-                      <a:ext cx="5309953" cy="1782465"/>
+                      <a:ext cx="5943600" cy="2632075"/>
                     </a:xfrm>
                     <a:prstGeom prst="rect">
                       <a:avLst/>
@@ -6804,53 +6893,73 @@
           </wp:inline>
         </w:drawing>
       </w:r>
-      <w:r>
-        <w:rPr>
-          <w:rFonts w:ascii="Times New Roman" w:hAnsi="Times New Roman" w:cs="Times New Roman"/>
-        </w:rPr>
-        <w:t xml:space="preserve">[5] different phase view </w:t>
-      </w:r>
-      <w:r>
-        <w:rPr>
-          <w:rFonts w:ascii="Times New Roman" w:hAnsi="Times New Roman" w:cs="Times New Roman"/>
-        </w:rPr>
-        <w:t xml:space="preserve">contains </w:t>
-      </w:r>
-      <w:proofErr w:type="spellStart"/>
-      <w:r>
-        <w:rPr>
-          <w:rFonts w:ascii="Times New Roman" w:hAnsi="Times New Roman" w:cs="Times New Roman"/>
-        </w:rPr>
-        <w:t>identifical</w:t>
-      </w:r>
-      <w:proofErr w:type="spellEnd"/>
-      <w:r>
-        <w:rPr>
-          <w:rFonts w:ascii="Times New Roman" w:hAnsi="Times New Roman" w:cs="Times New Roman"/>
-        </w:rPr>
-        <w:t xml:space="preserve"> component </w:t>
-      </w:r>
-      <w:r>
-        <w:rPr>
-          <w:rFonts w:ascii="Times New Roman" w:hAnsi="Times New Roman" w:cs="Times New Roman"/>
-        </w:rPr>
-        <w:t>of current player and message board</w:t>
-      </w:r>
-      <w:r>
-        <w:rPr>
-          <w:rFonts w:ascii="Times New Roman" w:hAnsi="Times New Roman" w:cs="Times New Roman"/>
-        </w:rPr>
-        <w:t xml:space="preserve"> </w:t>
-      </w:r>
+    </w:p>
+    <w:p>
+      <w:pPr>
+        <w:spacing w:after="0"/>
+        <w:rPr>
+          <w:rFonts w:ascii="Times New Roman" w:hAnsi="Times New Roman" w:cs="Times New Roman"/>
+        </w:rPr>
+      </w:pPr>
+    </w:p>
+    <w:p>
+      <w:pPr>
+        <w:spacing w:after="0"/>
+        <w:rPr>
+          <w:rFonts w:ascii="Times New Roman" w:hAnsi="Times New Roman" w:cs="Times New Roman"/>
+        </w:rPr>
+      </w:pPr>
+    </w:p>
+    <w:p>
+      <w:pPr>
+        <w:spacing w:after="0"/>
+        <w:rPr>
+          <w:rFonts w:ascii="Times New Roman" w:hAnsi="Times New Roman" w:cs="Times New Roman"/>
+        </w:rPr>
+      </w:pPr>
+    </w:p>
+    <w:p>
+      <w:pPr>
+        <w:spacing w:after="0"/>
+        <w:rPr>
+          <w:rFonts w:ascii="Times New Roman" w:hAnsi="Times New Roman" w:cs="Times New Roman"/>
+        </w:rPr>
+      </w:pPr>
+      <w:r>
+        <w:rPr>
+          <w:rFonts w:ascii="Times New Roman" w:hAnsi="Times New Roman" w:cs="Times New Roman"/>
+        </w:rPr>
+        <w:t>[6]</w:t>
+      </w:r>
+      <w:r>
+        <w:rPr>
+          <w:rFonts w:ascii="Times New Roman" w:hAnsi="Times New Roman" w:cs="Times New Roman"/>
+        </w:rPr>
+        <w:t xml:space="preserve"> Improve algorithm for getting the nex</w:t>
+      </w:r>
+      <w:r>
+        <w:rPr>
+          <w:rFonts w:ascii="Times New Roman" w:hAnsi="Times New Roman" w:cs="Times New Roman"/>
+        </w:rPr>
+        <w:t>t valid player</w:t>
+      </w:r>
+    </w:p>
+    <w:p>
+      <w:pPr>
+        <w:spacing w:after="0"/>
+        <w:rPr>
+          <w:rFonts w:ascii="Times New Roman" w:hAnsi="Times New Roman" w:cs="Times New Roman"/>
+        </w:rPr>
+      </w:pPr>
       <w:r>
         <w:rPr>
           <w:noProof/>
         </w:rPr>
         <w:drawing>
-          <wp:inline distT="0" distB="0" distL="0" distR="0" wp14:anchorId="3CC5181E" wp14:editId="703B12FC">
-            <wp:extent cx="5943600" cy="2632075"/>
+          <wp:inline distT="0" distB="0" distL="0" distR="0" wp14:anchorId="7F0D703B" wp14:editId="499BC6A5">
+            <wp:extent cx="6586129" cy="401782"/>
             <wp:effectExtent l="0" t="0" r="0" b="0"/>
-            <wp:docPr id="13" name="Picture 13"/>
+            <wp:docPr id="12" name="Picture 12"/>
             <wp:cNvGraphicFramePr>
               <a:graphicFrameLocks xmlns:a="http://schemas.openxmlformats.org/drawingml/2006/main" noChangeAspect="1"/>
             </wp:cNvGraphicFramePr>
@@ -6870,7 +6979,7 @@
                   <pic:spPr>
                     <a:xfrm>
                       <a:off x="0" y="0"/>
-                      <a:ext cx="5943600" cy="2632075"/>
+                      <a:ext cx="7004860" cy="427326"/>
                     </a:xfrm>
                     <a:prstGeom prst="rect">
                       <a:avLst/>
@@ -6896,28 +7005,6 @@
         <w:spacing w:after="0"/>
         <w:rPr>
           <w:rFonts w:ascii="Times New Roman" w:hAnsi="Times New Roman" w:cs="Times New Roman"/>
-        </w:rPr>
-      </w:pPr>
-      <w:r>
-        <w:rPr>
-          <w:rFonts w:ascii="Times New Roman" w:hAnsi="Times New Roman" w:cs="Times New Roman"/>
-        </w:rPr>
-        <w:t>[6]</w:t>
-      </w:r>
-    </w:p>
-    <w:p>
-      <w:pPr>
-        <w:spacing w:after="0"/>
-        <w:rPr>
-          <w:rFonts w:ascii="Times New Roman" w:hAnsi="Times New Roman" w:cs="Times New Roman"/>
-        </w:rPr>
-      </w:pPr>
-    </w:p>
-    <w:p>
-      <w:pPr>
-        <w:spacing w:after="0"/>
-        <w:rPr>
-          <w:rFonts w:ascii="Times New Roman" w:hAnsi="Times New Roman" w:cs="Times New Roman"/>
           <w:b/>
           <w:u w:val="single"/>
         </w:rPr>
@@ -7207,7 +7294,6 @@
         <w:rPr>
           <w:rFonts w:ascii="Times New Roman" w:hAnsi="Times New Roman" w:cs="Times New Roman"/>
         </w:rPr>
-        <w:lastRenderedPageBreak/>
         <w:t xml:space="preserve">Namely, </w:t>
       </w:r>
       <w:r>
@@ -7266,7 +7352,7 @@
                     <pic:cNvPicPr/>
                   </pic:nvPicPr>
                   <pic:blipFill>
-                    <a:blip r:embed="rId10"/>
+                    <a:blip r:embed="rId9"/>
                     <a:stretch>
                       <a:fillRect/>
                     </a:stretch>
@@ -7431,6 +7517,7 @@
         <w:rPr>
           <w:rFonts w:ascii="Times New Roman" w:hAnsi="Times New Roman" w:cs="Times New Roman"/>
         </w:rPr>
+        <w:lastRenderedPageBreak/>
         <w:t xml:space="preserve">Therefore, I created a </w:t>
       </w:r>
       <w:proofErr w:type="spellStart"/>
@@ -7657,7 +7744,6 @@
         <w:rPr>
           <w:noProof/>
         </w:rPr>
-        <w:lastRenderedPageBreak/>
         <w:drawing>
           <wp:inline distT="0" distB="0" distL="0" distR="0" wp14:anchorId="5D281B6C" wp14:editId="66B0E33A">
             <wp:extent cx="5943600" cy="2632075"/>
@@ -7674,7 +7760,7 @@
                     <pic:cNvPicPr/>
                   </pic:nvPicPr>
                   <pic:blipFill>
-                    <a:blip r:embed="rId13"/>
+                    <a:blip r:embed="rId12"/>
                     <a:stretch>
                       <a:fillRect/>
                     </a:stretch>
@@ -7859,6 +7945,7 @@
         <w:rPr>
           <w:rFonts w:ascii="Times New Roman" w:hAnsi="Times New Roman" w:cs="Times New Roman"/>
         </w:rPr>
+        <w:lastRenderedPageBreak/>
         <w:t xml:space="preserve">[4] Refactoring technique: Replacing </w:t>
       </w:r>
       <w:r>
@@ -7939,13 +8026,25 @@
         <w:rPr>
           <w:rFonts w:ascii="Times New Roman" w:hAnsi="Times New Roman" w:cs="Times New Roman"/>
         </w:rPr>
-        <w:t xml:space="preserve"> gained access the model</w:t>
-      </w:r>
-      <w:r>
-        <w:rPr>
-          <w:rFonts w:ascii="Times New Roman" w:hAnsi="Times New Roman" w:cs="Times New Roman"/>
-        </w:rPr>
-        <w:t xml:space="preserve"> class</w:t>
+        <w:t xml:space="preserve"> gained access </w:t>
+      </w:r>
+      <w:r>
+        <w:rPr>
+          <w:rFonts w:ascii="Times New Roman" w:hAnsi="Times New Roman" w:cs="Times New Roman"/>
+        </w:rPr>
+        <w:t xml:space="preserve">to </w:t>
+      </w:r>
+      <w:r>
+        <w:rPr>
+          <w:rFonts w:ascii="Times New Roman" w:hAnsi="Times New Roman" w:cs="Times New Roman"/>
+        </w:rPr>
+        <w:t>the model</w:t>
+      </w:r>
+      <w:r>
+        <w:rPr>
+          <w:rFonts w:ascii="Times New Roman" w:hAnsi="Times New Roman" w:cs="Times New Roman"/>
+        </w:rPr>
+        <w:t>s</w:t>
       </w:r>
       <w:r>
         <w:rPr>
@@ -7971,7 +8070,44 @@
         <w:rPr>
           <w:rFonts w:ascii="Times New Roman" w:hAnsi="Times New Roman" w:cs="Times New Roman"/>
         </w:rPr>
-        <w:t xml:space="preserve"> the model objects into the constructor, making our application less flexible.</w:t>
+        <w:t xml:space="preserve"> the model objects into the constructor</w:t>
+      </w:r>
+      <w:r>
+        <w:rPr>
+          <w:rFonts w:ascii="Times New Roman" w:hAnsi="Times New Roman" w:cs="Times New Roman"/>
+        </w:rPr>
+        <w:t>.</w:t>
+      </w:r>
+    </w:p>
+    <w:p>
+      <w:pPr>
+        <w:pStyle w:val="ListParagraph"/>
+        <w:numPr>
+          <w:ilvl w:val="1"/>
+          <w:numId w:val="12"/>
+        </w:numPr>
+        <w:spacing w:after="0"/>
+        <w:rPr>
+          <w:rFonts w:ascii="Times New Roman" w:hAnsi="Times New Roman" w:cs="Times New Roman"/>
+        </w:rPr>
+      </w:pPr>
+      <w:r>
+        <w:rPr>
+          <w:rFonts w:ascii="Times New Roman" w:hAnsi="Times New Roman" w:cs="Times New Roman"/>
+        </w:rPr>
+        <w:t xml:space="preserve">This made </w:t>
+      </w:r>
+      <w:r>
+        <w:rPr>
+          <w:rFonts w:ascii="Times New Roman" w:hAnsi="Times New Roman" w:cs="Times New Roman"/>
+        </w:rPr>
+        <w:t>our application less flexib</w:t>
+      </w:r>
+      <w:r>
+        <w:rPr>
+          <w:rFonts w:ascii="Times New Roman" w:hAnsi="Times New Roman" w:cs="Times New Roman"/>
+        </w:rPr>
+        <w:t>le.</w:t>
       </w:r>
     </w:p>
     <w:p>
@@ -7999,7 +8135,6 @@
         <w:rPr>
           <w:rFonts w:ascii="Times New Roman" w:hAnsi="Times New Roman" w:cs="Times New Roman"/>
         </w:rPr>
-        <w:lastRenderedPageBreak/>
         <w:t>BEFORE:</w:t>
       </w:r>
     </w:p>
@@ -8032,7 +8167,7 @@
                     <pic:cNvPicPr/>
                   </pic:nvPicPr>
                   <pic:blipFill>
-                    <a:blip r:embed="rId12"/>
+                    <a:blip r:embed="rId11"/>
                     <a:stretch>
                       <a:fillRect/>
                     </a:stretch>
@@ -8069,19 +8204,67 @@
         <w:rPr>
           <w:rFonts w:ascii="Times New Roman" w:hAnsi="Times New Roman" w:cs="Times New Roman"/>
         </w:rPr>
-        <w:t>To fix this we used lazy initialization singleton</w:t>
-      </w:r>
-      <w:r>
-        <w:rPr>
-          <w:rFonts w:ascii="Times New Roman" w:hAnsi="Times New Roman" w:cs="Times New Roman"/>
-        </w:rPr>
-        <w:t xml:space="preserve"> using public static method that returns the instance of the class</w:t>
+        <w:t>To fix this we used singleton</w:t>
+      </w:r>
+      <w:r>
+        <w:rPr>
+          <w:rFonts w:ascii="Times New Roman" w:hAnsi="Times New Roman" w:cs="Times New Roman"/>
+        </w:rPr>
+        <w:t xml:space="preserve"> using public static method that returns the </w:t>
+      </w:r>
+      <w:r>
+        <w:rPr>
+          <w:rFonts w:ascii="Times New Roman" w:hAnsi="Times New Roman" w:cs="Times New Roman"/>
+        </w:rPr>
+        <w:t xml:space="preserve">single </w:t>
+      </w:r>
+      <w:r>
+        <w:rPr>
+          <w:rFonts w:ascii="Times New Roman" w:hAnsi="Times New Roman" w:cs="Times New Roman"/>
+        </w:rPr>
+        <w:t xml:space="preserve">instance of the </w:t>
+      </w:r>
+      <w:r>
+        <w:rPr>
+          <w:rFonts w:ascii="Times New Roman" w:hAnsi="Times New Roman" w:cs="Times New Roman"/>
+        </w:rPr>
+        <w:t>model class</w:t>
+      </w:r>
+      <w:r>
+        <w:rPr>
+          <w:rFonts w:ascii="Times New Roman" w:hAnsi="Times New Roman" w:cs="Times New Roman"/>
+        </w:rPr>
+        <w:t>. Namely, if it’s null create a new instance, if not just return</w:t>
+      </w:r>
+      <w:r>
+        <w:rPr>
+          <w:rFonts w:ascii="Times New Roman" w:hAnsi="Times New Roman" w:cs="Times New Roman"/>
+        </w:rPr>
+        <w:t>s</w:t>
+      </w:r>
+      <w:r>
+        <w:rPr>
+          <w:rFonts w:ascii="Times New Roman" w:hAnsi="Times New Roman" w:cs="Times New Roman"/>
+        </w:rPr>
+        <w:t xml:space="preserve"> an existing </w:t>
+      </w:r>
+      <w:r>
+        <w:rPr>
+          <w:rFonts w:ascii="Times New Roman" w:hAnsi="Times New Roman" w:cs="Times New Roman"/>
+        </w:rPr>
+        <w:t>object</w:t>
       </w:r>
       <w:r>
         <w:rPr>
           <w:rFonts w:ascii="Times New Roman" w:hAnsi="Times New Roman" w:cs="Times New Roman"/>
         </w:rPr>
         <w:t>.</w:t>
+      </w:r>
+      <w:r>
+        <w:rPr>
+          <w:rFonts w:ascii="Times New Roman" w:hAnsi="Times New Roman" w:cs="Times New Roman"/>
+        </w:rPr>
+        <w:t xml:space="preserve"> </w:t>
       </w:r>
     </w:p>
     <w:p>
@@ -8100,7 +8283,39 @@
         <w:rPr>
           <w:rFonts w:ascii="Times New Roman" w:hAnsi="Times New Roman" w:cs="Times New Roman"/>
         </w:rPr>
-        <w:t>This allowed other objects from instantiating the copies of their single object, such that all the controller has access to the same model objects whenever it was required during the game.</w:t>
+        <w:t xml:space="preserve">This allowed easier way to keep a single instance of models within our application. </w:t>
+      </w:r>
+      <w:proofErr w:type="spellStart"/>
+      <w:r>
+        <w:rPr>
+          <w:rFonts w:ascii="Times New Roman" w:hAnsi="Times New Roman" w:cs="Times New Roman"/>
+        </w:rPr>
+        <w:t>Morevoer</w:t>
+      </w:r>
+      <w:proofErr w:type="spellEnd"/>
+      <w:r>
+        <w:rPr>
+          <w:rFonts w:ascii="Times New Roman" w:hAnsi="Times New Roman" w:cs="Times New Roman"/>
+        </w:rPr>
+        <w:t xml:space="preserve">. </w:t>
+      </w:r>
+      <w:r>
+        <w:rPr>
+          <w:rFonts w:ascii="Times New Roman" w:hAnsi="Times New Roman" w:cs="Times New Roman"/>
+        </w:rPr>
+        <w:t xml:space="preserve">all the controller has access to the same model objects </w:t>
+      </w:r>
+      <w:r>
+        <w:rPr>
+          <w:rFonts w:ascii="Times New Roman" w:hAnsi="Times New Roman" w:cs="Times New Roman"/>
+        </w:rPr>
+        <w:t>anytime in the game, making our code easier to maintain and cope with change</w:t>
+      </w:r>
+      <w:r>
+        <w:rPr>
+          <w:rFonts w:ascii="Times New Roman" w:hAnsi="Times New Roman" w:cs="Times New Roman"/>
+        </w:rPr>
+        <w:t>s.</w:t>
       </w:r>
     </w:p>
     <w:p>
@@ -8163,6 +8378,350 @@
             </a:graphic>
           </wp:inline>
         </w:drawing>
+      </w:r>
+    </w:p>
+    <w:p>
+      <w:pPr>
+        <w:spacing w:after="0"/>
+        <w:rPr>
+          <w:rFonts w:ascii="Times New Roman" w:hAnsi="Times New Roman" w:cs="Times New Roman"/>
+        </w:rPr>
+      </w:pPr>
+      <w:r>
+        <w:rPr>
+          <w:rFonts w:ascii="Times New Roman" w:hAnsi="Times New Roman" w:cs="Times New Roman"/>
+        </w:rPr>
+        <w:t>[4] Refactoring technique: Substitute Algorithm</w:t>
+      </w:r>
+      <w:r>
+        <w:rPr>
+          <w:rFonts w:ascii="Times New Roman" w:hAnsi="Times New Roman" w:cs="Times New Roman"/>
+        </w:rPr>
+        <w:tab/>
+      </w:r>
+    </w:p>
+    <w:p>
+      <w:pPr>
+        <w:pStyle w:val="ListParagraph"/>
+        <w:numPr>
+          <w:ilvl w:val="0"/>
+          <w:numId w:val="12"/>
+        </w:numPr>
+        <w:spacing w:after="0"/>
+        <w:rPr>
+          <w:rFonts w:ascii="Times New Roman" w:hAnsi="Times New Roman" w:cs="Times New Roman"/>
+        </w:rPr>
+      </w:pPr>
+      <w:r>
+        <w:rPr>
+          <w:rFonts w:ascii="Times New Roman" w:hAnsi="Times New Roman" w:cs="Times New Roman"/>
+        </w:rPr>
+        <w:t xml:space="preserve">Why refactor? </w:t>
+      </w:r>
+    </w:p>
+    <w:p>
+      <w:pPr>
+        <w:pStyle w:val="ListParagraph"/>
+        <w:numPr>
+          <w:ilvl w:val="1"/>
+          <w:numId w:val="12"/>
+        </w:numPr>
+        <w:spacing w:after="0"/>
+        <w:rPr>
+          <w:rFonts w:ascii="Times New Roman" w:hAnsi="Times New Roman" w:cs="Times New Roman"/>
+        </w:rPr>
+      </w:pPr>
+      <w:r>
+        <w:rPr>
+          <w:rFonts w:ascii="Times New Roman" w:hAnsi="Times New Roman" w:cs="Times New Roman"/>
+        </w:rPr>
+        <w:t>Hard to tell what the code is doing</w:t>
+      </w:r>
+    </w:p>
+    <w:p>
+      <w:pPr>
+        <w:pStyle w:val="ListParagraph"/>
+        <w:numPr>
+          <w:ilvl w:val="1"/>
+          <w:numId w:val="12"/>
+        </w:numPr>
+        <w:spacing w:after="0"/>
+        <w:rPr>
+          <w:rFonts w:ascii="Times New Roman" w:hAnsi="Times New Roman" w:cs="Times New Roman"/>
+        </w:rPr>
+      </w:pPr>
+      <w:r>
+        <w:rPr>
+          <w:rFonts w:ascii="Times New Roman" w:hAnsi="Times New Roman" w:cs="Times New Roman"/>
+        </w:rPr>
+        <w:t xml:space="preserve">This piece of code is used several times in the game play so </w:t>
+      </w:r>
+      <w:proofErr w:type="spellStart"/>
+      <w:r>
+        <w:rPr>
+          <w:rFonts w:ascii="Times New Roman" w:hAnsi="Times New Roman" w:cs="Times New Roman"/>
+        </w:rPr>
+        <w:t>its</w:t>
+      </w:r>
+      <w:proofErr w:type="spellEnd"/>
+      <w:r>
+        <w:rPr>
+          <w:rFonts w:ascii="Times New Roman" w:hAnsi="Times New Roman" w:cs="Times New Roman"/>
+        </w:rPr>
+        <w:t xml:space="preserve"> better to make it into a method</w:t>
+      </w:r>
+    </w:p>
+    <w:p>
+      <w:pPr>
+        <w:pStyle w:val="ListParagraph"/>
+        <w:numPr>
+          <w:ilvl w:val="1"/>
+          <w:numId w:val="12"/>
+        </w:numPr>
+        <w:spacing w:after="0"/>
+        <w:rPr>
+          <w:rFonts w:ascii="Times New Roman" w:hAnsi="Times New Roman" w:cs="Times New Roman"/>
+        </w:rPr>
+      </w:pPr>
+      <w:r>
+        <w:rPr>
+          <w:rFonts w:ascii="Times New Roman" w:hAnsi="Times New Roman" w:cs="Times New Roman"/>
+        </w:rPr>
+        <w:t xml:space="preserve">Current piece of code only gets the next </w:t>
+      </w:r>
+      <w:proofErr w:type="gramStart"/>
+      <w:r>
+        <w:rPr>
+          <w:rFonts w:ascii="Times New Roman" w:hAnsi="Times New Roman" w:cs="Times New Roman"/>
+        </w:rPr>
+        <w:t>player, but</w:t>
+      </w:r>
+      <w:proofErr w:type="gramEnd"/>
+      <w:r>
+        <w:rPr>
+          <w:rFonts w:ascii="Times New Roman" w:hAnsi="Times New Roman" w:cs="Times New Roman"/>
+        </w:rPr>
+        <w:t xml:space="preserve"> doesn’t check if the next player is valid. Namely, skips players who has already lost</w:t>
+      </w:r>
+    </w:p>
+    <w:p>
+      <w:pPr>
+        <w:pStyle w:val="ListParagraph"/>
+        <w:numPr>
+          <w:ilvl w:val="0"/>
+          <w:numId w:val="12"/>
+        </w:numPr>
+        <w:spacing w:after="0"/>
+        <w:rPr>
+          <w:rFonts w:ascii="Times New Roman" w:hAnsi="Times New Roman" w:cs="Times New Roman"/>
+        </w:rPr>
+      </w:pPr>
+      <w:r>
+        <w:rPr>
+          <w:rFonts w:ascii="Times New Roman" w:hAnsi="Times New Roman" w:cs="Times New Roman"/>
+        </w:rPr>
+        <w:t>How to refactor</w:t>
+      </w:r>
+    </w:p>
+    <w:p>
+      <w:pPr>
+        <w:pStyle w:val="ListParagraph"/>
+        <w:numPr>
+          <w:ilvl w:val="1"/>
+          <w:numId w:val="12"/>
+        </w:numPr>
+        <w:spacing w:after="0"/>
+        <w:rPr>
+          <w:rFonts w:ascii="Times New Roman" w:hAnsi="Times New Roman" w:cs="Times New Roman"/>
+        </w:rPr>
+      </w:pPr>
+      <w:r>
+        <w:rPr>
+          <w:rFonts w:ascii="Times New Roman" w:hAnsi="Times New Roman" w:cs="Times New Roman"/>
+        </w:rPr>
+        <w:lastRenderedPageBreak/>
+        <w:t xml:space="preserve">Created a method called </w:t>
+      </w:r>
+      <w:proofErr w:type="spellStart"/>
+      <w:proofErr w:type="gramStart"/>
+      <w:r>
+        <w:rPr>
+          <w:rFonts w:ascii="Times New Roman" w:hAnsi="Times New Roman" w:cs="Times New Roman"/>
+        </w:rPr>
+        <w:t>setNextPlayer</w:t>
+      </w:r>
+      <w:proofErr w:type="spellEnd"/>
+      <w:r>
+        <w:rPr>
+          <w:rFonts w:ascii="Times New Roman" w:hAnsi="Times New Roman" w:cs="Times New Roman"/>
+        </w:rPr>
+        <w:t>(</w:t>
+      </w:r>
+      <w:proofErr w:type="gramEnd"/>
+      <w:r>
+        <w:rPr>
+          <w:rFonts w:ascii="Times New Roman" w:hAnsi="Times New Roman" w:cs="Times New Roman"/>
+        </w:rPr>
+        <w:t>) that is easier to understand from the name of the method</w:t>
+      </w:r>
+    </w:p>
+    <w:p>
+      <w:pPr>
+        <w:pStyle w:val="ListParagraph"/>
+        <w:numPr>
+          <w:ilvl w:val="1"/>
+          <w:numId w:val="12"/>
+        </w:numPr>
+        <w:spacing w:after="0"/>
+        <w:rPr>
+          <w:rFonts w:ascii="Times New Roman" w:hAnsi="Times New Roman" w:cs="Times New Roman"/>
+        </w:rPr>
+      </w:pPr>
+      <w:r>
+        <w:rPr>
+          <w:rFonts w:ascii="Times New Roman" w:hAnsi="Times New Roman" w:cs="Times New Roman"/>
+        </w:rPr>
+        <w:t xml:space="preserve">We put the method inside </w:t>
+      </w:r>
+      <w:proofErr w:type="spellStart"/>
+      <w:r>
+        <w:rPr>
+          <w:rFonts w:ascii="Times New Roman" w:hAnsi="Times New Roman" w:cs="Times New Roman"/>
+        </w:rPr>
+        <w:t>PlayerPhaseModel</w:t>
+      </w:r>
+      <w:proofErr w:type="spellEnd"/>
+      <w:r>
+        <w:rPr>
+          <w:rFonts w:ascii="Times New Roman" w:hAnsi="Times New Roman" w:cs="Times New Roman"/>
+        </w:rPr>
+        <w:t xml:space="preserve"> to increase cohesion of modules (keeps together things that are related)</w:t>
+      </w:r>
+    </w:p>
+    <w:p>
+      <w:pPr>
+        <w:pStyle w:val="ListParagraph"/>
+        <w:numPr>
+          <w:ilvl w:val="1"/>
+          <w:numId w:val="12"/>
+        </w:numPr>
+        <w:spacing w:after="0"/>
+        <w:rPr>
+          <w:rFonts w:ascii="Times New Roman" w:hAnsi="Times New Roman" w:cs="Times New Roman"/>
+        </w:rPr>
+      </w:pPr>
+      <w:r>
+        <w:rPr>
+          <w:rFonts w:ascii="Times New Roman" w:hAnsi="Times New Roman" w:cs="Times New Roman"/>
+        </w:rPr>
+        <w:t xml:space="preserve">The method is basically a while loop that keeps incrementing the </w:t>
+      </w:r>
+      <w:proofErr w:type="spellStart"/>
+      <w:r>
+        <w:rPr>
+          <w:rFonts w:ascii="Times New Roman" w:hAnsi="Times New Roman" w:cs="Times New Roman"/>
+        </w:rPr>
+        <w:t>currentPlayerIndex</w:t>
+      </w:r>
+      <w:proofErr w:type="spellEnd"/>
+      <w:r>
+        <w:rPr>
+          <w:rFonts w:ascii="Times New Roman" w:hAnsi="Times New Roman" w:cs="Times New Roman"/>
+        </w:rPr>
+        <w:t xml:space="preserve"> until it finds a valid player that is the player who hasn’t lost yet. </w:t>
+      </w:r>
+    </w:p>
+    <w:p>
+      <w:pPr>
+        <w:pStyle w:val="ListParagraph"/>
+        <w:numPr>
+          <w:ilvl w:val="1"/>
+          <w:numId w:val="12"/>
+        </w:numPr>
+        <w:spacing w:after="0"/>
+        <w:rPr>
+          <w:rFonts w:ascii="Times New Roman" w:hAnsi="Times New Roman" w:cs="Times New Roman"/>
+        </w:rPr>
+      </w:pPr>
+      <w:r>
+        <w:rPr>
+          <w:rFonts w:ascii="Times New Roman" w:hAnsi="Times New Roman" w:cs="Times New Roman"/>
+        </w:rPr>
+        <w:t xml:space="preserve">With the updated index, all we need to do is </w:t>
+      </w:r>
+      <w:proofErr w:type="spellStart"/>
+      <w:proofErr w:type="gramStart"/>
+      <w:r>
+        <w:rPr>
+          <w:rFonts w:ascii="Times New Roman" w:hAnsi="Times New Roman" w:cs="Times New Roman"/>
+        </w:rPr>
+        <w:t>getCurrentPlayer</w:t>
+      </w:r>
+      <w:proofErr w:type="spellEnd"/>
+      <w:r>
+        <w:rPr>
+          <w:rFonts w:ascii="Times New Roman" w:hAnsi="Times New Roman" w:cs="Times New Roman"/>
+        </w:rPr>
+        <w:t>(</w:t>
+      </w:r>
+      <w:proofErr w:type="gramEnd"/>
+      <w:r>
+        <w:rPr>
+          <w:rFonts w:ascii="Times New Roman" w:hAnsi="Times New Roman" w:cs="Times New Roman"/>
+        </w:rPr>
+        <w:t>) to return the correct player</w:t>
+      </w:r>
+      <w:r>
+        <w:rPr>
+          <w:noProof/>
+        </w:rPr>
+        <w:drawing>
+          <wp:inline distT="0" distB="0" distL="0" distR="0" wp14:anchorId="07702F31" wp14:editId="324BCAF3">
+            <wp:extent cx="5943600" cy="1704975"/>
+            <wp:effectExtent l="0" t="0" r="0" b="9525"/>
+            <wp:docPr id="3" name="Picture 3"/>
+            <wp:cNvGraphicFramePr>
+              <a:graphicFrameLocks xmlns:a="http://schemas.openxmlformats.org/drawingml/2006/main" noChangeAspect="1"/>
+            </wp:cNvGraphicFramePr>
+            <a:graphic xmlns:a="http://schemas.openxmlformats.org/drawingml/2006/main">
+              <a:graphicData uri="http://schemas.openxmlformats.org/drawingml/2006/picture">
+                <pic:pic xmlns:pic="http://schemas.openxmlformats.org/drawingml/2006/picture">
+                  <pic:nvPicPr>
+                    <pic:cNvPr id="1" name=""/>
+                    <pic:cNvPicPr/>
+                  </pic:nvPicPr>
+                  <pic:blipFill>
+                    <a:blip r:embed="rId16"/>
+                    <a:stretch>
+                      <a:fillRect/>
+                    </a:stretch>
+                  </pic:blipFill>
+                  <pic:spPr>
+                    <a:xfrm>
+                      <a:off x="0" y="0"/>
+                      <a:ext cx="5943600" cy="1704975"/>
+                    </a:xfrm>
+                    <a:prstGeom prst="rect">
+                      <a:avLst/>
+                    </a:prstGeom>
+                  </pic:spPr>
+                </pic:pic>
+              </a:graphicData>
+            </a:graphic>
+          </wp:inline>
+        </w:drawing>
+      </w:r>
+      <w:r>
+        <w:rPr>
+          <w:rFonts w:ascii="Times New Roman" w:hAnsi="Times New Roman" w:cs="Times New Roman"/>
+        </w:rPr>
+        <w:tab/>
+      </w:r>
+      <w:r>
+        <w:rPr>
+          <w:rFonts w:ascii="Times New Roman" w:hAnsi="Times New Roman" w:cs="Times New Roman"/>
+        </w:rPr>
+        <w:tab/>
       </w:r>
     </w:p>
     <w:p>
@@ -10452,7 +11011,7 @@
 </file>
 
 <file path=customXml/itemProps1.xml><?xml version="1.0" encoding="utf-8"?>
-<ds:datastoreItem xmlns:ds="http://schemas.openxmlformats.org/officeDocument/2006/customXml" ds:itemID="{4ACBE68A-7A09-4DE8-860F-6F2DC2840D47}">
+<ds:datastoreItem xmlns:ds="http://schemas.openxmlformats.org/officeDocument/2006/customXml" ds:itemID="{E0B504AA-C92E-413D-8A1E-21E136F7FC75}">
   <ds:schemaRefs>
     <ds:schemaRef ds:uri="http://schemas.openxmlformats.org/officeDocument/2006/bibliography"/>
   </ds:schemaRefs>

</xml_diff>

<commit_message>
documented build 3 doubts in release documentation
</commit_message>
<xml_diff>
--- a/projectdescription/RiskBuildDocumentation.docx
+++ b/projectdescription/RiskBuildDocumentation.docx
@@ -3315,8 +3315,6 @@
         </w:rPr>
         <w:t>r</w:t>
       </w:r>
-      <w:bookmarkStart w:id="0" w:name="_GoBack"/>
-      <w:bookmarkEnd w:id="0"/>
       <w:proofErr w:type="spellEnd"/>
       <w:r>
         <w:rPr>
@@ -9823,128 +9821,170 @@
         <w:rPr>
           <w:rFonts w:ascii="Times New Roman" w:hAnsi="Times New Roman" w:cs="Times New Roman"/>
         </w:rPr>
-        <w:t>- setup () documentation</w:t>
-      </w:r>
-    </w:p>
-    <w:p>
-      <w:pPr>
-        <w:spacing w:after="0"/>
-        <w:rPr>
-          <w:rFonts w:ascii="Times New Roman" w:hAnsi="Times New Roman" w:cs="Times New Roman"/>
-        </w:rPr>
-      </w:pPr>
-      <w:r>
-        <w:rPr>
-          <w:rFonts w:ascii="Times New Roman" w:hAnsi="Times New Roman" w:cs="Times New Roman"/>
-        </w:rPr>
         <w:t xml:space="preserve">- </w:t>
       </w:r>
+      <w:r>
+        <w:rPr>
+          <w:rFonts w:ascii="Times New Roman" w:hAnsi="Times New Roman" w:cs="Times New Roman"/>
+        </w:rPr>
+        <w:t xml:space="preserve">The build 3 scheme does not specify setup strategy for different behavior thus we have </w:t>
+      </w:r>
+      <w:proofErr w:type="gramStart"/>
+      <w:r>
+        <w:rPr>
+          <w:rFonts w:ascii="Times New Roman" w:hAnsi="Times New Roman" w:cs="Times New Roman"/>
+        </w:rPr>
+        <w:t>decide</w:t>
+      </w:r>
+      <w:proofErr w:type="gramEnd"/>
+      <w:r>
+        <w:rPr>
+          <w:rFonts w:ascii="Times New Roman" w:hAnsi="Times New Roman" w:cs="Times New Roman"/>
+        </w:rPr>
+        <w:t xml:space="preserve"> implement our own version of setup based on the </w:t>
+      </w:r>
       <w:proofErr w:type="spellStart"/>
       <w:r>
         <w:rPr>
           <w:rFonts w:ascii="Times New Roman" w:hAnsi="Times New Roman" w:cs="Times New Roman"/>
         </w:rPr>
-        <w:t>cardExchange</w:t>
+        <w:t>implementatinon</w:t>
       </w:r>
       <w:proofErr w:type="spellEnd"/>
       <w:r>
         <w:rPr>
           <w:rFonts w:ascii="Times New Roman" w:hAnsi="Times New Roman" w:cs="Times New Roman"/>
         </w:rPr>
-        <w:t xml:space="preserve"> documentation (for cheater you </w:t>
-      </w:r>
-    </w:p>
-    <w:p>
-      <w:pPr>
-        <w:spacing w:after="0"/>
-        <w:rPr>
-          <w:rFonts w:ascii="Times New Roman" w:hAnsi="Times New Roman" w:cs="Times New Roman"/>
-        </w:rPr>
-      </w:pPr>
-      <w:r>
-        <w:rPr>
-          <w:rFonts w:ascii="Times New Roman" w:hAnsi="Times New Roman" w:cs="Times New Roman"/>
-        </w:rPr>
-        <w:t>don't need to have card)</w:t>
-      </w:r>
-    </w:p>
-    <w:p>
-      <w:pPr>
-        <w:spacing w:after="0"/>
-        <w:rPr>
-          <w:rFonts w:ascii="Times New Roman" w:hAnsi="Times New Roman" w:cs="Times New Roman"/>
-        </w:rPr>
-      </w:pPr>
-      <w:r>
-        <w:rPr>
-          <w:rFonts w:ascii="Times New Roman" w:hAnsi="Times New Roman" w:cs="Times New Roman"/>
-        </w:rPr>
-        <w:t>- docs for next for computer (why we left it; for understandability)</w:t>
-      </w:r>
-    </w:p>
-    <w:p>
-      <w:pPr>
-        <w:spacing w:after="0"/>
-        <w:rPr>
-          <w:rFonts w:ascii="Times New Roman" w:hAnsi="Times New Roman" w:cs="Times New Roman"/>
-        </w:rPr>
-      </w:pPr>
-      <w:r>
-        <w:rPr>
-          <w:rFonts w:ascii="Times New Roman" w:hAnsi="Times New Roman" w:cs="Times New Roman"/>
-        </w:rPr>
-        <w:t>- docs for 2-6 players for tournament, not 2-4</w:t>
-      </w:r>
-    </w:p>
-    <w:p>
-      <w:pPr>
-        <w:spacing w:after="0"/>
-        <w:rPr>
-          <w:rFonts w:ascii="Times New Roman" w:hAnsi="Times New Roman" w:cs="Times New Roman"/>
-        </w:rPr>
-      </w:pPr>
-      <w:r>
-        <w:rPr>
-          <w:rFonts w:ascii="Times New Roman" w:hAnsi="Times New Roman" w:cs="Times New Roman"/>
-        </w:rPr>
-        <w:t xml:space="preserve">- having different maps, </w:t>
-      </w:r>
-      <w:proofErr w:type="spellStart"/>
-      <w:r>
-        <w:rPr>
-          <w:rFonts w:ascii="Times New Roman" w:hAnsi="Times New Roman" w:cs="Times New Roman"/>
-        </w:rPr>
-        <w:t>behaviours</w:t>
-      </w:r>
-      <w:proofErr w:type="spellEnd"/>
-      <w:r>
-        <w:rPr>
-          <w:rFonts w:ascii="Times New Roman" w:hAnsi="Times New Roman" w:cs="Times New Roman"/>
-        </w:rPr>
-        <w:t xml:space="preserve"> (why we didn't allow same player and same map; because that's what the build scheme said)</w:t>
-      </w:r>
-    </w:p>
-    <w:p>
-      <w:pPr>
-        <w:spacing w:after="0"/>
-        <w:rPr>
-          <w:rFonts w:ascii="Times New Roman" w:hAnsi="Times New Roman" w:cs="Times New Roman"/>
-        </w:rPr>
-      </w:pPr>
-      <w:r>
-        <w:rPr>
-          <w:rFonts w:ascii="Times New Roman" w:hAnsi="Times New Roman" w:cs="Times New Roman"/>
-        </w:rPr>
-        <w:t>- we used automatic assignment for computer tournament mode</w:t>
-      </w:r>
-    </w:p>
-    <w:p>
-      <w:pPr>
-        <w:spacing w:after="0"/>
-        <w:rPr>
-          <w:rFonts w:ascii="Times New Roman" w:hAnsi="Times New Roman" w:cs="Times New Roman"/>
-          <w:b/>
-          <w:u w:val="single"/>
+        <w:t xml:space="preserve"> of other phases.</w:t>
+      </w:r>
+    </w:p>
+    <w:p>
+      <w:pPr>
+        <w:spacing w:after="0"/>
+        <w:rPr>
+          <w:rFonts w:ascii="Times New Roman" w:hAnsi="Times New Roman" w:cs="Times New Roman"/>
+        </w:rPr>
+      </w:pPr>
+      <w:r>
+        <w:rPr>
+          <w:rFonts w:ascii="Times New Roman" w:hAnsi="Times New Roman" w:cs="Times New Roman"/>
+        </w:rPr>
+        <w:t xml:space="preserve">- </w:t>
+      </w:r>
+      <w:r>
+        <w:rPr>
+          <w:rFonts w:ascii="Times New Roman" w:hAnsi="Times New Roman" w:cs="Times New Roman"/>
+        </w:rPr>
+        <w:t xml:space="preserve">The build 3 scheme does not specify card exchange for reinforcement nor receiving cards upon conquering an enemy. Thus, we decided to omit card exchange for both since cheater always reinforce double the number of armies on </w:t>
+      </w:r>
+      <w:proofErr w:type="gramStart"/>
+      <w:r>
+        <w:rPr>
+          <w:rFonts w:ascii="Times New Roman" w:hAnsi="Times New Roman" w:cs="Times New Roman"/>
+        </w:rPr>
+        <w:t>all of</w:t>
+      </w:r>
+      <w:proofErr w:type="gramEnd"/>
+      <w:r>
+        <w:rPr>
+          <w:rFonts w:ascii="Times New Roman" w:hAnsi="Times New Roman" w:cs="Times New Roman"/>
+        </w:rPr>
+        <w:t xml:space="preserve"> its countries and automatically conquer</w:t>
+      </w:r>
+      <w:r>
+        <w:rPr>
+          <w:rFonts w:ascii="Times New Roman" w:hAnsi="Times New Roman" w:cs="Times New Roman"/>
+        </w:rPr>
+        <w:t>s without any concerns for number of armies and cards.</w:t>
+      </w:r>
+    </w:p>
+    <w:p>
+      <w:pPr>
+        <w:spacing w:after="0"/>
+        <w:rPr>
+          <w:rFonts w:ascii="Times New Roman" w:hAnsi="Times New Roman" w:cs="Times New Roman"/>
+        </w:rPr>
+      </w:pPr>
+      <w:r>
+        <w:rPr>
+          <w:rFonts w:ascii="Times New Roman" w:hAnsi="Times New Roman" w:cs="Times New Roman"/>
+        </w:rPr>
+        <w:t>-</w:t>
+      </w:r>
+      <w:r>
+        <w:rPr>
+          <w:rFonts w:ascii="Times New Roman" w:hAnsi="Times New Roman" w:cs="Times New Roman"/>
+        </w:rPr>
+        <w:t xml:space="preserve">  For computer turn, the reinforcement, attack and fortify is fully automatic, however we have decided to add a break point between each phase to facilitate demonstration and to track each phas</w:t>
+      </w:r>
+      <w:r>
+        <w:rPr>
+          <w:rFonts w:ascii="Times New Roman" w:hAnsi="Times New Roman" w:cs="Times New Roman"/>
+        </w:rPr>
+        <w:t xml:space="preserve">e. </w:t>
+      </w:r>
+      <w:r>
+        <w:rPr>
+          <w:rFonts w:ascii="Times New Roman" w:hAnsi="Times New Roman" w:cs="Times New Roman"/>
+        </w:rPr>
+        <w:t>To make the computer turn fully automatic, break point should be removed.</w:t>
+      </w:r>
+      <w:bookmarkStart w:id="0" w:name="_GoBack"/>
+      <w:bookmarkEnd w:id="0"/>
+    </w:p>
+    <w:p>
+      <w:pPr>
+        <w:spacing w:after="0"/>
+        <w:rPr>
+          <w:rFonts w:ascii="Times New Roman" w:hAnsi="Times New Roman" w:cs="Times New Roman"/>
+        </w:rPr>
+      </w:pPr>
+      <w:r>
+        <w:rPr>
+          <w:rFonts w:ascii="Times New Roman" w:hAnsi="Times New Roman" w:cs="Times New Roman"/>
+        </w:rPr>
+        <w:t xml:space="preserve">- </w:t>
+      </w:r>
+      <w:r>
+        <w:rPr>
+          <w:rFonts w:ascii="Times New Roman" w:hAnsi="Times New Roman" w:cs="Times New Roman"/>
+        </w:rPr>
+        <w:t xml:space="preserve">The build 3 scheme says that the tournament mode </w:t>
+      </w:r>
+      <w:proofErr w:type="gramStart"/>
+      <w:r>
+        <w:rPr>
+          <w:rFonts w:ascii="Times New Roman" w:hAnsi="Times New Roman" w:cs="Times New Roman"/>
+        </w:rPr>
+        <w:t>require</w:t>
+      </w:r>
+      <w:proofErr w:type="gramEnd"/>
+      <w:r>
+        <w:rPr>
+          <w:rFonts w:ascii="Times New Roman" w:hAnsi="Times New Roman" w:cs="Times New Roman"/>
+        </w:rPr>
+        <w:t xml:space="preserve"> 2-4 different players. We interpreted this as same behavior cannot be used more than once. This is to circumvent the situations like where 2 benevolent players could play indeterminately. </w:t>
+      </w:r>
+    </w:p>
+    <w:p>
+      <w:pPr>
+        <w:spacing w:after="0"/>
+        <w:rPr>
+          <w:rFonts w:ascii="Times New Roman" w:hAnsi="Times New Roman" w:cs="Times New Roman"/>
+        </w:rPr>
+      </w:pPr>
+      <w:r>
+        <w:rPr>
+          <w:rFonts w:ascii="Times New Roman" w:hAnsi="Times New Roman" w:cs="Times New Roman"/>
+        </w:rPr>
+        <w:t>- The build 3 scheme also used the word “different” for maps and behavior for tournament mode. Thus, we implemented our code, such that same map and behavior cannot be used more than once.</w:t>
+      </w:r>
+    </w:p>
+    <w:p>
+      <w:pPr>
+        <w:spacing w:after="0"/>
+        <w:rPr>
+          <w:rFonts w:ascii="Times New Roman" w:hAnsi="Times New Roman" w:cs="Times New Roman"/>
         </w:rPr>
       </w:pPr>
     </w:p>
@@ -12402,7 +12442,7 @@
 </file>
 
 <file path=customXml/itemProps1.xml><?xml version="1.0" encoding="utf-8"?>
-<ds:datastoreItem xmlns:ds="http://schemas.openxmlformats.org/officeDocument/2006/customXml" ds:itemID="{75A1543A-E5AA-41E7-AFF0-E12F8DCB1091}">
+<ds:datastoreItem xmlns:ds="http://schemas.openxmlformats.org/officeDocument/2006/customXml" ds:itemID="{987C9D1C-BD72-4985-9939-F54E665699EE}">
   <ds:schemaRefs>
     <ds:schemaRef ds:uri="http://schemas.openxmlformats.org/officeDocument/2006/bibliography"/>
   </ds:schemaRefs>

</xml_diff>

<commit_message>
javadoc, added missing class doc and missing @version, @see, updated process documentation
</commit_message>
<xml_diff>
--- a/projectdescription/RiskBuildDocumentation.docx
+++ b/projectdescription/RiskBuildDocumentation.docx
@@ -41,7 +41,14 @@
           <w:rFonts w:ascii="Times New Roman" w:hAnsi="Times New Roman" w:cs="Times New Roman"/>
           <w:sz w:val="48"/>
         </w:rPr>
-        <w:t>2.0</w:t>
+        <w:t>3</w:t>
+      </w:r>
+      <w:r>
+        <w:rPr>
+          <w:rFonts w:ascii="Times New Roman" w:hAnsi="Times New Roman" w:cs="Times New Roman"/>
+          <w:sz w:val="48"/>
+        </w:rPr>
+        <w:t>.0</w:t>
       </w:r>
     </w:p>
     <w:p>
@@ -158,7 +165,21 @@
           <w:rFonts w:ascii="Times New Roman" w:hAnsi="Times New Roman" w:cs="Times New Roman"/>
           <w:b/>
         </w:rPr>
-        <w:t>Build 1.0</w:t>
+        <w:t xml:space="preserve">Build </w:t>
+      </w:r>
+      <w:r>
+        <w:rPr>
+          <w:rFonts w:ascii="Times New Roman" w:hAnsi="Times New Roman" w:cs="Times New Roman"/>
+          <w:b/>
+        </w:rPr>
+        <w:t>3</w:t>
+      </w:r>
+      <w:r>
+        <w:rPr>
+          <w:rFonts w:ascii="Times New Roman" w:hAnsi="Times New Roman" w:cs="Times New Roman"/>
+          <w:b/>
+        </w:rPr>
+        <w:t>.0</w:t>
       </w:r>
     </w:p>
     <w:p>
@@ -714,7 +735,23 @@
           <w:b/>
           <w:sz w:val="24"/>
         </w:rPr>
-        <w:t xml:space="preserve">/2.0 </w:t>
+        <w:t>/2.0</w:t>
+      </w:r>
+      <w:r>
+        <w:rPr>
+          <w:rFonts w:ascii="Times New Roman" w:hAnsi="Times New Roman" w:cs="Times New Roman"/>
+          <w:b/>
+          <w:sz w:val="24"/>
+        </w:rPr>
+        <w:t>/3.0</w:t>
+      </w:r>
+      <w:r>
+        <w:rPr>
+          <w:rFonts w:ascii="Times New Roman" w:hAnsi="Times New Roman" w:cs="Times New Roman"/>
+          <w:b/>
+          <w:sz w:val="24"/>
+        </w:rPr>
+        <w:t xml:space="preserve"> </w:t>
       </w:r>
       <w:r>
         <w:rPr>
@@ -1466,7 +1503,14 @@
           <w:rFonts w:ascii="Times New Roman" w:hAnsi="Times New Roman" w:cs="Times New Roman"/>
           <w:sz w:val="24"/>
         </w:rPr>
-        <w:t>@version is used to describe the version of the code</w:t>
+        <w:t xml:space="preserve">@version is used to describe the version of the </w:t>
+      </w:r>
+      <w:r>
+        <w:rPr>
+          <w:rFonts w:ascii="Times New Roman" w:hAnsi="Times New Roman" w:cs="Times New Roman"/>
+          <w:sz w:val="24"/>
+        </w:rPr>
+        <w:t>file</w:t>
       </w:r>
     </w:p>
     <w:p>
@@ -3035,7 +3079,14 @@
           <w:rFonts w:ascii="Times New Roman" w:hAnsi="Times New Roman" w:cs="Times New Roman"/>
           <w:b/>
         </w:rPr>
-        <w:t>.0 and 2.0</w:t>
+        <w:t>.0</w:t>
+      </w:r>
+      <w:r>
+        <w:rPr>
+          <w:rFonts w:ascii="Times New Roman" w:hAnsi="Times New Roman" w:cs="Times New Roman"/>
+          <w:b/>
+        </w:rPr>
+        <w:t>, 2.0 and 3.0</w:t>
       </w:r>
     </w:p>
     <w:p>
@@ -3181,7 +3232,21 @@
           <w:rFonts w:ascii="Times New Roman" w:hAnsi="Times New Roman" w:cs="Times New Roman"/>
           <w:b/>
         </w:rPr>
-        <w:t xml:space="preserve"> (Updated to include build 2.0)</w:t>
+        <w:t xml:space="preserve"> (Updated to include build </w:t>
+      </w:r>
+      <w:r>
+        <w:rPr>
+          <w:rFonts w:ascii="Times New Roman" w:hAnsi="Times New Roman" w:cs="Times New Roman"/>
+          <w:b/>
+        </w:rPr>
+        <w:t>3</w:t>
+      </w:r>
+      <w:r>
+        <w:rPr>
+          <w:rFonts w:ascii="Times New Roman" w:hAnsi="Times New Roman" w:cs="Times New Roman"/>
+          <w:b/>
+        </w:rPr>
+        <w:t>.0)</w:t>
       </w:r>
     </w:p>
     <w:p>
@@ -9875,7 +9940,43 @@
         <w:rPr>
           <w:rFonts w:ascii="Times New Roman" w:hAnsi="Times New Roman" w:cs="Times New Roman"/>
         </w:rPr>
-        <w:t xml:space="preserve">The build 3 scheme does not specify card exchange for reinforcement nor receiving cards upon conquering an enemy. Thus, we decided to omit card exchange for both since cheater always reinforce double the number of armies on </w:t>
+        <w:t>The build 3 scheme does not specify</w:t>
+      </w:r>
+      <w:r>
+        <w:rPr>
+          <w:rFonts w:ascii="Times New Roman" w:hAnsi="Times New Roman" w:cs="Times New Roman"/>
+        </w:rPr>
+        <w:t xml:space="preserve"> “cheater” </w:t>
+      </w:r>
+      <w:r>
+        <w:rPr>
+          <w:rFonts w:ascii="Times New Roman" w:hAnsi="Times New Roman" w:cs="Times New Roman"/>
+        </w:rPr>
+        <w:t>card exchange for reinforcement nor receiving cards upon conquering an enemy. Thus, we decided to omit card exchange for both</w:t>
+      </w:r>
+      <w:r>
+        <w:rPr>
+          <w:rFonts w:ascii="Times New Roman" w:hAnsi="Times New Roman" w:cs="Times New Roman"/>
+        </w:rPr>
+        <w:t xml:space="preserve"> phase</w:t>
+      </w:r>
+      <w:r>
+        <w:rPr>
+          <w:rFonts w:ascii="Times New Roman" w:hAnsi="Times New Roman" w:cs="Times New Roman"/>
+        </w:rPr>
+        <w:t xml:space="preserve"> </w:t>
+      </w:r>
+      <w:r>
+        <w:rPr>
+          <w:rFonts w:ascii="Times New Roman" w:hAnsi="Times New Roman" w:cs="Times New Roman"/>
+        </w:rPr>
+        <w:t>because</w:t>
+      </w:r>
+      <w:r>
+        <w:rPr>
+          <w:rFonts w:ascii="Times New Roman" w:hAnsi="Times New Roman" w:cs="Times New Roman"/>
+        </w:rPr>
+        <w:t xml:space="preserve"> cheater always reinforce double the number of armies on </w:t>
       </w:r>
       <w:proofErr w:type="gramStart"/>
       <w:r>
@@ -9895,7 +9996,25 @@
         <w:rPr>
           <w:rFonts w:ascii="Times New Roman" w:hAnsi="Times New Roman" w:cs="Times New Roman"/>
         </w:rPr>
-        <w:t>s without any concerns for number of armies and cards.</w:t>
+        <w:t xml:space="preserve">s </w:t>
+      </w:r>
+      <w:r>
+        <w:rPr>
+          <w:rFonts w:ascii="Times New Roman" w:hAnsi="Times New Roman" w:cs="Times New Roman"/>
+        </w:rPr>
+        <w:t>regardless of</w:t>
+      </w:r>
+      <w:r>
+        <w:rPr>
+          <w:rFonts w:ascii="Times New Roman" w:hAnsi="Times New Roman" w:cs="Times New Roman"/>
+        </w:rPr>
+        <w:t xml:space="preserve"> number of armies and cards</w:t>
+      </w:r>
+      <w:r>
+        <w:rPr>
+          <w:rFonts w:ascii="Times New Roman" w:hAnsi="Times New Roman" w:cs="Times New Roman"/>
+        </w:rPr>
+        <w:t>.</w:t>
       </w:r>
     </w:p>
     <w:p>
@@ -9921,126 +10040,324 @@
         <w:rPr>
           <w:rFonts w:ascii="Times New Roman" w:hAnsi="Times New Roman" w:cs="Times New Roman"/>
         </w:rPr>
-        <w:t xml:space="preserve">e. </w:t>
-      </w:r>
-      <w:r>
-        <w:rPr>
-          <w:rFonts w:ascii="Times New Roman" w:hAnsi="Times New Roman" w:cs="Times New Roman"/>
-        </w:rPr>
-        <w:t>To make the computer turn fully automatic, break point should be removed.</w:t>
+        <w:t>e</w:t>
+      </w:r>
+      <w:r>
+        <w:rPr>
+          <w:rFonts w:ascii="Times New Roman" w:hAnsi="Times New Roman" w:cs="Times New Roman"/>
+        </w:rPr>
+        <w:t xml:space="preserve"> of computer</w:t>
+      </w:r>
+      <w:r>
+        <w:rPr>
+          <w:rFonts w:ascii="Times New Roman" w:hAnsi="Times New Roman" w:cs="Times New Roman"/>
+        </w:rPr>
+        <w:t xml:space="preserve">. </w:t>
+      </w:r>
+      <w:r>
+        <w:rPr>
+          <w:rFonts w:ascii="Times New Roman" w:hAnsi="Times New Roman" w:cs="Times New Roman"/>
+        </w:rPr>
+        <w:t>To make the computer turn fully automatic, brea</w:t>
+      </w:r>
+      <w:r>
+        <w:rPr>
+          <w:rFonts w:ascii="Times New Roman" w:hAnsi="Times New Roman" w:cs="Times New Roman"/>
+        </w:rPr>
+        <w:t>k point should be remove</w:t>
+      </w:r>
+      <w:r>
+        <w:rPr>
+          <w:rFonts w:ascii="Times New Roman" w:hAnsi="Times New Roman" w:cs="Times New Roman"/>
+        </w:rPr>
+        <w:t>d.</w:t>
+      </w:r>
+    </w:p>
+    <w:p>
+      <w:pPr>
+        <w:spacing w:after="0"/>
+        <w:rPr>
+          <w:rFonts w:ascii="Times New Roman" w:hAnsi="Times New Roman" w:cs="Times New Roman"/>
+        </w:rPr>
+      </w:pPr>
+      <w:r>
+        <w:rPr>
+          <w:rFonts w:ascii="Times New Roman" w:hAnsi="Times New Roman" w:cs="Times New Roman"/>
+        </w:rPr>
+        <w:t xml:space="preserve">- </w:t>
+      </w:r>
+      <w:r>
+        <w:rPr>
+          <w:rFonts w:ascii="Times New Roman" w:hAnsi="Times New Roman" w:cs="Times New Roman"/>
+        </w:rPr>
+        <w:t xml:space="preserve">The build 3 scheme says that the tournament mode </w:t>
+      </w:r>
+      <w:proofErr w:type="gramStart"/>
+      <w:r>
+        <w:rPr>
+          <w:rFonts w:ascii="Times New Roman" w:hAnsi="Times New Roman" w:cs="Times New Roman"/>
+        </w:rPr>
+        <w:t>require</w:t>
+      </w:r>
+      <w:proofErr w:type="gramEnd"/>
+      <w:r>
+        <w:rPr>
+          <w:rFonts w:ascii="Times New Roman" w:hAnsi="Times New Roman" w:cs="Times New Roman"/>
+        </w:rPr>
+        <w:t xml:space="preserve"> 2-4 different players. We interpreted this as same behavior cannot be used more than once. This is to circumvent the situations like where 2 benevolent players could play </w:t>
+      </w:r>
+      <w:r>
+        <w:rPr>
+          <w:rFonts w:ascii="Times New Roman" w:hAnsi="Times New Roman" w:cs="Times New Roman"/>
+        </w:rPr>
+        <w:t>in</w:t>
+      </w:r>
+      <w:r>
+        <w:rPr>
+          <w:rFonts w:ascii="Times New Roman" w:hAnsi="Times New Roman" w:cs="Times New Roman"/>
+        </w:rPr>
+        <w:t>finitely</w:t>
+      </w:r>
+      <w:r>
+        <w:rPr>
+          <w:rFonts w:ascii="Times New Roman" w:hAnsi="Times New Roman" w:cs="Times New Roman"/>
+        </w:rPr>
+        <w:t xml:space="preserve">. </w:t>
+      </w:r>
+    </w:p>
+    <w:p>
+      <w:pPr>
+        <w:spacing w:after="0"/>
+        <w:rPr>
+          <w:rFonts w:ascii="Times New Roman" w:hAnsi="Times New Roman" w:cs="Times New Roman"/>
+        </w:rPr>
+      </w:pPr>
+      <w:r>
+        <w:rPr>
+          <w:rFonts w:ascii="Times New Roman" w:hAnsi="Times New Roman" w:cs="Times New Roman"/>
+        </w:rPr>
+        <w:t xml:space="preserve">- The build 3 scheme also used the word “different” for maps and behavior </w:t>
+      </w:r>
+      <w:r>
+        <w:rPr>
+          <w:rFonts w:ascii="Times New Roman" w:hAnsi="Times New Roman" w:cs="Times New Roman"/>
+        </w:rPr>
+        <w:t xml:space="preserve">during </w:t>
+      </w:r>
+      <w:r>
+        <w:rPr>
+          <w:rFonts w:ascii="Times New Roman" w:hAnsi="Times New Roman" w:cs="Times New Roman"/>
+        </w:rPr>
+        <w:t>tournament mode. Thus, we implemented our</w:t>
+      </w:r>
+      <w:r>
+        <w:rPr>
+          <w:rFonts w:ascii="Times New Roman" w:hAnsi="Times New Roman" w:cs="Times New Roman"/>
+        </w:rPr>
+        <w:t xml:space="preserve"> tournament</w:t>
+      </w:r>
+      <w:r>
+        <w:rPr>
+          <w:rFonts w:ascii="Times New Roman" w:hAnsi="Times New Roman" w:cs="Times New Roman"/>
+        </w:rPr>
+        <w:t>, such that same map and behavior cannot be used more than once.</w:t>
+      </w:r>
+    </w:p>
+    <w:p>
+      <w:pPr>
+        <w:spacing w:after="0"/>
+        <w:rPr>
+          <w:rFonts w:ascii="Times New Roman" w:hAnsi="Times New Roman" w:cs="Times New Roman"/>
+        </w:rPr>
+      </w:pPr>
+      <w:r>
+        <w:rPr>
+          <w:rFonts w:ascii="Times New Roman" w:hAnsi="Times New Roman" w:cs="Times New Roman"/>
+        </w:rPr>
+        <w:t>-</w:t>
+      </w:r>
+      <w:r>
+        <w:rPr>
+          <w:rFonts w:ascii="Times New Roman" w:hAnsi="Times New Roman" w:cs="Times New Roman"/>
+        </w:rPr>
+        <w:t xml:space="preserve"> Our build does not cover 80% coverage because we have a lot of individual UI components in the controller class, where their purpos</w:t>
+      </w:r>
+      <w:r>
+        <w:rPr>
+          <w:rFonts w:ascii="Times New Roman" w:hAnsi="Times New Roman" w:cs="Times New Roman"/>
+        </w:rPr>
+        <w:t xml:space="preserve">e is to listen </w:t>
+      </w:r>
+      <w:r>
+        <w:rPr>
+          <w:rFonts w:ascii="Times New Roman" w:hAnsi="Times New Roman" w:cs="Times New Roman"/>
+        </w:rPr>
+        <w:t>for user interaction. These components ar</w:t>
+      </w:r>
+      <w:r>
+        <w:rPr>
+          <w:rFonts w:ascii="Times New Roman" w:hAnsi="Times New Roman" w:cs="Times New Roman"/>
+        </w:rPr>
+        <w:t>e verified using black box testing</w:t>
+      </w:r>
+      <w:r>
+        <w:rPr>
+          <w:rFonts w:ascii="Times New Roman" w:hAnsi="Times New Roman" w:cs="Times New Roman"/>
+        </w:rPr>
+        <w:t xml:space="preserve">. We have reached 60% </w:t>
+      </w:r>
+      <w:proofErr w:type="spellStart"/>
+      <w:r>
+        <w:rPr>
+          <w:rFonts w:ascii="Times New Roman" w:hAnsi="Times New Roman" w:cs="Times New Roman"/>
+        </w:rPr>
+        <w:t>coverge</w:t>
+      </w:r>
+      <w:proofErr w:type="spellEnd"/>
+      <w:r>
+        <w:rPr>
+          <w:rFonts w:ascii="Times New Roman" w:hAnsi="Times New Roman" w:cs="Times New Roman"/>
+        </w:rPr>
+        <w:t xml:space="preserve"> for the </w:t>
+      </w:r>
+      <w:r>
+        <w:rPr>
+          <w:rFonts w:ascii="Times New Roman" w:hAnsi="Times New Roman" w:cs="Times New Roman"/>
+        </w:rPr>
+        <w:t xml:space="preserve">all the </w:t>
+      </w:r>
+      <w:r>
+        <w:rPr>
+          <w:rFonts w:ascii="Times New Roman" w:hAnsi="Times New Roman" w:cs="Times New Roman"/>
+        </w:rPr>
+        <w:t xml:space="preserve">parts of the code </w:t>
+      </w:r>
+      <w:r>
+        <w:rPr>
+          <w:rFonts w:ascii="Times New Roman" w:hAnsi="Times New Roman" w:cs="Times New Roman"/>
+        </w:rPr>
+        <w:t>that contains</w:t>
+      </w:r>
+      <w:r>
+        <w:rPr>
+          <w:rFonts w:ascii="Times New Roman" w:hAnsi="Times New Roman" w:cs="Times New Roman"/>
+        </w:rPr>
+        <w:t xml:space="preserve"> crucial</w:t>
+      </w:r>
+      <w:r>
+        <w:rPr>
+          <w:rFonts w:ascii="Times New Roman" w:hAnsi="Times New Roman" w:cs="Times New Roman"/>
+        </w:rPr>
+        <w:t xml:space="preserve"> </w:t>
+      </w:r>
+      <w:r>
+        <w:rPr>
+          <w:rFonts w:ascii="Times New Roman" w:hAnsi="Times New Roman" w:cs="Times New Roman"/>
+        </w:rPr>
+        <w:t xml:space="preserve">business logic for </w:t>
+      </w:r>
+      <w:r>
+        <w:rPr>
+          <w:rFonts w:ascii="Times New Roman" w:hAnsi="Times New Roman" w:cs="Times New Roman"/>
+        </w:rPr>
+        <w:t>our applicatio</w:t>
+      </w:r>
+      <w:r>
+        <w:rPr>
+          <w:rFonts w:ascii="Times New Roman" w:hAnsi="Times New Roman" w:cs="Times New Roman"/>
+        </w:rPr>
+        <w:t>n</w:t>
+      </w:r>
+      <w:r>
+        <w:rPr>
+          <w:rFonts w:ascii="Times New Roman" w:hAnsi="Times New Roman" w:cs="Times New Roman"/>
+        </w:rPr>
+        <w:t xml:space="preserve">. </w:t>
+      </w:r>
+    </w:p>
+    <w:p>
+      <w:pPr>
+        <w:spacing w:after="0"/>
+        <w:rPr>
+          <w:rFonts w:ascii="Times New Roman" w:hAnsi="Times New Roman" w:cs="Times New Roman"/>
+        </w:rPr>
+      </w:pPr>
+    </w:p>
+    <w:p>
+      <w:pPr>
+        <w:spacing w:after="0"/>
+        <w:rPr>
+          <w:rFonts w:ascii="Times New Roman" w:hAnsi="Times New Roman" w:cs="Times New Roman"/>
+          <w:b/>
+          <w:u w:val="single"/>
+        </w:rPr>
+      </w:pPr>
+      <w:r>
+        <w:rPr>
+          <w:rFonts w:ascii="Times New Roman" w:hAnsi="Times New Roman" w:cs="Times New Roman"/>
+          <w:b/>
+          <w:u w:val="single"/>
+        </w:rPr>
+        <w:t xml:space="preserve">Refactoring for build </w:t>
+      </w:r>
+      <w:r>
+        <w:rPr>
+          <w:rFonts w:ascii="Times New Roman" w:hAnsi="Times New Roman" w:cs="Times New Roman"/>
+          <w:b/>
+          <w:u w:val="single"/>
+        </w:rPr>
+        <w:t>3.0</w:t>
+      </w:r>
+    </w:p>
+    <w:p>
+      <w:pPr>
+        <w:spacing w:after="0"/>
+        <w:rPr>
+          <w:rFonts w:ascii="Times New Roman" w:hAnsi="Times New Roman" w:cs="Times New Roman"/>
+          <w:b/>
+          <w:u w:val="single"/>
+        </w:rPr>
+      </w:pPr>
+    </w:p>
+    <w:p>
+      <w:pPr>
+        <w:spacing w:after="0"/>
+        <w:rPr>
+          <w:rFonts w:ascii="Times New Roman" w:hAnsi="Times New Roman" w:cs="Times New Roman"/>
+          <w:b/>
+          <w:u w:val="single"/>
+        </w:rPr>
+      </w:pPr>
+      <w:r>
+        <w:rPr>
+          <w:rFonts w:ascii="Times New Roman" w:hAnsi="Times New Roman" w:cs="Times New Roman"/>
+          <w:b/>
+          <w:u w:val="single"/>
+        </w:rPr>
+        <w:t>List of refactoring targets:</w:t>
+      </w:r>
+    </w:p>
+    <w:p>
+      <w:pPr>
+        <w:spacing w:after="0"/>
+        <w:rPr>
+          <w:rFonts w:ascii="Times New Roman" w:hAnsi="Times New Roman" w:cs="Times New Roman"/>
+        </w:rPr>
+      </w:pPr>
+      <w:r>
+        <w:rPr>
+          <w:rFonts w:ascii="Times New Roman" w:hAnsi="Times New Roman" w:cs="Times New Roman"/>
+        </w:rPr>
+        <w:t>[</w:t>
+      </w:r>
+      <w:r>
+        <w:rPr>
+          <w:rFonts w:ascii="Times New Roman" w:hAnsi="Times New Roman" w:cs="Times New Roman"/>
+        </w:rPr>
+        <w:t xml:space="preserve">1] </w:t>
       </w:r>
       <w:bookmarkStart w:id="0" w:name="_GoBack"/>
       <w:bookmarkEnd w:id="0"/>
-    </w:p>
-    <w:p>
-      <w:pPr>
-        <w:spacing w:after="0"/>
-        <w:rPr>
-          <w:rFonts w:ascii="Times New Roman" w:hAnsi="Times New Roman" w:cs="Times New Roman"/>
-        </w:rPr>
-      </w:pPr>
-      <w:r>
-        <w:rPr>
-          <w:rFonts w:ascii="Times New Roman" w:hAnsi="Times New Roman" w:cs="Times New Roman"/>
-        </w:rPr>
-        <w:t xml:space="preserve">- </w:t>
-      </w:r>
-      <w:r>
-        <w:rPr>
-          <w:rFonts w:ascii="Times New Roman" w:hAnsi="Times New Roman" w:cs="Times New Roman"/>
-        </w:rPr>
-        <w:t xml:space="preserve">The build 3 scheme says that the tournament mode </w:t>
-      </w:r>
-      <w:proofErr w:type="gramStart"/>
-      <w:r>
-        <w:rPr>
-          <w:rFonts w:ascii="Times New Roman" w:hAnsi="Times New Roman" w:cs="Times New Roman"/>
-        </w:rPr>
-        <w:t>require</w:t>
-      </w:r>
-      <w:proofErr w:type="gramEnd"/>
-      <w:r>
-        <w:rPr>
-          <w:rFonts w:ascii="Times New Roman" w:hAnsi="Times New Roman" w:cs="Times New Roman"/>
-        </w:rPr>
-        <w:t xml:space="preserve"> 2-4 different players. We interpreted this as same behavior cannot be used more than once. This is to circumvent the situations like where 2 benevolent players could play indeterminately. </w:t>
-      </w:r>
-    </w:p>
-    <w:p>
-      <w:pPr>
-        <w:spacing w:after="0"/>
-        <w:rPr>
-          <w:rFonts w:ascii="Times New Roman" w:hAnsi="Times New Roman" w:cs="Times New Roman"/>
-        </w:rPr>
-      </w:pPr>
-      <w:r>
-        <w:rPr>
-          <w:rFonts w:ascii="Times New Roman" w:hAnsi="Times New Roman" w:cs="Times New Roman"/>
-        </w:rPr>
-        <w:t>- The build 3 scheme also used the word “different” for maps and behavior for tournament mode. Thus, we implemented our code, such that same map and behavior cannot be used more than once.</w:t>
-      </w:r>
-    </w:p>
-    <w:p>
-      <w:pPr>
-        <w:spacing w:after="0"/>
-        <w:rPr>
-          <w:rFonts w:ascii="Times New Roman" w:hAnsi="Times New Roman" w:cs="Times New Roman"/>
-        </w:rPr>
-      </w:pPr>
-    </w:p>
-    <w:p>
-      <w:pPr>
-        <w:spacing w:after="0"/>
-        <w:rPr>
-          <w:rFonts w:ascii="Times New Roman" w:hAnsi="Times New Roman" w:cs="Times New Roman"/>
-          <w:b/>
-          <w:u w:val="single"/>
-        </w:rPr>
-      </w:pPr>
-      <w:r>
-        <w:rPr>
-          <w:rFonts w:ascii="Times New Roman" w:hAnsi="Times New Roman" w:cs="Times New Roman"/>
-          <w:b/>
-          <w:u w:val="single"/>
-        </w:rPr>
-        <w:t xml:space="preserve">Refactoring for build </w:t>
-      </w:r>
-      <w:r>
-        <w:rPr>
-          <w:rFonts w:ascii="Times New Roman" w:hAnsi="Times New Roman" w:cs="Times New Roman"/>
-          <w:b/>
-          <w:u w:val="single"/>
-        </w:rPr>
-        <w:t>3.0</w:t>
-      </w:r>
-    </w:p>
-    <w:p>
-      <w:pPr>
-        <w:spacing w:after="0"/>
-        <w:rPr>
-          <w:rFonts w:ascii="Times New Roman" w:hAnsi="Times New Roman" w:cs="Times New Roman"/>
-          <w:b/>
-          <w:u w:val="single"/>
-        </w:rPr>
-      </w:pPr>
-    </w:p>
-    <w:p>
-      <w:pPr>
-        <w:spacing w:after="0"/>
-        <w:rPr>
-          <w:rFonts w:ascii="Times New Roman" w:hAnsi="Times New Roman" w:cs="Times New Roman"/>
-          <w:b/>
-          <w:u w:val="single"/>
-        </w:rPr>
-      </w:pPr>
-      <w:r>
-        <w:rPr>
-          <w:rFonts w:ascii="Times New Roman" w:hAnsi="Times New Roman" w:cs="Times New Roman"/>
-          <w:b/>
-          <w:u w:val="single"/>
-        </w:rPr>
-        <w:t>List of refactoring targets:</w:t>
-      </w:r>
     </w:p>
     <w:p>
       <w:pPr>
@@ -12442,7 +12759,7 @@
 </file>
 
 <file path=customXml/itemProps1.xml><?xml version="1.0" encoding="utf-8"?>
-<ds:datastoreItem xmlns:ds="http://schemas.openxmlformats.org/officeDocument/2006/customXml" ds:itemID="{987C9D1C-BD72-4985-9939-F54E665699EE}">
+<ds:datastoreItem xmlns:ds="http://schemas.openxmlformats.org/officeDocument/2006/customXml" ds:itemID="{A8FE98B8-E579-4353-AD30-E91AA4712579}">
   <ds:schemaRefs>
     <ds:schemaRef ds:uri="http://schemas.openxmlformats.org/officeDocument/2006/bibliography"/>
   </ds:schemaRefs>

</xml_diff>

<commit_message>
add conquer strategy. add tests
</commit_message>
<xml_diff>
--- a/projectdescription/RiskBuildDocumentation.docx
+++ b/projectdescription/RiskBuildDocumentation.docx
@@ -1,6 +1,6 @@
 
 <file path=word/document.xml><?xml version="1.0" encoding="utf-8"?>
-<w:document xmlns:wpc="http://schemas.microsoft.com/office/word/2010/wordprocessingCanvas" xmlns:cx="http://schemas.microsoft.com/office/drawing/2014/chartex" xmlns:cx1="http://schemas.microsoft.com/office/drawing/2015/9/8/chartex" xmlns:cx2="http://schemas.microsoft.com/office/drawing/2015/10/21/chartex" xmlns:cx3="http://schemas.microsoft.com/office/drawing/2016/5/9/chartex" xmlns:cx4="http://schemas.microsoft.com/office/drawing/2016/5/10/chartex" xmlns:cx5="http://schemas.microsoft.com/office/drawing/2016/5/11/chartex" xmlns:cx6="http://schemas.microsoft.com/office/drawing/2016/5/12/chartex" xmlns:cx7="http://schemas.microsoft.com/office/drawing/2016/5/13/chartex" xmlns:cx8="http://schemas.microsoft.com/office/drawing/2016/5/14/chartex" xmlns:mc="http://schemas.openxmlformats.org/markup-compatibility/2006" xmlns:aink="http://schemas.microsoft.com/office/drawing/2016/ink" xmlns:am3d="http://schemas.microsoft.com/office/drawing/2017/model3d" xmlns:o="urn:schemas-microsoft-com:office:office" xmlns:r="http://schemas.openxmlformats.org/officeDocument/2006/relationships" xmlns:m="http://schemas.openxmlformats.org/officeDocument/2006/math" xmlns:v="urn:schemas-microsoft-com:vml" xmlns:wp14="http://schemas.microsoft.com/office/word/2010/wordprocessingDrawing" xmlns:wp="http://schemas.openxmlformats.org/drawingml/2006/wordprocessingDrawing" xmlns:w10="urn:schemas-microsoft-com:office:word" xmlns:w="http://schemas.openxmlformats.org/wordprocessingml/2006/main" xmlns:w14="http://schemas.microsoft.com/office/word/2010/wordml" xmlns:w15="http://schemas.microsoft.com/office/word/2012/wordml" xmlns:w16cid="http://schemas.microsoft.com/office/word/2016/wordml/cid" xmlns:w16se="http://schemas.microsoft.com/office/word/2015/wordml/symex" xmlns:wpg="http://schemas.microsoft.com/office/word/2010/wordprocessingGroup" xmlns:wpi="http://schemas.microsoft.com/office/word/2010/wordprocessingInk" xmlns:wne="http://schemas.microsoft.com/office/word/2006/wordml" xmlns:wps="http://schemas.microsoft.com/office/word/2010/wordprocessingShape" mc:Ignorable="w14 w15 w16se w16cid wp14">
+<w:document xmlns:wpc="http://schemas.microsoft.com/office/word/2010/wordprocessingCanvas" xmlns:mc="http://schemas.openxmlformats.org/markup-compatibility/2006" xmlns:o="urn:schemas-microsoft-com:office:office" xmlns:r="http://schemas.openxmlformats.org/officeDocument/2006/relationships" xmlns:m="http://schemas.openxmlformats.org/officeDocument/2006/math" xmlns:v="urn:schemas-microsoft-com:vml" xmlns:wp14="http://schemas.microsoft.com/office/word/2010/wordprocessingDrawing" xmlns:wp="http://schemas.openxmlformats.org/drawingml/2006/wordprocessingDrawing" xmlns:w10="urn:schemas-microsoft-com:office:word" xmlns:w="http://schemas.openxmlformats.org/wordprocessingml/2006/main" xmlns:w14="http://schemas.microsoft.com/office/word/2010/wordml" xmlns:w15="http://schemas.microsoft.com/office/word/2012/wordml" xmlns:wpg="http://schemas.microsoft.com/office/word/2010/wordprocessingGroup" xmlns:wpi="http://schemas.microsoft.com/office/word/2010/wordprocessingInk" xmlns:wne="http://schemas.microsoft.com/office/word/2006/wordml" xmlns:wps="http://schemas.microsoft.com/office/word/2010/wordprocessingShape" mc:Ignorable="w14 w15 wp14">
   <w:body>
     <w:p>
       <w:pPr>
@@ -562,7 +562,15 @@
           <w:sz w:val="24"/>
         </w:rPr>
         <w:lastRenderedPageBreak/>
-        <w:t xml:space="preserve">What </w:t>
+        <w:t xml:space="preserve">What is </w:t>
+      </w:r>
+      <w:r>
+        <w:rPr>
+          <w:rFonts w:ascii="Times New Roman" w:hAnsi="Times New Roman" w:cs="Times New Roman"/>
+          <w:b/>
+          <w:sz w:val="24"/>
+        </w:rPr>
+        <w:t xml:space="preserve">Coding </w:t>
       </w:r>
       <w:proofErr w:type="gramStart"/>
       <w:r>
@@ -571,33 +579,17 @@
           <w:b/>
           <w:sz w:val="24"/>
         </w:rPr>
-        <w:t>is</w:t>
+        <w:t>Convention</w:t>
+      </w:r>
+      <w:r>
+        <w:rPr>
+          <w:rFonts w:ascii="Times New Roman" w:hAnsi="Times New Roman" w:cs="Times New Roman"/>
+          <w:b/>
+          <w:sz w:val="24"/>
+        </w:rPr>
+        <w:t>s</w:t>
       </w:r>
       <w:proofErr w:type="gramEnd"/>
-      <w:r>
-        <w:rPr>
-          <w:rFonts w:ascii="Times New Roman" w:hAnsi="Times New Roman" w:cs="Times New Roman"/>
-          <w:b/>
-          <w:sz w:val="24"/>
-        </w:rPr>
-        <w:t xml:space="preserve"> </w:t>
-      </w:r>
-      <w:r>
-        <w:rPr>
-          <w:rFonts w:ascii="Times New Roman" w:hAnsi="Times New Roman" w:cs="Times New Roman"/>
-          <w:b/>
-          <w:sz w:val="24"/>
-        </w:rPr>
-        <w:t>Coding Convention</w:t>
-      </w:r>
-      <w:r>
-        <w:rPr>
-          <w:rFonts w:ascii="Times New Roman" w:hAnsi="Times New Roman" w:cs="Times New Roman"/>
-          <w:b/>
-          <w:sz w:val="24"/>
-        </w:rPr>
-        <w:t>s</w:t>
-      </w:r>
       <w:r>
         <w:rPr>
           <w:rFonts w:ascii="Times New Roman" w:hAnsi="Times New Roman" w:cs="Times New Roman"/>
@@ -807,7 +799,7 @@
     </w:p>
     <w:p>
       <w:pPr>
-        <w:pStyle w:val="ListParagraph"/>
+        <w:pStyle w:val="a3"/>
         <w:numPr>
           <w:ilvl w:val="0"/>
           <w:numId w:val="9"/>
@@ -823,15 +815,7 @@
           <w:rFonts w:ascii="Times New Roman" w:hAnsi="Times New Roman" w:cs="Times New Roman"/>
           <w:sz w:val="24"/>
         </w:rPr>
-        <w:t xml:space="preserve">Files are organized according to MVC architecture, where controllers were grouped inside controller folder, models inside model folder </w:t>
-      </w:r>
-      <w:proofErr w:type="gramStart"/>
-      <w:r>
-        <w:rPr>
-          <w:rFonts w:ascii="Times New Roman" w:hAnsi="Times New Roman" w:cs="Times New Roman"/>
-          <w:sz w:val="24"/>
-        </w:rPr>
-        <w:t>and .</w:t>
+        <w:t>Files are organized according to MVC architecture, where controllers were grouped inside controller folder, models inside model folder and .</w:t>
       </w:r>
       <w:proofErr w:type="spellStart"/>
       <w:r>
@@ -842,7 +826,6 @@
         <w:t>fxml</w:t>
       </w:r>
       <w:proofErr w:type="spellEnd"/>
-      <w:proofErr w:type="gramEnd"/>
       <w:r>
         <w:rPr>
           <w:rFonts w:ascii="Times New Roman" w:hAnsi="Times New Roman" w:cs="Times New Roman"/>
@@ -917,7 +900,7 @@
     </w:p>
     <w:p>
       <w:pPr>
-        <w:pStyle w:val="ListParagraph"/>
+        <w:pStyle w:val="a3"/>
         <w:numPr>
           <w:ilvl w:val="0"/>
           <w:numId w:val="9"/>
@@ -938,7 +921,7 @@
     </w:p>
     <w:p>
       <w:pPr>
-        <w:pStyle w:val="ListParagraph"/>
+        <w:pStyle w:val="a3"/>
         <w:spacing w:after="0" w:line="240" w:lineRule="auto"/>
         <w:ind w:left="1080"/>
         <w:rPr>
@@ -982,7 +965,7 @@
     </w:p>
     <w:p>
       <w:pPr>
-        <w:pStyle w:val="ListParagraph"/>
+        <w:pStyle w:val="a3"/>
         <w:numPr>
           <w:ilvl w:val="0"/>
           <w:numId w:val="8"/>
@@ -1003,7 +986,7 @@
     </w:p>
     <w:p>
       <w:pPr>
-        <w:pStyle w:val="ListParagraph"/>
+        <w:pStyle w:val="a3"/>
         <w:numPr>
           <w:ilvl w:val="0"/>
           <w:numId w:val="8"/>
@@ -1040,23 +1023,7 @@
           <w:rFonts w:ascii="Times New Roman" w:hAnsi="Times New Roman" w:cs="Times New Roman"/>
           <w:sz w:val="24"/>
         </w:rPr>
-        <w:t xml:space="preserve">Concise indentation </w:t>
-      </w:r>
-      <w:proofErr w:type="gramStart"/>
-      <w:r>
-        <w:rPr>
-          <w:rFonts w:ascii="Times New Roman" w:hAnsi="Times New Roman" w:cs="Times New Roman"/>
-          <w:sz w:val="24"/>
-        </w:rPr>
-        <w:t>were</w:t>
-      </w:r>
-      <w:proofErr w:type="gramEnd"/>
-      <w:r>
-        <w:rPr>
-          <w:rFonts w:ascii="Times New Roman" w:hAnsi="Times New Roman" w:cs="Times New Roman"/>
-          <w:sz w:val="24"/>
-        </w:rPr>
-        <w:t xml:space="preserve"> applied for better readability </w:t>
+        <w:t xml:space="preserve">Concise indentation were applied for better readability </w:t>
       </w:r>
     </w:p>
     <w:p>
@@ -1103,7 +1070,7 @@
     </w:p>
     <w:p>
       <w:pPr>
-        <w:pStyle w:val="ListParagraph"/>
+        <w:pStyle w:val="a3"/>
         <w:numPr>
           <w:ilvl w:val="0"/>
           <w:numId w:val="8"/>
@@ -1119,28 +1086,12 @@
           <w:rFonts w:ascii="Times New Roman" w:hAnsi="Times New Roman" w:cs="Times New Roman"/>
           <w:sz w:val="24"/>
         </w:rPr>
-        <w:t xml:space="preserve">Constants are named with all </w:t>
-      </w:r>
-      <w:proofErr w:type="gramStart"/>
-      <w:r>
-        <w:rPr>
-          <w:rFonts w:ascii="Times New Roman" w:hAnsi="Times New Roman" w:cs="Times New Roman"/>
-          <w:sz w:val="24"/>
-        </w:rPr>
-        <w:t>upper case</w:t>
-      </w:r>
-      <w:proofErr w:type="gramEnd"/>
-      <w:r>
-        <w:rPr>
-          <w:rFonts w:ascii="Times New Roman" w:hAnsi="Times New Roman" w:cs="Times New Roman"/>
-          <w:sz w:val="24"/>
-        </w:rPr>
-        <w:t xml:space="preserve"> letters and underscore</w:t>
-      </w:r>
-    </w:p>
-    <w:p>
-      <w:pPr>
-        <w:pStyle w:val="ListParagraph"/>
+        <w:t>Constants are named with all upper case letters and underscore</w:t>
+      </w:r>
+    </w:p>
+    <w:p>
+      <w:pPr>
+        <w:pStyle w:val="a3"/>
         <w:numPr>
           <w:ilvl w:val="0"/>
           <w:numId w:val="8"/>
@@ -1161,7 +1112,7 @@
     </w:p>
     <w:p>
       <w:pPr>
-        <w:pStyle w:val="ListParagraph"/>
+        <w:pStyle w:val="a3"/>
         <w:numPr>
           <w:ilvl w:val="1"/>
           <w:numId w:val="8"/>
@@ -1182,7 +1133,7 @@
     </w:p>
     <w:p>
       <w:pPr>
-        <w:pStyle w:val="ListParagraph"/>
+        <w:pStyle w:val="a3"/>
         <w:numPr>
           <w:ilvl w:val="1"/>
           <w:numId w:val="8"/>
@@ -1210,7 +1161,7 @@
     </w:p>
     <w:p>
       <w:pPr>
-        <w:pStyle w:val="ListParagraph"/>
+        <w:pStyle w:val="a3"/>
         <w:numPr>
           <w:ilvl w:val="0"/>
           <w:numId w:val="8"/>
@@ -1226,28 +1177,12 @@
           <w:rFonts w:ascii="Times New Roman" w:hAnsi="Times New Roman" w:cs="Times New Roman"/>
           <w:sz w:val="24"/>
         </w:rPr>
-        <w:t xml:space="preserve">Method names start with a </w:t>
-      </w:r>
-      <w:proofErr w:type="gramStart"/>
-      <w:r>
-        <w:rPr>
-          <w:rFonts w:ascii="Times New Roman" w:hAnsi="Times New Roman" w:cs="Times New Roman"/>
-          <w:sz w:val="24"/>
-        </w:rPr>
-        <w:t>lower case</w:t>
-      </w:r>
-      <w:proofErr w:type="gramEnd"/>
-      <w:r>
-        <w:rPr>
-          <w:rFonts w:ascii="Times New Roman" w:hAnsi="Times New Roman" w:cs="Times New Roman"/>
-          <w:sz w:val="24"/>
-        </w:rPr>
-        <w:t xml:space="preserve"> letter and upper case letter to separate words</w:t>
-      </w:r>
-    </w:p>
-    <w:p>
-      <w:pPr>
-        <w:pStyle w:val="ListParagraph"/>
+        <w:t>Method names start with a lower case letter and upper case letter to separate words</w:t>
+      </w:r>
+    </w:p>
+    <w:p>
+      <w:pPr>
+        <w:pStyle w:val="a3"/>
         <w:numPr>
           <w:ilvl w:val="0"/>
           <w:numId w:val="8"/>
@@ -1268,7 +1203,7 @@
     </w:p>
     <w:p>
       <w:pPr>
-        <w:pStyle w:val="ListParagraph"/>
+        <w:pStyle w:val="a3"/>
         <w:spacing w:after="0" w:line="240" w:lineRule="auto"/>
         <w:ind w:left="1080"/>
         <w:rPr>
@@ -1312,7 +1247,7 @@
     </w:p>
     <w:p>
       <w:pPr>
-        <w:pStyle w:val="ListParagraph"/>
+        <w:pStyle w:val="a3"/>
         <w:numPr>
           <w:ilvl w:val="0"/>
           <w:numId w:val="8"/>
@@ -1333,7 +1268,7 @@
     </w:p>
     <w:p>
       <w:pPr>
-        <w:pStyle w:val="ListParagraph"/>
+        <w:pStyle w:val="a3"/>
         <w:numPr>
           <w:ilvl w:val="0"/>
           <w:numId w:val="8"/>
@@ -1361,7 +1296,7 @@
     </w:p>
     <w:p>
       <w:pPr>
-        <w:pStyle w:val="ListParagraph"/>
+        <w:pStyle w:val="a3"/>
         <w:numPr>
           <w:ilvl w:val="1"/>
           <w:numId w:val="8"/>
@@ -1396,7 +1331,7 @@
     </w:p>
     <w:p>
       <w:pPr>
-        <w:pStyle w:val="ListParagraph"/>
+        <w:pStyle w:val="a3"/>
         <w:numPr>
           <w:ilvl w:val="1"/>
           <w:numId w:val="8"/>
@@ -1417,7 +1352,7 @@
     </w:p>
     <w:p>
       <w:pPr>
-        <w:pStyle w:val="ListParagraph"/>
+        <w:pStyle w:val="a3"/>
         <w:numPr>
           <w:ilvl w:val="1"/>
           <w:numId w:val="8"/>
@@ -1438,7 +1373,7 @@
     </w:p>
     <w:p>
       <w:pPr>
-        <w:pStyle w:val="ListParagraph"/>
+        <w:pStyle w:val="a3"/>
         <w:numPr>
           <w:ilvl w:val="1"/>
           <w:numId w:val="8"/>
@@ -1459,7 +1394,7 @@
     </w:p>
     <w:p>
       <w:pPr>
-        <w:pStyle w:val="ListParagraph"/>
+        <w:pStyle w:val="a3"/>
         <w:numPr>
           <w:ilvl w:val="1"/>
           <w:numId w:val="8"/>
@@ -1487,7 +1422,7 @@
     </w:p>
     <w:p>
       <w:pPr>
-        <w:pStyle w:val="ListParagraph"/>
+        <w:pStyle w:val="a3"/>
         <w:numPr>
           <w:ilvl w:val="1"/>
           <w:numId w:val="8"/>
@@ -1575,7 +1510,7 @@
     </w:p>
     <w:p>
       <w:pPr>
-        <w:pStyle w:val="ListParagraph"/>
+        <w:pStyle w:val="a3"/>
         <w:numPr>
           <w:ilvl w:val="0"/>
           <w:numId w:val="8"/>
@@ -1614,7 +1549,7 @@
     </w:p>
     <w:p>
       <w:pPr>
-        <w:pStyle w:val="ListParagraph"/>
+        <w:pStyle w:val="a3"/>
         <w:numPr>
           <w:ilvl w:val="1"/>
           <w:numId w:val="8"/>
@@ -1637,7 +1572,7 @@
     </w:p>
     <w:p>
       <w:pPr>
-        <w:pStyle w:val="ListParagraph"/>
+        <w:pStyle w:val="a3"/>
         <w:numPr>
           <w:ilvl w:val="1"/>
           <w:numId w:val="8"/>
@@ -1660,7 +1595,7 @@
     </w:p>
     <w:p>
       <w:pPr>
-        <w:pStyle w:val="ListParagraph"/>
+        <w:pStyle w:val="a3"/>
         <w:numPr>
           <w:ilvl w:val="0"/>
           <w:numId w:val="8"/>
@@ -1694,18 +1629,8 @@
           <w:sz w:val="24"/>
           <w:szCs w:val="24"/>
         </w:rPr>
-        <w:t xml:space="preserve"> existing </w:t>
-      </w:r>
-      <w:proofErr w:type="gramStart"/>
-      <w:r>
-        <w:rPr>
-          <w:rFonts w:ascii="Times New Roman" w:hAnsi="Times New Roman" w:cs="Times New Roman"/>
-          <w:sz w:val="24"/>
-          <w:szCs w:val="24"/>
-        </w:rPr>
-        <w:t>file</w:t>
-      </w:r>
-      <w:proofErr w:type="gramEnd"/>
+        <w:t xml:space="preserve"> existing file</w:t>
+      </w:r>
       <w:r>
         <w:rPr>
           <w:rFonts w:ascii="Times New Roman" w:hAnsi="Times New Roman" w:cs="Times New Roman"/>
@@ -1725,7 +1650,7 @@
     </w:p>
     <w:p>
       <w:pPr>
-        <w:pStyle w:val="ListParagraph"/>
+        <w:pStyle w:val="a3"/>
         <w:numPr>
           <w:ilvl w:val="0"/>
           <w:numId w:val="8"/>
@@ -1809,7 +1734,7 @@
     </w:p>
     <w:p>
       <w:pPr>
-        <w:pStyle w:val="ListParagraph"/>
+        <w:pStyle w:val="a3"/>
         <w:numPr>
           <w:ilvl w:val="0"/>
           <w:numId w:val="8"/>
@@ -1827,25 +1752,7 @@
           <w:sz w:val="24"/>
           <w:szCs w:val="24"/>
         </w:rPr>
-        <w:t xml:space="preserve">Player </w:t>
-      </w:r>
-      <w:proofErr w:type="gramStart"/>
-      <w:r>
-        <w:rPr>
-          <w:rFonts w:ascii="Times New Roman" w:hAnsi="Times New Roman" w:cs="Times New Roman"/>
-          <w:sz w:val="24"/>
-          <w:szCs w:val="24"/>
-        </w:rPr>
-        <w:t>is able to</w:t>
-      </w:r>
-      <w:proofErr w:type="gramEnd"/>
-      <w:r>
-        <w:rPr>
-          <w:rFonts w:ascii="Times New Roman" w:hAnsi="Times New Roman" w:cs="Times New Roman"/>
-          <w:sz w:val="24"/>
-          <w:szCs w:val="24"/>
-        </w:rPr>
-        <w:t xml:space="preserve"> choose number of players</w:t>
+        <w:t>Player is able to choose number of players</w:t>
       </w:r>
       <w:r>
         <w:rPr>
@@ -1858,7 +1765,7 @@
     </w:p>
     <w:p>
       <w:pPr>
-        <w:pStyle w:val="ListParagraph"/>
+        <w:pStyle w:val="a3"/>
         <w:numPr>
           <w:ilvl w:val="0"/>
           <w:numId w:val="8"/>
@@ -1947,7 +1854,7 @@
     </w:p>
     <w:p>
       <w:pPr>
-        <w:pStyle w:val="ListParagraph"/>
+        <w:pStyle w:val="a3"/>
         <w:numPr>
           <w:ilvl w:val="1"/>
           <w:numId w:val="8"/>
@@ -1986,7 +1893,7 @@
     </w:p>
     <w:p>
       <w:pPr>
-        <w:pStyle w:val="ListParagraph"/>
+        <w:pStyle w:val="a3"/>
         <w:numPr>
           <w:ilvl w:val="0"/>
           <w:numId w:val="8"/>
@@ -2022,7 +1929,6 @@
         </w:rPr>
         <w:t xml:space="preserve"> correct number of </w:t>
       </w:r>
-      <w:proofErr w:type="gramStart"/>
       <w:r>
         <w:rPr>
           <w:rFonts w:ascii="Times New Roman" w:hAnsi="Times New Roman" w:cs="Times New Roman"/>
@@ -2031,7 +1937,6 @@
         </w:rPr>
         <w:t>army</w:t>
       </w:r>
-      <w:proofErr w:type="gramEnd"/>
       <w:r>
         <w:rPr>
           <w:rFonts w:ascii="Times New Roman" w:hAnsi="Times New Roman" w:cs="Times New Roman"/>
@@ -2075,7 +1980,7 @@
     </w:p>
     <w:p>
       <w:pPr>
-        <w:pStyle w:val="ListParagraph"/>
+        <w:pStyle w:val="a3"/>
         <w:numPr>
           <w:ilvl w:val="1"/>
           <w:numId w:val="8"/>
@@ -2130,7 +2035,7 @@
     </w:p>
     <w:p>
       <w:pPr>
-        <w:pStyle w:val="ListParagraph"/>
+        <w:pStyle w:val="a3"/>
         <w:numPr>
           <w:ilvl w:val="0"/>
           <w:numId w:val="8"/>
@@ -2182,23 +2087,13 @@
         </w:rPr>
         <w:t xml:space="preserve"> </w:t>
       </w:r>
-      <w:proofErr w:type="gramStart"/>
-      <w:r>
-        <w:rPr>
-          <w:rFonts w:ascii="Times New Roman" w:hAnsi="Times New Roman" w:cs="Times New Roman"/>
-          <w:sz w:val="24"/>
-          <w:szCs w:val="24"/>
-        </w:rPr>
-        <w:t>all of</w:t>
-      </w:r>
-      <w:proofErr w:type="gramEnd"/>
-      <w:r>
-        <w:rPr>
-          <w:rFonts w:ascii="Times New Roman" w:hAnsi="Times New Roman" w:cs="Times New Roman"/>
-          <w:sz w:val="24"/>
-          <w:szCs w:val="24"/>
-        </w:rPr>
-        <w:t xml:space="preserve"> the player’s</w:t>
+      <w:r>
+        <w:rPr>
+          <w:rFonts w:ascii="Times New Roman" w:hAnsi="Times New Roman" w:cs="Times New Roman"/>
+          <w:sz w:val="24"/>
+          <w:szCs w:val="24"/>
+        </w:rPr>
+        <w:t>all of the player’s</w:t>
       </w:r>
       <w:r>
         <w:rPr>
@@ -2296,7 +2191,7 @@
     </w:p>
     <w:p>
       <w:pPr>
-        <w:pStyle w:val="ListParagraph"/>
+        <w:pStyle w:val="a3"/>
         <w:numPr>
           <w:ilvl w:val="0"/>
           <w:numId w:val="8"/>
@@ -2314,30 +2209,12 @@
           <w:sz w:val="24"/>
           <w:szCs w:val="24"/>
         </w:rPr>
-        <w:t xml:space="preserve">Player </w:t>
-      </w:r>
-      <w:proofErr w:type="gramStart"/>
-      <w:r>
-        <w:rPr>
-          <w:rFonts w:ascii="Times New Roman" w:hAnsi="Times New Roman" w:cs="Times New Roman"/>
-          <w:sz w:val="24"/>
-          <w:szCs w:val="24"/>
-        </w:rPr>
-        <w:t>is able to</w:t>
-      </w:r>
-      <w:proofErr w:type="gramEnd"/>
-      <w:r>
-        <w:rPr>
-          <w:rFonts w:ascii="Times New Roman" w:hAnsi="Times New Roman" w:cs="Times New Roman"/>
-          <w:sz w:val="24"/>
-          <w:szCs w:val="24"/>
-        </w:rPr>
-        <w:t xml:space="preserve"> attack using valid attack rule</w:t>
-      </w:r>
-    </w:p>
-    <w:p>
-      <w:pPr>
-        <w:pStyle w:val="ListParagraph"/>
+        <w:t>Player is able to attack using valid attack rule</w:t>
+      </w:r>
+    </w:p>
+    <w:p>
+      <w:pPr>
+        <w:pStyle w:val="a3"/>
         <w:numPr>
           <w:ilvl w:val="0"/>
           <w:numId w:val="8"/>
@@ -2355,33 +2232,15 @@
           <w:sz w:val="24"/>
           <w:szCs w:val="24"/>
         </w:rPr>
-        <w:t xml:space="preserve">Player </w:t>
-      </w:r>
-      <w:proofErr w:type="gramStart"/>
-      <w:r>
-        <w:rPr>
-          <w:rFonts w:ascii="Times New Roman" w:hAnsi="Times New Roman" w:cs="Times New Roman"/>
-          <w:sz w:val="24"/>
-          <w:szCs w:val="24"/>
-        </w:rPr>
-        <w:t>is abl</w:t>
-      </w:r>
-      <w:r>
-        <w:rPr>
-          <w:rFonts w:ascii="Times New Roman" w:hAnsi="Times New Roman" w:cs="Times New Roman"/>
-          <w:sz w:val="24"/>
-          <w:szCs w:val="24"/>
-        </w:rPr>
-        <w:t>e to</w:t>
-      </w:r>
-      <w:proofErr w:type="gramEnd"/>
-      <w:r>
-        <w:rPr>
-          <w:rFonts w:ascii="Times New Roman" w:hAnsi="Times New Roman" w:cs="Times New Roman"/>
-          <w:sz w:val="24"/>
-          <w:szCs w:val="24"/>
-        </w:rPr>
-        <w:t xml:space="preserve"> perform </w:t>
+        <w:t>Player is abl</w:t>
+      </w:r>
+      <w:r>
+        <w:rPr>
+          <w:rFonts w:ascii="Times New Roman" w:hAnsi="Times New Roman" w:cs="Times New Roman"/>
+          <w:sz w:val="24"/>
+          <w:szCs w:val="24"/>
+        </w:rPr>
+        <w:t xml:space="preserve">e to perform </w:t>
       </w:r>
       <w:proofErr w:type="spellStart"/>
       <w:r>
@@ -2420,7 +2279,7 @@
     </w:p>
     <w:p>
       <w:pPr>
-        <w:pStyle w:val="ListParagraph"/>
+        <w:pStyle w:val="a3"/>
         <w:numPr>
           <w:ilvl w:val="0"/>
           <w:numId w:val="8"/>
@@ -2451,7 +2310,7 @@
     </w:p>
     <w:p>
       <w:pPr>
-        <w:pStyle w:val="ListParagraph"/>
+        <w:pStyle w:val="a3"/>
         <w:numPr>
           <w:ilvl w:val="0"/>
           <w:numId w:val="8"/>
@@ -2469,25 +2328,7 @@
           <w:sz w:val="24"/>
           <w:szCs w:val="24"/>
         </w:rPr>
-        <w:t xml:space="preserve">Implementation of phase view, card </w:t>
-      </w:r>
-      <w:proofErr w:type="gramStart"/>
-      <w:r>
-        <w:rPr>
-          <w:rFonts w:ascii="Times New Roman" w:hAnsi="Times New Roman" w:cs="Times New Roman"/>
-          <w:sz w:val="24"/>
-          <w:szCs w:val="24"/>
-        </w:rPr>
-        <w:t>view</w:t>
-      </w:r>
-      <w:proofErr w:type="gramEnd"/>
-      <w:r>
-        <w:rPr>
-          <w:rFonts w:ascii="Times New Roman" w:hAnsi="Times New Roman" w:cs="Times New Roman"/>
-          <w:sz w:val="24"/>
-          <w:szCs w:val="24"/>
-        </w:rPr>
-        <w:t xml:space="preserve"> and world domination view</w:t>
+        <w:t>Implementation of phase view, card view and world domination view</w:t>
       </w:r>
       <w:r>
         <w:rPr>
@@ -2557,7 +2398,7 @@
     </w:p>
     <w:p>
       <w:pPr>
-        <w:pStyle w:val="ListParagraph"/>
+        <w:pStyle w:val="a3"/>
         <w:numPr>
           <w:ilvl w:val="0"/>
           <w:numId w:val="8"/>
@@ -2580,7 +2421,7 @@
     </w:p>
     <w:p>
       <w:pPr>
-        <w:pStyle w:val="ListParagraph"/>
+        <w:pStyle w:val="a3"/>
         <w:numPr>
           <w:ilvl w:val="0"/>
           <w:numId w:val="8"/>
@@ -2603,7 +2444,7 @@
     </w:p>
     <w:p>
       <w:pPr>
-        <w:pStyle w:val="ListParagraph"/>
+        <w:pStyle w:val="a3"/>
         <w:numPr>
           <w:ilvl w:val="0"/>
           <w:numId w:val="8"/>
@@ -2644,7 +2485,7 @@
     </w:p>
     <w:p>
       <w:pPr>
-        <w:pStyle w:val="ListParagraph"/>
+        <w:pStyle w:val="a3"/>
         <w:numPr>
           <w:ilvl w:val="0"/>
           <w:numId w:val="8"/>
@@ -2675,7 +2516,7 @@
     </w:p>
     <w:p>
       <w:pPr>
-        <w:pStyle w:val="ListParagraph"/>
+        <w:pStyle w:val="a3"/>
         <w:numPr>
           <w:ilvl w:val="1"/>
           <w:numId w:val="8"/>
@@ -2698,7 +2539,7 @@
     </w:p>
     <w:p>
       <w:pPr>
-        <w:pStyle w:val="ListParagraph"/>
+        <w:pStyle w:val="a3"/>
         <w:numPr>
           <w:ilvl w:val="1"/>
           <w:numId w:val="8"/>
@@ -2716,30 +2557,12 @@
           <w:sz w:val="24"/>
           <w:szCs w:val="24"/>
         </w:rPr>
-        <w:t xml:space="preserve">Attack ends automatically when no more valid attack </w:t>
-      </w:r>
-      <w:proofErr w:type="gramStart"/>
-      <w:r>
-        <w:rPr>
-          <w:rFonts w:ascii="Times New Roman" w:hAnsi="Times New Roman" w:cs="Times New Roman"/>
-          <w:sz w:val="24"/>
-          <w:szCs w:val="24"/>
-        </w:rPr>
-        <w:t>move</w:t>
-      </w:r>
-      <w:proofErr w:type="gramEnd"/>
-      <w:r>
-        <w:rPr>
-          <w:rFonts w:ascii="Times New Roman" w:hAnsi="Times New Roman" w:cs="Times New Roman"/>
-          <w:sz w:val="24"/>
-          <w:szCs w:val="24"/>
-        </w:rPr>
-        <w:t xml:space="preserve"> </w:t>
-      </w:r>
-    </w:p>
-    <w:p>
-      <w:pPr>
-        <w:pStyle w:val="ListParagraph"/>
+        <w:t xml:space="preserve">Attack ends automatically when no more valid attack move </w:t>
+      </w:r>
+    </w:p>
+    <w:p>
+      <w:pPr>
+        <w:pStyle w:val="a3"/>
         <w:numPr>
           <w:ilvl w:val="1"/>
           <w:numId w:val="8"/>
@@ -2780,7 +2603,7 @@
     </w:p>
     <w:p>
       <w:pPr>
-        <w:pStyle w:val="ListParagraph"/>
+        <w:pStyle w:val="a3"/>
         <w:numPr>
           <w:ilvl w:val="0"/>
           <w:numId w:val="8"/>
@@ -2986,7 +2809,7 @@
     </w:p>
     <w:p>
       <w:pPr>
-        <w:pStyle w:val="ListParagraph"/>
+        <w:pStyle w:val="a3"/>
         <w:spacing w:after="0"/>
         <w:ind w:left="1080"/>
         <w:rPr>
@@ -2996,6 +2819,7 @@
       <w:r>
         <w:rPr>
           <w:noProof/>
+          <w:lang w:eastAsia="zh-CN"/>
         </w:rPr>
         <w:drawing>
           <wp:inline distT="0" distB="0" distL="0" distR="0" wp14:anchorId="7344A1FC" wp14:editId="305EBA3D">
@@ -3100,21 +2924,7 @@
         <w:rPr>
           <w:rFonts w:ascii="Times New Roman" w:hAnsi="Times New Roman" w:cs="Times New Roman"/>
         </w:rPr>
-        <w:t xml:space="preserve">The diagram above shows the MVC architecture of Risk build 1. The controller listens for events triggered by the user. Upon activation, the controller can get or set the state of the model, </w:t>
-      </w:r>
-      <w:proofErr w:type="gramStart"/>
-      <w:r>
-        <w:rPr>
-          <w:rFonts w:ascii="Times New Roman" w:hAnsi="Times New Roman" w:cs="Times New Roman"/>
-        </w:rPr>
-        <w:t>and also</w:t>
-      </w:r>
-      <w:proofErr w:type="gramEnd"/>
-      <w:r>
-        <w:rPr>
-          <w:rFonts w:ascii="Times New Roman" w:hAnsi="Times New Roman" w:cs="Times New Roman"/>
-        </w:rPr>
-        <w:t xml:space="preserve"> create or update the view.</w:t>
+        <w:t>The diagram above shows the MVC architecture of Risk build 1. The controller listens for events triggered by the user. Upon activation, the controller can get or set the state of the model, and also create or update the view.</w:t>
       </w:r>
       <w:r>
         <w:rPr>
@@ -3261,21 +3071,7 @@
           <w:rFonts w:ascii="Times New Roman" w:hAnsi="Times New Roman" w:cs="Times New Roman"/>
         </w:rPr>
         <w:tab/>
-        <w:t xml:space="preserve">Below </w:t>
-      </w:r>
-      <w:proofErr w:type="gramStart"/>
-      <w:r>
-        <w:rPr>
-          <w:rFonts w:ascii="Times New Roman" w:hAnsi="Times New Roman" w:cs="Times New Roman"/>
-        </w:rPr>
-        <w:t>describes</w:t>
-      </w:r>
-      <w:proofErr w:type="gramEnd"/>
-      <w:r>
-        <w:rPr>
-          <w:rFonts w:ascii="Times New Roman" w:hAnsi="Times New Roman" w:cs="Times New Roman"/>
-        </w:rPr>
-        <w:t xml:space="preserve"> the modules of the MVC architecture for Risk build 1.</w:t>
+        <w:t>Below describes the modules of the MVC architecture for Risk build 1.</w:t>
       </w:r>
     </w:p>
     <w:p>
@@ -3344,7 +3140,7 @@
     </w:p>
     <w:p>
       <w:pPr>
-        <w:pStyle w:val="ListParagraph"/>
+        <w:pStyle w:val="a3"/>
         <w:numPr>
           <w:ilvl w:val="1"/>
           <w:numId w:val="8"/>
@@ -3396,7 +3192,7 @@
     </w:p>
     <w:p>
       <w:pPr>
-        <w:pStyle w:val="ListParagraph"/>
+        <w:pStyle w:val="a3"/>
         <w:numPr>
           <w:ilvl w:val="2"/>
           <w:numId w:val="8"/>
@@ -3480,7 +3276,7 @@
     </w:p>
     <w:p>
       <w:pPr>
-        <w:pStyle w:val="ListParagraph"/>
+        <w:pStyle w:val="a3"/>
         <w:numPr>
           <w:ilvl w:val="1"/>
           <w:numId w:val="8"/>
@@ -3568,7 +3364,7 @@
     </w:p>
     <w:p>
       <w:pPr>
-        <w:pStyle w:val="ListParagraph"/>
+        <w:pStyle w:val="a3"/>
         <w:numPr>
           <w:ilvl w:val="1"/>
           <w:numId w:val="8"/>
@@ -3634,7 +3430,7 @@
     </w:p>
     <w:p>
       <w:pPr>
-        <w:pStyle w:val="ListParagraph"/>
+        <w:pStyle w:val="a3"/>
         <w:numPr>
           <w:ilvl w:val="1"/>
           <w:numId w:val="8"/>
@@ -3666,7 +3462,7 @@
     </w:p>
     <w:p>
       <w:pPr>
-        <w:pStyle w:val="ListParagraph"/>
+        <w:pStyle w:val="a3"/>
         <w:spacing w:after="0"/>
         <w:ind w:left="1440"/>
         <w:rPr>
@@ -3686,7 +3482,7 @@
     </w:p>
     <w:p>
       <w:pPr>
-        <w:pStyle w:val="ListParagraph"/>
+        <w:pStyle w:val="a3"/>
         <w:numPr>
           <w:ilvl w:val="1"/>
           <w:numId w:val="8"/>
@@ -3725,7 +3521,7 @@
     </w:p>
     <w:p>
       <w:pPr>
-        <w:pStyle w:val="ListParagraph"/>
+        <w:pStyle w:val="a3"/>
         <w:numPr>
           <w:ilvl w:val="1"/>
           <w:numId w:val="8"/>
@@ -3751,7 +3547,7 @@
     </w:p>
     <w:p>
       <w:pPr>
-        <w:pStyle w:val="ListParagraph"/>
+        <w:pStyle w:val="a3"/>
         <w:spacing w:after="0"/>
         <w:ind w:left="1800"/>
         <w:rPr>
@@ -3816,7 +3612,7 @@
     </w:p>
     <w:p>
       <w:pPr>
-        <w:pStyle w:val="ListParagraph"/>
+        <w:pStyle w:val="a3"/>
         <w:numPr>
           <w:ilvl w:val="1"/>
           <w:numId w:val="8"/>
@@ -3836,26 +3632,12 @@
         <w:rPr>
           <w:rFonts w:ascii="Times New Roman" w:hAnsi="Times New Roman" w:cs="Times New Roman"/>
         </w:rPr>
-        <w:t xml:space="preserve">ne that </w:t>
-      </w:r>
-      <w:proofErr w:type="gramStart"/>
-      <w:r>
-        <w:rPr>
-          <w:rFonts w:ascii="Times New Roman" w:hAnsi="Times New Roman" w:cs="Times New Roman"/>
-        </w:rPr>
-        <w:t>is able to</w:t>
-      </w:r>
-      <w:proofErr w:type="gramEnd"/>
-      <w:r>
-        <w:rPr>
-          <w:rFonts w:ascii="Times New Roman" w:hAnsi="Times New Roman" w:cs="Times New Roman"/>
-        </w:rPr>
-        <w:t xml:space="preserve"> change its nested controller depending on the phase of the game, as well as the controller responsible for phase view</w:t>
-      </w:r>
-    </w:p>
-    <w:p>
-      <w:pPr>
-        <w:pStyle w:val="ListParagraph"/>
+        <w:t>ne that is able to change its nested controller depending on the phase of the game, as well as the controller responsible for phase view</w:t>
+      </w:r>
+    </w:p>
+    <w:p>
+      <w:pPr>
+        <w:pStyle w:val="a3"/>
         <w:numPr>
           <w:ilvl w:val="2"/>
           <w:numId w:val="8"/>
@@ -3932,7 +3714,7 @@
     </w:p>
     <w:p>
       <w:pPr>
-        <w:pStyle w:val="ListParagraph"/>
+        <w:pStyle w:val="a3"/>
         <w:numPr>
           <w:ilvl w:val="2"/>
           <w:numId w:val="8"/>
@@ -4005,7 +3787,7 @@
     </w:p>
     <w:p>
       <w:pPr>
-        <w:pStyle w:val="ListParagraph"/>
+        <w:pStyle w:val="a3"/>
         <w:numPr>
           <w:ilvl w:val="1"/>
           <w:numId w:val="8"/>
@@ -4099,7 +3881,7 @@
     </w:p>
     <w:p>
       <w:pPr>
-        <w:pStyle w:val="ListParagraph"/>
+        <w:pStyle w:val="a3"/>
         <w:numPr>
           <w:ilvl w:val="2"/>
           <w:numId w:val="8"/>
@@ -4150,7 +3932,7 @@
     </w:p>
     <w:p>
       <w:pPr>
-        <w:pStyle w:val="ListParagraph"/>
+        <w:pStyle w:val="a3"/>
         <w:numPr>
           <w:ilvl w:val="1"/>
           <w:numId w:val="8"/>
@@ -4182,7 +3964,6 @@
         <w:t xml:space="preserve"> (</w:t>
       </w:r>
       <w:proofErr w:type="spellStart"/>
-      <w:proofErr w:type="gramStart"/>
       <w:r>
         <w:rPr>
           <w:rFonts w:ascii="Times New Roman" w:hAnsi="Times New Roman" w:cs="Times New Roman"/>
@@ -4190,7 +3971,6 @@
         <w:t>setup.fxml</w:t>
       </w:r>
       <w:proofErr w:type="spellEnd"/>
-      <w:proofErr w:type="gramEnd"/>
       <w:r>
         <w:rPr>
           <w:rFonts w:ascii="Times New Roman" w:hAnsi="Times New Roman" w:cs="Times New Roman"/>
@@ -4208,7 +3988,7 @@
     </w:p>
     <w:p>
       <w:pPr>
-        <w:pStyle w:val="ListParagraph"/>
+        <w:pStyle w:val="a3"/>
         <w:numPr>
           <w:ilvl w:val="2"/>
           <w:numId w:val="8"/>
@@ -4223,21 +4003,7 @@
         <w:rPr>
           <w:rFonts w:ascii="Times New Roman" w:hAnsi="Times New Roman" w:cs="Times New Roman"/>
         </w:rPr>
-        <w:t xml:space="preserve">It’s responsible for allowing players to assign their initial army one by one to </w:t>
-      </w:r>
-      <w:proofErr w:type="gramStart"/>
-      <w:r>
-        <w:rPr>
-          <w:rFonts w:ascii="Times New Roman" w:hAnsi="Times New Roman" w:cs="Times New Roman"/>
-        </w:rPr>
-        <w:t>the their</w:t>
-      </w:r>
-      <w:proofErr w:type="gramEnd"/>
-      <w:r>
-        <w:rPr>
-          <w:rFonts w:ascii="Times New Roman" w:hAnsi="Times New Roman" w:cs="Times New Roman"/>
-        </w:rPr>
-        <w:t xml:space="preserve"> territory following round robin fashion</w:t>
+        <w:t>It’s responsible for allowing players to assign their initial army one by one to the their territory following round robin fashion</w:t>
       </w:r>
     </w:p>
     <w:p>
@@ -4270,7 +4036,7 @@
     </w:p>
     <w:p>
       <w:pPr>
-        <w:pStyle w:val="ListParagraph"/>
+        <w:pStyle w:val="a3"/>
         <w:numPr>
           <w:ilvl w:val="1"/>
           <w:numId w:val="8"/>
@@ -4364,7 +4130,7 @@
     </w:p>
     <w:p>
       <w:pPr>
-        <w:pStyle w:val="ListParagraph"/>
+        <w:pStyle w:val="a3"/>
         <w:numPr>
           <w:ilvl w:val="2"/>
           <w:numId w:val="8"/>
@@ -4416,7 +4182,7 @@
     </w:p>
     <w:p>
       <w:pPr>
-        <w:pStyle w:val="ListParagraph"/>
+        <w:pStyle w:val="a3"/>
         <w:numPr>
           <w:ilvl w:val="2"/>
           <w:numId w:val="8"/>
@@ -4460,7 +4226,7 @@
     </w:p>
     <w:p>
       <w:pPr>
-        <w:pStyle w:val="ListParagraph"/>
+        <w:pStyle w:val="a3"/>
         <w:numPr>
           <w:ilvl w:val="2"/>
           <w:numId w:val="8"/>
@@ -4523,7 +4289,7 @@
     </w:p>
     <w:p>
       <w:pPr>
-        <w:pStyle w:val="ListParagraph"/>
+        <w:pStyle w:val="a3"/>
         <w:numPr>
           <w:ilvl w:val="1"/>
           <w:numId w:val="8"/>
@@ -4571,7 +4337,7 @@
     </w:p>
     <w:p>
       <w:pPr>
-        <w:pStyle w:val="ListParagraph"/>
+        <w:pStyle w:val="a3"/>
         <w:numPr>
           <w:ilvl w:val="2"/>
           <w:numId w:val="8"/>
@@ -4620,7 +4386,7 @@
     </w:p>
     <w:p>
       <w:pPr>
-        <w:pStyle w:val="ListParagraph"/>
+        <w:pStyle w:val="a3"/>
         <w:numPr>
           <w:ilvl w:val="2"/>
           <w:numId w:val="8"/>
@@ -4665,7 +4431,7 @@
     </w:p>
     <w:p>
       <w:pPr>
-        <w:pStyle w:val="ListParagraph"/>
+        <w:pStyle w:val="a3"/>
         <w:numPr>
           <w:ilvl w:val="1"/>
           <w:numId w:val="8"/>
@@ -4741,7 +4507,7 @@
     </w:p>
     <w:p>
       <w:pPr>
-        <w:pStyle w:val="ListParagraph"/>
+        <w:pStyle w:val="a3"/>
         <w:numPr>
           <w:ilvl w:val="2"/>
           <w:numId w:val="8"/>
@@ -4780,7 +4546,7 @@
     </w:p>
     <w:p>
       <w:pPr>
-        <w:pStyle w:val="ListParagraph"/>
+        <w:pStyle w:val="a3"/>
         <w:numPr>
           <w:ilvl w:val="1"/>
           <w:numId w:val="8"/>
@@ -4828,7 +4594,7 @@
     </w:p>
     <w:p>
       <w:pPr>
-        <w:pStyle w:val="ListParagraph"/>
+        <w:pStyle w:val="a3"/>
         <w:numPr>
           <w:ilvl w:val="2"/>
           <w:numId w:val="8"/>
@@ -4843,21 +4609,7 @@
         <w:rPr>
           <w:rFonts w:ascii="Times New Roman" w:hAnsi="Times New Roman" w:cs="Times New Roman"/>
         </w:rPr>
-        <w:t xml:space="preserve">When a player conquers a </w:t>
-      </w:r>
-      <w:proofErr w:type="gramStart"/>
-      <w:r>
-        <w:rPr>
-          <w:rFonts w:ascii="Times New Roman" w:hAnsi="Times New Roman" w:cs="Times New Roman"/>
-        </w:rPr>
-        <w:t>country</w:t>
-      </w:r>
-      <w:proofErr w:type="gramEnd"/>
-      <w:r>
-        <w:rPr>
-          <w:rFonts w:ascii="Times New Roman" w:hAnsi="Times New Roman" w:cs="Times New Roman"/>
-        </w:rPr>
-        <w:t xml:space="preserve"> this controller is automatically initialized to allow user to move their army to the conquered country</w:t>
+        <w:t>When a player conquers a country this controller is automatically initialized to allow user to move their army to the conquered country</w:t>
       </w:r>
     </w:p>
     <w:p>
@@ -4881,7 +4633,7 @@
     </w:p>
     <w:p>
       <w:pPr>
-        <w:pStyle w:val="ListParagraph"/>
+        <w:pStyle w:val="a3"/>
         <w:numPr>
           <w:ilvl w:val="1"/>
           <w:numId w:val="8"/>
@@ -4963,7 +4715,7 @@
     </w:p>
     <w:p>
       <w:pPr>
-        <w:pStyle w:val="ListParagraph"/>
+        <w:pStyle w:val="a3"/>
         <w:numPr>
           <w:ilvl w:val="2"/>
           <w:numId w:val="8"/>
@@ -5006,19 +4758,11 @@
         </w:rPr>
         <w:t xml:space="preserve"> </w:t>
       </w:r>
-      <w:proofErr w:type="gramStart"/>
-      <w:r>
-        <w:rPr>
-          <w:rFonts w:ascii="Times New Roman" w:hAnsi="Times New Roman" w:cs="Times New Roman"/>
-        </w:rPr>
-        <w:t>all of</w:t>
-      </w:r>
-      <w:proofErr w:type="gramEnd"/>
-      <w:r>
-        <w:rPr>
-          <w:rFonts w:ascii="Times New Roman" w:hAnsi="Times New Roman" w:cs="Times New Roman"/>
-        </w:rPr>
-        <w:t xml:space="preserve"> the adjacent territories that you could fortify your arm</w:t>
+      <w:r>
+        <w:rPr>
+          <w:rFonts w:ascii="Times New Roman" w:hAnsi="Times New Roman" w:cs="Times New Roman"/>
+        </w:rPr>
+        <w:t>all of the adjacent territories that you could fortify your arm</w:t>
       </w:r>
       <w:r>
         <w:rPr>
@@ -5048,7 +4792,7 @@
     </w:p>
     <w:p>
       <w:pPr>
-        <w:pStyle w:val="ListParagraph"/>
+        <w:pStyle w:val="a3"/>
         <w:numPr>
           <w:ilvl w:val="1"/>
           <w:numId w:val="8"/>
@@ -5096,7 +4840,7 @@
     </w:p>
     <w:p>
       <w:pPr>
-        <w:pStyle w:val="ListParagraph"/>
+        <w:pStyle w:val="a3"/>
         <w:numPr>
           <w:ilvl w:val="2"/>
           <w:numId w:val="8"/>
@@ -5135,7 +4879,7 @@
     </w:p>
     <w:p>
       <w:pPr>
-        <w:pStyle w:val="ListParagraph"/>
+        <w:pStyle w:val="a3"/>
         <w:numPr>
           <w:ilvl w:val="1"/>
           <w:numId w:val="8"/>
@@ -5225,7 +4969,7 @@
     </w:p>
     <w:p>
       <w:pPr>
-        <w:pStyle w:val="ListParagraph"/>
+        <w:pStyle w:val="a3"/>
         <w:numPr>
           <w:ilvl w:val="2"/>
           <w:numId w:val="8"/>
@@ -5269,7 +5013,7 @@
     </w:p>
     <w:p>
       <w:pPr>
-        <w:pStyle w:val="ListParagraph"/>
+        <w:pStyle w:val="a3"/>
         <w:numPr>
           <w:ilvl w:val="1"/>
           <w:numId w:val="8"/>
@@ -5359,7 +5103,7 @@
     </w:p>
     <w:p>
       <w:pPr>
-        <w:pStyle w:val="ListParagraph"/>
+        <w:pStyle w:val="a3"/>
         <w:numPr>
           <w:ilvl w:val="2"/>
           <w:numId w:val="8"/>
@@ -5453,7 +5197,7 @@
     </w:p>
     <w:p>
       <w:pPr>
-        <w:pStyle w:val="ListParagraph"/>
+        <w:pStyle w:val="a3"/>
         <w:numPr>
           <w:ilvl w:val="1"/>
           <w:numId w:val="8"/>
@@ -5509,7 +5253,7 @@
     </w:p>
     <w:p>
       <w:pPr>
-        <w:pStyle w:val="ListParagraph"/>
+        <w:pStyle w:val="a3"/>
         <w:numPr>
           <w:ilvl w:val="1"/>
           <w:numId w:val="8"/>
@@ -5547,7 +5291,7 @@
     </w:p>
     <w:p>
       <w:pPr>
-        <w:pStyle w:val="ListParagraph"/>
+        <w:pStyle w:val="a3"/>
         <w:numPr>
           <w:ilvl w:val="1"/>
           <w:numId w:val="8"/>
@@ -5585,7 +5329,7 @@
     </w:p>
     <w:p>
       <w:pPr>
-        <w:pStyle w:val="ListParagraph"/>
+        <w:pStyle w:val="a3"/>
         <w:numPr>
           <w:ilvl w:val="1"/>
           <w:numId w:val="8"/>
@@ -5623,7 +5367,7 @@
     </w:p>
     <w:p>
       <w:pPr>
-        <w:pStyle w:val="ListParagraph"/>
+        <w:pStyle w:val="a3"/>
         <w:numPr>
           <w:ilvl w:val="1"/>
           <w:numId w:val="8"/>
@@ -5661,7 +5405,7 @@
     </w:p>
     <w:p>
       <w:pPr>
-        <w:pStyle w:val="ListParagraph"/>
+        <w:pStyle w:val="a3"/>
         <w:numPr>
           <w:ilvl w:val="1"/>
           <w:numId w:val="8"/>
@@ -5753,7 +5497,7 @@
     </w:p>
     <w:p>
       <w:pPr>
-        <w:pStyle w:val="ListParagraph"/>
+        <w:pStyle w:val="a3"/>
         <w:numPr>
           <w:ilvl w:val="1"/>
           <w:numId w:val="8"/>
@@ -5819,7 +5563,7 @@
     </w:p>
     <w:p>
       <w:pPr>
-        <w:pStyle w:val="ListParagraph"/>
+        <w:pStyle w:val="a3"/>
         <w:numPr>
           <w:ilvl w:val="1"/>
           <w:numId w:val="8"/>
@@ -5871,7 +5615,7 @@
     </w:p>
     <w:p>
       <w:pPr>
-        <w:pStyle w:val="ListParagraph"/>
+        <w:pStyle w:val="a3"/>
         <w:numPr>
           <w:ilvl w:val="1"/>
           <w:numId w:val="8"/>
@@ -5923,7 +5667,7 @@
     </w:p>
     <w:p>
       <w:pPr>
-        <w:pStyle w:val="ListParagraph"/>
+        <w:pStyle w:val="a3"/>
         <w:numPr>
           <w:ilvl w:val="1"/>
           <w:numId w:val="8"/>
@@ -5938,21 +5682,7 @@
         <w:rPr>
           <w:rFonts w:ascii="Times New Roman" w:hAnsi="Times New Roman" w:cs="Times New Roman"/>
         </w:rPr>
-        <w:t xml:space="preserve">View for controlling UI </w:t>
-      </w:r>
-      <w:proofErr w:type="gramStart"/>
-      <w:r>
-        <w:rPr>
-          <w:rFonts w:ascii="Times New Roman" w:hAnsi="Times New Roman" w:cs="Times New Roman"/>
-        </w:rPr>
-        <w:t>during  fortification</w:t>
-      </w:r>
-      <w:proofErr w:type="gramEnd"/>
-      <w:r>
-        <w:rPr>
-          <w:rFonts w:ascii="Times New Roman" w:hAnsi="Times New Roman" w:cs="Times New Roman"/>
-        </w:rPr>
-        <w:t xml:space="preserve"> phase</w:t>
+        <w:t>View for controlling UI during  fortification phase</w:t>
       </w:r>
     </w:p>
     <w:p>
@@ -5976,7 +5706,7 @@
     </w:p>
     <w:p>
       <w:pPr>
-        <w:pStyle w:val="ListParagraph"/>
+        <w:pStyle w:val="a3"/>
         <w:numPr>
           <w:ilvl w:val="1"/>
           <w:numId w:val="8"/>
@@ -6015,7 +5745,7 @@
     </w:p>
     <w:p>
       <w:pPr>
-        <w:pStyle w:val="ListParagraph"/>
+        <w:pStyle w:val="a3"/>
         <w:numPr>
           <w:ilvl w:val="1"/>
           <w:numId w:val="8"/>
@@ -6054,7 +5784,7 @@
     </w:p>
     <w:p>
       <w:pPr>
-        <w:pStyle w:val="ListParagraph"/>
+        <w:pStyle w:val="a3"/>
         <w:numPr>
           <w:ilvl w:val="1"/>
           <w:numId w:val="8"/>
@@ -6093,7 +5823,7 @@
     </w:p>
     <w:p>
       <w:pPr>
-        <w:pStyle w:val="ListParagraph"/>
+        <w:pStyle w:val="a3"/>
         <w:numPr>
           <w:ilvl w:val="1"/>
           <w:numId w:val="8"/>
@@ -6132,7 +5862,7 @@
     </w:p>
     <w:p>
       <w:pPr>
-        <w:pStyle w:val="ListParagraph"/>
+        <w:pStyle w:val="a3"/>
         <w:numPr>
           <w:ilvl w:val="1"/>
           <w:numId w:val="8"/>
@@ -6177,7 +5907,7 @@
     </w:p>
     <w:p>
       <w:pPr>
-        <w:pStyle w:val="ListParagraph"/>
+        <w:pStyle w:val="a3"/>
         <w:numPr>
           <w:ilvl w:val="1"/>
           <w:numId w:val="8"/>
@@ -6216,7 +5946,7 @@
     </w:p>
     <w:p>
       <w:pPr>
-        <w:pStyle w:val="ListParagraph"/>
+        <w:pStyle w:val="a3"/>
         <w:numPr>
           <w:ilvl w:val="1"/>
           <w:numId w:val="8"/>
@@ -6236,7 +5966,7 @@
     </w:p>
     <w:p>
       <w:pPr>
-        <w:pStyle w:val="ListParagraph"/>
+        <w:pStyle w:val="a3"/>
         <w:numPr>
           <w:ilvl w:val="1"/>
           <w:numId w:val="8"/>
@@ -6275,7 +6005,7 @@
     </w:p>
     <w:p>
       <w:pPr>
-        <w:pStyle w:val="ListParagraph"/>
+        <w:pStyle w:val="a3"/>
         <w:numPr>
           <w:ilvl w:val="1"/>
           <w:numId w:val="8"/>
@@ -6382,7 +6112,7 @@
     </w:p>
     <w:p>
       <w:pPr>
-        <w:pStyle w:val="ListParagraph"/>
+        <w:pStyle w:val="a3"/>
         <w:numPr>
           <w:ilvl w:val="1"/>
           <w:numId w:val="8"/>
@@ -6457,7 +6187,7 @@
     </w:p>
     <w:p>
       <w:pPr>
-        <w:pStyle w:val="ListParagraph"/>
+        <w:pStyle w:val="a3"/>
         <w:numPr>
           <w:ilvl w:val="1"/>
           <w:numId w:val="8"/>
@@ -6511,7 +6241,7 @@
     </w:p>
     <w:p>
       <w:pPr>
-        <w:pStyle w:val="ListParagraph"/>
+        <w:pStyle w:val="a3"/>
         <w:numPr>
           <w:ilvl w:val="1"/>
           <w:numId w:val="8"/>
@@ -6591,7 +6321,7 @@
     </w:p>
     <w:p>
       <w:pPr>
-        <w:pStyle w:val="ListParagraph"/>
+        <w:pStyle w:val="a3"/>
         <w:numPr>
           <w:ilvl w:val="1"/>
           <w:numId w:val="8"/>
@@ -6643,7 +6373,7 @@
     </w:p>
     <w:p>
       <w:pPr>
-        <w:pStyle w:val="ListParagraph"/>
+        <w:pStyle w:val="a3"/>
         <w:numPr>
           <w:ilvl w:val="1"/>
           <w:numId w:val="8"/>
@@ -6695,7 +6425,7 @@
     </w:p>
     <w:p>
       <w:pPr>
-        <w:pStyle w:val="ListParagraph"/>
+        <w:pStyle w:val="a3"/>
         <w:numPr>
           <w:ilvl w:val="1"/>
           <w:numId w:val="8"/>
@@ -6762,7 +6492,7 @@
     </w:p>
     <w:p>
       <w:pPr>
-        <w:pStyle w:val="ListParagraph"/>
+        <w:pStyle w:val="a3"/>
         <w:numPr>
           <w:ilvl w:val="0"/>
           <w:numId w:val="8"/>
@@ -6781,7 +6511,7 @@
     </w:p>
     <w:p>
       <w:pPr>
-        <w:pStyle w:val="ListParagraph"/>
+        <w:pStyle w:val="a3"/>
         <w:numPr>
           <w:ilvl w:val="0"/>
           <w:numId w:val="8"/>
@@ -6795,26 +6525,12 @@
         <w:rPr>
           <w:rFonts w:ascii="Times New Roman" w:hAnsi="Times New Roman" w:cs="Times New Roman"/>
         </w:rPr>
-        <w:t xml:space="preserve">JavaFX – Graphics library used to build </w:t>
-      </w:r>
-      <w:proofErr w:type="gramStart"/>
-      <w:r>
-        <w:rPr>
-          <w:rFonts w:ascii="Times New Roman" w:hAnsi="Times New Roman" w:cs="Times New Roman"/>
-        </w:rPr>
-        <w:t>client side</w:t>
-      </w:r>
-      <w:proofErr w:type="gramEnd"/>
-      <w:r>
-        <w:rPr>
-          <w:rFonts w:ascii="Times New Roman" w:hAnsi="Times New Roman" w:cs="Times New Roman"/>
-        </w:rPr>
-        <w:t xml:space="preserve"> UI components of Risk Game</w:t>
-      </w:r>
-    </w:p>
-    <w:p>
-      <w:pPr>
-        <w:pStyle w:val="ListParagraph"/>
+        <w:t>JavaFX – Graphics library used to build client side UI components of Risk Game</w:t>
+      </w:r>
+    </w:p>
+    <w:p>
+      <w:pPr>
+        <w:pStyle w:val="a3"/>
         <w:numPr>
           <w:ilvl w:val="0"/>
           <w:numId w:val="8"/>
@@ -6833,7 +6549,7 @@
     </w:p>
     <w:p>
       <w:pPr>
-        <w:pStyle w:val="ListParagraph"/>
+        <w:pStyle w:val="a3"/>
         <w:numPr>
           <w:ilvl w:val="0"/>
           <w:numId w:val="8"/>
@@ -6864,7 +6580,7 @@
     </w:p>
     <w:p>
       <w:pPr>
-        <w:pStyle w:val="ListParagraph"/>
+        <w:pStyle w:val="a3"/>
         <w:numPr>
           <w:ilvl w:val="0"/>
           <w:numId w:val="8"/>
@@ -6942,7 +6658,7 @@
     </w:p>
     <w:p>
       <w:pPr>
-        <w:pStyle w:val="ListParagraph"/>
+        <w:pStyle w:val="a3"/>
         <w:numPr>
           <w:ilvl w:val="0"/>
           <w:numId w:val="8"/>
@@ -7159,21 +6875,7 @@
         <w:rPr>
           <w:rFonts w:ascii="Times New Roman" w:hAnsi="Times New Roman" w:cs="Times New Roman"/>
         </w:rPr>
-        <w:t xml:space="preserve">. Thus, our controller only outputs </w:t>
-      </w:r>
-      <w:proofErr w:type="gramStart"/>
-      <w:r>
-        <w:rPr>
-          <w:rFonts w:ascii="Times New Roman" w:hAnsi="Times New Roman" w:cs="Times New Roman"/>
-        </w:rPr>
-        <w:t>these list</w:t>
-      </w:r>
-      <w:proofErr w:type="gramEnd"/>
-      <w:r>
-        <w:rPr>
-          <w:rFonts w:ascii="Times New Roman" w:hAnsi="Times New Roman" w:cs="Times New Roman"/>
-        </w:rPr>
-        <w:t xml:space="preserve"> to the view</w:t>
+        <w:t>. Thus, our controller only outputs these list to the view</w:t>
       </w:r>
       <w:r>
         <w:rPr>
@@ -7196,7 +6898,7 @@
     </w:p>
     <w:p>
       <w:pPr>
-        <w:pStyle w:val="ListParagraph"/>
+        <w:pStyle w:val="a3"/>
         <w:numPr>
           <w:ilvl w:val="0"/>
           <w:numId w:val="8"/>
@@ -7369,6 +7071,7 @@
       <w:r>
         <w:rPr>
           <w:noProof/>
+          <w:lang w:eastAsia="zh-CN"/>
         </w:rPr>
         <w:drawing>
           <wp:inline distT="0" distB="0" distL="0" distR="0" wp14:anchorId="77643E8F" wp14:editId="54544469">
@@ -7438,21 +7141,21 @@
         <w:rPr>
           <w:rFonts w:ascii="Times New Roman" w:hAnsi="Times New Roman" w:cs="Times New Roman"/>
         </w:rPr>
-        <w:t xml:space="preserve">Remove unnecessary for loop </w:t>
+        <w:t>Remove unnecessary for loop because .</w:t>
       </w:r>
       <w:proofErr w:type="gramStart"/>
       <w:r>
         <w:rPr>
           <w:rFonts w:ascii="Times New Roman" w:hAnsi="Times New Roman" w:cs="Times New Roman"/>
         </w:rPr>
-        <w:t>because .remove</w:t>
+        <w:t>remove(</w:t>
       </w:r>
       <w:proofErr w:type="gramEnd"/>
       <w:r>
         <w:rPr>
           <w:rFonts w:ascii="Times New Roman" w:hAnsi="Times New Roman" w:cs="Times New Roman"/>
         </w:rPr>
-        <w:t xml:space="preserve">()  method of </w:t>
+        <w:t xml:space="preserve">)  method of </w:t>
       </w:r>
       <w:proofErr w:type="spellStart"/>
       <w:r>
@@ -7493,6 +7196,7 @@
       <w:r>
         <w:rPr>
           <w:noProof/>
+          <w:lang w:eastAsia="zh-CN"/>
         </w:rPr>
         <w:lastRenderedPageBreak/>
         <w:drawing>
@@ -7571,21 +7275,21 @@
         <w:rPr>
           <w:rFonts w:ascii="Times New Roman" w:hAnsi="Times New Roman" w:cs="Times New Roman"/>
         </w:rPr>
-        <w:t xml:space="preserve">Remove unnecessary for loop </w:t>
+        <w:t>Remove unnecessary for loop because .</w:t>
       </w:r>
       <w:proofErr w:type="gramStart"/>
       <w:r>
         <w:rPr>
           <w:rFonts w:ascii="Times New Roman" w:hAnsi="Times New Roman" w:cs="Times New Roman"/>
         </w:rPr>
-        <w:t>because .remove</w:t>
+        <w:t>remove(</w:t>
       </w:r>
       <w:proofErr w:type="gramEnd"/>
       <w:r>
         <w:rPr>
           <w:rFonts w:ascii="Times New Roman" w:hAnsi="Times New Roman" w:cs="Times New Roman"/>
         </w:rPr>
-        <w:t xml:space="preserve">()  method of </w:t>
+        <w:t xml:space="preserve">)  method of </w:t>
       </w:r>
       <w:proofErr w:type="spellStart"/>
       <w:r>
@@ -7632,6 +7336,7 @@
       <w:r>
         <w:rPr>
           <w:noProof/>
+          <w:lang w:eastAsia="zh-CN"/>
         </w:rPr>
         <w:drawing>
           <wp:inline distT="0" distB="0" distL="0" distR="0" wp14:anchorId="7829B47C" wp14:editId="72FDE5D7">
@@ -7695,27 +7400,27 @@
         <w:rPr>
           <w:rFonts w:ascii="Times New Roman" w:hAnsi="Times New Roman" w:cs="Times New Roman"/>
         </w:rPr>
-        <w:t xml:space="preserve">Remove unnecessary for loop </w:t>
+        <w:t>Remove unnecessary for loop because .</w:t>
       </w:r>
       <w:proofErr w:type="gramStart"/>
       <w:r>
         <w:rPr>
           <w:rFonts w:ascii="Times New Roman" w:hAnsi="Times New Roman" w:cs="Times New Roman"/>
         </w:rPr>
-        <w:t>because .</w:t>
-      </w:r>
-      <w:r>
-        <w:rPr>
-          <w:rFonts w:ascii="Times New Roman" w:hAnsi="Times New Roman" w:cs="Times New Roman"/>
-        </w:rPr>
         <w:t>contains</w:t>
       </w:r>
+      <w:r>
+        <w:rPr>
+          <w:rFonts w:ascii="Times New Roman" w:hAnsi="Times New Roman" w:cs="Times New Roman"/>
+        </w:rPr>
+        <w:t>(</w:t>
+      </w:r>
       <w:proofErr w:type="gramEnd"/>
       <w:r>
         <w:rPr>
           <w:rFonts w:ascii="Times New Roman" w:hAnsi="Times New Roman" w:cs="Times New Roman"/>
         </w:rPr>
-        <w:t xml:space="preserve">()  method of </w:t>
+        <w:t xml:space="preserve">)  method of </w:t>
       </w:r>
       <w:proofErr w:type="spellStart"/>
       <w:r>
@@ -7762,6 +7467,7 @@
       <w:r>
         <w:rPr>
           <w:noProof/>
+          <w:lang w:eastAsia="zh-CN"/>
         </w:rPr>
         <w:lastRenderedPageBreak/>
         <w:drawing>
@@ -7851,6 +7557,7 @@
       <w:r>
         <w:rPr>
           <w:noProof/>
+          <w:lang w:eastAsia="zh-CN"/>
         </w:rPr>
         <w:drawing>
           <wp:inline distT="0" distB="0" distL="0" distR="0" wp14:anchorId="5FBFBDC9" wp14:editId="59E0B617">
@@ -7989,6 +7696,7 @@
       <w:r>
         <w:rPr>
           <w:noProof/>
+          <w:lang w:eastAsia="zh-CN"/>
         </w:rPr>
         <w:drawing>
           <wp:inline distT="0" distB="0" distL="0" distR="0" wp14:anchorId="3CC5181E" wp14:editId="703B12FC">
@@ -8087,6 +7795,7 @@
       <w:r>
         <w:rPr>
           <w:noProof/>
+          <w:lang w:eastAsia="zh-CN"/>
         </w:rPr>
         <w:drawing>
           <wp:inline distT="0" distB="0" distL="0" distR="0" wp14:anchorId="7F0D703B" wp14:editId="499BC6A5">
@@ -8200,7 +7909,7 @@
     </w:p>
     <w:p>
       <w:pPr>
-        <w:pStyle w:val="ListParagraph"/>
+        <w:pStyle w:val="a3"/>
         <w:numPr>
           <w:ilvl w:val="0"/>
           <w:numId w:val="12"/>
@@ -8219,7 +7928,7 @@
     </w:p>
     <w:p>
       <w:pPr>
-        <w:pStyle w:val="ListParagraph"/>
+        <w:pStyle w:val="a3"/>
         <w:numPr>
           <w:ilvl w:val="1"/>
           <w:numId w:val="12"/>
@@ -8270,7 +7979,7 @@
     </w:p>
     <w:p>
       <w:pPr>
-        <w:pStyle w:val="ListParagraph"/>
+        <w:pStyle w:val="a3"/>
         <w:numPr>
           <w:ilvl w:val="1"/>
           <w:numId w:val="12"/>
@@ -8309,7 +8018,7 @@
     </w:p>
     <w:p>
       <w:pPr>
-        <w:pStyle w:val="ListParagraph"/>
+        <w:pStyle w:val="a3"/>
         <w:numPr>
           <w:ilvl w:val="1"/>
           <w:numId w:val="12"/>
@@ -8412,7 +8121,7 @@
     </w:p>
     <w:p>
       <w:pPr>
-        <w:pStyle w:val="ListParagraph"/>
+        <w:pStyle w:val="a3"/>
         <w:numPr>
           <w:ilvl w:val="1"/>
           <w:numId w:val="12"/>
@@ -8450,12 +8159,18 @@
         <w:t>arraylist.remove</w:t>
       </w:r>
       <w:proofErr w:type="spellEnd"/>
+      <w:r>
+        <w:rPr>
+          <w:rFonts w:ascii="Times New Roman" w:hAnsi="Times New Roman" w:cs="Times New Roman"/>
+        </w:rPr>
+        <w:t>(</w:t>
+      </w:r>
       <w:proofErr w:type="gramEnd"/>
       <w:r>
         <w:rPr>
           <w:rFonts w:ascii="Times New Roman" w:hAnsi="Times New Roman" w:cs="Times New Roman"/>
         </w:rPr>
-        <w:t>() to remove the country from their list.</w:t>
+        <w:t>) to remove the country from their list.</w:t>
       </w:r>
     </w:p>
     <w:p>
@@ -8468,6 +8183,7 @@
       <w:r>
         <w:rPr>
           <w:noProof/>
+          <w:lang w:eastAsia="zh-CN"/>
         </w:rPr>
         <w:drawing>
           <wp:inline distT="0" distB="0" distL="0" distR="0" wp14:anchorId="21A65549" wp14:editId="08FFF51E">
@@ -8542,7 +8258,7 @@
     </w:p>
     <w:p>
       <w:pPr>
-        <w:pStyle w:val="ListParagraph"/>
+        <w:pStyle w:val="a3"/>
         <w:numPr>
           <w:ilvl w:val="0"/>
           <w:numId w:val="12"/>
@@ -8561,7 +8277,7 @@
     </w:p>
     <w:p>
       <w:pPr>
-        <w:pStyle w:val="ListParagraph"/>
+        <w:pStyle w:val="a3"/>
         <w:numPr>
           <w:ilvl w:val="1"/>
           <w:numId w:val="12"/>
@@ -8636,7 +8352,7 @@
     </w:p>
     <w:p>
       <w:pPr>
-        <w:pStyle w:val="ListParagraph"/>
+        <w:pStyle w:val="a3"/>
         <w:numPr>
           <w:ilvl w:val="1"/>
           <w:numId w:val="12"/>
@@ -8866,7 +8582,7 @@
     </w:p>
     <w:p>
       <w:pPr>
-        <w:pStyle w:val="ListParagraph"/>
+        <w:pStyle w:val="a3"/>
         <w:spacing w:after="0"/>
         <w:ind w:left="1080"/>
         <w:rPr>
@@ -8876,6 +8592,7 @@
       <w:r>
         <w:rPr>
           <w:noProof/>
+          <w:lang w:eastAsia="zh-CN"/>
         </w:rPr>
         <w:drawing>
           <wp:inline distT="0" distB="0" distL="0" distR="0" wp14:anchorId="5D281B6C" wp14:editId="66B0E33A">
@@ -8916,7 +8633,7 @@
     </w:p>
     <w:p>
       <w:pPr>
-        <w:pStyle w:val="ListParagraph"/>
+        <w:pStyle w:val="a3"/>
         <w:numPr>
           <w:ilvl w:val="1"/>
           <w:numId w:val="12"/>
@@ -8958,7 +8675,7 @@
     </w:p>
     <w:p>
       <w:pPr>
-        <w:pStyle w:val="ListParagraph"/>
+        <w:pStyle w:val="a3"/>
         <w:spacing w:after="0"/>
         <w:ind w:left="1440"/>
         <w:rPr>
@@ -8968,6 +8685,7 @@
       <w:r>
         <w:rPr>
           <w:noProof/>
+          <w:lang w:eastAsia="zh-CN"/>
         </w:rPr>
         <w:drawing>
           <wp:inline distT="0" distB="0" distL="0" distR="0" wp14:anchorId="3AFC036A" wp14:editId="402BF095">
@@ -9008,7 +8726,7 @@
     </w:p>
     <w:p>
       <w:pPr>
-        <w:pStyle w:val="ListParagraph"/>
+        <w:pStyle w:val="a3"/>
         <w:numPr>
           <w:ilvl w:val="1"/>
           <w:numId w:val="12"/>
@@ -9059,7 +8777,7 @@
     </w:p>
     <w:p>
       <w:pPr>
-        <w:pStyle w:val="ListParagraph"/>
+        <w:pStyle w:val="a3"/>
         <w:spacing w:after="0"/>
         <w:ind w:left="1440"/>
         <w:rPr>
@@ -9102,7 +8820,7 @@
     </w:p>
     <w:p>
       <w:pPr>
-        <w:pStyle w:val="ListParagraph"/>
+        <w:pStyle w:val="a3"/>
         <w:numPr>
           <w:ilvl w:val="0"/>
           <w:numId w:val="12"/>
@@ -9121,7 +8839,7 @@
     </w:p>
     <w:p>
       <w:pPr>
-        <w:pStyle w:val="ListParagraph"/>
+        <w:pStyle w:val="a3"/>
         <w:numPr>
           <w:ilvl w:val="1"/>
           <w:numId w:val="12"/>
@@ -9189,21 +8907,7 @@
         <w:rPr>
           <w:rFonts w:ascii="Times New Roman" w:hAnsi="Times New Roman" w:cs="Times New Roman"/>
         </w:rPr>
-        <w:t xml:space="preserve">rs. Namely, at different phase of the game, the model objects were passed between different controller objects to keep single instance of model classes. When a controller required multiple models objects then we had to pass </w:t>
-      </w:r>
-      <w:proofErr w:type="gramStart"/>
-      <w:r>
-        <w:rPr>
-          <w:rFonts w:ascii="Times New Roman" w:hAnsi="Times New Roman" w:cs="Times New Roman"/>
-        </w:rPr>
-        <w:t>all of</w:t>
-      </w:r>
-      <w:proofErr w:type="gramEnd"/>
-      <w:r>
-        <w:rPr>
-          <w:rFonts w:ascii="Times New Roman" w:hAnsi="Times New Roman" w:cs="Times New Roman"/>
-        </w:rPr>
-        <w:t xml:space="preserve"> the model objects into the constructor</w:t>
+        <w:t>rs. Namely, at different phase of the game, the model objects were passed between different controller objects to keep single instance of model classes. When a controller required multiple models objects then we had to pass all of the model objects into the constructor</w:t>
       </w:r>
       <w:r>
         <w:rPr>
@@ -9214,7 +8918,7 @@
     </w:p>
     <w:p>
       <w:pPr>
-        <w:pStyle w:val="ListParagraph"/>
+        <w:pStyle w:val="a3"/>
         <w:numPr>
           <w:ilvl w:val="1"/>
           <w:numId w:val="12"/>
@@ -9273,7 +8977,7 @@
     </w:p>
     <w:p>
       <w:pPr>
-        <w:pStyle w:val="ListParagraph"/>
+        <w:pStyle w:val="a3"/>
         <w:spacing w:after="0"/>
         <w:ind w:left="1440"/>
         <w:rPr>
@@ -9283,6 +8987,7 @@
       <w:r>
         <w:rPr>
           <w:noProof/>
+          <w:lang w:eastAsia="zh-CN"/>
         </w:rPr>
         <w:drawing>
           <wp:inline distT="0" distB="0" distL="0" distR="0" wp14:anchorId="79E0C47A" wp14:editId="3EDE70D6">
@@ -9323,7 +9028,7 @@
     </w:p>
     <w:p>
       <w:pPr>
-        <w:pStyle w:val="ListParagraph"/>
+        <w:pStyle w:val="a3"/>
         <w:numPr>
           <w:ilvl w:val="1"/>
           <w:numId w:val="12"/>
@@ -9402,7 +9107,7 @@
     </w:p>
     <w:p>
       <w:pPr>
-        <w:pStyle w:val="ListParagraph"/>
+        <w:pStyle w:val="a3"/>
         <w:numPr>
           <w:ilvl w:val="1"/>
           <w:numId w:val="12"/>
@@ -9453,7 +9158,7 @@
     </w:p>
     <w:p>
       <w:pPr>
-        <w:pStyle w:val="ListParagraph"/>
+        <w:pStyle w:val="a3"/>
         <w:spacing w:after="0"/>
         <w:ind w:left="1440"/>
         <w:rPr>
@@ -9475,6 +9180,7 @@
       <w:r>
         <w:rPr>
           <w:noProof/>
+          <w:lang w:eastAsia="zh-CN"/>
         </w:rPr>
         <w:drawing>
           <wp:inline distT="0" distB="0" distL="0" distR="0" wp14:anchorId="1D1D190F" wp14:editId="6EDCBED9">
@@ -9535,7 +9241,7 @@
     </w:p>
     <w:p>
       <w:pPr>
-        <w:pStyle w:val="ListParagraph"/>
+        <w:pStyle w:val="a3"/>
         <w:numPr>
           <w:ilvl w:val="0"/>
           <w:numId w:val="12"/>
@@ -9554,7 +9260,7 @@
     </w:p>
     <w:p>
       <w:pPr>
-        <w:pStyle w:val="ListParagraph"/>
+        <w:pStyle w:val="a3"/>
         <w:numPr>
           <w:ilvl w:val="1"/>
           <w:numId w:val="12"/>
@@ -9573,7 +9279,7 @@
     </w:p>
     <w:p>
       <w:pPr>
-        <w:pStyle w:val="ListParagraph"/>
+        <w:pStyle w:val="a3"/>
         <w:numPr>
           <w:ilvl w:val="1"/>
           <w:numId w:val="12"/>
@@ -9606,7 +9312,7 @@
     </w:p>
     <w:p>
       <w:pPr>
-        <w:pStyle w:val="ListParagraph"/>
+        <w:pStyle w:val="a3"/>
         <w:numPr>
           <w:ilvl w:val="1"/>
           <w:numId w:val="12"/>
@@ -9620,26 +9326,12 @@
         <w:rPr>
           <w:rFonts w:ascii="Times New Roman" w:hAnsi="Times New Roman" w:cs="Times New Roman"/>
         </w:rPr>
-        <w:t xml:space="preserve">Current piece of code only gets the next </w:t>
-      </w:r>
-      <w:proofErr w:type="gramStart"/>
-      <w:r>
-        <w:rPr>
-          <w:rFonts w:ascii="Times New Roman" w:hAnsi="Times New Roman" w:cs="Times New Roman"/>
-        </w:rPr>
-        <w:t>player, but</w:t>
-      </w:r>
-      <w:proofErr w:type="gramEnd"/>
-      <w:r>
-        <w:rPr>
-          <w:rFonts w:ascii="Times New Roman" w:hAnsi="Times New Roman" w:cs="Times New Roman"/>
-        </w:rPr>
-        <w:t xml:space="preserve"> doesn’t check if the next player is valid. Namely, skips players who has already lost</w:t>
-      </w:r>
-    </w:p>
-    <w:p>
-      <w:pPr>
-        <w:pStyle w:val="ListParagraph"/>
+        <w:t>Current piece of code only gets the next player, but doesn’t check if the next player is valid. Namely, skips players who has already lost</w:t>
+      </w:r>
+    </w:p>
+    <w:p>
+      <w:pPr>
+        <w:pStyle w:val="a3"/>
         <w:numPr>
           <w:ilvl w:val="0"/>
           <w:numId w:val="12"/>
@@ -9658,7 +9350,7 @@
     </w:p>
     <w:p>
       <w:pPr>
-        <w:pStyle w:val="ListParagraph"/>
+        <w:pStyle w:val="a3"/>
         <w:numPr>
           <w:ilvl w:val="1"/>
           <w:numId w:val="12"/>
@@ -9676,7 +9368,6 @@
         <w:t xml:space="preserve">Created a method called </w:t>
       </w:r>
       <w:proofErr w:type="spellStart"/>
-      <w:proofErr w:type="gramStart"/>
       <w:r>
         <w:rPr>
           <w:rFonts w:ascii="Times New Roman" w:hAnsi="Times New Roman" w:cs="Times New Roman"/>
@@ -9688,19 +9379,12 @@
         <w:rPr>
           <w:rFonts w:ascii="Times New Roman" w:hAnsi="Times New Roman" w:cs="Times New Roman"/>
         </w:rPr>
-        <w:t>(</w:t>
-      </w:r>
-      <w:proofErr w:type="gramEnd"/>
-      <w:r>
-        <w:rPr>
-          <w:rFonts w:ascii="Times New Roman" w:hAnsi="Times New Roman" w:cs="Times New Roman"/>
-        </w:rPr>
-        <w:t>) that is easier to understand from the name of the method</w:t>
-      </w:r>
-    </w:p>
-    <w:p>
-      <w:pPr>
-        <w:pStyle w:val="ListParagraph"/>
+        <w:t>() that is easier to understand from the name of the method</w:t>
+      </w:r>
+    </w:p>
+    <w:p>
+      <w:pPr>
+        <w:pStyle w:val="a3"/>
         <w:numPr>
           <w:ilvl w:val="1"/>
           <w:numId w:val="12"/>
@@ -9733,7 +9417,7 @@
     </w:p>
     <w:p>
       <w:pPr>
-        <w:pStyle w:val="ListParagraph"/>
+        <w:pStyle w:val="a3"/>
         <w:numPr>
           <w:ilvl w:val="1"/>
           <w:numId w:val="12"/>
@@ -9766,7 +9450,7 @@
     </w:p>
     <w:p>
       <w:pPr>
-        <w:pStyle w:val="ListParagraph"/>
+        <w:pStyle w:val="a3"/>
         <w:numPr>
           <w:ilvl w:val="1"/>
           <w:numId w:val="12"/>
@@ -9783,7 +9467,6 @@
         <w:t xml:space="preserve">With the updated index, all we need to do is </w:t>
       </w:r>
       <w:proofErr w:type="spellStart"/>
-      <w:proofErr w:type="gramStart"/>
       <w:r>
         <w:rPr>
           <w:rFonts w:ascii="Times New Roman" w:hAnsi="Times New Roman" w:cs="Times New Roman"/>
@@ -9795,18 +9478,12 @@
         <w:rPr>
           <w:rFonts w:ascii="Times New Roman" w:hAnsi="Times New Roman" w:cs="Times New Roman"/>
         </w:rPr>
-        <w:t>(</w:t>
-      </w:r>
-      <w:proofErr w:type="gramEnd"/>
-      <w:r>
-        <w:rPr>
-          <w:rFonts w:ascii="Times New Roman" w:hAnsi="Times New Roman" w:cs="Times New Roman"/>
-        </w:rPr>
-        <w:t>) to return the correct player</w:t>
+        <w:t>() to return the correct player</w:t>
       </w:r>
       <w:r>
         <w:rPr>
           <w:noProof/>
+          <w:lang w:eastAsia="zh-CN"/>
         </w:rPr>
         <w:drawing>
           <wp:inline distT="0" distB="0" distL="0" distR="0" wp14:anchorId="07702F31" wp14:editId="324BCAF3">
@@ -9879,7 +9556,8 @@
       <w:pPr>
         <w:spacing w:after="0"/>
         <w:rPr>
-          <w:rFonts w:ascii="Times New Roman" w:hAnsi="Times New Roman" w:cs="Times New Roman"/>
+          <w:rFonts w:ascii="Times New Roman" w:hAnsi="Times New Roman" w:cs="Times New Roman" w:hint="eastAsia"/>
+          <w:lang w:eastAsia="zh-CN"/>
         </w:rPr>
       </w:pPr>
       <w:r>
@@ -9892,21 +9570,7 @@
         <w:rPr>
           <w:rFonts w:ascii="Times New Roman" w:hAnsi="Times New Roman" w:cs="Times New Roman"/>
         </w:rPr>
-        <w:t xml:space="preserve">The build 3 scheme does not specify setup strategy for different behavior thus we have </w:t>
-      </w:r>
-      <w:proofErr w:type="gramStart"/>
-      <w:r>
-        <w:rPr>
-          <w:rFonts w:ascii="Times New Roman" w:hAnsi="Times New Roman" w:cs="Times New Roman"/>
-        </w:rPr>
-        <w:t>decide</w:t>
-      </w:r>
-      <w:proofErr w:type="gramEnd"/>
-      <w:r>
-        <w:rPr>
-          <w:rFonts w:ascii="Times New Roman" w:hAnsi="Times New Roman" w:cs="Times New Roman"/>
-        </w:rPr>
-        <w:t xml:space="preserve"> implement our own version of setup based on the </w:t>
+        <w:t xml:space="preserve">The build 3 scheme does not specify setup strategy for different behavior thus we have decide implement our own version of setup based on the </w:t>
       </w:r>
       <w:proofErr w:type="spellStart"/>
       <w:r>
@@ -9922,6 +9586,48 @@
         </w:rPr>
         <w:t xml:space="preserve"> of other phases.</w:t>
       </w:r>
+      <w:r>
+        <w:rPr>
+          <w:rFonts w:ascii="Times New Roman" w:hAnsi="Times New Roman" w:cs="Times New Roman" w:hint="eastAsia"/>
+          <w:lang w:eastAsia="zh-CN"/>
+        </w:rPr>
+        <w:t xml:space="preserve"> </w:t>
+      </w:r>
+      <w:r>
+        <w:rPr>
+          <w:rFonts w:ascii="Times New Roman" w:hAnsi="Times New Roman" w:cs="Times New Roman"/>
+          <w:lang w:eastAsia="zh-CN"/>
+        </w:rPr>
+        <w:t xml:space="preserve">To be specific, in Aggressive Strategy, all starting armies will be added to one random country to make it be the strongest. In Random Strategy and Cheater Strategy, </w:t>
+      </w:r>
+      <w:r>
+        <w:rPr>
+          <w:rFonts w:ascii="Times New Roman" w:hAnsi="Times New Roman" w:cs="Times New Roman"/>
+          <w:lang w:eastAsia="zh-CN"/>
+        </w:rPr>
+        <w:t xml:space="preserve">starting </w:t>
+      </w:r>
+      <w:r>
+        <w:rPr>
+          <w:rFonts w:ascii="Times New Roman" w:hAnsi="Times New Roman" w:cs="Times New Roman"/>
+          <w:lang w:eastAsia="zh-CN"/>
+        </w:rPr>
+        <w:t xml:space="preserve">armies will be added randomly to the player’s countries one by one. In Benevolent Strategy, </w:t>
+      </w:r>
+      <w:r>
+        <w:rPr>
+          <w:rFonts w:ascii="Times New Roman" w:hAnsi="Times New Roman" w:cs="Times New Roman"/>
+          <w:lang w:eastAsia="zh-CN"/>
+        </w:rPr>
+        <w:t xml:space="preserve">starting </w:t>
+      </w:r>
+      <w:r>
+        <w:rPr>
+          <w:rFonts w:ascii="Times New Roman" w:hAnsi="Times New Roman" w:cs="Times New Roman"/>
+          <w:lang w:eastAsia="zh-CN"/>
+        </w:rPr>
+        <w:t>armies will be added to each country one by one to reduce the gap between countries.</w:t>
+      </w:r>
     </w:p>
     <w:p>
       <w:pPr>
@@ -9976,21 +9682,7 @@
         <w:rPr>
           <w:rFonts w:ascii="Times New Roman" w:hAnsi="Times New Roman" w:cs="Times New Roman"/>
         </w:rPr>
-        <w:t xml:space="preserve"> cheater always reinforce double the number of armies on </w:t>
-      </w:r>
-      <w:proofErr w:type="gramStart"/>
-      <w:r>
-        <w:rPr>
-          <w:rFonts w:ascii="Times New Roman" w:hAnsi="Times New Roman" w:cs="Times New Roman"/>
-        </w:rPr>
-        <w:t>all of</w:t>
-      </w:r>
-      <w:proofErr w:type="gramEnd"/>
-      <w:r>
-        <w:rPr>
-          <w:rFonts w:ascii="Times New Roman" w:hAnsi="Times New Roman" w:cs="Times New Roman"/>
-        </w:rPr>
-        <w:t xml:space="preserve"> its countries and automatically conquer</w:t>
+        <w:t xml:space="preserve"> cheater always reinforce double the number of armies on all of its countries and automatically conquer</w:t>
       </w:r>
       <w:r>
         <w:rPr>
@@ -10016,6 +9708,34 @@
         </w:rPr>
         <w:t>.</w:t>
       </w:r>
+      <w:r>
+        <w:rPr>
+          <w:rFonts w:ascii="Times New Roman" w:hAnsi="Times New Roman" w:cs="Times New Roman"/>
+        </w:rPr>
+        <w:t xml:space="preserve"> </w:t>
+      </w:r>
+      <w:proofErr w:type="spellStart"/>
+      <w:r>
+        <w:rPr>
+          <w:rFonts w:ascii="Times New Roman" w:hAnsi="Times New Roman" w:cs="Times New Roman"/>
+        </w:rPr>
+        <w:t>Futhermore</w:t>
+      </w:r>
+      <w:proofErr w:type="spellEnd"/>
+      <w:r>
+        <w:rPr>
+          <w:rFonts w:ascii="Times New Roman" w:hAnsi="Times New Roman" w:cs="Times New Roman"/>
+        </w:rPr>
+        <w:t>, there’s no need to implement card exchange for benevolent strategy, because it skips attack phase automatically, which means it has no chance to gain new cards.</w:t>
+      </w:r>
+      <w:r>
+        <w:rPr>
+          <w:rFonts w:ascii="Times New Roman" w:hAnsi="Times New Roman" w:cs="Times New Roman"/>
+        </w:rPr>
+        <w:t xml:space="preserve"> The automatic card exchange method is used to keep the number of cards each computer player owns less than 5.</w:t>
+      </w:r>
+      <w:bookmarkStart w:id="0" w:name="_GoBack"/>
+      <w:bookmarkEnd w:id="0"/>
     </w:p>
     <w:p>
       <w:pPr>
@@ -10090,21 +9810,7 @@
         <w:rPr>
           <w:rFonts w:ascii="Times New Roman" w:hAnsi="Times New Roman" w:cs="Times New Roman"/>
         </w:rPr>
-        <w:t xml:space="preserve">The build 3 scheme says that the tournament mode </w:t>
-      </w:r>
-      <w:proofErr w:type="gramStart"/>
-      <w:r>
-        <w:rPr>
-          <w:rFonts w:ascii="Times New Roman" w:hAnsi="Times New Roman" w:cs="Times New Roman"/>
-        </w:rPr>
-        <w:t>require</w:t>
-      </w:r>
-      <w:proofErr w:type="gramEnd"/>
-      <w:r>
-        <w:rPr>
-          <w:rFonts w:ascii="Times New Roman" w:hAnsi="Times New Roman" w:cs="Times New Roman"/>
-        </w:rPr>
-        <w:t xml:space="preserve"> 2-4 different players. We interpreted this as same behavior cannot be used more than once. This is to circumvent the situations like where 2 benevolent players could play </w:t>
+        <w:t xml:space="preserve">The build 3 scheme says that the tournament mode require 2-4 different players. We interpreted this as same behavior cannot be used more than once. This is to circumvent the situations like where 2 benevolent players could play </w:t>
       </w:r>
       <w:r>
         <w:rPr>
@@ -10356,8 +10062,6 @@
         </w:rPr>
         <w:t xml:space="preserve">1] </w:t>
       </w:r>
-      <w:bookmarkStart w:id="0" w:name="_GoBack"/>
-      <w:bookmarkEnd w:id="0"/>
     </w:p>
     <w:p>
       <w:pPr>
@@ -10398,8 +10102,8 @@
 </file>
 
 <file path=word/numbering.xml><?xml version="1.0" encoding="utf-8"?>
-<w:numbering xmlns:wpc="http://schemas.microsoft.com/office/word/2010/wordprocessingCanvas" xmlns:cx="http://schemas.microsoft.com/office/drawing/2014/chartex" xmlns:cx1="http://schemas.microsoft.com/office/drawing/2015/9/8/chartex" xmlns:cx2="http://schemas.microsoft.com/office/drawing/2015/10/21/chartex" xmlns:cx3="http://schemas.microsoft.com/office/drawing/2016/5/9/chartex" xmlns:cx4="http://schemas.microsoft.com/office/drawing/2016/5/10/chartex" xmlns:cx5="http://schemas.microsoft.com/office/drawing/2016/5/11/chartex" xmlns:cx6="http://schemas.microsoft.com/office/drawing/2016/5/12/chartex" xmlns:cx7="http://schemas.microsoft.com/office/drawing/2016/5/13/chartex" xmlns:cx8="http://schemas.microsoft.com/office/drawing/2016/5/14/chartex" xmlns:mc="http://schemas.openxmlformats.org/markup-compatibility/2006" xmlns:aink="http://schemas.microsoft.com/office/drawing/2016/ink" xmlns:am3d="http://schemas.microsoft.com/office/drawing/2017/model3d" xmlns:o="urn:schemas-microsoft-com:office:office" xmlns:r="http://schemas.openxmlformats.org/officeDocument/2006/relationships" xmlns:m="http://schemas.openxmlformats.org/officeDocument/2006/math" xmlns:v="urn:schemas-microsoft-com:vml" xmlns:wp14="http://schemas.microsoft.com/office/word/2010/wordprocessingDrawing" xmlns:wp="http://schemas.openxmlformats.org/drawingml/2006/wordprocessingDrawing" xmlns:w10="urn:schemas-microsoft-com:office:word" xmlns:w="http://schemas.openxmlformats.org/wordprocessingml/2006/main" xmlns:w14="http://schemas.microsoft.com/office/word/2010/wordml" xmlns:w15="http://schemas.microsoft.com/office/word/2012/wordml" xmlns:w16cid="http://schemas.microsoft.com/office/word/2016/wordml/cid" xmlns:w16se="http://schemas.microsoft.com/office/word/2015/wordml/symex" xmlns:wpg="http://schemas.microsoft.com/office/word/2010/wordprocessingGroup" xmlns:wpi="http://schemas.microsoft.com/office/word/2010/wordprocessingInk" xmlns:wne="http://schemas.microsoft.com/office/word/2006/wordml" xmlns:wps="http://schemas.microsoft.com/office/word/2010/wordprocessingShape" mc:Ignorable="w14 w15 w16se w16cid wp14">
-  <w:abstractNum w:abstractNumId="0" w15:restartNumberingAfterBreak="0">
+<w:numbering xmlns:wpc="http://schemas.microsoft.com/office/word/2010/wordprocessingCanvas" xmlns:mc="http://schemas.openxmlformats.org/markup-compatibility/2006" xmlns:o="urn:schemas-microsoft-com:office:office" xmlns:r="http://schemas.openxmlformats.org/officeDocument/2006/relationships" xmlns:m="http://schemas.openxmlformats.org/officeDocument/2006/math" xmlns:v="urn:schemas-microsoft-com:vml" xmlns:wp14="http://schemas.microsoft.com/office/word/2010/wordprocessingDrawing" xmlns:wp="http://schemas.openxmlformats.org/drawingml/2006/wordprocessingDrawing" xmlns:w10="urn:schemas-microsoft-com:office:word" xmlns:w="http://schemas.openxmlformats.org/wordprocessingml/2006/main" xmlns:w14="http://schemas.microsoft.com/office/word/2010/wordml" xmlns:w15="http://schemas.microsoft.com/office/word/2012/wordml" xmlns:wpg="http://schemas.microsoft.com/office/word/2010/wordprocessingGroup" xmlns:wpi="http://schemas.microsoft.com/office/word/2010/wordprocessingInk" xmlns:wne="http://schemas.microsoft.com/office/word/2006/wordml" xmlns:wps="http://schemas.microsoft.com/office/word/2010/wordprocessingShape" mc:Ignorable="w14 w15 wp14">
+  <w:abstractNum w:abstractNumId="0">
     <w:nsid w:val="102A563E"/>
     <w:multiLevelType w:val="hybridMultilevel"/>
     <w:tmpl w:val="6CE04766"/>
@@ -10511,7 +10215,7 @@
       </w:rPr>
     </w:lvl>
   </w:abstractNum>
-  <w:abstractNum w:abstractNumId="1" w15:restartNumberingAfterBreak="0">
+  <w:abstractNum w:abstractNumId="1">
     <w:nsid w:val="15882A8D"/>
     <w:multiLevelType w:val="hybridMultilevel"/>
     <w:tmpl w:val="90904DB0"/>
@@ -10623,7 +10327,7 @@
       </w:rPr>
     </w:lvl>
   </w:abstractNum>
-  <w:abstractNum w:abstractNumId="2" w15:restartNumberingAfterBreak="0">
+  <w:abstractNum w:abstractNumId="2">
     <w:nsid w:val="1FF51FA7"/>
     <w:multiLevelType w:val="multilevel"/>
     <w:tmpl w:val="2694897E"/>
@@ -10772,7 +10476,7 @@
       </w:rPr>
     </w:lvl>
   </w:abstractNum>
-  <w:abstractNum w:abstractNumId="3" w15:restartNumberingAfterBreak="0">
+  <w:abstractNum w:abstractNumId="3">
     <w:nsid w:val="22042D98"/>
     <w:multiLevelType w:val="hybridMultilevel"/>
     <w:tmpl w:val="B4D01D44"/>
@@ -10861,7 +10565,7 @@
       </w:pPr>
     </w:lvl>
   </w:abstractNum>
-  <w:abstractNum w:abstractNumId="4" w15:restartNumberingAfterBreak="0">
+  <w:abstractNum w:abstractNumId="4">
     <w:nsid w:val="2A0549E4"/>
     <w:multiLevelType w:val="hybridMultilevel"/>
     <w:tmpl w:val="7854BF7A"/>
@@ -10973,7 +10677,7 @@
       </w:rPr>
     </w:lvl>
   </w:abstractNum>
-  <w:abstractNum w:abstractNumId="5" w15:restartNumberingAfterBreak="0">
+  <w:abstractNum w:abstractNumId="5">
     <w:nsid w:val="2B411EBF"/>
     <w:multiLevelType w:val="hybridMultilevel"/>
     <w:tmpl w:val="686085AA"/>
@@ -11085,7 +10789,7 @@
       </w:rPr>
     </w:lvl>
   </w:abstractNum>
-  <w:abstractNum w:abstractNumId="6" w15:restartNumberingAfterBreak="0">
+  <w:abstractNum w:abstractNumId="6">
     <w:nsid w:val="2F811BEC"/>
     <w:multiLevelType w:val="hybridMultilevel"/>
     <w:tmpl w:val="E9DE6D32"/>
@@ -11198,7 +10902,7 @@
       </w:rPr>
     </w:lvl>
   </w:abstractNum>
-  <w:abstractNum w:abstractNumId="7" w15:restartNumberingAfterBreak="0">
+  <w:abstractNum w:abstractNumId="7">
     <w:nsid w:val="392A3112"/>
     <w:multiLevelType w:val="hybridMultilevel"/>
     <w:tmpl w:val="9AC04758"/>
@@ -11310,7 +11014,7 @@
       </w:rPr>
     </w:lvl>
   </w:abstractNum>
-  <w:abstractNum w:abstractNumId="8" w15:restartNumberingAfterBreak="0">
+  <w:abstractNum w:abstractNumId="8">
     <w:nsid w:val="4CB92086"/>
     <w:multiLevelType w:val="hybridMultilevel"/>
     <w:tmpl w:val="2F78779A"/>
@@ -11422,7 +11126,7 @@
       </w:rPr>
     </w:lvl>
   </w:abstractNum>
-  <w:abstractNum w:abstractNumId="9" w15:restartNumberingAfterBreak="0">
+  <w:abstractNum w:abstractNumId="9">
     <w:nsid w:val="518941EF"/>
     <w:multiLevelType w:val="hybridMultilevel"/>
     <w:tmpl w:val="14288062"/>
@@ -11534,7 +11238,7 @@
       </w:rPr>
     </w:lvl>
   </w:abstractNum>
-  <w:abstractNum w:abstractNumId="10" w15:restartNumberingAfterBreak="0">
+  <w:abstractNum w:abstractNumId="10">
     <w:nsid w:val="59AA1E32"/>
     <w:multiLevelType w:val="hybridMultilevel"/>
     <w:tmpl w:val="9C54BC74"/>
@@ -11646,7 +11350,7 @@
       </w:rPr>
     </w:lvl>
   </w:abstractNum>
-  <w:abstractNum w:abstractNumId="11" w15:restartNumberingAfterBreak="0">
+  <w:abstractNum w:abstractNumId="11">
     <w:nsid w:val="621F07F6"/>
     <w:multiLevelType w:val="hybridMultilevel"/>
     <w:tmpl w:val="35F8CD04"/>
@@ -11729,7 +11433,7 @@
       </w:pPr>
     </w:lvl>
   </w:abstractNum>
-  <w:abstractNum w:abstractNumId="12" w15:restartNumberingAfterBreak="0">
+  <w:abstractNum w:abstractNumId="12">
     <w:nsid w:val="662B5E10"/>
     <w:multiLevelType w:val="hybridMultilevel"/>
     <w:tmpl w:val="DB9EE6B4"/>
@@ -11841,7 +11545,7 @@
       </w:rPr>
     </w:lvl>
   </w:abstractNum>
-  <w:abstractNum w:abstractNumId="13" w15:restartNumberingAfterBreak="0">
+  <w:abstractNum w:abstractNumId="13">
     <w:nsid w:val="71A17FC2"/>
     <w:multiLevelType w:val="multilevel"/>
     <w:tmpl w:val="221E1BAE"/>
@@ -12000,11 +11704,11 @@
 </file>
 
 <file path=word/styles.xml><?xml version="1.0" encoding="utf-8"?>
-<w:styles xmlns:mc="http://schemas.openxmlformats.org/markup-compatibility/2006" xmlns:r="http://schemas.openxmlformats.org/officeDocument/2006/relationships" xmlns:w="http://schemas.openxmlformats.org/wordprocessingml/2006/main" xmlns:w14="http://schemas.microsoft.com/office/word/2010/wordml" xmlns:w15="http://schemas.microsoft.com/office/word/2012/wordml" xmlns:w16cid="http://schemas.microsoft.com/office/word/2016/wordml/cid" xmlns:w16se="http://schemas.microsoft.com/office/word/2015/wordml/symex" mc:Ignorable="w14 w15 w16se w16cid">
+<w:styles xmlns:mc="http://schemas.openxmlformats.org/markup-compatibility/2006" xmlns:r="http://schemas.openxmlformats.org/officeDocument/2006/relationships" xmlns:w="http://schemas.openxmlformats.org/wordprocessingml/2006/main" xmlns:w14="http://schemas.microsoft.com/office/word/2010/wordml" xmlns:w15="http://schemas.microsoft.com/office/word/2012/wordml" mc:Ignorable="w14 w15">
   <w:docDefaults>
     <w:rPrDefault>
       <w:rPr>
-        <w:rFonts w:asciiTheme="minorHAnsi" w:eastAsiaTheme="minorHAnsi" w:hAnsiTheme="minorHAnsi" w:cstheme="minorBidi"/>
+        <w:rFonts w:asciiTheme="minorHAnsi" w:eastAsiaTheme="minorEastAsia" w:hAnsiTheme="minorHAnsi" w:cstheme="minorBidi"/>
         <w:sz w:val="22"/>
         <w:szCs w:val="22"/>
         <w:lang w:val="en-US" w:eastAsia="en-US" w:bidi="ar-SA"/>
@@ -12016,7 +11720,7 @@
       </w:pPr>
     </w:pPrDefault>
   </w:docDefaults>
-  <w:latentStyles w:defLockedState="0" w:defUIPriority="99" w:defSemiHidden="0" w:defUnhideWhenUsed="0" w:defQFormat="0" w:count="375">
+  <w:latentStyles w:defLockedState="0" w:defUIPriority="99" w:defSemiHidden="0" w:defUnhideWhenUsed="0" w:defQFormat="0" w:count="371">
     <w:lsdException w:name="Normal" w:uiPriority="0" w:qFormat="1"/>
     <w:lsdException w:name="heading 1" w:uiPriority="9" w:qFormat="1"/>
     <w:lsdException w:name="heading 2" w:semiHidden="1" w:uiPriority="9" w:unhideWhenUsed="1" w:qFormat="1"/>
@@ -12388,22 +12092,18 @@
     <w:lsdException w:name="List Table 5 Dark Accent 6" w:uiPriority="50"/>
     <w:lsdException w:name="List Table 6 Colorful Accent 6" w:uiPriority="51"/>
     <w:lsdException w:name="List Table 7 Colorful Accent 6" w:uiPriority="52"/>
-    <w:lsdException w:name="Mention" w:semiHidden="1" w:unhideWhenUsed="1"/>
-    <w:lsdException w:name="Smart Hyperlink" w:semiHidden="1" w:unhideWhenUsed="1"/>
-    <w:lsdException w:name="Hashtag" w:semiHidden="1" w:unhideWhenUsed="1"/>
-    <w:lsdException w:name="Unresolved Mention" w:semiHidden="1" w:unhideWhenUsed="1"/>
   </w:latentStyles>
-  <w:style w:type="paragraph" w:default="1" w:styleId="Normal">
+  <w:style w:type="paragraph" w:default="1" w:styleId="a">
     <w:name w:val="Normal"/>
     <w:qFormat/>
   </w:style>
-  <w:style w:type="character" w:default="1" w:styleId="DefaultParagraphFont">
+  <w:style w:type="character" w:default="1" w:styleId="a0">
     <w:name w:val="Default Paragraph Font"/>
     <w:uiPriority w:val="1"/>
     <w:semiHidden/>
     <w:unhideWhenUsed/>
   </w:style>
-  <w:style w:type="table" w:default="1" w:styleId="TableNormal">
+  <w:style w:type="table" w:default="1" w:styleId="a1">
     <w:name w:val="Normal Table"/>
     <w:uiPriority w:val="99"/>
     <w:semiHidden/>
@@ -12418,15 +12118,15 @@
       </w:tblCellMar>
     </w:tblPr>
   </w:style>
-  <w:style w:type="numbering" w:default="1" w:styleId="NoList">
+  <w:style w:type="numbering" w:default="1" w:styleId="a2">
     <w:name w:val="No List"/>
     <w:uiPriority w:val="99"/>
     <w:semiHidden/>
     <w:unhideWhenUsed/>
   </w:style>
-  <w:style w:type="paragraph" w:styleId="ListParagraph">
+  <w:style w:type="paragraph" w:styleId="a3">
     <w:name w:val="List Paragraph"/>
-    <w:basedOn w:val="Normal"/>
+    <w:basedOn w:val="a"/>
     <w:uiPriority w:val="1"/>
     <w:qFormat/>
     <w:rsid w:val="00213CC2"/>
@@ -12759,7 +12459,7 @@
 </file>
 
 <file path=customXml/itemProps1.xml><?xml version="1.0" encoding="utf-8"?>
-<ds:datastoreItem xmlns:ds="http://schemas.openxmlformats.org/officeDocument/2006/customXml" ds:itemID="{A8FE98B8-E579-4353-AD30-E91AA4712579}">
+<ds:datastoreItem xmlns:ds="http://schemas.openxmlformats.org/officeDocument/2006/customXml" ds:itemID="{621114F8-0541-415C-9045-BFBD29B699AF}">
   <ds:schemaRefs>
     <ds:schemaRef ds:uri="http://schemas.openxmlformats.org/officeDocument/2006/bibliography"/>
   </ds:schemaRefs>

</xml_diff>

<commit_message>
added 2 refactoring methods
</commit_message>
<xml_diff>
--- a/projectdescription/RiskBuildDocumentation.docx
+++ b/projectdescription/RiskBuildDocumentation.docx
@@ -1,6 +1,6 @@
 
 <file path=word/document.xml><?xml version="1.0" encoding="utf-8"?>
-<w:document xmlns:wpc="http://schemas.microsoft.com/office/word/2010/wordprocessingCanvas" xmlns:mc="http://schemas.openxmlformats.org/markup-compatibility/2006" xmlns:o="urn:schemas-microsoft-com:office:office" xmlns:r="http://schemas.openxmlformats.org/officeDocument/2006/relationships" xmlns:m="http://schemas.openxmlformats.org/officeDocument/2006/math" xmlns:v="urn:schemas-microsoft-com:vml" xmlns:wp14="http://schemas.microsoft.com/office/word/2010/wordprocessingDrawing" xmlns:wp="http://schemas.openxmlformats.org/drawingml/2006/wordprocessingDrawing" xmlns:w10="urn:schemas-microsoft-com:office:word" xmlns:w="http://schemas.openxmlformats.org/wordprocessingml/2006/main" xmlns:w14="http://schemas.microsoft.com/office/word/2010/wordml" xmlns:w15="http://schemas.microsoft.com/office/word/2012/wordml" xmlns:wpg="http://schemas.microsoft.com/office/word/2010/wordprocessingGroup" xmlns:wpi="http://schemas.microsoft.com/office/word/2010/wordprocessingInk" xmlns:wne="http://schemas.microsoft.com/office/word/2006/wordml" xmlns:wps="http://schemas.microsoft.com/office/word/2010/wordprocessingShape" mc:Ignorable="w14 w15 wp14">
+<w:document xmlns:wpc="http://schemas.microsoft.com/office/word/2010/wordprocessingCanvas" xmlns:cx="http://schemas.microsoft.com/office/drawing/2014/chartex" xmlns:cx1="http://schemas.microsoft.com/office/drawing/2015/9/8/chartex" xmlns:cx2="http://schemas.microsoft.com/office/drawing/2015/10/21/chartex" xmlns:cx3="http://schemas.microsoft.com/office/drawing/2016/5/9/chartex" xmlns:cx4="http://schemas.microsoft.com/office/drawing/2016/5/10/chartex" xmlns:cx5="http://schemas.microsoft.com/office/drawing/2016/5/11/chartex" xmlns:cx6="http://schemas.microsoft.com/office/drawing/2016/5/12/chartex" xmlns:cx7="http://schemas.microsoft.com/office/drawing/2016/5/13/chartex" xmlns:cx8="http://schemas.microsoft.com/office/drawing/2016/5/14/chartex" xmlns:mc="http://schemas.openxmlformats.org/markup-compatibility/2006" xmlns:aink="http://schemas.microsoft.com/office/drawing/2016/ink" xmlns:am3d="http://schemas.microsoft.com/office/drawing/2017/model3d" xmlns:o="urn:schemas-microsoft-com:office:office" xmlns:r="http://schemas.openxmlformats.org/officeDocument/2006/relationships" xmlns:m="http://schemas.openxmlformats.org/officeDocument/2006/math" xmlns:v="urn:schemas-microsoft-com:vml" xmlns:wp14="http://schemas.microsoft.com/office/word/2010/wordprocessingDrawing" xmlns:wp="http://schemas.openxmlformats.org/drawingml/2006/wordprocessingDrawing" xmlns:w10="urn:schemas-microsoft-com:office:word" xmlns:w="http://schemas.openxmlformats.org/wordprocessingml/2006/main" xmlns:w14="http://schemas.microsoft.com/office/word/2010/wordml" xmlns:w15="http://schemas.microsoft.com/office/word/2012/wordml" xmlns:w16cid="http://schemas.microsoft.com/office/word/2016/wordml/cid" xmlns:w16se="http://schemas.microsoft.com/office/word/2015/wordml/symex" xmlns:wpg="http://schemas.microsoft.com/office/word/2010/wordprocessingGroup" xmlns:wpi="http://schemas.microsoft.com/office/word/2010/wordprocessingInk" xmlns:wne="http://schemas.microsoft.com/office/word/2006/wordml" xmlns:wps="http://schemas.microsoft.com/office/word/2010/wordprocessingShape" mc:Ignorable="w14 w15 w16se w16cid wp14">
   <w:body>
     <w:p>
       <w:pPr>
@@ -562,24 +562,25 @@
           <w:sz w:val="24"/>
         </w:rPr>
         <w:lastRenderedPageBreak/>
-        <w:t xml:space="preserve">What is </w:t>
-      </w:r>
+        <w:t xml:space="preserve">What </w:t>
+      </w:r>
+      <w:proofErr w:type="gramStart"/>
       <w:r>
         <w:rPr>
           <w:rFonts w:ascii="Times New Roman" w:hAnsi="Times New Roman" w:cs="Times New Roman"/>
           <w:b/>
           <w:sz w:val="24"/>
         </w:rPr>
-        <w:t xml:space="preserve">Coding </w:t>
-      </w:r>
-      <w:proofErr w:type="gramStart"/>
+        <w:t>is</w:t>
+      </w:r>
+      <w:proofErr w:type="gramEnd"/>
       <w:r>
         <w:rPr>
           <w:rFonts w:ascii="Times New Roman" w:hAnsi="Times New Roman" w:cs="Times New Roman"/>
           <w:b/>
           <w:sz w:val="24"/>
         </w:rPr>
-        <w:t>Convention</w:t>
+        <w:t xml:space="preserve"> </w:t>
       </w:r>
       <w:r>
         <w:rPr>
@@ -587,9 +588,16 @@
           <w:b/>
           <w:sz w:val="24"/>
         </w:rPr>
+        <w:t>Coding Convention</w:t>
+      </w:r>
+      <w:r>
+        <w:rPr>
+          <w:rFonts w:ascii="Times New Roman" w:hAnsi="Times New Roman" w:cs="Times New Roman"/>
+          <w:b/>
+          <w:sz w:val="24"/>
+        </w:rPr>
         <w:t>s</w:t>
       </w:r>
-      <w:proofErr w:type="gramEnd"/>
       <w:r>
         <w:rPr>
           <w:rFonts w:ascii="Times New Roman" w:hAnsi="Times New Roman" w:cs="Times New Roman"/>
@@ -799,7 +807,7 @@
     </w:p>
     <w:p>
       <w:pPr>
-        <w:pStyle w:val="a3"/>
+        <w:pStyle w:val="ListParagraph"/>
         <w:numPr>
           <w:ilvl w:val="0"/>
           <w:numId w:val="9"/>
@@ -900,7 +908,7 @@
     </w:p>
     <w:p>
       <w:pPr>
-        <w:pStyle w:val="a3"/>
+        <w:pStyle w:val="ListParagraph"/>
         <w:numPr>
           <w:ilvl w:val="0"/>
           <w:numId w:val="9"/>
@@ -921,7 +929,7 @@
     </w:p>
     <w:p>
       <w:pPr>
-        <w:pStyle w:val="a3"/>
+        <w:pStyle w:val="ListParagraph"/>
         <w:spacing w:after="0" w:line="240" w:lineRule="auto"/>
         <w:ind w:left="1080"/>
         <w:rPr>
@@ -965,7 +973,7 @@
     </w:p>
     <w:p>
       <w:pPr>
-        <w:pStyle w:val="a3"/>
+        <w:pStyle w:val="ListParagraph"/>
         <w:numPr>
           <w:ilvl w:val="0"/>
           <w:numId w:val="8"/>
@@ -986,7 +994,7 @@
     </w:p>
     <w:p>
       <w:pPr>
-        <w:pStyle w:val="a3"/>
+        <w:pStyle w:val="ListParagraph"/>
         <w:numPr>
           <w:ilvl w:val="0"/>
           <w:numId w:val="8"/>
@@ -1070,7 +1078,7 @@
     </w:p>
     <w:p>
       <w:pPr>
-        <w:pStyle w:val="a3"/>
+        <w:pStyle w:val="ListParagraph"/>
         <w:numPr>
           <w:ilvl w:val="0"/>
           <w:numId w:val="8"/>
@@ -1091,7 +1099,7 @@
     </w:p>
     <w:p>
       <w:pPr>
-        <w:pStyle w:val="a3"/>
+        <w:pStyle w:val="ListParagraph"/>
         <w:numPr>
           <w:ilvl w:val="0"/>
           <w:numId w:val="8"/>
@@ -1112,7 +1120,7 @@
     </w:p>
     <w:p>
       <w:pPr>
-        <w:pStyle w:val="a3"/>
+        <w:pStyle w:val="ListParagraph"/>
         <w:numPr>
           <w:ilvl w:val="1"/>
           <w:numId w:val="8"/>
@@ -1133,7 +1141,7 @@
     </w:p>
     <w:p>
       <w:pPr>
-        <w:pStyle w:val="a3"/>
+        <w:pStyle w:val="ListParagraph"/>
         <w:numPr>
           <w:ilvl w:val="1"/>
           <w:numId w:val="8"/>
@@ -1161,7 +1169,7 @@
     </w:p>
     <w:p>
       <w:pPr>
-        <w:pStyle w:val="a3"/>
+        <w:pStyle w:val="ListParagraph"/>
         <w:numPr>
           <w:ilvl w:val="0"/>
           <w:numId w:val="8"/>
@@ -1182,7 +1190,7 @@
     </w:p>
     <w:p>
       <w:pPr>
-        <w:pStyle w:val="a3"/>
+        <w:pStyle w:val="ListParagraph"/>
         <w:numPr>
           <w:ilvl w:val="0"/>
           <w:numId w:val="8"/>
@@ -1203,7 +1211,7 @@
     </w:p>
     <w:p>
       <w:pPr>
-        <w:pStyle w:val="a3"/>
+        <w:pStyle w:val="ListParagraph"/>
         <w:spacing w:after="0" w:line="240" w:lineRule="auto"/>
         <w:ind w:left="1080"/>
         <w:rPr>
@@ -1247,7 +1255,7 @@
     </w:p>
     <w:p>
       <w:pPr>
-        <w:pStyle w:val="a3"/>
+        <w:pStyle w:val="ListParagraph"/>
         <w:numPr>
           <w:ilvl w:val="0"/>
           <w:numId w:val="8"/>
@@ -1268,7 +1276,7 @@
     </w:p>
     <w:p>
       <w:pPr>
-        <w:pStyle w:val="a3"/>
+        <w:pStyle w:val="ListParagraph"/>
         <w:numPr>
           <w:ilvl w:val="0"/>
           <w:numId w:val="8"/>
@@ -1296,7 +1304,7 @@
     </w:p>
     <w:p>
       <w:pPr>
-        <w:pStyle w:val="a3"/>
+        <w:pStyle w:val="ListParagraph"/>
         <w:numPr>
           <w:ilvl w:val="1"/>
           <w:numId w:val="8"/>
@@ -1331,7 +1339,7 @@
     </w:p>
     <w:p>
       <w:pPr>
-        <w:pStyle w:val="a3"/>
+        <w:pStyle w:val="ListParagraph"/>
         <w:numPr>
           <w:ilvl w:val="1"/>
           <w:numId w:val="8"/>
@@ -1352,7 +1360,7 @@
     </w:p>
     <w:p>
       <w:pPr>
-        <w:pStyle w:val="a3"/>
+        <w:pStyle w:val="ListParagraph"/>
         <w:numPr>
           <w:ilvl w:val="1"/>
           <w:numId w:val="8"/>
@@ -1373,7 +1381,7 @@
     </w:p>
     <w:p>
       <w:pPr>
-        <w:pStyle w:val="a3"/>
+        <w:pStyle w:val="ListParagraph"/>
         <w:numPr>
           <w:ilvl w:val="1"/>
           <w:numId w:val="8"/>
@@ -1394,7 +1402,7 @@
     </w:p>
     <w:p>
       <w:pPr>
-        <w:pStyle w:val="a3"/>
+        <w:pStyle w:val="ListParagraph"/>
         <w:numPr>
           <w:ilvl w:val="1"/>
           <w:numId w:val="8"/>
@@ -1422,7 +1430,7 @@
     </w:p>
     <w:p>
       <w:pPr>
-        <w:pStyle w:val="a3"/>
+        <w:pStyle w:val="ListParagraph"/>
         <w:numPr>
           <w:ilvl w:val="1"/>
           <w:numId w:val="8"/>
@@ -1510,7 +1518,7 @@
     </w:p>
     <w:p>
       <w:pPr>
-        <w:pStyle w:val="a3"/>
+        <w:pStyle w:val="ListParagraph"/>
         <w:numPr>
           <w:ilvl w:val="0"/>
           <w:numId w:val="8"/>
@@ -1549,7 +1557,7 @@
     </w:p>
     <w:p>
       <w:pPr>
-        <w:pStyle w:val="a3"/>
+        <w:pStyle w:val="ListParagraph"/>
         <w:numPr>
           <w:ilvl w:val="1"/>
           <w:numId w:val="8"/>
@@ -1572,7 +1580,7 @@
     </w:p>
     <w:p>
       <w:pPr>
-        <w:pStyle w:val="a3"/>
+        <w:pStyle w:val="ListParagraph"/>
         <w:numPr>
           <w:ilvl w:val="1"/>
           <w:numId w:val="8"/>
@@ -1595,7 +1603,7 @@
     </w:p>
     <w:p>
       <w:pPr>
-        <w:pStyle w:val="a3"/>
+        <w:pStyle w:val="ListParagraph"/>
         <w:numPr>
           <w:ilvl w:val="0"/>
           <w:numId w:val="8"/>
@@ -1650,7 +1658,7 @@
     </w:p>
     <w:p>
       <w:pPr>
-        <w:pStyle w:val="a3"/>
+        <w:pStyle w:val="ListParagraph"/>
         <w:numPr>
           <w:ilvl w:val="0"/>
           <w:numId w:val="8"/>
@@ -1734,7 +1742,7 @@
     </w:p>
     <w:p>
       <w:pPr>
-        <w:pStyle w:val="a3"/>
+        <w:pStyle w:val="ListParagraph"/>
         <w:numPr>
           <w:ilvl w:val="0"/>
           <w:numId w:val="8"/>
@@ -1765,7 +1773,7 @@
     </w:p>
     <w:p>
       <w:pPr>
-        <w:pStyle w:val="a3"/>
+        <w:pStyle w:val="ListParagraph"/>
         <w:numPr>
           <w:ilvl w:val="0"/>
           <w:numId w:val="8"/>
@@ -1854,7 +1862,7 @@
     </w:p>
     <w:p>
       <w:pPr>
-        <w:pStyle w:val="a3"/>
+        <w:pStyle w:val="ListParagraph"/>
         <w:numPr>
           <w:ilvl w:val="1"/>
           <w:numId w:val="8"/>
@@ -1893,7 +1901,7 @@
     </w:p>
     <w:p>
       <w:pPr>
-        <w:pStyle w:val="a3"/>
+        <w:pStyle w:val="ListParagraph"/>
         <w:numPr>
           <w:ilvl w:val="0"/>
           <w:numId w:val="8"/>
@@ -1980,7 +1988,7 @@
     </w:p>
     <w:p>
       <w:pPr>
-        <w:pStyle w:val="a3"/>
+        <w:pStyle w:val="ListParagraph"/>
         <w:numPr>
           <w:ilvl w:val="1"/>
           <w:numId w:val="8"/>
@@ -2035,7 +2043,7 @@
     </w:p>
     <w:p>
       <w:pPr>
-        <w:pStyle w:val="a3"/>
+        <w:pStyle w:val="ListParagraph"/>
         <w:numPr>
           <w:ilvl w:val="0"/>
           <w:numId w:val="8"/>
@@ -2191,7 +2199,7 @@
     </w:p>
     <w:p>
       <w:pPr>
-        <w:pStyle w:val="a3"/>
+        <w:pStyle w:val="ListParagraph"/>
         <w:numPr>
           <w:ilvl w:val="0"/>
           <w:numId w:val="8"/>
@@ -2214,7 +2222,7 @@
     </w:p>
     <w:p>
       <w:pPr>
-        <w:pStyle w:val="a3"/>
+        <w:pStyle w:val="ListParagraph"/>
         <w:numPr>
           <w:ilvl w:val="0"/>
           <w:numId w:val="8"/>
@@ -2279,7 +2287,7 @@
     </w:p>
     <w:p>
       <w:pPr>
-        <w:pStyle w:val="a3"/>
+        <w:pStyle w:val="ListParagraph"/>
         <w:numPr>
           <w:ilvl w:val="0"/>
           <w:numId w:val="8"/>
@@ -2310,7 +2318,7 @@
     </w:p>
     <w:p>
       <w:pPr>
-        <w:pStyle w:val="a3"/>
+        <w:pStyle w:val="ListParagraph"/>
         <w:numPr>
           <w:ilvl w:val="0"/>
           <w:numId w:val="8"/>
@@ -2398,7 +2406,7 @@
     </w:p>
     <w:p>
       <w:pPr>
-        <w:pStyle w:val="a3"/>
+        <w:pStyle w:val="ListParagraph"/>
         <w:numPr>
           <w:ilvl w:val="0"/>
           <w:numId w:val="8"/>
@@ -2421,7 +2429,7 @@
     </w:p>
     <w:p>
       <w:pPr>
-        <w:pStyle w:val="a3"/>
+        <w:pStyle w:val="ListParagraph"/>
         <w:numPr>
           <w:ilvl w:val="0"/>
           <w:numId w:val="8"/>
@@ -2444,7 +2452,7 @@
     </w:p>
     <w:p>
       <w:pPr>
-        <w:pStyle w:val="a3"/>
+        <w:pStyle w:val="ListParagraph"/>
         <w:numPr>
           <w:ilvl w:val="0"/>
           <w:numId w:val="8"/>
@@ -2485,7 +2493,7 @@
     </w:p>
     <w:p>
       <w:pPr>
-        <w:pStyle w:val="a3"/>
+        <w:pStyle w:val="ListParagraph"/>
         <w:numPr>
           <w:ilvl w:val="0"/>
           <w:numId w:val="8"/>
@@ -2516,7 +2524,7 @@
     </w:p>
     <w:p>
       <w:pPr>
-        <w:pStyle w:val="a3"/>
+        <w:pStyle w:val="ListParagraph"/>
         <w:numPr>
           <w:ilvl w:val="1"/>
           <w:numId w:val="8"/>
@@ -2539,7 +2547,7 @@
     </w:p>
     <w:p>
       <w:pPr>
-        <w:pStyle w:val="a3"/>
+        <w:pStyle w:val="ListParagraph"/>
         <w:numPr>
           <w:ilvl w:val="1"/>
           <w:numId w:val="8"/>
@@ -2562,7 +2570,7 @@
     </w:p>
     <w:p>
       <w:pPr>
-        <w:pStyle w:val="a3"/>
+        <w:pStyle w:val="ListParagraph"/>
         <w:numPr>
           <w:ilvl w:val="1"/>
           <w:numId w:val="8"/>
@@ -2603,7 +2611,7 @@
     </w:p>
     <w:p>
       <w:pPr>
-        <w:pStyle w:val="a3"/>
+        <w:pStyle w:val="ListParagraph"/>
         <w:numPr>
           <w:ilvl w:val="0"/>
           <w:numId w:val="8"/>
@@ -2809,7 +2817,7 @@
     </w:p>
     <w:p>
       <w:pPr>
-        <w:pStyle w:val="a3"/>
+        <w:pStyle w:val="ListParagraph"/>
         <w:spacing w:after="0"/>
         <w:ind w:left="1080"/>
         <w:rPr>
@@ -3140,7 +3148,7 @@
     </w:p>
     <w:p>
       <w:pPr>
-        <w:pStyle w:val="a3"/>
+        <w:pStyle w:val="ListParagraph"/>
         <w:numPr>
           <w:ilvl w:val="1"/>
           <w:numId w:val="8"/>
@@ -3192,7 +3200,7 @@
     </w:p>
     <w:p>
       <w:pPr>
-        <w:pStyle w:val="a3"/>
+        <w:pStyle w:val="ListParagraph"/>
         <w:numPr>
           <w:ilvl w:val="2"/>
           <w:numId w:val="8"/>
@@ -3276,7 +3284,7 @@
     </w:p>
     <w:p>
       <w:pPr>
-        <w:pStyle w:val="a3"/>
+        <w:pStyle w:val="ListParagraph"/>
         <w:numPr>
           <w:ilvl w:val="1"/>
           <w:numId w:val="8"/>
@@ -3364,7 +3372,7 @@
     </w:p>
     <w:p>
       <w:pPr>
-        <w:pStyle w:val="a3"/>
+        <w:pStyle w:val="ListParagraph"/>
         <w:numPr>
           <w:ilvl w:val="1"/>
           <w:numId w:val="8"/>
@@ -3430,7 +3438,7 @@
     </w:p>
     <w:p>
       <w:pPr>
-        <w:pStyle w:val="a3"/>
+        <w:pStyle w:val="ListParagraph"/>
         <w:numPr>
           <w:ilvl w:val="1"/>
           <w:numId w:val="8"/>
@@ -3462,7 +3470,7 @@
     </w:p>
     <w:p>
       <w:pPr>
-        <w:pStyle w:val="a3"/>
+        <w:pStyle w:val="ListParagraph"/>
         <w:spacing w:after="0"/>
         <w:ind w:left="1440"/>
         <w:rPr>
@@ -3482,7 +3490,7 @@
     </w:p>
     <w:p>
       <w:pPr>
-        <w:pStyle w:val="a3"/>
+        <w:pStyle w:val="ListParagraph"/>
         <w:numPr>
           <w:ilvl w:val="1"/>
           <w:numId w:val="8"/>
@@ -3521,7 +3529,7 @@
     </w:p>
     <w:p>
       <w:pPr>
-        <w:pStyle w:val="a3"/>
+        <w:pStyle w:val="ListParagraph"/>
         <w:numPr>
           <w:ilvl w:val="1"/>
           <w:numId w:val="8"/>
@@ -3547,7 +3555,7 @@
     </w:p>
     <w:p>
       <w:pPr>
-        <w:pStyle w:val="a3"/>
+        <w:pStyle w:val="ListParagraph"/>
         <w:spacing w:after="0"/>
         <w:ind w:left="1800"/>
         <w:rPr>
@@ -3612,7 +3620,7 @@
     </w:p>
     <w:p>
       <w:pPr>
-        <w:pStyle w:val="a3"/>
+        <w:pStyle w:val="ListParagraph"/>
         <w:numPr>
           <w:ilvl w:val="1"/>
           <w:numId w:val="8"/>
@@ -3637,7 +3645,7 @@
     </w:p>
     <w:p>
       <w:pPr>
-        <w:pStyle w:val="a3"/>
+        <w:pStyle w:val="ListParagraph"/>
         <w:numPr>
           <w:ilvl w:val="2"/>
           <w:numId w:val="8"/>
@@ -3714,7 +3722,7 @@
     </w:p>
     <w:p>
       <w:pPr>
-        <w:pStyle w:val="a3"/>
+        <w:pStyle w:val="ListParagraph"/>
         <w:numPr>
           <w:ilvl w:val="2"/>
           <w:numId w:val="8"/>
@@ -3787,7 +3795,7 @@
     </w:p>
     <w:p>
       <w:pPr>
-        <w:pStyle w:val="a3"/>
+        <w:pStyle w:val="ListParagraph"/>
         <w:numPr>
           <w:ilvl w:val="1"/>
           <w:numId w:val="8"/>
@@ -3881,7 +3889,7 @@
     </w:p>
     <w:p>
       <w:pPr>
-        <w:pStyle w:val="a3"/>
+        <w:pStyle w:val="ListParagraph"/>
         <w:numPr>
           <w:ilvl w:val="2"/>
           <w:numId w:val="8"/>
@@ -3932,7 +3940,7 @@
     </w:p>
     <w:p>
       <w:pPr>
-        <w:pStyle w:val="a3"/>
+        <w:pStyle w:val="ListParagraph"/>
         <w:numPr>
           <w:ilvl w:val="1"/>
           <w:numId w:val="8"/>
@@ -3988,7 +3996,7 @@
     </w:p>
     <w:p>
       <w:pPr>
-        <w:pStyle w:val="a3"/>
+        <w:pStyle w:val="ListParagraph"/>
         <w:numPr>
           <w:ilvl w:val="2"/>
           <w:numId w:val="8"/>
@@ -4036,7 +4044,7 @@
     </w:p>
     <w:p>
       <w:pPr>
-        <w:pStyle w:val="a3"/>
+        <w:pStyle w:val="ListParagraph"/>
         <w:numPr>
           <w:ilvl w:val="1"/>
           <w:numId w:val="8"/>
@@ -4130,7 +4138,7 @@
     </w:p>
     <w:p>
       <w:pPr>
-        <w:pStyle w:val="a3"/>
+        <w:pStyle w:val="ListParagraph"/>
         <w:numPr>
           <w:ilvl w:val="2"/>
           <w:numId w:val="8"/>
@@ -4182,7 +4190,7 @@
     </w:p>
     <w:p>
       <w:pPr>
-        <w:pStyle w:val="a3"/>
+        <w:pStyle w:val="ListParagraph"/>
         <w:numPr>
           <w:ilvl w:val="2"/>
           <w:numId w:val="8"/>
@@ -4226,7 +4234,7 @@
     </w:p>
     <w:p>
       <w:pPr>
-        <w:pStyle w:val="a3"/>
+        <w:pStyle w:val="ListParagraph"/>
         <w:numPr>
           <w:ilvl w:val="2"/>
           <w:numId w:val="8"/>
@@ -4289,7 +4297,7 @@
     </w:p>
     <w:p>
       <w:pPr>
-        <w:pStyle w:val="a3"/>
+        <w:pStyle w:val="ListParagraph"/>
         <w:numPr>
           <w:ilvl w:val="1"/>
           <w:numId w:val="8"/>
@@ -4337,7 +4345,7 @@
     </w:p>
     <w:p>
       <w:pPr>
-        <w:pStyle w:val="a3"/>
+        <w:pStyle w:val="ListParagraph"/>
         <w:numPr>
           <w:ilvl w:val="2"/>
           <w:numId w:val="8"/>
@@ -4386,7 +4394,7 @@
     </w:p>
     <w:p>
       <w:pPr>
-        <w:pStyle w:val="a3"/>
+        <w:pStyle w:val="ListParagraph"/>
         <w:numPr>
           <w:ilvl w:val="2"/>
           <w:numId w:val="8"/>
@@ -4431,7 +4439,7 @@
     </w:p>
     <w:p>
       <w:pPr>
-        <w:pStyle w:val="a3"/>
+        <w:pStyle w:val="ListParagraph"/>
         <w:numPr>
           <w:ilvl w:val="1"/>
           <w:numId w:val="8"/>
@@ -4507,7 +4515,7 @@
     </w:p>
     <w:p>
       <w:pPr>
-        <w:pStyle w:val="a3"/>
+        <w:pStyle w:val="ListParagraph"/>
         <w:numPr>
           <w:ilvl w:val="2"/>
           <w:numId w:val="8"/>
@@ -4546,7 +4554,7 @@
     </w:p>
     <w:p>
       <w:pPr>
-        <w:pStyle w:val="a3"/>
+        <w:pStyle w:val="ListParagraph"/>
         <w:numPr>
           <w:ilvl w:val="1"/>
           <w:numId w:val="8"/>
@@ -4594,7 +4602,7 @@
     </w:p>
     <w:p>
       <w:pPr>
-        <w:pStyle w:val="a3"/>
+        <w:pStyle w:val="ListParagraph"/>
         <w:numPr>
           <w:ilvl w:val="2"/>
           <w:numId w:val="8"/>
@@ -4633,7 +4641,7 @@
     </w:p>
     <w:p>
       <w:pPr>
-        <w:pStyle w:val="a3"/>
+        <w:pStyle w:val="ListParagraph"/>
         <w:numPr>
           <w:ilvl w:val="1"/>
           <w:numId w:val="8"/>
@@ -4715,7 +4723,7 @@
     </w:p>
     <w:p>
       <w:pPr>
-        <w:pStyle w:val="a3"/>
+        <w:pStyle w:val="ListParagraph"/>
         <w:numPr>
           <w:ilvl w:val="2"/>
           <w:numId w:val="8"/>
@@ -4792,7 +4800,7 @@
     </w:p>
     <w:p>
       <w:pPr>
-        <w:pStyle w:val="a3"/>
+        <w:pStyle w:val="ListParagraph"/>
         <w:numPr>
           <w:ilvl w:val="1"/>
           <w:numId w:val="8"/>
@@ -4840,7 +4848,7 @@
     </w:p>
     <w:p>
       <w:pPr>
-        <w:pStyle w:val="a3"/>
+        <w:pStyle w:val="ListParagraph"/>
         <w:numPr>
           <w:ilvl w:val="2"/>
           <w:numId w:val="8"/>
@@ -4879,7 +4887,7 @@
     </w:p>
     <w:p>
       <w:pPr>
-        <w:pStyle w:val="a3"/>
+        <w:pStyle w:val="ListParagraph"/>
         <w:numPr>
           <w:ilvl w:val="1"/>
           <w:numId w:val="8"/>
@@ -4969,7 +4977,7 @@
     </w:p>
     <w:p>
       <w:pPr>
-        <w:pStyle w:val="a3"/>
+        <w:pStyle w:val="ListParagraph"/>
         <w:numPr>
           <w:ilvl w:val="2"/>
           <w:numId w:val="8"/>
@@ -5013,7 +5021,7 @@
     </w:p>
     <w:p>
       <w:pPr>
-        <w:pStyle w:val="a3"/>
+        <w:pStyle w:val="ListParagraph"/>
         <w:numPr>
           <w:ilvl w:val="1"/>
           <w:numId w:val="8"/>
@@ -5103,7 +5111,7 @@
     </w:p>
     <w:p>
       <w:pPr>
-        <w:pStyle w:val="a3"/>
+        <w:pStyle w:val="ListParagraph"/>
         <w:numPr>
           <w:ilvl w:val="2"/>
           <w:numId w:val="8"/>
@@ -5197,7 +5205,7 @@
     </w:p>
     <w:p>
       <w:pPr>
-        <w:pStyle w:val="a3"/>
+        <w:pStyle w:val="ListParagraph"/>
         <w:numPr>
           <w:ilvl w:val="1"/>
           <w:numId w:val="8"/>
@@ -5253,7 +5261,7 @@
     </w:p>
     <w:p>
       <w:pPr>
-        <w:pStyle w:val="a3"/>
+        <w:pStyle w:val="ListParagraph"/>
         <w:numPr>
           <w:ilvl w:val="1"/>
           <w:numId w:val="8"/>
@@ -5291,7 +5299,7 @@
     </w:p>
     <w:p>
       <w:pPr>
-        <w:pStyle w:val="a3"/>
+        <w:pStyle w:val="ListParagraph"/>
         <w:numPr>
           <w:ilvl w:val="1"/>
           <w:numId w:val="8"/>
@@ -5329,7 +5337,7 @@
     </w:p>
     <w:p>
       <w:pPr>
-        <w:pStyle w:val="a3"/>
+        <w:pStyle w:val="ListParagraph"/>
         <w:numPr>
           <w:ilvl w:val="1"/>
           <w:numId w:val="8"/>
@@ -5367,7 +5375,7 @@
     </w:p>
     <w:p>
       <w:pPr>
-        <w:pStyle w:val="a3"/>
+        <w:pStyle w:val="ListParagraph"/>
         <w:numPr>
           <w:ilvl w:val="1"/>
           <w:numId w:val="8"/>
@@ -5405,7 +5413,7 @@
     </w:p>
     <w:p>
       <w:pPr>
-        <w:pStyle w:val="a3"/>
+        <w:pStyle w:val="ListParagraph"/>
         <w:numPr>
           <w:ilvl w:val="1"/>
           <w:numId w:val="8"/>
@@ -5497,7 +5505,7 @@
     </w:p>
     <w:p>
       <w:pPr>
-        <w:pStyle w:val="a3"/>
+        <w:pStyle w:val="ListParagraph"/>
         <w:numPr>
           <w:ilvl w:val="1"/>
           <w:numId w:val="8"/>
@@ -5563,7 +5571,7 @@
     </w:p>
     <w:p>
       <w:pPr>
-        <w:pStyle w:val="a3"/>
+        <w:pStyle w:val="ListParagraph"/>
         <w:numPr>
           <w:ilvl w:val="1"/>
           <w:numId w:val="8"/>
@@ -5615,7 +5623,7 @@
     </w:p>
     <w:p>
       <w:pPr>
-        <w:pStyle w:val="a3"/>
+        <w:pStyle w:val="ListParagraph"/>
         <w:numPr>
           <w:ilvl w:val="1"/>
           <w:numId w:val="8"/>
@@ -5667,7 +5675,7 @@
     </w:p>
     <w:p>
       <w:pPr>
-        <w:pStyle w:val="a3"/>
+        <w:pStyle w:val="ListParagraph"/>
         <w:numPr>
           <w:ilvl w:val="1"/>
           <w:numId w:val="8"/>
@@ -5706,7 +5714,7 @@
     </w:p>
     <w:p>
       <w:pPr>
-        <w:pStyle w:val="a3"/>
+        <w:pStyle w:val="ListParagraph"/>
         <w:numPr>
           <w:ilvl w:val="1"/>
           <w:numId w:val="8"/>
@@ -5745,7 +5753,7 @@
     </w:p>
     <w:p>
       <w:pPr>
-        <w:pStyle w:val="a3"/>
+        <w:pStyle w:val="ListParagraph"/>
         <w:numPr>
           <w:ilvl w:val="1"/>
           <w:numId w:val="8"/>
@@ -5784,7 +5792,7 @@
     </w:p>
     <w:p>
       <w:pPr>
-        <w:pStyle w:val="a3"/>
+        <w:pStyle w:val="ListParagraph"/>
         <w:numPr>
           <w:ilvl w:val="1"/>
           <w:numId w:val="8"/>
@@ -5823,7 +5831,7 @@
     </w:p>
     <w:p>
       <w:pPr>
-        <w:pStyle w:val="a3"/>
+        <w:pStyle w:val="ListParagraph"/>
         <w:numPr>
           <w:ilvl w:val="1"/>
           <w:numId w:val="8"/>
@@ -5862,7 +5870,7 @@
     </w:p>
     <w:p>
       <w:pPr>
-        <w:pStyle w:val="a3"/>
+        <w:pStyle w:val="ListParagraph"/>
         <w:numPr>
           <w:ilvl w:val="1"/>
           <w:numId w:val="8"/>
@@ -5907,7 +5915,7 @@
     </w:p>
     <w:p>
       <w:pPr>
-        <w:pStyle w:val="a3"/>
+        <w:pStyle w:val="ListParagraph"/>
         <w:numPr>
           <w:ilvl w:val="1"/>
           <w:numId w:val="8"/>
@@ -5946,7 +5954,7 @@
     </w:p>
     <w:p>
       <w:pPr>
-        <w:pStyle w:val="a3"/>
+        <w:pStyle w:val="ListParagraph"/>
         <w:numPr>
           <w:ilvl w:val="1"/>
           <w:numId w:val="8"/>
@@ -5966,7 +5974,7 @@
     </w:p>
     <w:p>
       <w:pPr>
-        <w:pStyle w:val="a3"/>
+        <w:pStyle w:val="ListParagraph"/>
         <w:numPr>
           <w:ilvl w:val="1"/>
           <w:numId w:val="8"/>
@@ -6005,7 +6013,7 @@
     </w:p>
     <w:p>
       <w:pPr>
-        <w:pStyle w:val="a3"/>
+        <w:pStyle w:val="ListParagraph"/>
         <w:numPr>
           <w:ilvl w:val="1"/>
           <w:numId w:val="8"/>
@@ -6112,7 +6120,7 @@
     </w:p>
     <w:p>
       <w:pPr>
-        <w:pStyle w:val="a3"/>
+        <w:pStyle w:val="ListParagraph"/>
         <w:numPr>
           <w:ilvl w:val="1"/>
           <w:numId w:val="8"/>
@@ -6187,7 +6195,7 @@
     </w:p>
     <w:p>
       <w:pPr>
-        <w:pStyle w:val="a3"/>
+        <w:pStyle w:val="ListParagraph"/>
         <w:numPr>
           <w:ilvl w:val="1"/>
           <w:numId w:val="8"/>
@@ -6241,7 +6249,7 @@
     </w:p>
     <w:p>
       <w:pPr>
-        <w:pStyle w:val="a3"/>
+        <w:pStyle w:val="ListParagraph"/>
         <w:numPr>
           <w:ilvl w:val="1"/>
           <w:numId w:val="8"/>
@@ -6321,7 +6329,7 @@
     </w:p>
     <w:p>
       <w:pPr>
-        <w:pStyle w:val="a3"/>
+        <w:pStyle w:val="ListParagraph"/>
         <w:numPr>
           <w:ilvl w:val="1"/>
           <w:numId w:val="8"/>
@@ -6373,7 +6381,7 @@
     </w:p>
     <w:p>
       <w:pPr>
-        <w:pStyle w:val="a3"/>
+        <w:pStyle w:val="ListParagraph"/>
         <w:numPr>
           <w:ilvl w:val="1"/>
           <w:numId w:val="8"/>
@@ -6425,7 +6433,7 @@
     </w:p>
     <w:p>
       <w:pPr>
-        <w:pStyle w:val="a3"/>
+        <w:pStyle w:val="ListParagraph"/>
         <w:numPr>
           <w:ilvl w:val="1"/>
           <w:numId w:val="8"/>
@@ -6492,7 +6500,7 @@
     </w:p>
     <w:p>
       <w:pPr>
-        <w:pStyle w:val="a3"/>
+        <w:pStyle w:val="ListParagraph"/>
         <w:numPr>
           <w:ilvl w:val="0"/>
           <w:numId w:val="8"/>
@@ -6511,7 +6519,7 @@
     </w:p>
     <w:p>
       <w:pPr>
-        <w:pStyle w:val="a3"/>
+        <w:pStyle w:val="ListParagraph"/>
         <w:numPr>
           <w:ilvl w:val="0"/>
           <w:numId w:val="8"/>
@@ -6530,7 +6538,7 @@
     </w:p>
     <w:p>
       <w:pPr>
-        <w:pStyle w:val="a3"/>
+        <w:pStyle w:val="ListParagraph"/>
         <w:numPr>
           <w:ilvl w:val="0"/>
           <w:numId w:val="8"/>
@@ -6549,7 +6557,7 @@
     </w:p>
     <w:p>
       <w:pPr>
-        <w:pStyle w:val="a3"/>
+        <w:pStyle w:val="ListParagraph"/>
         <w:numPr>
           <w:ilvl w:val="0"/>
           <w:numId w:val="8"/>
@@ -6580,7 +6588,7 @@
     </w:p>
     <w:p>
       <w:pPr>
-        <w:pStyle w:val="a3"/>
+        <w:pStyle w:val="ListParagraph"/>
         <w:numPr>
           <w:ilvl w:val="0"/>
           <w:numId w:val="8"/>
@@ -6658,7 +6666,7 @@
     </w:p>
     <w:p>
       <w:pPr>
-        <w:pStyle w:val="a3"/>
+        <w:pStyle w:val="ListParagraph"/>
         <w:numPr>
           <w:ilvl w:val="0"/>
           <w:numId w:val="8"/>
@@ -6898,7 +6906,7 @@
     </w:p>
     <w:p>
       <w:pPr>
-        <w:pStyle w:val="a3"/>
+        <w:pStyle w:val="ListParagraph"/>
         <w:numPr>
           <w:ilvl w:val="0"/>
           <w:numId w:val="8"/>
@@ -7141,21 +7149,21 @@
         <w:rPr>
           <w:rFonts w:ascii="Times New Roman" w:hAnsi="Times New Roman" w:cs="Times New Roman"/>
         </w:rPr>
-        <w:t>Remove unnecessary for loop because .</w:t>
+        <w:t xml:space="preserve">Remove unnecessary for loop </w:t>
       </w:r>
       <w:proofErr w:type="gramStart"/>
       <w:r>
         <w:rPr>
           <w:rFonts w:ascii="Times New Roman" w:hAnsi="Times New Roman" w:cs="Times New Roman"/>
         </w:rPr>
-        <w:t>remove(</w:t>
+        <w:t>because .remove</w:t>
       </w:r>
       <w:proofErr w:type="gramEnd"/>
       <w:r>
         <w:rPr>
           <w:rFonts w:ascii="Times New Roman" w:hAnsi="Times New Roman" w:cs="Times New Roman"/>
         </w:rPr>
-        <w:t xml:space="preserve">)  method of </w:t>
+        <w:t xml:space="preserve">()  method of </w:t>
       </w:r>
       <w:proofErr w:type="spellStart"/>
       <w:r>
@@ -7275,21 +7283,21 @@
         <w:rPr>
           <w:rFonts w:ascii="Times New Roman" w:hAnsi="Times New Roman" w:cs="Times New Roman"/>
         </w:rPr>
-        <w:t>Remove unnecessary for loop because .</w:t>
+        <w:t xml:space="preserve">Remove unnecessary for loop </w:t>
       </w:r>
       <w:proofErr w:type="gramStart"/>
       <w:r>
         <w:rPr>
           <w:rFonts w:ascii="Times New Roman" w:hAnsi="Times New Roman" w:cs="Times New Roman"/>
         </w:rPr>
-        <w:t>remove(</w:t>
+        <w:t>because .remove</w:t>
       </w:r>
       <w:proofErr w:type="gramEnd"/>
       <w:r>
         <w:rPr>
           <w:rFonts w:ascii="Times New Roman" w:hAnsi="Times New Roman" w:cs="Times New Roman"/>
         </w:rPr>
-        <w:t xml:space="preserve">)  method of </w:t>
+        <w:t xml:space="preserve">()  method of </w:t>
       </w:r>
       <w:proofErr w:type="spellStart"/>
       <w:r>
@@ -7400,27 +7408,27 @@
         <w:rPr>
           <w:rFonts w:ascii="Times New Roman" w:hAnsi="Times New Roman" w:cs="Times New Roman"/>
         </w:rPr>
-        <w:t>Remove unnecessary for loop because .</w:t>
+        <w:t xml:space="preserve">Remove unnecessary for loop </w:t>
       </w:r>
       <w:proofErr w:type="gramStart"/>
       <w:r>
         <w:rPr>
           <w:rFonts w:ascii="Times New Roman" w:hAnsi="Times New Roman" w:cs="Times New Roman"/>
         </w:rPr>
+        <w:t>because .</w:t>
+      </w:r>
+      <w:r>
+        <w:rPr>
+          <w:rFonts w:ascii="Times New Roman" w:hAnsi="Times New Roman" w:cs="Times New Roman"/>
+        </w:rPr>
         <w:t>contains</w:t>
       </w:r>
-      <w:r>
-        <w:rPr>
-          <w:rFonts w:ascii="Times New Roman" w:hAnsi="Times New Roman" w:cs="Times New Roman"/>
-        </w:rPr>
-        <w:t>(</w:t>
-      </w:r>
       <w:proofErr w:type="gramEnd"/>
       <w:r>
         <w:rPr>
           <w:rFonts w:ascii="Times New Roman" w:hAnsi="Times New Roman" w:cs="Times New Roman"/>
         </w:rPr>
-        <w:t xml:space="preserve">)  method of </w:t>
+        <w:t xml:space="preserve">()  method of </w:t>
       </w:r>
       <w:proofErr w:type="spellStart"/>
       <w:r>
@@ -7766,81 +7774,6 @@
           <w:rFonts w:ascii="Times New Roman" w:hAnsi="Times New Roman" w:cs="Times New Roman"/>
         </w:rPr>
       </w:pPr>
-      <w:r>
-        <w:rPr>
-          <w:rFonts w:ascii="Times New Roman" w:hAnsi="Times New Roman" w:cs="Times New Roman"/>
-        </w:rPr>
-        <w:t>[6]</w:t>
-      </w:r>
-      <w:r>
-        <w:rPr>
-          <w:rFonts w:ascii="Times New Roman" w:hAnsi="Times New Roman" w:cs="Times New Roman"/>
-        </w:rPr>
-        <w:t xml:space="preserve"> Improve algorithm for getting the nex</w:t>
-      </w:r>
-      <w:r>
-        <w:rPr>
-          <w:rFonts w:ascii="Times New Roman" w:hAnsi="Times New Roman" w:cs="Times New Roman"/>
-        </w:rPr>
-        <w:t>t valid player</w:t>
-      </w:r>
-    </w:p>
-    <w:p>
-      <w:pPr>
-        <w:spacing w:after="0"/>
-        <w:rPr>
-          <w:rFonts w:ascii="Times New Roman" w:hAnsi="Times New Roman" w:cs="Times New Roman"/>
-        </w:rPr>
-      </w:pPr>
-      <w:r>
-        <w:rPr>
-          <w:noProof/>
-          <w:lang w:eastAsia="zh-CN"/>
-        </w:rPr>
-        <w:drawing>
-          <wp:inline distT="0" distB="0" distL="0" distR="0" wp14:anchorId="7F0D703B" wp14:editId="499BC6A5">
-            <wp:extent cx="6586129" cy="401782"/>
-            <wp:effectExtent l="0" t="0" r="0" b="0"/>
-            <wp:docPr id="12" name="Picture 12"/>
-            <wp:cNvGraphicFramePr>
-              <a:graphicFrameLocks xmlns:a="http://schemas.openxmlformats.org/drawingml/2006/main" noChangeAspect="1"/>
-            </wp:cNvGraphicFramePr>
-            <a:graphic xmlns:a="http://schemas.openxmlformats.org/drawingml/2006/main">
-              <a:graphicData uri="http://schemas.openxmlformats.org/drawingml/2006/picture">
-                <pic:pic xmlns:pic="http://schemas.openxmlformats.org/drawingml/2006/picture">
-                  <pic:nvPicPr>
-                    <pic:cNvPr id="1" name=""/>
-                    <pic:cNvPicPr/>
-                  </pic:nvPicPr>
-                  <pic:blipFill>
-                    <a:blip r:embed="rId13"/>
-                    <a:stretch>
-                      <a:fillRect/>
-                    </a:stretch>
-                  </pic:blipFill>
-                  <pic:spPr>
-                    <a:xfrm>
-                      <a:off x="0" y="0"/>
-                      <a:ext cx="7004860" cy="427326"/>
-                    </a:xfrm>
-                    <a:prstGeom prst="rect">
-                      <a:avLst/>
-                    </a:prstGeom>
-                  </pic:spPr>
-                </pic:pic>
-              </a:graphicData>
-            </a:graphic>
-          </wp:inline>
-        </w:drawing>
-      </w:r>
-    </w:p>
-    <w:p>
-      <w:pPr>
-        <w:spacing w:after="0"/>
-        <w:rPr>
-          <w:rFonts w:ascii="Times New Roman" w:hAnsi="Times New Roman" w:cs="Times New Roman"/>
-        </w:rPr>
-      </w:pPr>
     </w:p>
     <w:p>
       <w:pPr>
@@ -7909,7 +7842,7 @@
     </w:p>
     <w:p>
       <w:pPr>
-        <w:pStyle w:val="a3"/>
+        <w:pStyle w:val="ListParagraph"/>
         <w:numPr>
           <w:ilvl w:val="0"/>
           <w:numId w:val="12"/>
@@ -7928,7 +7861,7 @@
     </w:p>
     <w:p>
       <w:pPr>
-        <w:pStyle w:val="a3"/>
+        <w:pStyle w:val="ListParagraph"/>
         <w:numPr>
           <w:ilvl w:val="1"/>
           <w:numId w:val="12"/>
@@ -7979,7 +7912,7 @@
     </w:p>
     <w:p>
       <w:pPr>
-        <w:pStyle w:val="a3"/>
+        <w:pStyle w:val="ListParagraph"/>
         <w:numPr>
           <w:ilvl w:val="1"/>
           <w:numId w:val="12"/>
@@ -8018,7 +7951,7 @@
     </w:p>
     <w:p>
       <w:pPr>
-        <w:pStyle w:val="a3"/>
+        <w:pStyle w:val="ListParagraph"/>
         <w:numPr>
           <w:ilvl w:val="1"/>
           <w:numId w:val="12"/>
@@ -8121,7 +8054,7 @@
     </w:p>
     <w:p>
       <w:pPr>
-        <w:pStyle w:val="a3"/>
+        <w:pStyle w:val="ListParagraph"/>
         <w:numPr>
           <w:ilvl w:val="1"/>
           <w:numId w:val="12"/>
@@ -8159,18 +8092,12 @@
         <w:t>arraylist.remove</w:t>
       </w:r>
       <w:proofErr w:type="spellEnd"/>
-      <w:r>
-        <w:rPr>
-          <w:rFonts w:ascii="Times New Roman" w:hAnsi="Times New Roman" w:cs="Times New Roman"/>
-        </w:rPr>
-        <w:t>(</w:t>
-      </w:r>
       <w:proofErr w:type="gramEnd"/>
       <w:r>
         <w:rPr>
           <w:rFonts w:ascii="Times New Roman" w:hAnsi="Times New Roman" w:cs="Times New Roman"/>
         </w:rPr>
-        <w:t>) to remove the country from their list.</w:t>
+        <w:t>() to remove the country from their list.</w:t>
       </w:r>
     </w:p>
     <w:p>
@@ -8258,7 +8185,7 @@
     </w:p>
     <w:p>
       <w:pPr>
-        <w:pStyle w:val="a3"/>
+        <w:pStyle w:val="ListParagraph"/>
         <w:numPr>
           <w:ilvl w:val="0"/>
           <w:numId w:val="12"/>
@@ -8277,7 +8204,7 @@
     </w:p>
     <w:p>
       <w:pPr>
-        <w:pStyle w:val="a3"/>
+        <w:pStyle w:val="ListParagraph"/>
         <w:numPr>
           <w:ilvl w:val="1"/>
           <w:numId w:val="12"/>
@@ -8352,7 +8279,7 @@
     </w:p>
     <w:p>
       <w:pPr>
-        <w:pStyle w:val="a3"/>
+        <w:pStyle w:val="ListParagraph"/>
         <w:numPr>
           <w:ilvl w:val="1"/>
           <w:numId w:val="12"/>
@@ -8366,7 +8293,6 @@
         <w:rPr>
           <w:rFonts w:ascii="Times New Roman" w:hAnsi="Times New Roman" w:cs="Times New Roman"/>
         </w:rPr>
-        <w:lastRenderedPageBreak/>
         <w:t xml:space="preserve">Therefore, I created a </w:t>
       </w:r>
       <w:proofErr w:type="spellStart"/>
@@ -8582,7 +8508,7 @@
     </w:p>
     <w:p>
       <w:pPr>
-        <w:pStyle w:val="a3"/>
+        <w:pStyle w:val="ListParagraph"/>
         <w:spacing w:after="0"/>
         <w:ind w:left="1080"/>
         <w:rPr>
@@ -8633,7 +8559,7 @@
     </w:p>
     <w:p>
       <w:pPr>
-        <w:pStyle w:val="a3"/>
+        <w:pStyle w:val="ListParagraph"/>
         <w:numPr>
           <w:ilvl w:val="1"/>
           <w:numId w:val="12"/>
@@ -8675,7 +8601,7 @@
     </w:p>
     <w:p>
       <w:pPr>
-        <w:pStyle w:val="a3"/>
+        <w:pStyle w:val="ListParagraph"/>
         <w:spacing w:after="0"/>
         <w:ind w:left="1440"/>
         <w:rPr>
@@ -8703,7 +8629,7 @@
                     <pic:cNvPicPr/>
                   </pic:nvPicPr>
                   <pic:blipFill>
-                    <a:blip r:embed="rId14"/>
+                    <a:blip r:embed="rId13"/>
                     <a:stretch>
                       <a:fillRect/>
                     </a:stretch>
@@ -8726,7 +8652,7 @@
     </w:p>
     <w:p>
       <w:pPr>
-        <w:pStyle w:val="a3"/>
+        <w:pStyle w:val="ListParagraph"/>
         <w:numPr>
           <w:ilvl w:val="1"/>
           <w:numId w:val="12"/>
@@ -8777,7 +8703,7 @@
     </w:p>
     <w:p>
       <w:pPr>
-        <w:pStyle w:val="a3"/>
+        <w:pStyle w:val="ListParagraph"/>
         <w:spacing w:after="0"/>
         <w:ind w:left="1440"/>
         <w:rPr>
@@ -8796,8 +8722,19 @@
         <w:rPr>
           <w:rFonts w:ascii="Times New Roman" w:hAnsi="Times New Roman" w:cs="Times New Roman"/>
         </w:rPr>
-        <w:lastRenderedPageBreak/>
-        <w:t xml:space="preserve">[4] Refactoring technique: Replacing </w:t>
+        <w:t>[</w:t>
+      </w:r>
+      <w:r>
+        <w:rPr>
+          <w:rFonts w:ascii="Times New Roman" w:hAnsi="Times New Roman" w:cs="Times New Roman"/>
+        </w:rPr>
+        <w:t>3</w:t>
+      </w:r>
+      <w:r>
+        <w:rPr>
+          <w:rFonts w:ascii="Times New Roman" w:hAnsi="Times New Roman" w:cs="Times New Roman"/>
+        </w:rPr>
+        <w:t xml:space="preserve">] Refactoring technique: Replacing </w:t>
       </w:r>
       <w:r>
         <w:rPr>
@@ -8820,7 +8757,7 @@
     </w:p>
     <w:p>
       <w:pPr>
-        <w:pStyle w:val="a3"/>
+        <w:pStyle w:val="ListParagraph"/>
         <w:numPr>
           <w:ilvl w:val="0"/>
           <w:numId w:val="12"/>
@@ -8839,7 +8776,7 @@
     </w:p>
     <w:p>
       <w:pPr>
-        <w:pStyle w:val="a3"/>
+        <w:pStyle w:val="ListParagraph"/>
         <w:numPr>
           <w:ilvl w:val="1"/>
           <w:numId w:val="12"/>
@@ -8907,7 +8844,14 @@
         <w:rPr>
           <w:rFonts w:ascii="Times New Roman" w:hAnsi="Times New Roman" w:cs="Times New Roman"/>
         </w:rPr>
-        <w:t>rs. Namely, at different phase of the game, the model objects were passed between different controller objects to keep single instance of model classes. When a controller required multiple models objects then we had to pass all of the model objects into the constructor</w:t>
+        <w:t xml:space="preserve">rs. Namely, at different phase of the game, the model objects were passed between different controller objects to keep single instance of model </w:t>
+      </w:r>
+      <w:r>
+        <w:rPr>
+          <w:rFonts w:ascii="Times New Roman" w:hAnsi="Times New Roman" w:cs="Times New Roman"/>
+        </w:rPr>
+        <w:lastRenderedPageBreak/>
+        <w:t>classes. When a controller required multiple models objects then we had to pass all of the model objects into the constructor</w:t>
       </w:r>
       <w:r>
         <w:rPr>
@@ -8918,7 +8862,7 @@
     </w:p>
     <w:p>
       <w:pPr>
-        <w:pStyle w:val="a3"/>
+        <w:pStyle w:val="ListParagraph"/>
         <w:numPr>
           <w:ilvl w:val="1"/>
           <w:numId w:val="12"/>
@@ -8977,7 +8921,7 @@
     </w:p>
     <w:p>
       <w:pPr>
-        <w:pStyle w:val="a3"/>
+        <w:pStyle w:val="ListParagraph"/>
         <w:spacing w:after="0"/>
         <w:ind w:left="1440"/>
         <w:rPr>
@@ -9028,7 +8972,7 @@
     </w:p>
     <w:p>
       <w:pPr>
-        <w:pStyle w:val="a3"/>
+        <w:pStyle w:val="ListParagraph"/>
         <w:numPr>
           <w:ilvl w:val="1"/>
           <w:numId w:val="12"/>
@@ -9107,7 +9051,7 @@
     </w:p>
     <w:p>
       <w:pPr>
-        <w:pStyle w:val="a3"/>
+        <w:pStyle w:val="ListParagraph"/>
         <w:numPr>
           <w:ilvl w:val="1"/>
           <w:numId w:val="12"/>
@@ -9158,7 +9102,7 @@
     </w:p>
     <w:p>
       <w:pPr>
-        <w:pStyle w:val="a3"/>
+        <w:pStyle w:val="ListParagraph"/>
         <w:spacing w:after="0"/>
         <w:ind w:left="1440"/>
         <w:rPr>
@@ -9187,6 +9131,689 @@
             <wp:extent cx="4524375" cy="1676400"/>
             <wp:effectExtent l="0" t="0" r="9525" b="0"/>
             <wp:docPr id="9" name="Picture 9"/>
+            <wp:cNvGraphicFramePr>
+              <a:graphicFrameLocks xmlns:a="http://schemas.openxmlformats.org/drawingml/2006/main" noChangeAspect="1"/>
+            </wp:cNvGraphicFramePr>
+            <a:graphic xmlns:a="http://schemas.openxmlformats.org/drawingml/2006/main">
+              <a:graphicData uri="http://schemas.openxmlformats.org/drawingml/2006/picture">
+                <pic:pic xmlns:pic="http://schemas.openxmlformats.org/drawingml/2006/picture">
+                  <pic:nvPicPr>
+                    <pic:cNvPr id="1" name=""/>
+                    <pic:cNvPicPr/>
+                  </pic:nvPicPr>
+                  <pic:blipFill>
+                    <a:blip r:embed="rId14"/>
+                    <a:stretch>
+                      <a:fillRect/>
+                    </a:stretch>
+                  </pic:blipFill>
+                  <pic:spPr>
+                    <a:xfrm>
+                      <a:off x="0" y="0"/>
+                      <a:ext cx="4524375" cy="1676400"/>
+                    </a:xfrm>
+                    <a:prstGeom prst="rect">
+                      <a:avLst/>
+                    </a:prstGeom>
+                  </pic:spPr>
+                </pic:pic>
+              </a:graphicData>
+            </a:graphic>
+          </wp:inline>
+        </w:drawing>
+      </w:r>
+    </w:p>
+    <w:p>
+      <w:pPr>
+        <w:spacing w:after="0"/>
+        <w:rPr>
+          <w:rFonts w:ascii="Times New Roman" w:hAnsi="Times New Roman" w:cs="Times New Roman"/>
+        </w:rPr>
+      </w:pPr>
+    </w:p>
+    <w:p>
+      <w:pPr>
+        <w:spacing w:after="0"/>
+        <w:rPr>
+          <w:rFonts w:ascii="Times New Roman" w:hAnsi="Times New Roman" w:cs="Times New Roman"/>
+          <w:b/>
+          <w:u w:val="single"/>
+        </w:rPr>
+      </w:pPr>
+    </w:p>
+    <w:p>
+      <w:pPr>
+        <w:spacing w:after="0"/>
+        <w:rPr>
+          <w:rFonts w:ascii="Times New Roman" w:hAnsi="Times New Roman" w:cs="Times New Roman"/>
+          <w:b/>
+          <w:u w:val="single"/>
+        </w:rPr>
+      </w:pPr>
+    </w:p>
+    <w:p>
+      <w:pPr>
+        <w:spacing w:after="0"/>
+        <w:rPr>
+          <w:rFonts w:ascii="Times New Roman" w:hAnsi="Times New Roman" w:cs="Times New Roman"/>
+          <w:b/>
+          <w:u w:val="single"/>
+        </w:rPr>
+      </w:pPr>
+    </w:p>
+    <w:p>
+      <w:pPr>
+        <w:spacing w:after="0"/>
+        <w:rPr>
+          <w:rFonts w:ascii="Times New Roman" w:hAnsi="Times New Roman" w:cs="Times New Roman"/>
+          <w:b/>
+          <w:u w:val="single"/>
+        </w:rPr>
+      </w:pPr>
+    </w:p>
+    <w:p>
+      <w:pPr>
+        <w:spacing w:after="0"/>
+        <w:rPr>
+          <w:rFonts w:ascii="Times New Roman" w:hAnsi="Times New Roman" w:cs="Times New Roman"/>
+          <w:b/>
+          <w:u w:val="single"/>
+        </w:rPr>
+      </w:pPr>
+    </w:p>
+    <w:p>
+      <w:pPr>
+        <w:spacing w:after="0"/>
+        <w:rPr>
+          <w:rFonts w:ascii="Times New Roman" w:hAnsi="Times New Roman" w:cs="Times New Roman"/>
+          <w:b/>
+          <w:u w:val="single"/>
+        </w:rPr>
+      </w:pPr>
+    </w:p>
+    <w:p>
+      <w:pPr>
+        <w:spacing w:after="0"/>
+        <w:rPr>
+          <w:rFonts w:ascii="Times New Roman" w:hAnsi="Times New Roman" w:cs="Times New Roman"/>
+          <w:b/>
+          <w:u w:val="single"/>
+        </w:rPr>
+      </w:pPr>
+    </w:p>
+    <w:p>
+      <w:pPr>
+        <w:spacing w:after="0"/>
+        <w:rPr>
+          <w:rFonts w:ascii="Times New Roman" w:hAnsi="Times New Roman" w:cs="Times New Roman"/>
+          <w:b/>
+          <w:u w:val="single"/>
+        </w:rPr>
+      </w:pPr>
+    </w:p>
+    <w:p>
+      <w:pPr>
+        <w:spacing w:after="0"/>
+        <w:rPr>
+          <w:rFonts w:ascii="Times New Roman" w:hAnsi="Times New Roman" w:cs="Times New Roman"/>
+          <w:b/>
+          <w:u w:val="single"/>
+        </w:rPr>
+      </w:pPr>
+    </w:p>
+    <w:p>
+      <w:pPr>
+        <w:spacing w:after="0"/>
+        <w:rPr>
+          <w:rFonts w:ascii="Times New Roman" w:hAnsi="Times New Roman" w:cs="Times New Roman"/>
+          <w:b/>
+          <w:u w:val="single"/>
+        </w:rPr>
+      </w:pPr>
+    </w:p>
+    <w:p>
+      <w:pPr>
+        <w:spacing w:after="0"/>
+        <w:rPr>
+          <w:rFonts w:ascii="Times New Roman" w:hAnsi="Times New Roman" w:cs="Times New Roman"/>
+          <w:b/>
+          <w:u w:val="single"/>
+        </w:rPr>
+      </w:pPr>
+    </w:p>
+    <w:p>
+      <w:pPr>
+        <w:spacing w:after="0"/>
+        <w:rPr>
+          <w:rFonts w:ascii="Times New Roman" w:hAnsi="Times New Roman" w:cs="Times New Roman"/>
+          <w:b/>
+          <w:u w:val="single"/>
+        </w:rPr>
+      </w:pPr>
+    </w:p>
+    <w:p>
+      <w:pPr>
+        <w:spacing w:after="0"/>
+        <w:rPr>
+          <w:rFonts w:ascii="Times New Roman" w:hAnsi="Times New Roman" w:cs="Times New Roman"/>
+          <w:b/>
+          <w:u w:val="single"/>
+        </w:rPr>
+      </w:pPr>
+      <w:r>
+        <w:rPr>
+          <w:rFonts w:ascii="Times New Roman" w:hAnsi="Times New Roman" w:cs="Times New Roman"/>
+          <w:b/>
+          <w:u w:val="single"/>
+        </w:rPr>
+        <w:lastRenderedPageBreak/>
+        <w:t>Build 3.0 release documentation</w:t>
+      </w:r>
+    </w:p>
+    <w:p>
+      <w:pPr>
+        <w:spacing w:after="0"/>
+        <w:rPr>
+          <w:rFonts w:ascii="Times New Roman" w:hAnsi="Times New Roman" w:cs="Times New Roman"/>
+          <w:lang w:eastAsia="zh-CN"/>
+        </w:rPr>
+      </w:pPr>
+      <w:r>
+        <w:rPr>
+          <w:rFonts w:ascii="Times New Roman" w:hAnsi="Times New Roman" w:cs="Times New Roman"/>
+        </w:rPr>
+        <w:t xml:space="preserve">- </w:t>
+      </w:r>
+      <w:r>
+        <w:rPr>
+          <w:rFonts w:ascii="Times New Roman" w:hAnsi="Times New Roman" w:cs="Times New Roman"/>
+        </w:rPr>
+        <w:t xml:space="preserve">The build 3 scheme does not specify setup strategy for different behavior thus we have decide implement our own version of setup based on the </w:t>
+      </w:r>
+      <w:proofErr w:type="spellStart"/>
+      <w:r>
+        <w:rPr>
+          <w:rFonts w:ascii="Times New Roman" w:hAnsi="Times New Roman" w:cs="Times New Roman"/>
+        </w:rPr>
+        <w:t>implementatinon</w:t>
+      </w:r>
+      <w:proofErr w:type="spellEnd"/>
+      <w:r>
+        <w:rPr>
+          <w:rFonts w:ascii="Times New Roman" w:hAnsi="Times New Roman" w:cs="Times New Roman"/>
+        </w:rPr>
+        <w:t xml:space="preserve"> of other phases.</w:t>
+      </w:r>
+      <w:r>
+        <w:rPr>
+          <w:rFonts w:ascii="Times New Roman" w:hAnsi="Times New Roman" w:cs="Times New Roman" w:hint="eastAsia"/>
+          <w:lang w:eastAsia="zh-CN"/>
+        </w:rPr>
+        <w:t xml:space="preserve"> </w:t>
+      </w:r>
+      <w:r>
+        <w:rPr>
+          <w:rFonts w:ascii="Times New Roman" w:hAnsi="Times New Roman" w:cs="Times New Roman"/>
+          <w:lang w:eastAsia="zh-CN"/>
+        </w:rPr>
+        <w:t>To be specific, in Aggressive Strategy, all starting armies will be added to one random country to make it be the strongest. In Random Strategy and Cheater Strategy, starting armies will be added randomly to the player’s countries one by one. In Benevolent Strategy, starting armies will be added to each country one by one to reduce the gap between countries.</w:t>
+      </w:r>
+    </w:p>
+    <w:p>
+      <w:pPr>
+        <w:spacing w:after="0"/>
+        <w:rPr>
+          <w:rFonts w:ascii="Times New Roman" w:hAnsi="Times New Roman" w:cs="Times New Roman"/>
+        </w:rPr>
+      </w:pPr>
+      <w:r>
+        <w:rPr>
+          <w:rFonts w:ascii="Times New Roman" w:hAnsi="Times New Roman" w:cs="Times New Roman"/>
+        </w:rPr>
+        <w:t xml:space="preserve">- </w:t>
+      </w:r>
+      <w:r>
+        <w:rPr>
+          <w:rFonts w:ascii="Times New Roman" w:hAnsi="Times New Roman" w:cs="Times New Roman"/>
+        </w:rPr>
+        <w:t>The build 3 scheme does not specify</w:t>
+      </w:r>
+      <w:r>
+        <w:rPr>
+          <w:rFonts w:ascii="Times New Roman" w:hAnsi="Times New Roman" w:cs="Times New Roman"/>
+        </w:rPr>
+        <w:t xml:space="preserve"> “cheater” </w:t>
+      </w:r>
+      <w:r>
+        <w:rPr>
+          <w:rFonts w:ascii="Times New Roman" w:hAnsi="Times New Roman" w:cs="Times New Roman"/>
+        </w:rPr>
+        <w:t>card exchange for reinforcement nor receiving cards upon conquering an enemy. Thus, we decided to omit card exchange for both</w:t>
+      </w:r>
+      <w:r>
+        <w:rPr>
+          <w:rFonts w:ascii="Times New Roman" w:hAnsi="Times New Roman" w:cs="Times New Roman"/>
+        </w:rPr>
+        <w:t xml:space="preserve"> phase</w:t>
+      </w:r>
+      <w:r>
+        <w:rPr>
+          <w:rFonts w:ascii="Times New Roman" w:hAnsi="Times New Roman" w:cs="Times New Roman"/>
+        </w:rPr>
+        <w:t xml:space="preserve"> </w:t>
+      </w:r>
+      <w:r>
+        <w:rPr>
+          <w:rFonts w:ascii="Times New Roman" w:hAnsi="Times New Roman" w:cs="Times New Roman"/>
+        </w:rPr>
+        <w:t>because</w:t>
+      </w:r>
+      <w:r>
+        <w:rPr>
+          <w:rFonts w:ascii="Times New Roman" w:hAnsi="Times New Roman" w:cs="Times New Roman"/>
+        </w:rPr>
+        <w:t xml:space="preserve"> cheater always reinforce double the number of armies on all of its countries and automatically conquer</w:t>
+      </w:r>
+      <w:r>
+        <w:rPr>
+          <w:rFonts w:ascii="Times New Roman" w:hAnsi="Times New Roman" w:cs="Times New Roman"/>
+        </w:rPr>
+        <w:t xml:space="preserve">s </w:t>
+      </w:r>
+      <w:r>
+        <w:rPr>
+          <w:rFonts w:ascii="Times New Roman" w:hAnsi="Times New Roman" w:cs="Times New Roman"/>
+        </w:rPr>
+        <w:t>regardless of</w:t>
+      </w:r>
+      <w:r>
+        <w:rPr>
+          <w:rFonts w:ascii="Times New Roman" w:hAnsi="Times New Roman" w:cs="Times New Roman"/>
+        </w:rPr>
+        <w:t xml:space="preserve"> number of armies and cards</w:t>
+      </w:r>
+      <w:r>
+        <w:rPr>
+          <w:rFonts w:ascii="Times New Roman" w:hAnsi="Times New Roman" w:cs="Times New Roman"/>
+        </w:rPr>
+        <w:t>.</w:t>
+      </w:r>
+      <w:r>
+        <w:rPr>
+          <w:rFonts w:ascii="Times New Roman" w:hAnsi="Times New Roman" w:cs="Times New Roman"/>
+        </w:rPr>
+        <w:t xml:space="preserve"> </w:t>
+      </w:r>
+      <w:proofErr w:type="spellStart"/>
+      <w:r>
+        <w:rPr>
+          <w:rFonts w:ascii="Times New Roman" w:hAnsi="Times New Roman" w:cs="Times New Roman"/>
+        </w:rPr>
+        <w:t>Futhermore</w:t>
+      </w:r>
+      <w:proofErr w:type="spellEnd"/>
+      <w:r>
+        <w:rPr>
+          <w:rFonts w:ascii="Times New Roman" w:hAnsi="Times New Roman" w:cs="Times New Roman"/>
+        </w:rPr>
+        <w:t>, there’s no need to implement card exchange for benevolent strategy, because it skips attack phase automatically, which means it has no chance to gain new cards.</w:t>
+      </w:r>
+      <w:r>
+        <w:rPr>
+          <w:rFonts w:ascii="Times New Roman" w:hAnsi="Times New Roman" w:cs="Times New Roman"/>
+        </w:rPr>
+        <w:t xml:space="preserve"> The automatic card exchange method is used to keep the number of cards each computer player owns less than 5.</w:t>
+      </w:r>
+    </w:p>
+    <w:p>
+      <w:pPr>
+        <w:spacing w:after="0"/>
+        <w:rPr>
+          <w:rFonts w:ascii="Times New Roman" w:hAnsi="Times New Roman" w:cs="Times New Roman"/>
+        </w:rPr>
+      </w:pPr>
+      <w:r>
+        <w:rPr>
+          <w:rFonts w:ascii="Times New Roman" w:hAnsi="Times New Roman" w:cs="Times New Roman"/>
+        </w:rPr>
+        <w:t>-</w:t>
+      </w:r>
+      <w:r>
+        <w:rPr>
+          <w:rFonts w:ascii="Times New Roman" w:hAnsi="Times New Roman" w:cs="Times New Roman"/>
+        </w:rPr>
+        <w:t xml:space="preserve">  For computer turn, the reinforcement, attack and fortify is fully automatic, however we have decided to add a break point between each phase to facilitate demonstration and to track each phas</w:t>
+      </w:r>
+      <w:r>
+        <w:rPr>
+          <w:rFonts w:ascii="Times New Roman" w:hAnsi="Times New Roman" w:cs="Times New Roman"/>
+        </w:rPr>
+        <w:t>e</w:t>
+      </w:r>
+      <w:r>
+        <w:rPr>
+          <w:rFonts w:ascii="Times New Roman" w:hAnsi="Times New Roman" w:cs="Times New Roman"/>
+        </w:rPr>
+        <w:t xml:space="preserve"> of computer</w:t>
+      </w:r>
+      <w:r>
+        <w:rPr>
+          <w:rFonts w:ascii="Times New Roman" w:hAnsi="Times New Roman" w:cs="Times New Roman"/>
+        </w:rPr>
+        <w:t xml:space="preserve">. </w:t>
+      </w:r>
+      <w:r>
+        <w:rPr>
+          <w:rFonts w:ascii="Times New Roman" w:hAnsi="Times New Roman" w:cs="Times New Roman"/>
+        </w:rPr>
+        <w:t>To make the computer turn fully automatic, brea</w:t>
+      </w:r>
+      <w:r>
+        <w:rPr>
+          <w:rFonts w:ascii="Times New Roman" w:hAnsi="Times New Roman" w:cs="Times New Roman"/>
+        </w:rPr>
+        <w:t>k point should be remove</w:t>
+      </w:r>
+      <w:r>
+        <w:rPr>
+          <w:rFonts w:ascii="Times New Roman" w:hAnsi="Times New Roman" w:cs="Times New Roman"/>
+        </w:rPr>
+        <w:t>d.</w:t>
+      </w:r>
+    </w:p>
+    <w:p>
+      <w:pPr>
+        <w:spacing w:after="0"/>
+        <w:rPr>
+          <w:rFonts w:ascii="Times New Roman" w:hAnsi="Times New Roman" w:cs="Times New Roman"/>
+        </w:rPr>
+      </w:pPr>
+      <w:r>
+        <w:rPr>
+          <w:rFonts w:ascii="Times New Roman" w:hAnsi="Times New Roman" w:cs="Times New Roman"/>
+        </w:rPr>
+        <w:t xml:space="preserve">- </w:t>
+      </w:r>
+      <w:r>
+        <w:rPr>
+          <w:rFonts w:ascii="Times New Roman" w:hAnsi="Times New Roman" w:cs="Times New Roman"/>
+        </w:rPr>
+        <w:t xml:space="preserve">The build 3 scheme says that the tournament mode require 2-4 different players. We interpreted this as same behavior cannot be used more than once. This is to circumvent the situations like where 2 benevolent players could play </w:t>
+      </w:r>
+      <w:r>
+        <w:rPr>
+          <w:rFonts w:ascii="Times New Roman" w:hAnsi="Times New Roman" w:cs="Times New Roman"/>
+        </w:rPr>
+        <w:t>in</w:t>
+      </w:r>
+      <w:r>
+        <w:rPr>
+          <w:rFonts w:ascii="Times New Roman" w:hAnsi="Times New Roman" w:cs="Times New Roman"/>
+        </w:rPr>
+        <w:t>finitely</w:t>
+      </w:r>
+      <w:r>
+        <w:rPr>
+          <w:rFonts w:ascii="Times New Roman" w:hAnsi="Times New Roman" w:cs="Times New Roman"/>
+        </w:rPr>
+        <w:t xml:space="preserve">. </w:t>
+      </w:r>
+    </w:p>
+    <w:p>
+      <w:pPr>
+        <w:spacing w:after="0"/>
+        <w:rPr>
+          <w:rFonts w:ascii="Times New Roman" w:hAnsi="Times New Roman" w:cs="Times New Roman"/>
+        </w:rPr>
+      </w:pPr>
+      <w:r>
+        <w:rPr>
+          <w:rFonts w:ascii="Times New Roman" w:hAnsi="Times New Roman" w:cs="Times New Roman"/>
+        </w:rPr>
+        <w:t xml:space="preserve">- The build 3 scheme also used the word “different” for maps and behavior </w:t>
+      </w:r>
+      <w:r>
+        <w:rPr>
+          <w:rFonts w:ascii="Times New Roman" w:hAnsi="Times New Roman" w:cs="Times New Roman"/>
+        </w:rPr>
+        <w:t xml:space="preserve">during </w:t>
+      </w:r>
+      <w:r>
+        <w:rPr>
+          <w:rFonts w:ascii="Times New Roman" w:hAnsi="Times New Roman" w:cs="Times New Roman"/>
+        </w:rPr>
+        <w:t>tournament mode. Thus, we implemented our</w:t>
+      </w:r>
+      <w:r>
+        <w:rPr>
+          <w:rFonts w:ascii="Times New Roman" w:hAnsi="Times New Roman" w:cs="Times New Roman"/>
+        </w:rPr>
+        <w:t xml:space="preserve"> tournament</w:t>
+      </w:r>
+      <w:r>
+        <w:rPr>
+          <w:rFonts w:ascii="Times New Roman" w:hAnsi="Times New Roman" w:cs="Times New Roman"/>
+        </w:rPr>
+        <w:t>, such that same map and behavior cannot be used more than once.</w:t>
+      </w:r>
+    </w:p>
+    <w:p>
+      <w:pPr>
+        <w:spacing w:after="0"/>
+        <w:rPr>
+          <w:rFonts w:ascii="Times New Roman" w:hAnsi="Times New Roman" w:cs="Times New Roman"/>
+        </w:rPr>
+      </w:pPr>
+      <w:r>
+        <w:rPr>
+          <w:rFonts w:ascii="Times New Roman" w:hAnsi="Times New Roman" w:cs="Times New Roman"/>
+        </w:rPr>
+        <w:t>-</w:t>
+      </w:r>
+      <w:r>
+        <w:rPr>
+          <w:rFonts w:ascii="Times New Roman" w:hAnsi="Times New Roman" w:cs="Times New Roman"/>
+        </w:rPr>
+        <w:t xml:space="preserve"> Our build does not cover 80% coverage because we have a lot of individual UI components in the controller class, where their purpos</w:t>
+      </w:r>
+      <w:r>
+        <w:rPr>
+          <w:rFonts w:ascii="Times New Roman" w:hAnsi="Times New Roman" w:cs="Times New Roman"/>
+        </w:rPr>
+        <w:t xml:space="preserve">e is to listen </w:t>
+      </w:r>
+      <w:r>
+        <w:rPr>
+          <w:rFonts w:ascii="Times New Roman" w:hAnsi="Times New Roman" w:cs="Times New Roman"/>
+        </w:rPr>
+        <w:t>for user interaction. These components ar</w:t>
+      </w:r>
+      <w:r>
+        <w:rPr>
+          <w:rFonts w:ascii="Times New Roman" w:hAnsi="Times New Roman" w:cs="Times New Roman"/>
+        </w:rPr>
+        <w:t>e verified using black box testing</w:t>
+      </w:r>
+      <w:r>
+        <w:rPr>
+          <w:rFonts w:ascii="Times New Roman" w:hAnsi="Times New Roman" w:cs="Times New Roman"/>
+        </w:rPr>
+        <w:t xml:space="preserve">. We have reached 60% </w:t>
+      </w:r>
+      <w:proofErr w:type="spellStart"/>
+      <w:r>
+        <w:rPr>
+          <w:rFonts w:ascii="Times New Roman" w:hAnsi="Times New Roman" w:cs="Times New Roman"/>
+        </w:rPr>
+        <w:t>coverge</w:t>
+      </w:r>
+      <w:proofErr w:type="spellEnd"/>
+      <w:r>
+        <w:rPr>
+          <w:rFonts w:ascii="Times New Roman" w:hAnsi="Times New Roman" w:cs="Times New Roman"/>
+        </w:rPr>
+        <w:t xml:space="preserve"> for the </w:t>
+      </w:r>
+      <w:r>
+        <w:rPr>
+          <w:rFonts w:ascii="Times New Roman" w:hAnsi="Times New Roman" w:cs="Times New Roman"/>
+        </w:rPr>
+        <w:t xml:space="preserve">all the </w:t>
+      </w:r>
+      <w:r>
+        <w:rPr>
+          <w:rFonts w:ascii="Times New Roman" w:hAnsi="Times New Roman" w:cs="Times New Roman"/>
+        </w:rPr>
+        <w:t xml:space="preserve">parts of the code </w:t>
+      </w:r>
+      <w:r>
+        <w:rPr>
+          <w:rFonts w:ascii="Times New Roman" w:hAnsi="Times New Roman" w:cs="Times New Roman"/>
+        </w:rPr>
+        <w:t>that contains</w:t>
+      </w:r>
+      <w:r>
+        <w:rPr>
+          <w:rFonts w:ascii="Times New Roman" w:hAnsi="Times New Roman" w:cs="Times New Roman"/>
+        </w:rPr>
+        <w:t xml:space="preserve"> crucial</w:t>
+      </w:r>
+      <w:r>
+        <w:rPr>
+          <w:rFonts w:ascii="Times New Roman" w:hAnsi="Times New Roman" w:cs="Times New Roman"/>
+        </w:rPr>
+        <w:t xml:space="preserve"> </w:t>
+      </w:r>
+      <w:r>
+        <w:rPr>
+          <w:rFonts w:ascii="Times New Roman" w:hAnsi="Times New Roman" w:cs="Times New Roman"/>
+        </w:rPr>
+        <w:t xml:space="preserve">business logic for </w:t>
+      </w:r>
+      <w:r>
+        <w:rPr>
+          <w:rFonts w:ascii="Times New Roman" w:hAnsi="Times New Roman" w:cs="Times New Roman"/>
+        </w:rPr>
+        <w:t>our applicatio</w:t>
+      </w:r>
+      <w:r>
+        <w:rPr>
+          <w:rFonts w:ascii="Times New Roman" w:hAnsi="Times New Roman" w:cs="Times New Roman"/>
+        </w:rPr>
+        <w:t>n</w:t>
+      </w:r>
+      <w:r>
+        <w:rPr>
+          <w:rFonts w:ascii="Times New Roman" w:hAnsi="Times New Roman" w:cs="Times New Roman"/>
+        </w:rPr>
+        <w:t xml:space="preserve">. </w:t>
+      </w:r>
+    </w:p>
+    <w:p>
+      <w:pPr>
+        <w:spacing w:after="0"/>
+        <w:rPr>
+          <w:rFonts w:ascii="Times New Roman" w:hAnsi="Times New Roman" w:cs="Times New Roman"/>
+        </w:rPr>
+      </w:pPr>
+    </w:p>
+    <w:p>
+      <w:pPr>
+        <w:spacing w:after="0"/>
+        <w:rPr>
+          <w:rFonts w:ascii="Times New Roman" w:hAnsi="Times New Roman" w:cs="Times New Roman"/>
+          <w:b/>
+          <w:u w:val="single"/>
+        </w:rPr>
+      </w:pPr>
+      <w:r>
+        <w:rPr>
+          <w:rFonts w:ascii="Times New Roman" w:hAnsi="Times New Roman" w:cs="Times New Roman"/>
+          <w:b/>
+          <w:u w:val="single"/>
+        </w:rPr>
+        <w:t xml:space="preserve">Refactoring for build </w:t>
+      </w:r>
+      <w:r>
+        <w:rPr>
+          <w:rFonts w:ascii="Times New Roman" w:hAnsi="Times New Roman" w:cs="Times New Roman"/>
+          <w:b/>
+          <w:u w:val="single"/>
+        </w:rPr>
+        <w:t>3.0</w:t>
+      </w:r>
+    </w:p>
+    <w:p>
+      <w:pPr>
+        <w:spacing w:after="0"/>
+        <w:rPr>
+          <w:rFonts w:ascii="Times New Roman" w:hAnsi="Times New Roman" w:cs="Times New Roman"/>
+          <w:b/>
+          <w:u w:val="single"/>
+        </w:rPr>
+      </w:pPr>
+    </w:p>
+    <w:p>
+      <w:pPr>
+        <w:spacing w:after="0"/>
+        <w:rPr>
+          <w:rFonts w:ascii="Times New Roman" w:hAnsi="Times New Roman" w:cs="Times New Roman"/>
+          <w:b/>
+          <w:u w:val="single"/>
+        </w:rPr>
+      </w:pPr>
+      <w:r>
+        <w:rPr>
+          <w:rFonts w:ascii="Times New Roman" w:hAnsi="Times New Roman" w:cs="Times New Roman"/>
+          <w:b/>
+          <w:u w:val="single"/>
+        </w:rPr>
+        <w:t>List of refactoring targets:</w:t>
+      </w:r>
+    </w:p>
+    <w:p>
+      <w:pPr>
+        <w:spacing w:after="0"/>
+        <w:rPr>
+          <w:rFonts w:ascii="Times New Roman" w:hAnsi="Times New Roman" w:cs="Times New Roman"/>
+        </w:rPr>
+      </w:pPr>
+      <w:r>
+        <w:rPr>
+          <w:rFonts w:ascii="Times New Roman" w:hAnsi="Times New Roman" w:cs="Times New Roman"/>
+        </w:rPr>
+        <w:t>[</w:t>
+      </w:r>
+      <w:r>
+        <w:rPr>
+          <w:rFonts w:ascii="Times New Roman" w:hAnsi="Times New Roman" w:cs="Times New Roman"/>
+        </w:rPr>
+        <w:t>1</w:t>
+      </w:r>
+      <w:r>
+        <w:rPr>
+          <w:rFonts w:ascii="Times New Roman" w:hAnsi="Times New Roman" w:cs="Times New Roman"/>
+        </w:rPr>
+        <w:t>] Improve algorithm for getting the next valid player</w:t>
+      </w:r>
+    </w:p>
+    <w:p>
+      <w:pPr>
+        <w:spacing w:after="0"/>
+        <w:rPr>
+          <w:rFonts w:ascii="Times New Roman" w:hAnsi="Times New Roman" w:cs="Times New Roman"/>
+        </w:rPr>
+      </w:pPr>
+      <w:r>
+        <w:rPr>
+          <w:noProof/>
+          <w:lang w:eastAsia="zh-CN"/>
+        </w:rPr>
+        <w:drawing>
+          <wp:inline distT="0" distB="0" distL="0" distR="0" wp14:anchorId="60E29169" wp14:editId="6EF15543">
+            <wp:extent cx="6586129" cy="401782"/>
+            <wp:effectExtent l="0" t="0" r="0" b="0"/>
+            <wp:docPr id="12" name="Picture 12"/>
             <wp:cNvGraphicFramePr>
               <a:graphicFrameLocks xmlns:a="http://schemas.openxmlformats.org/drawingml/2006/main" noChangeAspect="1"/>
             </wp:cNvGraphicFramePr>
@@ -9206,7 +9833,7 @@
                   <pic:spPr>
                     <a:xfrm>
                       <a:off x="0" y="0"/>
-                      <a:ext cx="4524375" cy="1676400"/>
+                      <a:ext cx="7004860" cy="427326"/>
                     </a:xfrm>
                     <a:prstGeom prst="rect">
                       <a:avLst/>
@@ -9230,266 +9857,52 @@
         <w:rPr>
           <w:rFonts w:ascii="Times New Roman" w:hAnsi="Times New Roman" w:cs="Times New Roman"/>
         </w:rPr>
-        <w:t>[4] Refactoring technique: Substitute Algorithm</w:t>
-      </w:r>
-      <w:r>
-        <w:rPr>
-          <w:rFonts w:ascii="Times New Roman" w:hAnsi="Times New Roman" w:cs="Times New Roman"/>
-        </w:rPr>
-        <w:tab/>
-      </w:r>
-    </w:p>
-    <w:p>
-      <w:pPr>
-        <w:pStyle w:val="a3"/>
-        <w:numPr>
-          <w:ilvl w:val="0"/>
-          <w:numId w:val="12"/>
-        </w:numPr>
-        <w:spacing w:after="0"/>
-        <w:rPr>
-          <w:rFonts w:ascii="Times New Roman" w:hAnsi="Times New Roman" w:cs="Times New Roman"/>
-        </w:rPr>
-      </w:pPr>
-      <w:r>
-        <w:rPr>
-          <w:rFonts w:ascii="Times New Roman" w:hAnsi="Times New Roman" w:cs="Times New Roman"/>
-        </w:rPr>
-        <w:t xml:space="preserve">Why refactor? </w:t>
-      </w:r>
-    </w:p>
-    <w:p>
-      <w:pPr>
-        <w:pStyle w:val="a3"/>
-        <w:numPr>
-          <w:ilvl w:val="1"/>
-          <w:numId w:val="12"/>
-        </w:numPr>
-        <w:spacing w:after="0"/>
-        <w:rPr>
-          <w:rFonts w:ascii="Times New Roman" w:hAnsi="Times New Roman" w:cs="Times New Roman"/>
-        </w:rPr>
-      </w:pPr>
-      <w:r>
-        <w:rPr>
-          <w:rFonts w:ascii="Times New Roman" w:hAnsi="Times New Roman" w:cs="Times New Roman"/>
-        </w:rPr>
-        <w:t>Hard to tell what the code is doing</w:t>
-      </w:r>
-    </w:p>
-    <w:p>
-      <w:pPr>
-        <w:pStyle w:val="a3"/>
-        <w:numPr>
-          <w:ilvl w:val="1"/>
-          <w:numId w:val="12"/>
-        </w:numPr>
-        <w:spacing w:after="0"/>
-        <w:rPr>
-          <w:rFonts w:ascii="Times New Roman" w:hAnsi="Times New Roman" w:cs="Times New Roman"/>
-        </w:rPr>
-      </w:pPr>
-      <w:r>
-        <w:rPr>
-          <w:rFonts w:ascii="Times New Roman" w:hAnsi="Times New Roman" w:cs="Times New Roman"/>
-        </w:rPr>
-        <w:t xml:space="preserve">This piece of code is used several times in the game play so </w:t>
-      </w:r>
-      <w:proofErr w:type="spellStart"/>
-      <w:r>
-        <w:rPr>
-          <w:rFonts w:ascii="Times New Roman" w:hAnsi="Times New Roman" w:cs="Times New Roman"/>
-        </w:rPr>
-        <w:t>its</w:t>
-      </w:r>
-      <w:proofErr w:type="spellEnd"/>
-      <w:r>
-        <w:rPr>
-          <w:rFonts w:ascii="Times New Roman" w:hAnsi="Times New Roman" w:cs="Times New Roman"/>
-        </w:rPr>
-        <w:t xml:space="preserve"> better to make it into a method</w:t>
-      </w:r>
-    </w:p>
-    <w:p>
-      <w:pPr>
-        <w:pStyle w:val="a3"/>
-        <w:numPr>
-          <w:ilvl w:val="1"/>
-          <w:numId w:val="12"/>
-        </w:numPr>
-        <w:spacing w:after="0"/>
-        <w:rPr>
-          <w:rFonts w:ascii="Times New Roman" w:hAnsi="Times New Roman" w:cs="Times New Roman"/>
-        </w:rPr>
-      </w:pPr>
-      <w:r>
-        <w:rPr>
-          <w:rFonts w:ascii="Times New Roman" w:hAnsi="Times New Roman" w:cs="Times New Roman"/>
-        </w:rPr>
-        <w:t>Current piece of code only gets the next player, but doesn’t check if the next player is valid. Namely, skips players who has already lost</w:t>
-      </w:r>
-    </w:p>
-    <w:p>
-      <w:pPr>
-        <w:pStyle w:val="a3"/>
-        <w:numPr>
-          <w:ilvl w:val="0"/>
-          <w:numId w:val="12"/>
-        </w:numPr>
-        <w:spacing w:after="0"/>
-        <w:rPr>
-          <w:rFonts w:ascii="Times New Roman" w:hAnsi="Times New Roman" w:cs="Times New Roman"/>
-        </w:rPr>
-      </w:pPr>
-      <w:r>
-        <w:rPr>
-          <w:rFonts w:ascii="Times New Roman" w:hAnsi="Times New Roman" w:cs="Times New Roman"/>
-        </w:rPr>
-        <w:t>How to refactor</w:t>
-      </w:r>
-    </w:p>
-    <w:p>
-      <w:pPr>
-        <w:pStyle w:val="a3"/>
-        <w:numPr>
-          <w:ilvl w:val="1"/>
-          <w:numId w:val="12"/>
-        </w:numPr>
-        <w:spacing w:after="0"/>
-        <w:rPr>
-          <w:rFonts w:ascii="Times New Roman" w:hAnsi="Times New Roman" w:cs="Times New Roman"/>
-        </w:rPr>
-      </w:pPr>
-      <w:r>
-        <w:rPr>
-          <w:rFonts w:ascii="Times New Roman" w:hAnsi="Times New Roman" w:cs="Times New Roman"/>
+        <w:t>[2</w:t>
+      </w:r>
+      <w:proofErr w:type="gramStart"/>
+      <w:r>
+        <w:rPr>
+          <w:rFonts w:ascii="Times New Roman" w:hAnsi="Times New Roman" w:cs="Times New Roman"/>
+        </w:rPr>
+        <w:t>]</w:t>
+      </w:r>
+      <w:r>
+        <w:rPr>
+          <w:rFonts w:ascii="Times New Roman" w:hAnsi="Times New Roman" w:cs="Times New Roman"/>
+        </w:rPr>
+        <w:t xml:space="preserve"> </w:t>
+      </w:r>
+      <w:r>
+        <w:rPr>
+          <w:rFonts w:ascii="Times New Roman" w:hAnsi="Times New Roman" w:cs="Times New Roman"/>
+        </w:rPr>
+        <w:t xml:space="preserve"> Duplicate</w:t>
+      </w:r>
+      <w:proofErr w:type="gramEnd"/>
+      <w:r>
+        <w:rPr>
+          <w:rFonts w:ascii="Times New Roman" w:hAnsi="Times New Roman" w:cs="Times New Roman"/>
+        </w:rPr>
+        <w:t xml:space="preserve"> code</w:t>
+      </w:r>
+    </w:p>
+    <w:p>
+      <w:pPr>
+        <w:spacing w:after="0"/>
+        <w:rPr>
+          <w:rFonts w:ascii="Times New Roman" w:hAnsi="Times New Roman" w:cs="Times New Roman"/>
+        </w:rPr>
+      </w:pPr>
+      <w:r>
+        <w:rPr>
+          <w:noProof/>
         </w:rPr>
         <w:lastRenderedPageBreak/>
-        <w:t xml:space="preserve">Created a method called </w:t>
-      </w:r>
-      <w:proofErr w:type="spellStart"/>
-      <w:r>
-        <w:rPr>
-          <w:rFonts w:ascii="Times New Roman" w:hAnsi="Times New Roman" w:cs="Times New Roman"/>
-        </w:rPr>
-        <w:t>setNextPlayer</w:t>
-      </w:r>
-      <w:proofErr w:type="spellEnd"/>
-      <w:r>
-        <w:rPr>
-          <w:rFonts w:ascii="Times New Roman" w:hAnsi="Times New Roman" w:cs="Times New Roman"/>
-        </w:rPr>
-        <w:t>() that is easier to understand from the name of the method</w:t>
-      </w:r>
-    </w:p>
-    <w:p>
-      <w:pPr>
-        <w:pStyle w:val="a3"/>
-        <w:numPr>
-          <w:ilvl w:val="1"/>
-          <w:numId w:val="12"/>
-        </w:numPr>
-        <w:spacing w:after="0"/>
-        <w:rPr>
-          <w:rFonts w:ascii="Times New Roman" w:hAnsi="Times New Roman" w:cs="Times New Roman"/>
-        </w:rPr>
-      </w:pPr>
-      <w:r>
-        <w:rPr>
-          <w:rFonts w:ascii="Times New Roman" w:hAnsi="Times New Roman" w:cs="Times New Roman"/>
-        </w:rPr>
-        <w:t xml:space="preserve">We put the method inside </w:t>
-      </w:r>
-      <w:proofErr w:type="spellStart"/>
-      <w:r>
-        <w:rPr>
-          <w:rFonts w:ascii="Times New Roman" w:hAnsi="Times New Roman" w:cs="Times New Roman"/>
-        </w:rPr>
-        <w:t>PlayerPhaseModel</w:t>
-      </w:r>
-      <w:proofErr w:type="spellEnd"/>
-      <w:r>
-        <w:rPr>
-          <w:rFonts w:ascii="Times New Roman" w:hAnsi="Times New Roman" w:cs="Times New Roman"/>
-        </w:rPr>
-        <w:t xml:space="preserve"> to increase cohesion of modules (keeps together things that are related)</w:t>
-      </w:r>
-    </w:p>
-    <w:p>
-      <w:pPr>
-        <w:pStyle w:val="a3"/>
-        <w:numPr>
-          <w:ilvl w:val="1"/>
-          <w:numId w:val="12"/>
-        </w:numPr>
-        <w:spacing w:after="0"/>
-        <w:rPr>
-          <w:rFonts w:ascii="Times New Roman" w:hAnsi="Times New Roman" w:cs="Times New Roman"/>
-        </w:rPr>
-      </w:pPr>
-      <w:r>
-        <w:rPr>
-          <w:rFonts w:ascii="Times New Roman" w:hAnsi="Times New Roman" w:cs="Times New Roman"/>
-        </w:rPr>
-        <w:t xml:space="preserve">The method is basically a while loop that keeps incrementing the </w:t>
-      </w:r>
-      <w:proofErr w:type="spellStart"/>
-      <w:r>
-        <w:rPr>
-          <w:rFonts w:ascii="Times New Roman" w:hAnsi="Times New Roman" w:cs="Times New Roman"/>
-        </w:rPr>
-        <w:t>currentPlayerIndex</w:t>
-      </w:r>
-      <w:proofErr w:type="spellEnd"/>
-      <w:r>
-        <w:rPr>
-          <w:rFonts w:ascii="Times New Roman" w:hAnsi="Times New Roman" w:cs="Times New Roman"/>
-        </w:rPr>
-        <w:t xml:space="preserve"> until it finds a valid player that is the player who hasn’t lost yet. </w:t>
-      </w:r>
-    </w:p>
-    <w:p>
-      <w:pPr>
-        <w:pStyle w:val="a3"/>
-        <w:numPr>
-          <w:ilvl w:val="1"/>
-          <w:numId w:val="12"/>
-        </w:numPr>
-        <w:spacing w:after="0"/>
-        <w:rPr>
-          <w:rFonts w:ascii="Times New Roman" w:hAnsi="Times New Roman" w:cs="Times New Roman"/>
-        </w:rPr>
-      </w:pPr>
-      <w:r>
-        <w:rPr>
-          <w:rFonts w:ascii="Times New Roman" w:hAnsi="Times New Roman" w:cs="Times New Roman"/>
-        </w:rPr>
-        <w:t xml:space="preserve">With the updated index, all we need to do is </w:t>
-      </w:r>
-      <w:proofErr w:type="spellStart"/>
-      <w:r>
-        <w:rPr>
-          <w:rFonts w:ascii="Times New Roman" w:hAnsi="Times New Roman" w:cs="Times New Roman"/>
-        </w:rPr>
-        <w:t>getCurrentPlayer</w:t>
-      </w:r>
-      <w:proofErr w:type="spellEnd"/>
-      <w:r>
-        <w:rPr>
-          <w:rFonts w:ascii="Times New Roman" w:hAnsi="Times New Roman" w:cs="Times New Roman"/>
-        </w:rPr>
-        <w:t>() to return the correct player</w:t>
-      </w:r>
-      <w:r>
-        <w:rPr>
-          <w:noProof/>
-          <w:lang w:eastAsia="zh-CN"/>
-        </w:rPr>
         <w:drawing>
-          <wp:inline distT="0" distB="0" distL="0" distR="0" wp14:anchorId="07702F31" wp14:editId="324BCAF3">
-            <wp:extent cx="5943600" cy="1704975"/>
-            <wp:effectExtent l="0" t="0" r="0" b="9525"/>
-            <wp:docPr id="3" name="Picture 3"/>
+          <wp:inline distT="0" distB="0" distL="0" distR="0" wp14:anchorId="0D9A76B5" wp14:editId="693B6F5C">
+            <wp:extent cx="5943600" cy="4879340"/>
+            <wp:effectExtent l="0" t="0" r="0" b="0"/>
+            <wp:docPr id="18" name="Picture 18"/>
             <wp:cNvGraphicFramePr>
               <a:graphicFrameLocks xmlns:a="http://schemas.openxmlformats.org/drawingml/2006/main" noChangeAspect="1"/>
             </wp:cNvGraphicFramePr>
@@ -9509,7 +9922,7 @@
                   <pic:spPr>
                     <a:xfrm>
                       <a:off x="0" y="0"/>
-                      <a:ext cx="5943600" cy="1704975"/>
+                      <a:ext cx="5943600" cy="4879340"/>
                     </a:xfrm>
                     <a:prstGeom prst="rect">
                       <a:avLst/>
@@ -9521,18 +9934,14 @@
           </wp:inline>
         </w:drawing>
       </w:r>
-      <w:r>
-        <w:rPr>
-          <w:rFonts w:ascii="Times New Roman" w:hAnsi="Times New Roman" w:cs="Times New Roman"/>
-        </w:rPr>
-        <w:tab/>
-      </w:r>
-      <w:r>
-        <w:rPr>
-          <w:rFonts w:ascii="Times New Roman" w:hAnsi="Times New Roman" w:cs="Times New Roman"/>
-        </w:rPr>
-        <w:tab/>
-      </w:r>
+    </w:p>
+    <w:p>
+      <w:pPr>
+        <w:spacing w:after="0"/>
+        <w:rPr>
+          <w:rFonts w:ascii="Times New Roman" w:hAnsi="Times New Roman" w:cs="Times New Roman"/>
+        </w:rPr>
+      </w:pPr>
     </w:p>
     <w:p>
       <w:pPr>
@@ -9549,547 +9958,801 @@
           <w:b/>
           <w:u w:val="single"/>
         </w:rPr>
-        <w:t>Build 3.0 release documentation</w:t>
-      </w:r>
-    </w:p>
-    <w:p>
-      <w:pPr>
-        <w:spacing w:after="0"/>
-        <w:rPr>
-          <w:rFonts w:ascii="Times New Roman" w:hAnsi="Times New Roman" w:cs="Times New Roman" w:hint="eastAsia"/>
+        <w:t>Refactored targets:</w:t>
+      </w:r>
+    </w:p>
+    <w:p>
+      <w:pPr>
+        <w:spacing w:after="0"/>
+        <w:rPr>
+          <w:rFonts w:ascii="Times New Roman" w:hAnsi="Times New Roman" w:cs="Times New Roman"/>
+        </w:rPr>
+      </w:pPr>
+      <w:r>
+        <w:rPr>
+          <w:rFonts w:ascii="Times New Roman" w:hAnsi="Times New Roman" w:cs="Times New Roman"/>
+        </w:rPr>
+        <w:t>[</w:t>
+      </w:r>
+      <w:r>
+        <w:rPr>
+          <w:rFonts w:ascii="Times New Roman" w:hAnsi="Times New Roman" w:cs="Times New Roman"/>
+        </w:rPr>
+        <w:t>1</w:t>
+      </w:r>
+      <w:r>
+        <w:rPr>
+          <w:rFonts w:ascii="Times New Roman" w:hAnsi="Times New Roman" w:cs="Times New Roman"/>
+        </w:rPr>
+        <w:t>] Refactoring technique: Substitute Algorithm</w:t>
+      </w:r>
+      <w:r>
+        <w:rPr>
+          <w:rFonts w:ascii="Times New Roman" w:hAnsi="Times New Roman" w:cs="Times New Roman"/>
+        </w:rPr>
+        <w:tab/>
+      </w:r>
+    </w:p>
+    <w:p>
+      <w:pPr>
+        <w:pStyle w:val="ListParagraph"/>
+        <w:numPr>
+          <w:ilvl w:val="0"/>
+          <w:numId w:val="12"/>
+        </w:numPr>
+        <w:spacing w:after="0"/>
+        <w:rPr>
+          <w:rFonts w:ascii="Times New Roman" w:hAnsi="Times New Roman" w:cs="Times New Roman"/>
+        </w:rPr>
+      </w:pPr>
+      <w:r>
+        <w:rPr>
+          <w:rFonts w:ascii="Times New Roman" w:hAnsi="Times New Roman" w:cs="Times New Roman"/>
+        </w:rPr>
+        <w:t xml:space="preserve">Why refactor? </w:t>
+      </w:r>
+    </w:p>
+    <w:p>
+      <w:pPr>
+        <w:pStyle w:val="ListParagraph"/>
+        <w:numPr>
+          <w:ilvl w:val="1"/>
+          <w:numId w:val="12"/>
+        </w:numPr>
+        <w:spacing w:after="0"/>
+        <w:rPr>
+          <w:rFonts w:ascii="Times New Roman" w:hAnsi="Times New Roman" w:cs="Times New Roman"/>
+        </w:rPr>
+      </w:pPr>
+      <w:r>
+        <w:rPr>
+          <w:rFonts w:ascii="Times New Roman" w:hAnsi="Times New Roman" w:cs="Times New Roman"/>
+        </w:rPr>
+        <w:t>Hard to tell what the code is doing</w:t>
+      </w:r>
+    </w:p>
+    <w:p>
+      <w:pPr>
+        <w:pStyle w:val="ListParagraph"/>
+        <w:numPr>
+          <w:ilvl w:val="1"/>
+          <w:numId w:val="12"/>
+        </w:numPr>
+        <w:spacing w:after="0"/>
+        <w:rPr>
+          <w:rFonts w:ascii="Times New Roman" w:hAnsi="Times New Roman" w:cs="Times New Roman"/>
+        </w:rPr>
+      </w:pPr>
+      <w:r>
+        <w:rPr>
+          <w:rFonts w:ascii="Times New Roman" w:hAnsi="Times New Roman" w:cs="Times New Roman"/>
+        </w:rPr>
+        <w:t xml:space="preserve">This piece of code is used several times in the game play so </w:t>
+      </w:r>
+      <w:proofErr w:type="spellStart"/>
+      <w:r>
+        <w:rPr>
+          <w:rFonts w:ascii="Times New Roman" w:hAnsi="Times New Roman" w:cs="Times New Roman"/>
+        </w:rPr>
+        <w:t>its</w:t>
+      </w:r>
+      <w:proofErr w:type="spellEnd"/>
+      <w:r>
+        <w:rPr>
+          <w:rFonts w:ascii="Times New Roman" w:hAnsi="Times New Roman" w:cs="Times New Roman"/>
+        </w:rPr>
+        <w:t xml:space="preserve"> better to make it into a method</w:t>
+      </w:r>
+    </w:p>
+    <w:p>
+      <w:pPr>
+        <w:pStyle w:val="ListParagraph"/>
+        <w:numPr>
+          <w:ilvl w:val="1"/>
+          <w:numId w:val="12"/>
+        </w:numPr>
+        <w:spacing w:after="0"/>
+        <w:rPr>
+          <w:rFonts w:ascii="Times New Roman" w:hAnsi="Times New Roman" w:cs="Times New Roman"/>
+        </w:rPr>
+      </w:pPr>
+      <w:r>
+        <w:rPr>
+          <w:rFonts w:ascii="Times New Roman" w:hAnsi="Times New Roman" w:cs="Times New Roman"/>
+        </w:rPr>
+        <w:t xml:space="preserve">Current piece of code only gets the next </w:t>
+      </w:r>
+      <w:proofErr w:type="gramStart"/>
+      <w:r>
+        <w:rPr>
+          <w:rFonts w:ascii="Times New Roman" w:hAnsi="Times New Roman" w:cs="Times New Roman"/>
+        </w:rPr>
+        <w:t>player, but</w:t>
+      </w:r>
+      <w:proofErr w:type="gramEnd"/>
+      <w:r>
+        <w:rPr>
+          <w:rFonts w:ascii="Times New Roman" w:hAnsi="Times New Roman" w:cs="Times New Roman"/>
+        </w:rPr>
+        <w:t xml:space="preserve"> doesn’t check if the next player is valid. Namely, skips players who has already lost</w:t>
+      </w:r>
+    </w:p>
+    <w:p>
+      <w:pPr>
+        <w:pStyle w:val="ListParagraph"/>
+        <w:numPr>
+          <w:ilvl w:val="0"/>
+          <w:numId w:val="12"/>
+        </w:numPr>
+        <w:spacing w:after="0"/>
+        <w:rPr>
+          <w:rFonts w:ascii="Times New Roman" w:hAnsi="Times New Roman" w:cs="Times New Roman"/>
+        </w:rPr>
+      </w:pPr>
+      <w:r>
+        <w:rPr>
+          <w:rFonts w:ascii="Times New Roman" w:hAnsi="Times New Roman" w:cs="Times New Roman"/>
+        </w:rPr>
+        <w:t>How to refactor</w:t>
+      </w:r>
+    </w:p>
+    <w:p>
+      <w:pPr>
+        <w:pStyle w:val="ListParagraph"/>
+        <w:numPr>
+          <w:ilvl w:val="1"/>
+          <w:numId w:val="12"/>
+        </w:numPr>
+        <w:spacing w:after="0"/>
+        <w:rPr>
+          <w:rFonts w:ascii="Times New Roman" w:hAnsi="Times New Roman" w:cs="Times New Roman"/>
+        </w:rPr>
+      </w:pPr>
+      <w:r>
+        <w:rPr>
+          <w:rFonts w:ascii="Times New Roman" w:hAnsi="Times New Roman" w:cs="Times New Roman"/>
+        </w:rPr>
+        <w:t xml:space="preserve">Created a method called </w:t>
+      </w:r>
+      <w:proofErr w:type="spellStart"/>
+      <w:proofErr w:type="gramStart"/>
+      <w:r>
+        <w:rPr>
+          <w:rFonts w:ascii="Times New Roman" w:hAnsi="Times New Roman" w:cs="Times New Roman"/>
+        </w:rPr>
+        <w:t>setNextPlayer</w:t>
+      </w:r>
+      <w:proofErr w:type="spellEnd"/>
+      <w:r>
+        <w:rPr>
+          <w:rFonts w:ascii="Times New Roman" w:hAnsi="Times New Roman" w:cs="Times New Roman"/>
+        </w:rPr>
+        <w:t>(</w:t>
+      </w:r>
+      <w:proofErr w:type="gramEnd"/>
+      <w:r>
+        <w:rPr>
+          <w:rFonts w:ascii="Times New Roman" w:hAnsi="Times New Roman" w:cs="Times New Roman"/>
+        </w:rPr>
+        <w:t>) that is easier to understand from the name of the method</w:t>
+      </w:r>
+    </w:p>
+    <w:p>
+      <w:pPr>
+        <w:pStyle w:val="ListParagraph"/>
+        <w:numPr>
+          <w:ilvl w:val="1"/>
+          <w:numId w:val="12"/>
+        </w:numPr>
+        <w:spacing w:after="0"/>
+        <w:rPr>
+          <w:rFonts w:ascii="Times New Roman" w:hAnsi="Times New Roman" w:cs="Times New Roman"/>
+        </w:rPr>
+      </w:pPr>
+      <w:r>
+        <w:rPr>
+          <w:rFonts w:ascii="Times New Roman" w:hAnsi="Times New Roman" w:cs="Times New Roman"/>
+        </w:rPr>
+        <w:t xml:space="preserve">We put the method inside </w:t>
+      </w:r>
+      <w:proofErr w:type="spellStart"/>
+      <w:r>
+        <w:rPr>
+          <w:rFonts w:ascii="Times New Roman" w:hAnsi="Times New Roman" w:cs="Times New Roman"/>
+        </w:rPr>
+        <w:t>PlayerPhaseModel</w:t>
+      </w:r>
+      <w:proofErr w:type="spellEnd"/>
+      <w:r>
+        <w:rPr>
+          <w:rFonts w:ascii="Times New Roman" w:hAnsi="Times New Roman" w:cs="Times New Roman"/>
+        </w:rPr>
+        <w:t xml:space="preserve"> to increase cohesion of modules (keeps together things that are related)</w:t>
+      </w:r>
+    </w:p>
+    <w:p>
+      <w:pPr>
+        <w:pStyle w:val="ListParagraph"/>
+        <w:numPr>
+          <w:ilvl w:val="1"/>
+          <w:numId w:val="12"/>
+        </w:numPr>
+        <w:spacing w:after="0"/>
+        <w:rPr>
+          <w:rFonts w:ascii="Times New Roman" w:hAnsi="Times New Roman" w:cs="Times New Roman"/>
+        </w:rPr>
+      </w:pPr>
+      <w:r>
+        <w:rPr>
+          <w:rFonts w:ascii="Times New Roman" w:hAnsi="Times New Roman" w:cs="Times New Roman"/>
+        </w:rPr>
+        <w:t xml:space="preserve">The method is basically a while loop that keeps incrementing the </w:t>
+      </w:r>
+      <w:proofErr w:type="spellStart"/>
+      <w:r>
+        <w:rPr>
+          <w:rFonts w:ascii="Times New Roman" w:hAnsi="Times New Roman" w:cs="Times New Roman"/>
+        </w:rPr>
+        <w:t>currentPlayerIndex</w:t>
+      </w:r>
+      <w:proofErr w:type="spellEnd"/>
+      <w:r>
+        <w:rPr>
+          <w:rFonts w:ascii="Times New Roman" w:hAnsi="Times New Roman" w:cs="Times New Roman"/>
+        </w:rPr>
+        <w:t xml:space="preserve"> until it finds a valid player that is the player who hasn’t lost yet. </w:t>
+      </w:r>
+    </w:p>
+    <w:p>
+      <w:pPr>
+        <w:pStyle w:val="ListParagraph"/>
+        <w:numPr>
+          <w:ilvl w:val="1"/>
+          <w:numId w:val="12"/>
+        </w:numPr>
+        <w:spacing w:after="0"/>
+        <w:rPr>
+          <w:rFonts w:ascii="Times New Roman" w:hAnsi="Times New Roman" w:cs="Times New Roman"/>
+        </w:rPr>
+      </w:pPr>
+      <w:r>
+        <w:rPr>
+          <w:rFonts w:ascii="Times New Roman" w:hAnsi="Times New Roman" w:cs="Times New Roman"/>
+        </w:rPr>
+        <w:t xml:space="preserve">With the updated index, all we need to do is </w:t>
+      </w:r>
+      <w:proofErr w:type="spellStart"/>
+      <w:proofErr w:type="gramStart"/>
+      <w:r>
+        <w:rPr>
+          <w:rFonts w:ascii="Times New Roman" w:hAnsi="Times New Roman" w:cs="Times New Roman"/>
+        </w:rPr>
+        <w:t>getCurrentPlayer</w:t>
+      </w:r>
+      <w:proofErr w:type="spellEnd"/>
+      <w:r>
+        <w:rPr>
+          <w:rFonts w:ascii="Times New Roman" w:hAnsi="Times New Roman" w:cs="Times New Roman"/>
+        </w:rPr>
+        <w:t>(</w:t>
+      </w:r>
+      <w:proofErr w:type="gramEnd"/>
+      <w:r>
+        <w:rPr>
+          <w:rFonts w:ascii="Times New Roman" w:hAnsi="Times New Roman" w:cs="Times New Roman"/>
+        </w:rPr>
+        <w:t>) to return the correct player</w:t>
+      </w:r>
+    </w:p>
+    <w:p>
+      <w:pPr>
+        <w:pStyle w:val="ListParagraph"/>
+        <w:spacing w:after="0"/>
+        <w:ind w:left="1440"/>
+        <w:rPr>
+          <w:rFonts w:ascii="Times New Roman" w:hAnsi="Times New Roman" w:cs="Times New Roman"/>
+        </w:rPr>
+      </w:pPr>
+    </w:p>
+    <w:p>
+      <w:pPr>
+        <w:spacing w:after="0"/>
+        <w:rPr>
+          <w:rFonts w:ascii="Times New Roman" w:hAnsi="Times New Roman" w:cs="Times New Roman"/>
+        </w:rPr>
+      </w:pPr>
+      <w:r>
+        <w:rPr>
+          <w:rFonts w:ascii="Times New Roman" w:hAnsi="Times New Roman" w:cs="Times New Roman"/>
+        </w:rPr>
+        <w:lastRenderedPageBreak/>
+        <w:t>Before</w:t>
+      </w:r>
+      <w:r>
+        <w:rPr>
+          <w:rFonts w:ascii="Times New Roman" w:hAnsi="Times New Roman" w:cs="Times New Roman"/>
+        </w:rPr>
+        <w:t>:</w:t>
+      </w:r>
+    </w:p>
+    <w:p>
+      <w:pPr>
+        <w:spacing w:after="0"/>
+        <w:rPr>
+          <w:rFonts w:ascii="Times New Roman" w:hAnsi="Times New Roman" w:cs="Times New Roman"/>
+        </w:rPr>
+      </w:pPr>
+      <w:r>
+        <w:rPr>
+          <w:noProof/>
           <w:lang w:eastAsia="zh-CN"/>
         </w:rPr>
-      </w:pPr>
-      <w:r>
-        <w:rPr>
-          <w:rFonts w:ascii="Times New Roman" w:hAnsi="Times New Roman" w:cs="Times New Roman"/>
-        </w:rPr>
-        <w:t xml:space="preserve">- </w:t>
-      </w:r>
-      <w:r>
-        <w:rPr>
-          <w:rFonts w:ascii="Times New Roman" w:hAnsi="Times New Roman" w:cs="Times New Roman"/>
-        </w:rPr>
-        <w:t xml:space="preserve">The build 3 scheme does not specify setup strategy for different behavior thus we have decide implement our own version of setup based on the </w:t>
+        <w:drawing>
+          <wp:inline distT="0" distB="0" distL="0" distR="0" wp14:anchorId="5E949F83" wp14:editId="06B84B18">
+            <wp:extent cx="5943600" cy="362198"/>
+            <wp:effectExtent l="0" t="0" r="0" b="0"/>
+            <wp:docPr id="20" name="Picture 20"/>
+            <wp:cNvGraphicFramePr>
+              <a:graphicFrameLocks xmlns:a="http://schemas.openxmlformats.org/drawingml/2006/main" noChangeAspect="1"/>
+            </wp:cNvGraphicFramePr>
+            <a:graphic xmlns:a="http://schemas.openxmlformats.org/drawingml/2006/main">
+              <a:graphicData uri="http://schemas.openxmlformats.org/drawingml/2006/picture">
+                <pic:pic xmlns:pic="http://schemas.openxmlformats.org/drawingml/2006/picture">
+                  <pic:nvPicPr>
+                    <pic:cNvPr id="1" name=""/>
+                    <pic:cNvPicPr/>
+                  </pic:nvPicPr>
+                  <pic:blipFill>
+                    <a:blip r:embed="rId15"/>
+                    <a:stretch>
+                      <a:fillRect/>
+                    </a:stretch>
+                  </pic:blipFill>
+                  <pic:spPr>
+                    <a:xfrm>
+                      <a:off x="0" y="0"/>
+                      <a:ext cx="5943600" cy="362198"/>
+                    </a:xfrm>
+                    <a:prstGeom prst="rect">
+                      <a:avLst/>
+                    </a:prstGeom>
+                  </pic:spPr>
+                </pic:pic>
+              </a:graphicData>
+            </a:graphic>
+          </wp:inline>
+        </w:drawing>
+      </w:r>
+    </w:p>
+    <w:p>
+      <w:pPr>
+        <w:spacing w:after="0"/>
+        <w:rPr>
+          <w:rFonts w:ascii="Times New Roman" w:hAnsi="Times New Roman" w:cs="Times New Roman"/>
+        </w:rPr>
+      </w:pPr>
+    </w:p>
+    <w:p>
+      <w:pPr>
+        <w:spacing w:after="0"/>
+        <w:rPr>
+          <w:rFonts w:ascii="Times New Roman" w:hAnsi="Times New Roman" w:cs="Times New Roman"/>
+        </w:rPr>
+      </w:pPr>
+      <w:r>
+        <w:rPr>
+          <w:rFonts w:ascii="Times New Roman" w:hAnsi="Times New Roman" w:cs="Times New Roman"/>
+        </w:rPr>
+        <w:t>After:</w:t>
+      </w:r>
+    </w:p>
+    <w:p>
+      <w:pPr>
+        <w:spacing w:after="0"/>
+        <w:rPr>
+          <w:rFonts w:ascii="Times New Roman" w:hAnsi="Times New Roman" w:cs="Times New Roman"/>
+        </w:rPr>
+      </w:pPr>
+      <w:r>
+        <w:rPr>
+          <w:noProof/>
+          <w:lang w:eastAsia="zh-CN"/>
+        </w:rPr>
+        <w:drawing>
+          <wp:inline distT="0" distB="0" distL="0" distR="0" wp14:anchorId="0EEB3B95" wp14:editId="71597EEB">
+            <wp:extent cx="4991739" cy="1431925"/>
+            <wp:effectExtent l="0" t="0" r="0" b="0"/>
+            <wp:docPr id="17" name="Picture 17"/>
+            <wp:cNvGraphicFramePr>
+              <a:graphicFrameLocks xmlns:a="http://schemas.openxmlformats.org/drawingml/2006/main" noChangeAspect="1"/>
+            </wp:cNvGraphicFramePr>
+            <a:graphic xmlns:a="http://schemas.openxmlformats.org/drawingml/2006/main">
+              <a:graphicData uri="http://schemas.openxmlformats.org/drawingml/2006/picture">
+                <pic:pic xmlns:pic="http://schemas.openxmlformats.org/drawingml/2006/picture">
+                  <pic:nvPicPr>
+                    <pic:cNvPr id="1" name=""/>
+                    <pic:cNvPicPr/>
+                  </pic:nvPicPr>
+                  <pic:blipFill>
+                    <a:blip r:embed="rId17"/>
+                    <a:stretch>
+                      <a:fillRect/>
+                    </a:stretch>
+                  </pic:blipFill>
+                  <pic:spPr>
+                    <a:xfrm>
+                      <a:off x="0" y="0"/>
+                      <a:ext cx="4993269" cy="1432364"/>
+                    </a:xfrm>
+                    <a:prstGeom prst="rect">
+                      <a:avLst/>
+                    </a:prstGeom>
+                  </pic:spPr>
+                </pic:pic>
+              </a:graphicData>
+            </a:graphic>
+          </wp:inline>
+        </w:drawing>
+      </w:r>
+    </w:p>
+    <w:p>
+      <w:pPr>
+        <w:spacing w:after="0"/>
+        <w:rPr>
+          <w:rFonts w:ascii="Times New Roman" w:hAnsi="Times New Roman" w:cs="Times New Roman"/>
+        </w:rPr>
+      </w:pPr>
+      <w:r>
+        <w:rPr>
+          <w:rFonts w:ascii="Times New Roman" w:hAnsi="Times New Roman" w:cs="Times New Roman"/>
+        </w:rPr>
+        <w:tab/>
+      </w:r>
+      <w:r>
+        <w:rPr>
+          <w:rFonts w:ascii="Times New Roman" w:hAnsi="Times New Roman" w:cs="Times New Roman"/>
+        </w:rPr>
+        <w:tab/>
+      </w:r>
+    </w:p>
+    <w:p>
+      <w:pPr>
+        <w:spacing w:after="0"/>
+        <w:rPr>
+          <w:rFonts w:ascii="Times New Roman" w:hAnsi="Times New Roman" w:cs="Times New Roman"/>
+        </w:rPr>
+      </w:pPr>
+      <w:r>
+        <w:rPr>
+          <w:rFonts w:ascii="Times New Roman" w:hAnsi="Times New Roman" w:cs="Times New Roman"/>
+        </w:rPr>
+        <w:t>[2] Refactoring technique: remove duplicate code</w:t>
+      </w:r>
+    </w:p>
+    <w:p>
+      <w:pPr>
+        <w:pStyle w:val="ListParagraph"/>
+        <w:numPr>
+          <w:ilvl w:val="0"/>
+          <w:numId w:val="15"/>
+        </w:numPr>
+        <w:spacing w:after="0"/>
+        <w:rPr>
+          <w:rFonts w:ascii="Times New Roman" w:hAnsi="Times New Roman" w:cs="Times New Roman"/>
+        </w:rPr>
+      </w:pPr>
+      <w:r>
+        <w:rPr>
+          <w:rFonts w:ascii="Times New Roman" w:hAnsi="Times New Roman" w:cs="Times New Roman"/>
+        </w:rPr>
+        <w:t>Why refactor?</w:t>
+      </w:r>
+    </w:p>
+    <w:p>
+      <w:pPr>
+        <w:pStyle w:val="ListParagraph"/>
+        <w:numPr>
+          <w:ilvl w:val="1"/>
+          <w:numId w:val="15"/>
+        </w:numPr>
+        <w:spacing w:after="0"/>
+        <w:rPr>
+          <w:rFonts w:ascii="Times New Roman" w:hAnsi="Times New Roman" w:cs="Times New Roman"/>
+        </w:rPr>
+      </w:pPr>
+      <w:r>
+        <w:rPr>
+          <w:rFonts w:ascii="Times New Roman" w:hAnsi="Times New Roman" w:cs="Times New Roman"/>
+        </w:rPr>
+        <w:t>Whether you are in the try or catch block, we want to be able to close the file and set to stream to print again</w:t>
+      </w:r>
+    </w:p>
+    <w:p>
+      <w:pPr>
+        <w:pStyle w:val="ListParagraph"/>
+        <w:numPr>
+          <w:ilvl w:val="1"/>
+          <w:numId w:val="15"/>
+        </w:numPr>
+        <w:spacing w:after="0"/>
+        <w:rPr>
+          <w:rFonts w:ascii="Times New Roman" w:hAnsi="Times New Roman" w:cs="Times New Roman"/>
+        </w:rPr>
+      </w:pPr>
+      <w:r>
+        <w:rPr>
+          <w:rFonts w:ascii="Times New Roman" w:hAnsi="Times New Roman" w:cs="Times New Roman"/>
+        </w:rPr>
+        <w:t xml:space="preserve">Having duplicate code for both </w:t>
+      </w:r>
+      <w:proofErr w:type="gramStart"/>
+      <w:r>
+        <w:rPr>
+          <w:rFonts w:ascii="Times New Roman" w:hAnsi="Times New Roman" w:cs="Times New Roman"/>
+        </w:rPr>
+        <w:t>operation</w:t>
+      </w:r>
+      <w:proofErr w:type="gramEnd"/>
+      <w:r>
+        <w:rPr>
+          <w:rFonts w:ascii="Times New Roman" w:hAnsi="Times New Roman" w:cs="Times New Roman"/>
+        </w:rPr>
+        <w:t xml:space="preserve"> clutters our logic and make it difficult to </w:t>
       </w:r>
       <w:proofErr w:type="spellStart"/>
       <w:r>
         <w:rPr>
           <w:rFonts w:ascii="Times New Roman" w:hAnsi="Times New Roman" w:cs="Times New Roman"/>
         </w:rPr>
-        <w:t>implementatinon</w:t>
+        <w:t>undertstand</w:t>
       </w:r>
       <w:proofErr w:type="spellEnd"/>
-      <w:r>
-        <w:rPr>
-          <w:rFonts w:ascii="Times New Roman" w:hAnsi="Times New Roman" w:cs="Times New Roman"/>
-        </w:rPr>
-        <w:t xml:space="preserve"> of other phases.</w:t>
-      </w:r>
-      <w:r>
-        <w:rPr>
-          <w:rFonts w:ascii="Times New Roman" w:hAnsi="Times New Roman" w:cs="Times New Roman" w:hint="eastAsia"/>
-          <w:lang w:eastAsia="zh-CN"/>
-        </w:rPr>
-        <w:t xml:space="preserve"> </w:t>
-      </w:r>
-      <w:r>
-        <w:rPr>
-          <w:rFonts w:ascii="Times New Roman" w:hAnsi="Times New Roman" w:cs="Times New Roman"/>
-          <w:lang w:eastAsia="zh-CN"/>
-        </w:rPr>
-        <w:t xml:space="preserve">To be specific, in Aggressive Strategy, all starting armies will be added to one random country to make it be the strongest. In Random Strategy and Cheater Strategy, </w:t>
-      </w:r>
-      <w:r>
-        <w:rPr>
-          <w:rFonts w:ascii="Times New Roman" w:hAnsi="Times New Roman" w:cs="Times New Roman"/>
-          <w:lang w:eastAsia="zh-CN"/>
-        </w:rPr>
-        <w:t xml:space="preserve">starting </w:t>
-      </w:r>
-      <w:r>
-        <w:rPr>
-          <w:rFonts w:ascii="Times New Roman" w:hAnsi="Times New Roman" w:cs="Times New Roman"/>
-          <w:lang w:eastAsia="zh-CN"/>
-        </w:rPr>
-        <w:t xml:space="preserve">armies will be added randomly to the player’s countries one by one. In Benevolent Strategy, </w:t>
-      </w:r>
-      <w:r>
-        <w:rPr>
-          <w:rFonts w:ascii="Times New Roman" w:hAnsi="Times New Roman" w:cs="Times New Roman"/>
-          <w:lang w:eastAsia="zh-CN"/>
-        </w:rPr>
-        <w:t xml:space="preserve">starting </w:t>
-      </w:r>
-      <w:r>
-        <w:rPr>
-          <w:rFonts w:ascii="Times New Roman" w:hAnsi="Times New Roman" w:cs="Times New Roman"/>
-          <w:lang w:eastAsia="zh-CN"/>
-        </w:rPr>
-        <w:t>armies will be added to each country one by one to reduce the gap between countries.</w:t>
-      </w:r>
-    </w:p>
-    <w:p>
-      <w:pPr>
-        <w:spacing w:after="0"/>
-        <w:rPr>
-          <w:rFonts w:ascii="Times New Roman" w:hAnsi="Times New Roman" w:cs="Times New Roman"/>
-        </w:rPr>
-      </w:pPr>
-      <w:r>
-        <w:rPr>
-          <w:rFonts w:ascii="Times New Roman" w:hAnsi="Times New Roman" w:cs="Times New Roman"/>
-        </w:rPr>
-        <w:t xml:space="preserve">- </w:t>
-      </w:r>
-      <w:r>
-        <w:rPr>
-          <w:rFonts w:ascii="Times New Roman" w:hAnsi="Times New Roman" w:cs="Times New Roman"/>
-        </w:rPr>
-        <w:t>The build 3 scheme does not specify</w:t>
-      </w:r>
-      <w:r>
-        <w:rPr>
-          <w:rFonts w:ascii="Times New Roman" w:hAnsi="Times New Roman" w:cs="Times New Roman"/>
-        </w:rPr>
-        <w:t xml:space="preserve"> “cheater” </w:t>
-      </w:r>
-      <w:r>
-        <w:rPr>
-          <w:rFonts w:ascii="Times New Roman" w:hAnsi="Times New Roman" w:cs="Times New Roman"/>
-        </w:rPr>
-        <w:t>card exchange for reinforcement nor receiving cards upon conquering an enemy. Thus, we decided to omit card exchange for both</w:t>
-      </w:r>
-      <w:r>
-        <w:rPr>
-          <w:rFonts w:ascii="Times New Roman" w:hAnsi="Times New Roman" w:cs="Times New Roman"/>
-        </w:rPr>
-        <w:t xml:space="preserve"> phase</w:t>
-      </w:r>
-      <w:r>
-        <w:rPr>
-          <w:rFonts w:ascii="Times New Roman" w:hAnsi="Times New Roman" w:cs="Times New Roman"/>
-        </w:rPr>
-        <w:t xml:space="preserve"> </w:t>
-      </w:r>
-      <w:r>
-        <w:rPr>
-          <w:rFonts w:ascii="Times New Roman" w:hAnsi="Times New Roman" w:cs="Times New Roman"/>
-        </w:rPr>
-        <w:t>because</w:t>
-      </w:r>
-      <w:r>
-        <w:rPr>
-          <w:rFonts w:ascii="Times New Roman" w:hAnsi="Times New Roman" w:cs="Times New Roman"/>
-        </w:rPr>
-        <w:t xml:space="preserve"> cheater always reinforce double the number of armies on all of its countries and automatically conquer</w:t>
-      </w:r>
-      <w:r>
-        <w:rPr>
-          <w:rFonts w:ascii="Times New Roman" w:hAnsi="Times New Roman" w:cs="Times New Roman"/>
-        </w:rPr>
-        <w:t xml:space="preserve">s </w:t>
-      </w:r>
-      <w:r>
-        <w:rPr>
-          <w:rFonts w:ascii="Times New Roman" w:hAnsi="Times New Roman" w:cs="Times New Roman"/>
-        </w:rPr>
-        <w:t>regardless of</w:t>
-      </w:r>
-      <w:r>
-        <w:rPr>
-          <w:rFonts w:ascii="Times New Roman" w:hAnsi="Times New Roman" w:cs="Times New Roman"/>
-        </w:rPr>
-        <w:t xml:space="preserve"> number of armies and cards</w:t>
-      </w:r>
-      <w:r>
-        <w:rPr>
-          <w:rFonts w:ascii="Times New Roman" w:hAnsi="Times New Roman" w:cs="Times New Roman"/>
-        </w:rPr>
-        <w:t>.</w:t>
-      </w:r>
-      <w:r>
-        <w:rPr>
-          <w:rFonts w:ascii="Times New Roman" w:hAnsi="Times New Roman" w:cs="Times New Roman"/>
-        </w:rPr>
-        <w:t xml:space="preserve"> </w:t>
-      </w:r>
-      <w:proofErr w:type="spellStart"/>
-      <w:r>
-        <w:rPr>
-          <w:rFonts w:ascii="Times New Roman" w:hAnsi="Times New Roman" w:cs="Times New Roman"/>
-        </w:rPr>
-        <w:t>Futhermore</w:t>
-      </w:r>
-      <w:proofErr w:type="spellEnd"/>
-      <w:r>
-        <w:rPr>
-          <w:rFonts w:ascii="Times New Roman" w:hAnsi="Times New Roman" w:cs="Times New Roman"/>
-        </w:rPr>
-        <w:t>, there’s no need to implement card exchange for benevolent strategy, because it skips attack phase automatically, which means it has no chance to gain new cards.</w:t>
-      </w:r>
-      <w:r>
-        <w:rPr>
-          <w:rFonts w:ascii="Times New Roman" w:hAnsi="Times New Roman" w:cs="Times New Roman"/>
-        </w:rPr>
-        <w:t xml:space="preserve"> The automatic card exchange method is used to keep the number of cards each computer player owns less than 5.</w:t>
+    </w:p>
+    <w:p>
+      <w:pPr>
+        <w:pStyle w:val="ListParagraph"/>
+        <w:numPr>
+          <w:ilvl w:val="0"/>
+          <w:numId w:val="15"/>
+        </w:numPr>
+        <w:spacing w:after="0"/>
+        <w:rPr>
+          <w:rFonts w:ascii="Times New Roman" w:hAnsi="Times New Roman" w:cs="Times New Roman"/>
+        </w:rPr>
+      </w:pPr>
+      <w:r>
+        <w:rPr>
+          <w:rFonts w:ascii="Times New Roman" w:hAnsi="Times New Roman" w:cs="Times New Roman"/>
+        </w:rPr>
+        <w:t>How refactor?</w:t>
+      </w:r>
+    </w:p>
+    <w:p>
+      <w:pPr>
+        <w:pStyle w:val="ListParagraph"/>
+        <w:numPr>
+          <w:ilvl w:val="1"/>
+          <w:numId w:val="15"/>
+        </w:numPr>
+        <w:spacing w:after="0"/>
+        <w:rPr>
+          <w:rFonts w:ascii="Times New Roman" w:hAnsi="Times New Roman" w:cs="Times New Roman"/>
+        </w:rPr>
+      </w:pPr>
+      <w:r>
+        <w:rPr>
+          <w:rFonts w:ascii="Times New Roman" w:hAnsi="Times New Roman" w:cs="Times New Roman"/>
+        </w:rPr>
+        <w:t>Use a final block, such that we are guaranteed to close the file and set the standard output stream to print stream</w:t>
+      </w:r>
+    </w:p>
+    <w:p>
+      <w:pPr>
+        <w:pStyle w:val="ListParagraph"/>
+        <w:numPr>
+          <w:ilvl w:val="1"/>
+          <w:numId w:val="15"/>
+        </w:numPr>
+        <w:spacing w:after="0"/>
+        <w:rPr>
+          <w:rFonts w:ascii="Times New Roman" w:hAnsi="Times New Roman" w:cs="Times New Roman"/>
+        </w:rPr>
+      </w:pPr>
+      <w:r>
+        <w:rPr>
+          <w:rFonts w:ascii="Times New Roman" w:hAnsi="Times New Roman" w:cs="Times New Roman"/>
+        </w:rPr>
+        <w:t>This makes our code simple and short</w:t>
+      </w:r>
+    </w:p>
+    <w:p>
+      <w:pPr>
+        <w:spacing w:after="0"/>
+        <w:ind w:left="1170"/>
+        <w:rPr>
+          <w:rFonts w:ascii="Times New Roman" w:hAnsi="Times New Roman" w:cs="Times New Roman"/>
+        </w:rPr>
+      </w:pPr>
+      <w:r>
+        <w:rPr>
+          <w:rFonts w:ascii="Times New Roman" w:hAnsi="Times New Roman" w:cs="Times New Roman"/>
+        </w:rPr>
+        <w:t>Before:</w:t>
+      </w:r>
+    </w:p>
+    <w:p>
+      <w:pPr>
+        <w:spacing w:after="0"/>
+        <w:ind w:left="1170"/>
+        <w:rPr>
+          <w:rFonts w:ascii="Times New Roman" w:hAnsi="Times New Roman" w:cs="Times New Roman"/>
+        </w:rPr>
+      </w:pPr>
+      <w:r>
+        <w:rPr>
+          <w:noProof/>
+        </w:rPr>
+        <w:drawing>
+          <wp:inline distT="0" distB="0" distL="0" distR="0" wp14:anchorId="404F4A19" wp14:editId="3CDA69D7">
+            <wp:extent cx="4288303" cy="3520440"/>
+            <wp:effectExtent l="0" t="0" r="0" b="3810"/>
+            <wp:docPr id="22" name="Picture 22"/>
+            <wp:cNvGraphicFramePr>
+              <a:graphicFrameLocks xmlns:a="http://schemas.openxmlformats.org/drawingml/2006/main" noChangeAspect="1"/>
+            </wp:cNvGraphicFramePr>
+            <a:graphic xmlns:a="http://schemas.openxmlformats.org/drawingml/2006/main">
+              <a:graphicData uri="http://schemas.openxmlformats.org/drawingml/2006/picture">
+                <pic:pic xmlns:pic="http://schemas.openxmlformats.org/drawingml/2006/picture">
+                  <pic:nvPicPr>
+                    <pic:cNvPr id="1" name=""/>
+                    <pic:cNvPicPr/>
+                  </pic:nvPicPr>
+                  <pic:blipFill>
+                    <a:blip r:embed="rId16"/>
+                    <a:stretch>
+                      <a:fillRect/>
+                    </a:stretch>
+                  </pic:blipFill>
+                  <pic:spPr>
+                    <a:xfrm>
+                      <a:off x="0" y="0"/>
+                      <a:ext cx="4292798" cy="3524130"/>
+                    </a:xfrm>
+                    <a:prstGeom prst="rect">
+                      <a:avLst/>
+                    </a:prstGeom>
+                  </pic:spPr>
+                </pic:pic>
+              </a:graphicData>
+            </a:graphic>
+          </wp:inline>
+        </w:drawing>
+      </w:r>
+    </w:p>
+    <w:p>
+      <w:pPr>
+        <w:spacing w:after="0"/>
+        <w:ind w:left="1170"/>
+        <w:rPr>
+          <w:rFonts w:ascii="Times New Roman" w:hAnsi="Times New Roman" w:cs="Times New Roman"/>
+        </w:rPr>
+      </w:pPr>
+      <w:r>
+        <w:rPr>
+          <w:rFonts w:ascii="Times New Roman" w:hAnsi="Times New Roman" w:cs="Times New Roman"/>
+        </w:rPr>
+        <w:t>After:</w:t>
+      </w:r>
+    </w:p>
+    <w:p>
+      <w:pPr>
+        <w:spacing w:after="0"/>
+        <w:ind w:left="1170"/>
+        <w:rPr>
+          <w:rFonts w:ascii="Times New Roman" w:hAnsi="Times New Roman" w:cs="Times New Roman"/>
+        </w:rPr>
+      </w:pPr>
+      <w:r>
+        <w:rPr>
+          <w:noProof/>
+        </w:rPr>
+        <w:lastRenderedPageBreak/>
+        <w:drawing>
+          <wp:inline distT="0" distB="0" distL="0" distR="0" wp14:anchorId="4267CD3D" wp14:editId="287888F1">
+            <wp:extent cx="5943600" cy="3732530"/>
+            <wp:effectExtent l="0" t="0" r="0" b="1270"/>
+            <wp:docPr id="23" name="Picture 23"/>
+            <wp:cNvGraphicFramePr>
+              <a:graphicFrameLocks xmlns:a="http://schemas.openxmlformats.org/drawingml/2006/main" noChangeAspect="1"/>
+            </wp:cNvGraphicFramePr>
+            <a:graphic xmlns:a="http://schemas.openxmlformats.org/drawingml/2006/main">
+              <a:graphicData uri="http://schemas.openxmlformats.org/drawingml/2006/picture">
+                <pic:pic xmlns:pic="http://schemas.openxmlformats.org/drawingml/2006/picture">
+                  <pic:nvPicPr>
+                    <pic:cNvPr id="1" name=""/>
+                    <pic:cNvPicPr/>
+                  </pic:nvPicPr>
+                  <pic:blipFill>
+                    <a:blip r:embed="rId18"/>
+                    <a:stretch>
+                      <a:fillRect/>
+                    </a:stretch>
+                  </pic:blipFill>
+                  <pic:spPr>
+                    <a:xfrm>
+                      <a:off x="0" y="0"/>
+                      <a:ext cx="5943600" cy="3732530"/>
+                    </a:xfrm>
+                    <a:prstGeom prst="rect">
+                      <a:avLst/>
+                    </a:prstGeom>
+                  </pic:spPr>
+                </pic:pic>
+              </a:graphicData>
+            </a:graphic>
+          </wp:inline>
+        </w:drawing>
+      </w:r>
+    </w:p>
+    <w:p>
+      <w:pPr>
+        <w:pStyle w:val="ListParagraph"/>
+        <w:spacing w:after="0"/>
+        <w:ind w:left="1530"/>
+        <w:rPr>
+          <w:rFonts w:ascii="Times New Roman" w:hAnsi="Times New Roman" w:cs="Times New Roman"/>
+        </w:rPr>
+      </w:pPr>
+    </w:p>
+    <w:p>
+      <w:pPr>
+        <w:spacing w:after="0"/>
+        <w:rPr>
+          <w:rFonts w:ascii="Times New Roman" w:hAnsi="Times New Roman" w:cs="Times New Roman"/>
+        </w:rPr>
+      </w:pPr>
+      <w:r>
+        <w:rPr>
+          <w:rFonts w:ascii="Times New Roman" w:hAnsi="Times New Roman" w:cs="Times New Roman"/>
+        </w:rPr>
+        <w:tab/>
+      </w:r>
+    </w:p>
+    <w:p>
+      <w:pPr>
+        <w:spacing w:after="0"/>
+        <w:rPr>
+          <w:rFonts w:ascii="Times New Roman" w:hAnsi="Times New Roman" w:cs="Times New Roman"/>
+        </w:rPr>
+      </w:pPr>
+      <w:r>
+        <w:rPr>
+          <w:rFonts w:ascii="Times New Roman" w:hAnsi="Times New Roman" w:cs="Times New Roman"/>
+        </w:rPr>
+        <w:t>[3]</w:t>
       </w:r>
       <w:bookmarkStart w:id="0" w:name="_GoBack"/>
       <w:bookmarkEnd w:id="0"/>
-    </w:p>
-    <w:p>
-      <w:pPr>
-        <w:spacing w:after="0"/>
-        <w:rPr>
-          <w:rFonts w:ascii="Times New Roman" w:hAnsi="Times New Roman" w:cs="Times New Roman"/>
-        </w:rPr>
-      </w:pPr>
-      <w:r>
-        <w:rPr>
-          <w:rFonts w:ascii="Times New Roman" w:hAnsi="Times New Roman" w:cs="Times New Roman"/>
-        </w:rPr>
-        <w:t>-</w:t>
-      </w:r>
-      <w:r>
-        <w:rPr>
-          <w:rFonts w:ascii="Times New Roman" w:hAnsi="Times New Roman" w:cs="Times New Roman"/>
-        </w:rPr>
-        <w:t xml:space="preserve">  For computer turn, the reinforcement, attack and fortify is fully automatic, however we have decided to add a break point between each phase to facilitate demonstration and to track each phas</w:t>
-      </w:r>
-      <w:r>
-        <w:rPr>
-          <w:rFonts w:ascii="Times New Roman" w:hAnsi="Times New Roman" w:cs="Times New Roman"/>
-        </w:rPr>
-        <w:t>e</w:t>
-      </w:r>
-      <w:r>
-        <w:rPr>
-          <w:rFonts w:ascii="Times New Roman" w:hAnsi="Times New Roman" w:cs="Times New Roman"/>
-        </w:rPr>
-        <w:t xml:space="preserve"> of computer</w:t>
-      </w:r>
-      <w:r>
-        <w:rPr>
-          <w:rFonts w:ascii="Times New Roman" w:hAnsi="Times New Roman" w:cs="Times New Roman"/>
-        </w:rPr>
-        <w:t xml:space="preserve">. </w:t>
-      </w:r>
-      <w:r>
-        <w:rPr>
-          <w:rFonts w:ascii="Times New Roman" w:hAnsi="Times New Roman" w:cs="Times New Roman"/>
-        </w:rPr>
-        <w:t>To make the computer turn fully automatic, brea</w:t>
-      </w:r>
-      <w:r>
-        <w:rPr>
-          <w:rFonts w:ascii="Times New Roman" w:hAnsi="Times New Roman" w:cs="Times New Roman"/>
-        </w:rPr>
-        <w:t>k point should be remove</w:t>
-      </w:r>
-      <w:r>
-        <w:rPr>
-          <w:rFonts w:ascii="Times New Roman" w:hAnsi="Times New Roman" w:cs="Times New Roman"/>
-        </w:rPr>
-        <w:t>d.</w:t>
-      </w:r>
-    </w:p>
-    <w:p>
-      <w:pPr>
-        <w:spacing w:after="0"/>
-        <w:rPr>
-          <w:rFonts w:ascii="Times New Roman" w:hAnsi="Times New Roman" w:cs="Times New Roman"/>
-        </w:rPr>
-      </w:pPr>
-      <w:r>
-        <w:rPr>
-          <w:rFonts w:ascii="Times New Roman" w:hAnsi="Times New Roman" w:cs="Times New Roman"/>
-        </w:rPr>
-        <w:t xml:space="preserve">- </w:t>
-      </w:r>
-      <w:r>
-        <w:rPr>
-          <w:rFonts w:ascii="Times New Roman" w:hAnsi="Times New Roman" w:cs="Times New Roman"/>
-        </w:rPr>
-        <w:t xml:space="preserve">The build 3 scheme says that the tournament mode require 2-4 different players. We interpreted this as same behavior cannot be used more than once. This is to circumvent the situations like where 2 benevolent players could play </w:t>
-      </w:r>
-      <w:r>
-        <w:rPr>
-          <w:rFonts w:ascii="Times New Roman" w:hAnsi="Times New Roman" w:cs="Times New Roman"/>
-        </w:rPr>
-        <w:t>in</w:t>
-      </w:r>
-      <w:r>
-        <w:rPr>
-          <w:rFonts w:ascii="Times New Roman" w:hAnsi="Times New Roman" w:cs="Times New Roman"/>
-        </w:rPr>
-        <w:t>finitely</w:t>
-      </w:r>
-      <w:r>
-        <w:rPr>
-          <w:rFonts w:ascii="Times New Roman" w:hAnsi="Times New Roman" w:cs="Times New Roman"/>
-        </w:rPr>
-        <w:t xml:space="preserve">. </w:t>
-      </w:r>
-    </w:p>
-    <w:p>
-      <w:pPr>
-        <w:spacing w:after="0"/>
-        <w:rPr>
-          <w:rFonts w:ascii="Times New Roman" w:hAnsi="Times New Roman" w:cs="Times New Roman"/>
-        </w:rPr>
-      </w:pPr>
-      <w:r>
-        <w:rPr>
-          <w:rFonts w:ascii="Times New Roman" w:hAnsi="Times New Roman" w:cs="Times New Roman"/>
-        </w:rPr>
-        <w:t xml:space="preserve">- The build 3 scheme also used the word “different” for maps and behavior </w:t>
-      </w:r>
-      <w:r>
-        <w:rPr>
-          <w:rFonts w:ascii="Times New Roman" w:hAnsi="Times New Roman" w:cs="Times New Roman"/>
-        </w:rPr>
-        <w:t xml:space="preserve">during </w:t>
-      </w:r>
-      <w:r>
-        <w:rPr>
-          <w:rFonts w:ascii="Times New Roman" w:hAnsi="Times New Roman" w:cs="Times New Roman"/>
-        </w:rPr>
-        <w:t>tournament mode. Thus, we implemented our</w:t>
-      </w:r>
-      <w:r>
-        <w:rPr>
-          <w:rFonts w:ascii="Times New Roman" w:hAnsi="Times New Roman" w:cs="Times New Roman"/>
-        </w:rPr>
-        <w:t xml:space="preserve"> tournament</w:t>
-      </w:r>
-      <w:r>
-        <w:rPr>
-          <w:rFonts w:ascii="Times New Roman" w:hAnsi="Times New Roman" w:cs="Times New Roman"/>
-        </w:rPr>
-        <w:t>, such that same map and behavior cannot be used more than once.</w:t>
-      </w:r>
-    </w:p>
-    <w:p>
-      <w:pPr>
-        <w:spacing w:after="0"/>
-        <w:rPr>
-          <w:rFonts w:ascii="Times New Roman" w:hAnsi="Times New Roman" w:cs="Times New Roman"/>
-        </w:rPr>
-      </w:pPr>
-      <w:r>
-        <w:rPr>
-          <w:rFonts w:ascii="Times New Roman" w:hAnsi="Times New Roman" w:cs="Times New Roman"/>
-        </w:rPr>
-        <w:t>-</w:t>
-      </w:r>
-      <w:r>
-        <w:rPr>
-          <w:rFonts w:ascii="Times New Roman" w:hAnsi="Times New Roman" w:cs="Times New Roman"/>
-        </w:rPr>
-        <w:t xml:space="preserve"> Our build does not cover 80% coverage because we have a lot of individual UI components in the controller class, where their purpos</w:t>
-      </w:r>
-      <w:r>
-        <w:rPr>
-          <w:rFonts w:ascii="Times New Roman" w:hAnsi="Times New Roman" w:cs="Times New Roman"/>
-        </w:rPr>
-        <w:t xml:space="preserve">e is to listen </w:t>
-      </w:r>
-      <w:r>
-        <w:rPr>
-          <w:rFonts w:ascii="Times New Roman" w:hAnsi="Times New Roman" w:cs="Times New Roman"/>
-        </w:rPr>
-        <w:t>for user interaction. These components ar</w:t>
-      </w:r>
-      <w:r>
-        <w:rPr>
-          <w:rFonts w:ascii="Times New Roman" w:hAnsi="Times New Roman" w:cs="Times New Roman"/>
-        </w:rPr>
-        <w:t>e verified using black box testing</w:t>
-      </w:r>
-      <w:r>
-        <w:rPr>
-          <w:rFonts w:ascii="Times New Roman" w:hAnsi="Times New Roman" w:cs="Times New Roman"/>
-        </w:rPr>
-        <w:t xml:space="preserve">. We have reached 60% </w:t>
-      </w:r>
-      <w:proofErr w:type="spellStart"/>
-      <w:r>
-        <w:rPr>
-          <w:rFonts w:ascii="Times New Roman" w:hAnsi="Times New Roman" w:cs="Times New Roman"/>
-        </w:rPr>
-        <w:t>coverge</w:t>
-      </w:r>
-      <w:proofErr w:type="spellEnd"/>
-      <w:r>
-        <w:rPr>
-          <w:rFonts w:ascii="Times New Roman" w:hAnsi="Times New Roman" w:cs="Times New Roman"/>
-        </w:rPr>
-        <w:t xml:space="preserve"> for the </w:t>
-      </w:r>
-      <w:r>
-        <w:rPr>
-          <w:rFonts w:ascii="Times New Roman" w:hAnsi="Times New Roman" w:cs="Times New Roman"/>
-        </w:rPr>
-        <w:t xml:space="preserve">all the </w:t>
-      </w:r>
-      <w:r>
-        <w:rPr>
-          <w:rFonts w:ascii="Times New Roman" w:hAnsi="Times New Roman" w:cs="Times New Roman"/>
-        </w:rPr>
-        <w:t xml:space="preserve">parts of the code </w:t>
-      </w:r>
-      <w:r>
-        <w:rPr>
-          <w:rFonts w:ascii="Times New Roman" w:hAnsi="Times New Roman" w:cs="Times New Roman"/>
-        </w:rPr>
-        <w:t>that contains</w:t>
-      </w:r>
-      <w:r>
-        <w:rPr>
-          <w:rFonts w:ascii="Times New Roman" w:hAnsi="Times New Roman" w:cs="Times New Roman"/>
-        </w:rPr>
-        <w:t xml:space="preserve"> crucial</w:t>
-      </w:r>
-      <w:r>
-        <w:rPr>
-          <w:rFonts w:ascii="Times New Roman" w:hAnsi="Times New Roman" w:cs="Times New Roman"/>
-        </w:rPr>
-        <w:t xml:space="preserve"> </w:t>
-      </w:r>
-      <w:r>
-        <w:rPr>
-          <w:rFonts w:ascii="Times New Roman" w:hAnsi="Times New Roman" w:cs="Times New Roman"/>
-        </w:rPr>
-        <w:t xml:space="preserve">business logic for </w:t>
-      </w:r>
-      <w:r>
-        <w:rPr>
-          <w:rFonts w:ascii="Times New Roman" w:hAnsi="Times New Roman" w:cs="Times New Roman"/>
-        </w:rPr>
-        <w:t>our applicatio</w:t>
-      </w:r>
-      <w:r>
-        <w:rPr>
-          <w:rFonts w:ascii="Times New Roman" w:hAnsi="Times New Roman" w:cs="Times New Roman"/>
-        </w:rPr>
-        <w:t>n</w:t>
-      </w:r>
-      <w:r>
-        <w:rPr>
-          <w:rFonts w:ascii="Times New Roman" w:hAnsi="Times New Roman" w:cs="Times New Roman"/>
-        </w:rPr>
-        <w:t xml:space="preserve">. </w:t>
-      </w:r>
-    </w:p>
-    <w:p>
-      <w:pPr>
-        <w:spacing w:after="0"/>
-        <w:rPr>
-          <w:rFonts w:ascii="Times New Roman" w:hAnsi="Times New Roman" w:cs="Times New Roman"/>
-        </w:rPr>
-      </w:pPr>
-    </w:p>
-    <w:p>
-      <w:pPr>
-        <w:spacing w:after="0"/>
-        <w:rPr>
-          <w:rFonts w:ascii="Times New Roman" w:hAnsi="Times New Roman" w:cs="Times New Roman"/>
-          <w:b/>
-          <w:u w:val="single"/>
-        </w:rPr>
-      </w:pPr>
-      <w:r>
-        <w:rPr>
-          <w:rFonts w:ascii="Times New Roman" w:hAnsi="Times New Roman" w:cs="Times New Roman"/>
-          <w:b/>
-          <w:u w:val="single"/>
-        </w:rPr>
-        <w:t xml:space="preserve">Refactoring for build </w:t>
-      </w:r>
-      <w:r>
-        <w:rPr>
-          <w:rFonts w:ascii="Times New Roman" w:hAnsi="Times New Roman" w:cs="Times New Roman"/>
-          <w:b/>
-          <w:u w:val="single"/>
-        </w:rPr>
-        <w:t>3.0</w:t>
-      </w:r>
-    </w:p>
-    <w:p>
-      <w:pPr>
-        <w:spacing w:after="0"/>
-        <w:rPr>
-          <w:rFonts w:ascii="Times New Roman" w:hAnsi="Times New Roman" w:cs="Times New Roman"/>
-          <w:b/>
-          <w:u w:val="single"/>
-        </w:rPr>
-      </w:pPr>
-    </w:p>
-    <w:p>
-      <w:pPr>
-        <w:spacing w:after="0"/>
-        <w:rPr>
-          <w:rFonts w:ascii="Times New Roman" w:hAnsi="Times New Roman" w:cs="Times New Roman"/>
-          <w:b/>
-          <w:u w:val="single"/>
-        </w:rPr>
-      </w:pPr>
-      <w:r>
-        <w:rPr>
-          <w:rFonts w:ascii="Times New Roman" w:hAnsi="Times New Roman" w:cs="Times New Roman"/>
-          <w:b/>
-          <w:u w:val="single"/>
-        </w:rPr>
-        <w:t>List of refactoring targets:</w:t>
-      </w:r>
-    </w:p>
-    <w:p>
-      <w:pPr>
-        <w:spacing w:after="0"/>
-        <w:rPr>
-          <w:rFonts w:ascii="Times New Roman" w:hAnsi="Times New Roman" w:cs="Times New Roman"/>
-        </w:rPr>
-      </w:pPr>
-      <w:r>
-        <w:rPr>
-          <w:rFonts w:ascii="Times New Roman" w:hAnsi="Times New Roman" w:cs="Times New Roman"/>
-        </w:rPr>
-        <w:t>[</w:t>
-      </w:r>
-      <w:r>
-        <w:rPr>
-          <w:rFonts w:ascii="Times New Roman" w:hAnsi="Times New Roman" w:cs="Times New Roman"/>
-        </w:rPr>
-        <w:t xml:space="preserve">1] </w:t>
-      </w:r>
-    </w:p>
-    <w:p>
-      <w:pPr>
-        <w:spacing w:after="0"/>
-        <w:rPr>
-          <w:rFonts w:ascii="Times New Roman" w:hAnsi="Times New Roman" w:cs="Times New Roman"/>
-          <w:b/>
-          <w:u w:val="single"/>
-        </w:rPr>
-      </w:pPr>
-    </w:p>
-    <w:p>
-      <w:pPr>
-        <w:spacing w:after="0"/>
-        <w:rPr>
-          <w:rFonts w:ascii="Times New Roman" w:hAnsi="Times New Roman" w:cs="Times New Roman"/>
-          <w:b/>
-          <w:u w:val="single"/>
-        </w:rPr>
-      </w:pPr>
-      <w:r>
-        <w:rPr>
-          <w:rFonts w:ascii="Times New Roman" w:hAnsi="Times New Roman" w:cs="Times New Roman"/>
-          <w:b/>
-          <w:u w:val="single"/>
-        </w:rPr>
-        <w:t>Refactored targets:</w:t>
-      </w:r>
     </w:p>
     <w:sectPr>
       <w:pgSz w:w="12240" w:h="15840"/>
@@ -10102,8 +10765,8 @@
 </file>
 
 <file path=word/numbering.xml><?xml version="1.0" encoding="utf-8"?>
-<w:numbering xmlns:wpc="http://schemas.microsoft.com/office/word/2010/wordprocessingCanvas" xmlns:mc="http://schemas.openxmlformats.org/markup-compatibility/2006" xmlns:o="urn:schemas-microsoft-com:office:office" xmlns:r="http://schemas.openxmlformats.org/officeDocument/2006/relationships" xmlns:m="http://schemas.openxmlformats.org/officeDocument/2006/math" xmlns:v="urn:schemas-microsoft-com:vml" xmlns:wp14="http://schemas.microsoft.com/office/word/2010/wordprocessingDrawing" xmlns:wp="http://schemas.openxmlformats.org/drawingml/2006/wordprocessingDrawing" xmlns:w10="urn:schemas-microsoft-com:office:word" xmlns:w="http://schemas.openxmlformats.org/wordprocessingml/2006/main" xmlns:w14="http://schemas.microsoft.com/office/word/2010/wordml" xmlns:w15="http://schemas.microsoft.com/office/word/2012/wordml" xmlns:wpg="http://schemas.microsoft.com/office/word/2010/wordprocessingGroup" xmlns:wpi="http://schemas.microsoft.com/office/word/2010/wordprocessingInk" xmlns:wne="http://schemas.microsoft.com/office/word/2006/wordml" xmlns:wps="http://schemas.microsoft.com/office/word/2010/wordprocessingShape" mc:Ignorable="w14 w15 wp14">
-  <w:abstractNum w:abstractNumId="0">
+<w:numbering xmlns:wpc="http://schemas.microsoft.com/office/word/2010/wordprocessingCanvas" xmlns:cx="http://schemas.microsoft.com/office/drawing/2014/chartex" xmlns:cx1="http://schemas.microsoft.com/office/drawing/2015/9/8/chartex" xmlns:cx2="http://schemas.microsoft.com/office/drawing/2015/10/21/chartex" xmlns:cx3="http://schemas.microsoft.com/office/drawing/2016/5/9/chartex" xmlns:cx4="http://schemas.microsoft.com/office/drawing/2016/5/10/chartex" xmlns:cx5="http://schemas.microsoft.com/office/drawing/2016/5/11/chartex" xmlns:cx6="http://schemas.microsoft.com/office/drawing/2016/5/12/chartex" xmlns:cx7="http://schemas.microsoft.com/office/drawing/2016/5/13/chartex" xmlns:cx8="http://schemas.microsoft.com/office/drawing/2016/5/14/chartex" xmlns:mc="http://schemas.openxmlformats.org/markup-compatibility/2006" xmlns:aink="http://schemas.microsoft.com/office/drawing/2016/ink" xmlns:am3d="http://schemas.microsoft.com/office/drawing/2017/model3d" xmlns:o="urn:schemas-microsoft-com:office:office" xmlns:r="http://schemas.openxmlformats.org/officeDocument/2006/relationships" xmlns:m="http://schemas.openxmlformats.org/officeDocument/2006/math" xmlns:v="urn:schemas-microsoft-com:vml" xmlns:wp14="http://schemas.microsoft.com/office/word/2010/wordprocessingDrawing" xmlns:wp="http://schemas.openxmlformats.org/drawingml/2006/wordprocessingDrawing" xmlns:w10="urn:schemas-microsoft-com:office:word" xmlns:w="http://schemas.openxmlformats.org/wordprocessingml/2006/main" xmlns:w14="http://schemas.microsoft.com/office/word/2010/wordml" xmlns:w15="http://schemas.microsoft.com/office/word/2012/wordml" xmlns:w16cid="http://schemas.microsoft.com/office/word/2016/wordml/cid" xmlns:w16se="http://schemas.microsoft.com/office/word/2015/wordml/symex" xmlns:wpg="http://schemas.microsoft.com/office/word/2010/wordprocessingGroup" xmlns:wpi="http://schemas.microsoft.com/office/word/2010/wordprocessingInk" xmlns:wne="http://schemas.microsoft.com/office/word/2006/wordml" xmlns:wps="http://schemas.microsoft.com/office/word/2010/wordprocessingShape" mc:Ignorable="w14 w15 w16se w16cid wp14">
+  <w:abstractNum w:abstractNumId="0" w15:restartNumberingAfterBreak="0">
     <w:nsid w:val="102A563E"/>
     <w:multiLevelType w:val="hybridMultilevel"/>
     <w:tmpl w:val="6CE04766"/>
@@ -10215,7 +10878,7 @@
       </w:rPr>
     </w:lvl>
   </w:abstractNum>
-  <w:abstractNum w:abstractNumId="1">
+  <w:abstractNum w:abstractNumId="1" w15:restartNumberingAfterBreak="0">
     <w:nsid w:val="15882A8D"/>
     <w:multiLevelType w:val="hybridMultilevel"/>
     <w:tmpl w:val="90904DB0"/>
@@ -10327,7 +10990,156 @@
       </w:rPr>
     </w:lvl>
   </w:abstractNum>
-  <w:abstractNum w:abstractNumId="2">
+  <w:abstractNum w:abstractNumId="2" w15:restartNumberingAfterBreak="0">
+    <w:nsid w:val="1F9F4AAD"/>
+    <w:multiLevelType w:val="multilevel"/>
+    <w:tmpl w:val="0B0C2A7C"/>
+    <w:lvl w:ilvl="0">
+      <w:start w:val="1"/>
+      <w:numFmt w:val="bullet"/>
+      <w:lvlText w:val=""/>
+      <w:lvlJc w:val="left"/>
+      <w:pPr>
+        <w:tabs>
+          <w:tab w:val="num" w:pos="720"/>
+        </w:tabs>
+        <w:ind w:left="720" w:hanging="360"/>
+      </w:pPr>
+      <w:rPr>
+        <w:rFonts w:ascii="Symbol" w:hAnsi="Symbol" w:hint="default"/>
+        <w:sz w:val="20"/>
+      </w:rPr>
+    </w:lvl>
+    <w:lvl w:ilvl="1" w:tentative="1">
+      <w:start w:val="1"/>
+      <w:numFmt w:val="bullet"/>
+      <w:lvlText w:val="o"/>
+      <w:lvlJc w:val="left"/>
+      <w:pPr>
+        <w:tabs>
+          <w:tab w:val="num" w:pos="1440"/>
+        </w:tabs>
+        <w:ind w:left="1440" w:hanging="360"/>
+      </w:pPr>
+      <w:rPr>
+        <w:rFonts w:ascii="Courier New" w:hAnsi="Courier New" w:hint="default"/>
+        <w:sz w:val="20"/>
+      </w:rPr>
+    </w:lvl>
+    <w:lvl w:ilvl="2" w:tentative="1">
+      <w:start w:val="1"/>
+      <w:numFmt w:val="bullet"/>
+      <w:lvlText w:val=""/>
+      <w:lvlJc w:val="left"/>
+      <w:pPr>
+        <w:tabs>
+          <w:tab w:val="num" w:pos="2160"/>
+        </w:tabs>
+        <w:ind w:left="2160" w:hanging="360"/>
+      </w:pPr>
+      <w:rPr>
+        <w:rFonts w:ascii="Wingdings" w:hAnsi="Wingdings" w:hint="default"/>
+        <w:sz w:val="20"/>
+      </w:rPr>
+    </w:lvl>
+    <w:lvl w:ilvl="3" w:tentative="1">
+      <w:start w:val="1"/>
+      <w:numFmt w:val="bullet"/>
+      <w:lvlText w:val=""/>
+      <w:lvlJc w:val="left"/>
+      <w:pPr>
+        <w:tabs>
+          <w:tab w:val="num" w:pos="2880"/>
+        </w:tabs>
+        <w:ind w:left="2880" w:hanging="360"/>
+      </w:pPr>
+      <w:rPr>
+        <w:rFonts w:ascii="Wingdings" w:hAnsi="Wingdings" w:hint="default"/>
+        <w:sz w:val="20"/>
+      </w:rPr>
+    </w:lvl>
+    <w:lvl w:ilvl="4" w:tentative="1">
+      <w:start w:val="1"/>
+      <w:numFmt w:val="bullet"/>
+      <w:lvlText w:val=""/>
+      <w:lvlJc w:val="left"/>
+      <w:pPr>
+        <w:tabs>
+          <w:tab w:val="num" w:pos="3600"/>
+        </w:tabs>
+        <w:ind w:left="3600" w:hanging="360"/>
+      </w:pPr>
+      <w:rPr>
+        <w:rFonts w:ascii="Wingdings" w:hAnsi="Wingdings" w:hint="default"/>
+        <w:sz w:val="20"/>
+      </w:rPr>
+    </w:lvl>
+    <w:lvl w:ilvl="5" w:tentative="1">
+      <w:start w:val="1"/>
+      <w:numFmt w:val="bullet"/>
+      <w:lvlText w:val=""/>
+      <w:lvlJc w:val="left"/>
+      <w:pPr>
+        <w:tabs>
+          <w:tab w:val="num" w:pos="4320"/>
+        </w:tabs>
+        <w:ind w:left="4320" w:hanging="360"/>
+      </w:pPr>
+      <w:rPr>
+        <w:rFonts w:ascii="Wingdings" w:hAnsi="Wingdings" w:hint="default"/>
+        <w:sz w:val="20"/>
+      </w:rPr>
+    </w:lvl>
+    <w:lvl w:ilvl="6" w:tentative="1">
+      <w:start w:val="1"/>
+      <w:numFmt w:val="bullet"/>
+      <w:lvlText w:val=""/>
+      <w:lvlJc w:val="left"/>
+      <w:pPr>
+        <w:tabs>
+          <w:tab w:val="num" w:pos="5040"/>
+        </w:tabs>
+        <w:ind w:left="5040" w:hanging="360"/>
+      </w:pPr>
+      <w:rPr>
+        <w:rFonts w:ascii="Wingdings" w:hAnsi="Wingdings" w:hint="default"/>
+        <w:sz w:val="20"/>
+      </w:rPr>
+    </w:lvl>
+    <w:lvl w:ilvl="7" w:tentative="1">
+      <w:start w:val="1"/>
+      <w:numFmt w:val="bullet"/>
+      <w:lvlText w:val=""/>
+      <w:lvlJc w:val="left"/>
+      <w:pPr>
+        <w:tabs>
+          <w:tab w:val="num" w:pos="5760"/>
+        </w:tabs>
+        <w:ind w:left="5760" w:hanging="360"/>
+      </w:pPr>
+      <w:rPr>
+        <w:rFonts w:ascii="Wingdings" w:hAnsi="Wingdings" w:hint="default"/>
+        <w:sz w:val="20"/>
+      </w:rPr>
+    </w:lvl>
+    <w:lvl w:ilvl="8" w:tentative="1">
+      <w:start w:val="1"/>
+      <w:numFmt w:val="bullet"/>
+      <w:lvlText w:val=""/>
+      <w:lvlJc w:val="left"/>
+      <w:pPr>
+        <w:tabs>
+          <w:tab w:val="num" w:pos="6480"/>
+        </w:tabs>
+        <w:ind w:left="6480" w:hanging="360"/>
+      </w:pPr>
+      <w:rPr>
+        <w:rFonts w:ascii="Wingdings" w:hAnsi="Wingdings" w:hint="default"/>
+        <w:sz w:val="20"/>
+      </w:rPr>
+    </w:lvl>
+  </w:abstractNum>
+  <w:abstractNum w:abstractNumId="3" w15:restartNumberingAfterBreak="0">
     <w:nsid w:val="1FF51FA7"/>
     <w:multiLevelType w:val="multilevel"/>
     <w:tmpl w:val="2694897E"/>
@@ -10476,7 +11288,7 @@
       </w:rPr>
     </w:lvl>
   </w:abstractNum>
-  <w:abstractNum w:abstractNumId="3">
+  <w:abstractNum w:abstractNumId="4" w15:restartNumberingAfterBreak="0">
     <w:nsid w:val="22042D98"/>
     <w:multiLevelType w:val="hybridMultilevel"/>
     <w:tmpl w:val="B4D01D44"/>
@@ -10565,7 +11377,7 @@
       </w:pPr>
     </w:lvl>
   </w:abstractNum>
-  <w:abstractNum w:abstractNumId="4">
+  <w:abstractNum w:abstractNumId="5" w15:restartNumberingAfterBreak="0">
     <w:nsid w:val="2A0549E4"/>
     <w:multiLevelType w:val="hybridMultilevel"/>
     <w:tmpl w:val="7854BF7A"/>
@@ -10677,7 +11489,7 @@
       </w:rPr>
     </w:lvl>
   </w:abstractNum>
-  <w:abstractNum w:abstractNumId="5">
+  <w:abstractNum w:abstractNumId="6" w15:restartNumberingAfterBreak="0">
     <w:nsid w:val="2B411EBF"/>
     <w:multiLevelType w:val="hybridMultilevel"/>
     <w:tmpl w:val="686085AA"/>
@@ -10789,7 +11601,7 @@
       </w:rPr>
     </w:lvl>
   </w:abstractNum>
-  <w:abstractNum w:abstractNumId="6">
+  <w:abstractNum w:abstractNumId="7" w15:restartNumberingAfterBreak="0">
     <w:nsid w:val="2F811BEC"/>
     <w:multiLevelType w:val="hybridMultilevel"/>
     <w:tmpl w:val="E9DE6D32"/>
@@ -10902,7 +11714,119 @@
       </w:rPr>
     </w:lvl>
   </w:abstractNum>
-  <w:abstractNum w:abstractNumId="7">
+  <w:abstractNum w:abstractNumId="8" w15:restartNumberingAfterBreak="0">
+    <w:nsid w:val="30D75447"/>
+    <w:multiLevelType w:val="hybridMultilevel"/>
+    <w:tmpl w:val="D25A6E02"/>
+    <w:lvl w:ilvl="0" w:tplc="417EF692">
+      <w:numFmt w:val="bullet"/>
+      <w:lvlText w:val="-"/>
+      <w:lvlJc w:val="left"/>
+      <w:pPr>
+        <w:ind w:left="1080" w:hanging="360"/>
+      </w:pPr>
+      <w:rPr>
+        <w:rFonts w:ascii="Times New Roman" w:eastAsiaTheme="minorHAnsi" w:hAnsi="Times New Roman" w:cs="Times New Roman" w:hint="default"/>
+      </w:rPr>
+    </w:lvl>
+    <w:lvl w:ilvl="1" w:tplc="04090003">
+      <w:start w:val="1"/>
+      <w:numFmt w:val="bullet"/>
+      <w:lvlText w:val="o"/>
+      <w:lvlJc w:val="left"/>
+      <w:pPr>
+        <w:ind w:left="1530" w:hanging="360"/>
+      </w:pPr>
+      <w:rPr>
+        <w:rFonts w:ascii="Courier New" w:hAnsi="Courier New" w:cs="Courier New" w:hint="default"/>
+      </w:rPr>
+    </w:lvl>
+    <w:lvl w:ilvl="2" w:tplc="04090005" w:tentative="1">
+      <w:start w:val="1"/>
+      <w:numFmt w:val="bullet"/>
+      <w:lvlText w:val=""/>
+      <w:lvlJc w:val="left"/>
+      <w:pPr>
+        <w:ind w:left="2520" w:hanging="360"/>
+      </w:pPr>
+      <w:rPr>
+        <w:rFonts w:ascii="Wingdings" w:hAnsi="Wingdings" w:hint="default"/>
+      </w:rPr>
+    </w:lvl>
+    <w:lvl w:ilvl="3" w:tplc="04090001" w:tentative="1">
+      <w:start w:val="1"/>
+      <w:numFmt w:val="bullet"/>
+      <w:lvlText w:val=""/>
+      <w:lvlJc w:val="left"/>
+      <w:pPr>
+        <w:ind w:left="3240" w:hanging="360"/>
+      </w:pPr>
+      <w:rPr>
+        <w:rFonts w:ascii="Symbol" w:hAnsi="Symbol" w:hint="default"/>
+      </w:rPr>
+    </w:lvl>
+    <w:lvl w:ilvl="4" w:tplc="04090003" w:tentative="1">
+      <w:start w:val="1"/>
+      <w:numFmt w:val="bullet"/>
+      <w:lvlText w:val="o"/>
+      <w:lvlJc w:val="left"/>
+      <w:pPr>
+        <w:ind w:left="3960" w:hanging="360"/>
+      </w:pPr>
+      <w:rPr>
+        <w:rFonts w:ascii="Courier New" w:hAnsi="Courier New" w:cs="Courier New" w:hint="default"/>
+      </w:rPr>
+    </w:lvl>
+    <w:lvl w:ilvl="5" w:tplc="04090005" w:tentative="1">
+      <w:start w:val="1"/>
+      <w:numFmt w:val="bullet"/>
+      <w:lvlText w:val=""/>
+      <w:lvlJc w:val="left"/>
+      <w:pPr>
+        <w:ind w:left="4680" w:hanging="360"/>
+      </w:pPr>
+      <w:rPr>
+        <w:rFonts w:ascii="Wingdings" w:hAnsi="Wingdings" w:hint="default"/>
+      </w:rPr>
+    </w:lvl>
+    <w:lvl w:ilvl="6" w:tplc="04090001" w:tentative="1">
+      <w:start w:val="1"/>
+      <w:numFmt w:val="bullet"/>
+      <w:lvlText w:val=""/>
+      <w:lvlJc w:val="left"/>
+      <w:pPr>
+        <w:ind w:left="5400" w:hanging="360"/>
+      </w:pPr>
+      <w:rPr>
+        <w:rFonts w:ascii="Symbol" w:hAnsi="Symbol" w:hint="default"/>
+      </w:rPr>
+    </w:lvl>
+    <w:lvl w:ilvl="7" w:tplc="04090003" w:tentative="1">
+      <w:start w:val="1"/>
+      <w:numFmt w:val="bullet"/>
+      <w:lvlText w:val="o"/>
+      <w:lvlJc w:val="left"/>
+      <w:pPr>
+        <w:ind w:left="6120" w:hanging="360"/>
+      </w:pPr>
+      <w:rPr>
+        <w:rFonts w:ascii="Courier New" w:hAnsi="Courier New" w:cs="Courier New" w:hint="default"/>
+      </w:rPr>
+    </w:lvl>
+    <w:lvl w:ilvl="8" w:tplc="04090005" w:tentative="1">
+      <w:start w:val="1"/>
+      <w:numFmt w:val="bullet"/>
+      <w:lvlText w:val=""/>
+      <w:lvlJc w:val="left"/>
+      <w:pPr>
+        <w:ind w:left="6840" w:hanging="360"/>
+      </w:pPr>
+      <w:rPr>
+        <w:rFonts w:ascii="Wingdings" w:hAnsi="Wingdings" w:hint="default"/>
+      </w:rPr>
+    </w:lvl>
+  </w:abstractNum>
+  <w:abstractNum w:abstractNumId="9" w15:restartNumberingAfterBreak="0">
     <w:nsid w:val="392A3112"/>
     <w:multiLevelType w:val="hybridMultilevel"/>
     <w:tmpl w:val="9AC04758"/>
@@ -11014,7 +11938,7 @@
       </w:rPr>
     </w:lvl>
   </w:abstractNum>
-  <w:abstractNum w:abstractNumId="8">
+  <w:abstractNum w:abstractNumId="10" w15:restartNumberingAfterBreak="0">
     <w:nsid w:val="4CB92086"/>
     <w:multiLevelType w:val="hybridMultilevel"/>
     <w:tmpl w:val="2F78779A"/>
@@ -11126,7 +12050,7 @@
       </w:rPr>
     </w:lvl>
   </w:abstractNum>
-  <w:abstractNum w:abstractNumId="9">
+  <w:abstractNum w:abstractNumId="11" w15:restartNumberingAfterBreak="0">
     <w:nsid w:val="518941EF"/>
     <w:multiLevelType w:val="hybridMultilevel"/>
     <w:tmpl w:val="14288062"/>
@@ -11238,7 +12162,7 @@
       </w:rPr>
     </w:lvl>
   </w:abstractNum>
-  <w:abstractNum w:abstractNumId="10">
+  <w:abstractNum w:abstractNumId="12" w15:restartNumberingAfterBreak="0">
     <w:nsid w:val="59AA1E32"/>
     <w:multiLevelType w:val="hybridMultilevel"/>
     <w:tmpl w:val="9C54BC74"/>
@@ -11350,7 +12274,7 @@
       </w:rPr>
     </w:lvl>
   </w:abstractNum>
-  <w:abstractNum w:abstractNumId="11">
+  <w:abstractNum w:abstractNumId="13" w15:restartNumberingAfterBreak="0">
     <w:nsid w:val="621F07F6"/>
     <w:multiLevelType w:val="hybridMultilevel"/>
     <w:tmpl w:val="35F8CD04"/>
@@ -11433,7 +12357,7 @@
       </w:pPr>
     </w:lvl>
   </w:abstractNum>
-  <w:abstractNum w:abstractNumId="12">
+  <w:abstractNum w:abstractNumId="14" w15:restartNumberingAfterBreak="0">
     <w:nsid w:val="662B5E10"/>
     <w:multiLevelType w:val="hybridMultilevel"/>
     <w:tmpl w:val="DB9EE6B4"/>
@@ -11545,7 +12469,7 @@
       </w:rPr>
     </w:lvl>
   </w:abstractNum>
-  <w:abstractNum w:abstractNumId="13">
+  <w:abstractNum w:abstractNumId="15" w15:restartNumberingAfterBreak="0">
     <w:nsid w:val="71A17FC2"/>
     <w:multiLevelType w:val="multilevel"/>
     <w:tmpl w:val="221E1BAE"/>
@@ -11659,52 +12583,58 @@
     </w:lvl>
   </w:abstractNum>
   <w:num w:numId="1">
-    <w:abstractNumId w:val="5"/>
+    <w:abstractNumId w:val="6"/>
   </w:num>
   <w:num w:numId="2">
-    <w:abstractNumId w:val="10"/>
+    <w:abstractNumId w:val="12"/>
   </w:num>
   <w:num w:numId="3">
     <w:abstractNumId w:val="1"/>
   </w:num>
   <w:num w:numId="4">
+    <w:abstractNumId w:val="11"/>
+  </w:num>
+  <w:num w:numId="5">
+    <w:abstractNumId w:val="14"/>
+  </w:num>
+  <w:num w:numId="6">
+    <w:abstractNumId w:val="13"/>
+  </w:num>
+  <w:num w:numId="7">
+    <w:abstractNumId w:val="10"/>
+  </w:num>
+  <w:num w:numId="8">
+    <w:abstractNumId w:val="5"/>
+  </w:num>
+  <w:num w:numId="9">
     <w:abstractNumId w:val="9"/>
   </w:num>
-  <w:num w:numId="5">
-    <w:abstractNumId w:val="12"/>
-  </w:num>
-  <w:num w:numId="6">
-    <w:abstractNumId w:val="11"/>
-  </w:num>
-  <w:num w:numId="7">
-    <w:abstractNumId w:val="8"/>
-  </w:num>
-  <w:num w:numId="8">
-    <w:abstractNumId w:val="4"/>
-  </w:num>
-  <w:num w:numId="9">
-    <w:abstractNumId w:val="7"/>
-  </w:num>
   <w:num w:numId="10">
-    <w:abstractNumId w:val="13"/>
+    <w:abstractNumId w:val="15"/>
   </w:num>
   <w:num w:numId="11">
-    <w:abstractNumId w:val="6"/>
+    <w:abstractNumId w:val="7"/>
   </w:num>
   <w:num w:numId="12">
     <w:abstractNumId w:val="0"/>
   </w:num>
   <w:num w:numId="13">
-    <w:abstractNumId w:val="2"/>
+    <w:abstractNumId w:val="3"/>
   </w:num>
   <w:num w:numId="14">
-    <w:abstractNumId w:val="3"/>
+    <w:abstractNumId w:val="4"/>
+  </w:num>
+  <w:num w:numId="15">
+    <w:abstractNumId w:val="8"/>
+  </w:num>
+  <w:num w:numId="16">
+    <w:abstractNumId w:val="2"/>
   </w:num>
 </w:numbering>
 </file>
 
 <file path=word/styles.xml><?xml version="1.0" encoding="utf-8"?>
-<w:styles xmlns:mc="http://schemas.openxmlformats.org/markup-compatibility/2006" xmlns:r="http://schemas.openxmlformats.org/officeDocument/2006/relationships" xmlns:w="http://schemas.openxmlformats.org/wordprocessingml/2006/main" xmlns:w14="http://schemas.microsoft.com/office/word/2010/wordml" xmlns:w15="http://schemas.microsoft.com/office/word/2012/wordml" mc:Ignorable="w14 w15">
+<w:styles xmlns:mc="http://schemas.openxmlformats.org/markup-compatibility/2006" xmlns:r="http://schemas.openxmlformats.org/officeDocument/2006/relationships" xmlns:w="http://schemas.openxmlformats.org/wordprocessingml/2006/main" xmlns:w14="http://schemas.microsoft.com/office/word/2010/wordml" xmlns:w15="http://schemas.microsoft.com/office/word/2012/wordml" xmlns:w16cid="http://schemas.microsoft.com/office/word/2016/wordml/cid" xmlns:w16se="http://schemas.microsoft.com/office/word/2015/wordml/symex" mc:Ignorable="w14 w15 w16se w16cid">
   <w:docDefaults>
     <w:rPrDefault>
       <w:rPr>
@@ -11720,7 +12650,7 @@
       </w:pPr>
     </w:pPrDefault>
   </w:docDefaults>
-  <w:latentStyles w:defLockedState="0" w:defUIPriority="99" w:defSemiHidden="0" w:defUnhideWhenUsed="0" w:defQFormat="0" w:count="371">
+  <w:latentStyles w:defLockedState="0" w:defUIPriority="99" w:defSemiHidden="0" w:defUnhideWhenUsed="0" w:defQFormat="0" w:count="375">
     <w:lsdException w:name="Normal" w:uiPriority="0" w:qFormat="1"/>
     <w:lsdException w:name="heading 1" w:uiPriority="9" w:qFormat="1"/>
     <w:lsdException w:name="heading 2" w:semiHidden="1" w:uiPriority="9" w:unhideWhenUsed="1" w:qFormat="1"/>
@@ -11826,7 +12756,6 @@
     <w:lsdException w:name="HTML Sample" w:semiHidden="1" w:unhideWhenUsed="1"/>
     <w:lsdException w:name="HTML Typewriter" w:semiHidden="1" w:unhideWhenUsed="1"/>
     <w:lsdException w:name="HTML Variable" w:semiHidden="1" w:unhideWhenUsed="1"/>
-    <w:lsdException w:name="Normal Table" w:semiHidden="1" w:unhideWhenUsed="1"/>
     <w:lsdException w:name="annotation subject" w:semiHidden="1" w:unhideWhenUsed="1"/>
     <w:lsdException w:name="No List" w:semiHidden="1" w:unhideWhenUsed="1"/>
     <w:lsdException w:name="Outline List 1" w:semiHidden="1" w:unhideWhenUsed="1"/>
@@ -11870,10 +12799,8 @@
     <w:lsdException w:name="Table Elegant" w:semiHidden="1" w:unhideWhenUsed="1"/>
     <w:lsdException w:name="Table Professional" w:semiHidden="1" w:unhideWhenUsed="1"/>
     <w:lsdException w:name="Table Subtle 1" w:semiHidden="1" w:unhideWhenUsed="1"/>
-    <w:lsdException w:name="Table Subtle 2" w:semiHidden="1" w:unhideWhenUsed="1"/>
     <w:lsdException w:name="Table Web 1" w:semiHidden="1" w:unhideWhenUsed="1"/>
     <w:lsdException w:name="Table Web 2" w:semiHidden="1" w:unhideWhenUsed="1"/>
-    <w:lsdException w:name="Table Web 3" w:semiHidden="1" w:unhideWhenUsed="1"/>
     <w:lsdException w:name="Balloon Text" w:semiHidden="1" w:unhideWhenUsed="1"/>
     <w:lsdException w:name="Table Grid" w:uiPriority="39"/>
     <w:lsdException w:name="Table Theme" w:semiHidden="1" w:unhideWhenUsed="1"/>
@@ -12092,18 +13019,22 @@
     <w:lsdException w:name="List Table 5 Dark Accent 6" w:uiPriority="50"/>
     <w:lsdException w:name="List Table 6 Colorful Accent 6" w:uiPriority="51"/>
     <w:lsdException w:name="List Table 7 Colorful Accent 6" w:uiPriority="52"/>
+    <w:lsdException w:name="Mention" w:semiHidden="1" w:unhideWhenUsed="1"/>
+    <w:lsdException w:name="Smart Hyperlink" w:semiHidden="1" w:unhideWhenUsed="1"/>
+    <w:lsdException w:name="Hashtag" w:semiHidden="1" w:unhideWhenUsed="1"/>
+    <w:lsdException w:name="Unresolved Mention" w:semiHidden="1" w:unhideWhenUsed="1"/>
   </w:latentStyles>
-  <w:style w:type="paragraph" w:default="1" w:styleId="a">
+  <w:style w:type="paragraph" w:default="1" w:styleId="Normal">
     <w:name w:val="Normal"/>
     <w:qFormat/>
   </w:style>
-  <w:style w:type="character" w:default="1" w:styleId="a0">
+  <w:style w:type="character" w:default="1" w:styleId="DefaultParagraphFont">
     <w:name w:val="Default Paragraph Font"/>
     <w:uiPriority w:val="1"/>
     <w:semiHidden/>
     <w:unhideWhenUsed/>
   </w:style>
-  <w:style w:type="table" w:default="1" w:styleId="a1">
+  <w:style w:type="table" w:default="1" w:styleId="TableNormal">
     <w:name w:val="Normal Table"/>
     <w:uiPriority w:val="99"/>
     <w:semiHidden/>
@@ -12118,15 +13049,15 @@
       </w:tblCellMar>
     </w:tblPr>
   </w:style>
-  <w:style w:type="numbering" w:default="1" w:styleId="a2">
+  <w:style w:type="numbering" w:default="1" w:styleId="NoList">
     <w:name w:val="No List"/>
     <w:uiPriority w:val="99"/>
     <w:semiHidden/>
     <w:unhideWhenUsed/>
   </w:style>
-  <w:style w:type="paragraph" w:styleId="a3">
+  <w:style w:type="paragraph" w:styleId="ListParagraph">
     <w:name w:val="List Paragraph"/>
-    <w:basedOn w:val="a"/>
+    <w:basedOn w:val="Normal"/>
     <w:uiPriority w:val="1"/>
     <w:qFormat/>
     <w:rsid w:val="00213CC2"/>
@@ -12134,6 +13065,22 @@
       <w:ind w:left="720"/>
       <w:contextualSpacing/>
     </w:pPr>
+  </w:style>
+  <w:style w:type="paragraph" w:styleId="NormalWeb">
+    <w:name w:val="Normal (Web)"/>
+    <w:basedOn w:val="Normal"/>
+    <w:uiPriority w:val="99"/>
+    <w:semiHidden/>
+    <w:unhideWhenUsed/>
+    <w:rsid w:val="00A51C68"/>
+    <w:pPr>
+      <w:spacing w:before="100" w:beforeAutospacing="1" w:after="100" w:afterAutospacing="1" w:line="240" w:lineRule="auto"/>
+    </w:pPr>
+    <w:rPr>
+      <w:rFonts w:ascii="Times New Roman" w:eastAsia="Times New Roman" w:hAnsi="Times New Roman" w:cs="Times New Roman"/>
+      <w:sz w:val="24"/>
+      <w:szCs w:val="24"/>
+    </w:rPr>
   </w:style>
 </w:styles>
 </file>
@@ -12459,7 +13406,7 @@
 </file>
 
 <file path=customXml/itemProps1.xml><?xml version="1.0" encoding="utf-8"?>
-<ds:datastoreItem xmlns:ds="http://schemas.openxmlformats.org/officeDocument/2006/customXml" ds:itemID="{621114F8-0541-415C-9045-BFBD29B699AF}">
+<ds:datastoreItem xmlns:ds="http://schemas.openxmlformats.org/officeDocument/2006/customXml" ds:itemID="{5E5F47C8-F493-49B0-8499-97E616C14A89}">
   <ds:schemaRefs>
     <ds:schemaRef ds:uri="http://schemas.openxmlformats.org/officeDocument/2006/bibliography"/>
   </ds:schemaRefs>

</xml_diff>

<commit_message>
remove card view for CPU if not in reinforcement, and not aggressive
</commit_message>
<xml_diff>
--- a/projectdescription/RiskBuildDocumentation.docx
+++ b/projectdescription/RiskBuildDocumentation.docx
@@ -10716,43 +10716,33 @@
     </w:p>
     <w:p>
       <w:pPr>
-        <w:pStyle w:val="ListParagraph"/>
-        <w:spacing w:after="0"/>
-        <w:ind w:left="1530"/>
-        <w:rPr>
-          <w:rFonts w:ascii="Times New Roman" w:hAnsi="Times New Roman" w:cs="Times New Roman"/>
-        </w:rPr>
-      </w:pPr>
-    </w:p>
-    <w:p>
-      <w:pPr>
-        <w:spacing w:after="0"/>
-        <w:rPr>
-          <w:rFonts w:ascii="Times New Roman" w:hAnsi="Times New Roman" w:cs="Times New Roman"/>
-        </w:rPr>
-      </w:pPr>
-      <w:r>
-        <w:rPr>
-          <w:rFonts w:ascii="Times New Roman" w:hAnsi="Times New Roman" w:cs="Times New Roman"/>
-        </w:rPr>
-        <w:tab/>
-      </w:r>
-    </w:p>
-    <w:p>
-      <w:pPr>
-        <w:spacing w:after="0"/>
-        <w:rPr>
-          <w:rFonts w:ascii="Times New Roman" w:hAnsi="Times New Roman" w:cs="Times New Roman"/>
-        </w:rPr>
-      </w:pPr>
-      <w:r>
-        <w:rPr>
-          <w:rFonts w:ascii="Times New Roman" w:hAnsi="Times New Roman" w:cs="Times New Roman"/>
-        </w:rPr>
-        <w:t>[3]</w:t>
-      </w:r>
+        <w:spacing w:after="0"/>
+        <w:rPr>
+          <w:rFonts w:ascii="Times New Roman" w:hAnsi="Times New Roman" w:cs="Times New Roman"/>
+        </w:rPr>
+      </w:pPr>
       <w:bookmarkStart w:id="0" w:name="_GoBack"/>
       <w:bookmarkEnd w:id="0"/>
+      <w:r>
+        <w:rPr>
+          <w:rFonts w:ascii="Times New Roman" w:hAnsi="Times New Roman" w:cs="Times New Roman"/>
+        </w:rPr>
+        <w:tab/>
+      </w:r>
+    </w:p>
+    <w:p>
+      <w:pPr>
+        <w:spacing w:after="0"/>
+        <w:rPr>
+          <w:rFonts w:ascii="Times New Roman" w:hAnsi="Times New Roman" w:cs="Times New Roman"/>
+        </w:rPr>
+      </w:pPr>
+      <w:r>
+        <w:rPr>
+          <w:rFonts w:ascii="Times New Roman" w:hAnsi="Times New Roman" w:cs="Times New Roman"/>
+        </w:rPr>
+        <w:t>[3]</w:t>
+      </w:r>
     </w:p>
     <w:sectPr>
       <w:pgSz w:w="12240" w:h="15840"/>
@@ -13406,7 +13396,7 @@
 </file>
 
 <file path=customXml/itemProps1.xml><?xml version="1.0" encoding="utf-8"?>
-<ds:datastoreItem xmlns:ds="http://schemas.openxmlformats.org/officeDocument/2006/customXml" ds:itemID="{5E5F47C8-F493-49B0-8499-97E616C14A89}">
+<ds:datastoreItem xmlns:ds="http://schemas.openxmlformats.org/officeDocument/2006/customXml" ds:itemID="{98A7B28F-083E-4764-9F54-51788D534393}">
   <ds:schemaRefs>
     <ds:schemaRef ds:uri="http://schemas.openxmlformats.org/officeDocument/2006/bibliography"/>
   </ds:schemaRefs>

</xml_diff>